<commit_message>
Add service 1 memory reduction graphs
</commit_message>
<xml_diff>
--- a/Latency Analysis/Service 1 - Deep Analysis.docx
+++ b/Latency Analysis/Service 1 - Deep Analysis.docx
@@ -788,15 +788,7 @@
         </w:numPr>
       </w:pPr>
       <w:r>
-        <w:t>Java JIT Compiler (</w:t>
-      </w:r>
-      <w:proofErr w:type="spellStart"/>
-      <w:r>
-        <w:t>HotSpot</w:t>
-      </w:r>
-      <w:proofErr w:type="spellEnd"/>
-      <w:r>
-        <w:t>) is known to:</w:t>
+        <w:t>Java JIT Compiler (HotSpot) is known to:</w:t>
       </w:r>
     </w:p>
     <w:p>
@@ -873,21 +865,7 @@
         <w:rPr>
           <w:lang w:val="en-US"/>
         </w:rPr>
-        <w:t xml:space="preserve">Why Latency is increasing after </w:t>
-      </w:r>
-      <w:proofErr w:type="gramStart"/>
-      <w:r>
-        <w:rPr>
-          <w:lang w:val="en-US"/>
-        </w:rPr>
-        <w:t>a the</w:t>
-      </w:r>
-      <w:proofErr w:type="gramEnd"/>
-      <w:r>
-        <w:rPr>
-          <w:lang w:val="en-US"/>
-        </w:rPr>
-        <w:t xml:space="preserve"> above drop</w:t>
+        <w:t>Why Latency is increasing after a the above drop</w:t>
       </w:r>
     </w:p>
     <w:p>
@@ -1086,8 +1064,149 @@
         <w:t>Then internal request queues may grow again, increasing latency.</w:t>
       </w:r>
     </w:p>
-    <w:p/>
-    <w:p/>
+    <w:p>
+      <w:pPr>
+        <w:rPr>
+          <w:lang w:val="en-US"/>
+        </w:rPr>
+      </w:pPr>
+    </w:p>
+    <w:p>
+      <w:pPr>
+        <w:rPr>
+          <w:lang w:val="en-US"/>
+        </w:rPr>
+      </w:pPr>
+    </w:p>
+    <w:p>
+      <w:pPr>
+        <w:pStyle w:val="Heading3"/>
+        <w:rPr>
+          <w:color w:val="0000FF"/>
+          <w:lang w:val="en-US"/>
+        </w:rPr>
+      </w:pPr>
+      <w:r>
+        <w:rPr>
+          <w:color w:val="0000FF"/>
+        </w:rPr>
+        <w:t>Service 1 - Only Memory Limit Reduction</w:t>
+      </w:r>
+    </w:p>
+    <w:p>
+      <w:r>
+        <w:rPr>
+          <w:noProof/>
+          <w:color w:val="000000"/>
+          <w:bdr w:val="none" w:sz="0" w:space="0" w:color="auto" w:frame="1"/>
+        </w:rPr>
+        <w:drawing>
+          <wp:inline distT="0" distB="0" distL="0" distR="0" wp14:anchorId="461622B7" wp14:editId="523B240E">
+            <wp:extent cx="5943600" cy="2933700"/>
+            <wp:effectExtent l="0" t="0" r="0" b="0"/>
+            <wp:docPr id="1774331801" name="Picture 1"/>
+            <wp:cNvGraphicFramePr>
+              <a:graphicFrameLocks xmlns:a="http://schemas.openxmlformats.org/drawingml/2006/main" noChangeAspect="1"/>
+            </wp:cNvGraphicFramePr>
+            <a:graphic xmlns:a="http://schemas.openxmlformats.org/drawingml/2006/main">
+              <a:graphicData uri="http://schemas.openxmlformats.org/drawingml/2006/picture">
+                <pic:pic xmlns:pic="http://schemas.openxmlformats.org/drawingml/2006/picture">
+                  <pic:nvPicPr>
+                    <pic:cNvPr id="0" name="Picture 1"/>
+                    <pic:cNvPicPr>
+                      <a:picLocks noChangeAspect="1" noChangeArrowheads="1"/>
+                    </pic:cNvPicPr>
+                  </pic:nvPicPr>
+                  <pic:blipFill>
+                    <a:blip r:embed="rId7">
+                      <a:extLst>
+                        <a:ext uri="{28A0092B-C50C-407E-A947-70E740481C1C}">
+                          <a14:useLocalDpi xmlns:a14="http://schemas.microsoft.com/office/drawing/2010/main" val="0"/>
+                        </a:ext>
+                      </a:extLst>
+                    </a:blip>
+                    <a:srcRect/>
+                    <a:stretch>
+                      <a:fillRect/>
+                    </a:stretch>
+                  </pic:blipFill>
+                  <pic:spPr bwMode="auto">
+                    <a:xfrm>
+                      <a:off x="0" y="0"/>
+                      <a:ext cx="5943600" cy="2933700"/>
+                    </a:xfrm>
+                    <a:prstGeom prst="rect">
+                      <a:avLst/>
+                    </a:prstGeom>
+                    <a:noFill/>
+                    <a:ln>
+                      <a:noFill/>
+                    </a:ln>
+                  </pic:spPr>
+                </pic:pic>
+              </a:graphicData>
+            </a:graphic>
+          </wp:inline>
+        </w:drawing>
+      </w:r>
+    </w:p>
+    <w:p>
+      <w:r>
+        <w:rPr>
+          <w:noProof/>
+          <w:color w:val="000000"/>
+          <w:bdr w:val="none" w:sz="0" w:space="0" w:color="auto" w:frame="1"/>
+        </w:rPr>
+        <w:drawing>
+          <wp:inline distT="0" distB="0" distL="0" distR="0" wp14:anchorId="4ABC408C" wp14:editId="3090299E">
+            <wp:extent cx="5943600" cy="2933700"/>
+            <wp:effectExtent l="0" t="0" r="0" b="0"/>
+            <wp:docPr id="1202669755" name="Picture 2"/>
+            <wp:cNvGraphicFramePr>
+              <a:graphicFrameLocks xmlns:a="http://schemas.openxmlformats.org/drawingml/2006/main" noChangeAspect="1"/>
+            </wp:cNvGraphicFramePr>
+            <a:graphic xmlns:a="http://schemas.openxmlformats.org/drawingml/2006/main">
+              <a:graphicData uri="http://schemas.openxmlformats.org/drawingml/2006/picture">
+                <pic:pic xmlns:pic="http://schemas.openxmlformats.org/drawingml/2006/picture">
+                  <pic:nvPicPr>
+                    <pic:cNvPr id="0" name="Picture 3"/>
+                    <pic:cNvPicPr>
+                      <a:picLocks noChangeAspect="1" noChangeArrowheads="1"/>
+                    </pic:cNvPicPr>
+                  </pic:nvPicPr>
+                  <pic:blipFill>
+                    <a:blip r:embed="rId8">
+                      <a:extLst>
+                        <a:ext uri="{28A0092B-C50C-407E-A947-70E740481C1C}">
+                          <a14:useLocalDpi xmlns:a14="http://schemas.microsoft.com/office/drawing/2010/main" val="0"/>
+                        </a:ext>
+                      </a:extLst>
+                    </a:blip>
+                    <a:srcRect/>
+                    <a:stretch>
+                      <a:fillRect/>
+                    </a:stretch>
+                  </pic:blipFill>
+                  <pic:spPr bwMode="auto">
+                    <a:xfrm>
+                      <a:off x="0" y="0"/>
+                      <a:ext cx="5943600" cy="2933700"/>
+                    </a:xfrm>
+                    <a:prstGeom prst="rect">
+                      <a:avLst/>
+                    </a:prstGeom>
+                    <a:noFill/>
+                    <a:ln>
+                      <a:noFill/>
+                    </a:ln>
+                  </pic:spPr>
+                </pic:pic>
+              </a:graphicData>
+            </a:graphic>
+          </wp:inline>
+        </w:drawing>
+      </w:r>
+    </w:p>
     <w:sectPr>
       <w:pgSz w:w="12240" w:h="15840"/>
       <w:pgMar w:top="1440" w:right="1440" w:bottom="1440" w:left="1440" w:header="720" w:footer="720" w:gutter="0"/>

</xml_diff>

<commit_message>
Add explanation to why latency increasing with memory limit reduction
</commit_message>
<xml_diff>
--- a/Latency Analysis/Service 1 - Deep Analysis.docx
+++ b/Latency Analysis/Service 1 - Deep Analysis.docx
@@ -788,7 +788,15 @@
         </w:numPr>
       </w:pPr>
       <w:r>
-        <w:t>Java JIT Compiler (HotSpot) is known to:</w:t>
+        <w:t>Java JIT Compiler (</w:t>
+      </w:r>
+      <w:proofErr w:type="spellStart"/>
+      <w:r>
+        <w:t>HotSpot</w:t>
+      </w:r>
+      <w:proofErr w:type="spellEnd"/>
+      <w:r>
+        <w:t>) is known to:</w:t>
       </w:r>
     </w:p>
     <w:p>
@@ -865,7 +873,21 @@
         <w:rPr>
           <w:lang w:val="en-US"/>
         </w:rPr>
-        <w:t>Why Latency is increasing after a the above drop</w:t>
+        <w:t xml:space="preserve">Why Latency is increasing after </w:t>
+      </w:r>
+      <w:proofErr w:type="gramStart"/>
+      <w:r>
+        <w:rPr>
+          <w:lang w:val="en-US"/>
+        </w:rPr>
+        <w:t>a the</w:t>
+      </w:r>
+      <w:proofErr w:type="gramEnd"/>
+      <w:r>
+        <w:rPr>
+          <w:lang w:val="en-US"/>
+        </w:rPr>
+        <w:t xml:space="preserve"> above drop</w:t>
       </w:r>
     </w:p>
     <w:p>
@@ -1207,6 +1229,185 @@
         </w:drawing>
       </w:r>
     </w:p>
+    <w:p>
+      <w:pPr>
+        <w:numPr>
+          <w:ilvl w:val="0"/>
+          <w:numId w:val="19"/>
+        </w:numPr>
+        <w:rPr>
+          <w:lang w:val="en-US"/>
+        </w:rPr>
+      </w:pPr>
+      <w:r>
+        <w:rPr>
+          <w:lang w:val="en-US"/>
+        </w:rPr>
+        <w:t>After each memory reduction:</w:t>
+      </w:r>
+    </w:p>
+    <w:p>
+      <w:pPr>
+        <w:numPr>
+          <w:ilvl w:val="1"/>
+          <w:numId w:val="19"/>
+        </w:numPr>
+        <w:rPr>
+          <w:lang w:val="en-US"/>
+        </w:rPr>
+      </w:pPr>
+      <w:r>
+        <w:rPr>
+          <w:lang w:val="en-US"/>
+        </w:rPr>
+        <w:t>No sudden latency spike.</w:t>
+      </w:r>
+    </w:p>
+    <w:p>
+      <w:pPr>
+        <w:numPr>
+          <w:ilvl w:val="1"/>
+          <w:numId w:val="19"/>
+        </w:numPr>
+        <w:rPr>
+          <w:lang w:val="en-US"/>
+        </w:rPr>
+      </w:pPr>
+      <w:r>
+        <w:rPr>
+          <w:lang w:val="en-US"/>
+        </w:rPr>
+        <w:t xml:space="preserve">However, </w:t>
+      </w:r>
+      <w:r>
+        <w:rPr>
+          <w:b/>
+          <w:bCs/>
+          <w:lang w:val="en-US"/>
+        </w:rPr>
+        <w:t>l</w:t>
+      </w:r>
+      <w:r>
+        <w:rPr>
+          <w:lang w:val="en-US"/>
+        </w:rPr>
+        <w:t>atency rises gradually as memory is reduced.</w:t>
+      </w:r>
+    </w:p>
+    <w:p>
+      <w:pPr>
+        <w:numPr>
+          <w:ilvl w:val="0"/>
+          <w:numId w:val="19"/>
+        </w:numPr>
+        <w:rPr>
+          <w:lang w:val="en-US"/>
+        </w:rPr>
+      </w:pPr>
+      <w:r>
+        <w:rPr>
+          <w:lang w:val="en-US"/>
+        </w:rPr>
+        <w:t>Interpretation:</w:t>
+      </w:r>
+    </w:p>
+    <w:p>
+      <w:pPr>
+        <w:numPr>
+          <w:ilvl w:val="1"/>
+          <w:numId w:val="19"/>
+        </w:numPr>
+        <w:rPr>
+          <w:lang w:val="en-US"/>
+        </w:rPr>
+      </w:pPr>
+      <w:r>
+        <w:rPr>
+          <w:lang w:val="en-US"/>
+        </w:rPr>
+        <w:t>JVM doesn't immediately break under low memory.</w:t>
+      </w:r>
+    </w:p>
+    <w:p>
+      <w:pPr>
+        <w:numPr>
+          <w:ilvl w:val="1"/>
+          <w:numId w:val="19"/>
+        </w:numPr>
+        <w:rPr>
+          <w:lang w:val="en-US"/>
+        </w:rPr>
+      </w:pPr>
+      <w:r>
+        <w:rPr>
+          <w:lang w:val="en-US"/>
+        </w:rPr>
+        <w:t>But less heap space</w:t>
+      </w:r>
+      <w:r>
+        <w:rPr>
+          <w:b/>
+          <w:bCs/>
+          <w:lang w:val="en-US"/>
+        </w:rPr>
+        <w:t xml:space="preserve"> -&gt; </w:t>
+      </w:r>
+      <w:r>
+        <w:rPr>
+          <w:lang w:val="en-US"/>
+        </w:rPr>
+        <w:t>more frequent GC</w:t>
+      </w:r>
+      <w:r>
+        <w:rPr>
+          <w:b/>
+          <w:bCs/>
+          <w:lang w:val="en-US"/>
+        </w:rPr>
+        <w:t xml:space="preserve"> -&gt; </w:t>
+      </w:r>
+      <w:r>
+        <w:rPr>
+          <w:lang w:val="en-US"/>
+        </w:rPr>
+        <w:t>longer GC pauses -&gt; gradual latency increase.</w:t>
+      </w:r>
+    </w:p>
+    <w:p>
+      <w:pPr>
+        <w:numPr>
+          <w:ilvl w:val="0"/>
+          <w:numId w:val="19"/>
+        </w:numPr>
+        <w:rPr>
+          <w:lang w:val="en-US"/>
+        </w:rPr>
+      </w:pPr>
+      <w:r>
+        <w:rPr>
+          <w:lang w:val="en-US"/>
+        </w:rPr>
+        <w:t>This fits classic Java GC behavior:</w:t>
+      </w:r>
+    </w:p>
+    <w:p>
+      <w:pPr>
+        <w:numPr>
+          <w:ilvl w:val="1"/>
+          <w:numId w:val="19"/>
+        </w:numPr>
+        <w:rPr>
+          <w:lang w:val="en-US"/>
+        </w:rPr>
+      </w:pPr>
+      <w:r>
+        <w:rPr>
+          <w:lang w:val="en-US"/>
+        </w:rPr>
+        <w:t>The heap is small and GC has to work harder to reclaim memory, latency increases due to more frequent and longer GC pauses.</w:t>
+      </w:r>
+    </w:p>
+    <w:p/>
     <w:sectPr>
       <w:pgSz w:w="12240" w:h="15840"/>
       <w:pgMar w:top="1440" w:right="1440" w:bottom="1440" w:left="1440" w:header="720" w:footer="720" w:gutter="0"/>
@@ -1220,6 +1421,155 @@
 <file path=word/numbering.xml><?xml version="1.0" encoding="utf-8"?>
 <w:numbering xmlns:wpc="http://schemas.microsoft.com/office/word/2010/wordprocessingCanvas" xmlns:cx="http://schemas.microsoft.com/office/drawing/2014/chartex" xmlns:cx1="http://schemas.microsoft.com/office/drawing/2015/9/8/chartex" xmlns:cx2="http://schemas.microsoft.com/office/drawing/2015/10/21/chartex" xmlns:cx3="http://schemas.microsoft.com/office/drawing/2016/5/9/chartex" xmlns:cx4="http://schemas.microsoft.com/office/drawing/2016/5/10/chartex" xmlns:cx5="http://schemas.microsoft.com/office/drawing/2016/5/11/chartex" xmlns:cx6="http://schemas.microsoft.com/office/drawing/2016/5/12/chartex" xmlns:cx7="http://schemas.microsoft.com/office/drawing/2016/5/13/chartex" xmlns:cx8="http://schemas.microsoft.com/office/drawing/2016/5/14/chartex" xmlns:mc="http://schemas.openxmlformats.org/markup-compatibility/2006" xmlns:aink="http://schemas.microsoft.com/office/drawing/2016/ink" xmlns:am3d="http://schemas.microsoft.com/office/drawing/2017/model3d" xmlns:o="urn:schemas-microsoft-com:office:office" xmlns:oel="http://schemas.microsoft.com/office/2019/extlst" xmlns:r="http://schemas.openxmlformats.org/officeDocument/2006/relationships" xmlns:m="http://schemas.openxmlformats.org/officeDocument/2006/math" xmlns:v="urn:schemas-microsoft-com:vml" xmlns:wp14="http://schemas.microsoft.com/office/word/2010/wordprocessingDrawing" xmlns:wp="http://schemas.openxmlformats.org/drawingml/2006/wordprocessingDrawing" xmlns:w10="urn:schemas-microsoft-com:office:word" xmlns:w="http://schemas.openxmlformats.org/wordprocessingml/2006/main" xmlns:w14="http://schemas.microsoft.com/office/word/2010/wordml" xmlns:w15="http://schemas.microsoft.com/office/word/2012/wordml" xmlns:w16cex="http://schemas.microsoft.com/office/word/2018/wordml/cex" xmlns:w16cid="http://schemas.microsoft.com/office/word/2016/wordml/cid" xmlns:w16="http://schemas.microsoft.com/office/word/2018/wordml" xmlns:w16du="http://schemas.microsoft.com/office/word/2023/wordml/word16du" xmlns:w16sdtdh="http://schemas.microsoft.com/office/word/2020/wordml/sdtdatahash" xmlns:w16sdtfl="http://schemas.microsoft.com/office/word/2024/wordml/sdtformatlock" xmlns:w16se="http://schemas.microsoft.com/office/word/2015/wordml/symex" xmlns:wpg="http://schemas.microsoft.com/office/word/2010/wordprocessingGroup" xmlns:wpi="http://schemas.microsoft.com/office/word/2010/wordprocessingInk" xmlns:wne="http://schemas.microsoft.com/office/word/2006/wordml" xmlns:wps="http://schemas.microsoft.com/office/word/2010/wordprocessingShape" mc:Ignorable="w14 w15 w16se w16cid w16 w16cex w16sdtdh w16sdtfl w16du wp14">
   <w:abstractNum w:abstractNumId="0" w15:restartNumberingAfterBreak="0">
+    <w:nsid w:val="06CB36FF"/>
+    <w:multiLevelType w:val="multilevel"/>
+    <w:tmpl w:val="127446F2"/>
+    <w:lvl w:ilvl="0">
+      <w:start w:val="1"/>
+      <w:numFmt w:val="bullet"/>
+      <w:lvlText w:val=""/>
+      <w:lvlJc w:val="left"/>
+      <w:pPr>
+        <w:tabs>
+          <w:tab w:val="num" w:pos="720"/>
+        </w:tabs>
+        <w:ind w:left="720" w:hanging="360"/>
+      </w:pPr>
+      <w:rPr>
+        <w:rFonts w:ascii="Symbol" w:hAnsi="Symbol" w:hint="default"/>
+        <w:sz w:val="20"/>
+      </w:rPr>
+    </w:lvl>
+    <w:lvl w:ilvl="1">
+      <w:start w:val="1"/>
+      <w:numFmt w:val="bullet"/>
+      <w:lvlText w:val="o"/>
+      <w:lvlJc w:val="left"/>
+      <w:pPr>
+        <w:tabs>
+          <w:tab w:val="num" w:pos="1440"/>
+        </w:tabs>
+        <w:ind w:left="1440" w:hanging="360"/>
+      </w:pPr>
+      <w:rPr>
+        <w:rFonts w:ascii="Courier New" w:hAnsi="Courier New" w:hint="default"/>
+        <w:sz w:val="20"/>
+      </w:rPr>
+    </w:lvl>
+    <w:lvl w:ilvl="2" w:tentative="1">
+      <w:start w:val="1"/>
+      <w:numFmt w:val="bullet"/>
+      <w:lvlText w:val=""/>
+      <w:lvlJc w:val="left"/>
+      <w:pPr>
+        <w:tabs>
+          <w:tab w:val="num" w:pos="2160"/>
+        </w:tabs>
+        <w:ind w:left="2160" w:hanging="360"/>
+      </w:pPr>
+      <w:rPr>
+        <w:rFonts w:ascii="Wingdings" w:hAnsi="Wingdings" w:hint="default"/>
+        <w:sz w:val="20"/>
+      </w:rPr>
+    </w:lvl>
+    <w:lvl w:ilvl="3" w:tentative="1">
+      <w:start w:val="1"/>
+      <w:numFmt w:val="bullet"/>
+      <w:lvlText w:val=""/>
+      <w:lvlJc w:val="left"/>
+      <w:pPr>
+        <w:tabs>
+          <w:tab w:val="num" w:pos="2880"/>
+        </w:tabs>
+        <w:ind w:left="2880" w:hanging="360"/>
+      </w:pPr>
+      <w:rPr>
+        <w:rFonts w:ascii="Wingdings" w:hAnsi="Wingdings" w:hint="default"/>
+        <w:sz w:val="20"/>
+      </w:rPr>
+    </w:lvl>
+    <w:lvl w:ilvl="4" w:tentative="1">
+      <w:start w:val="1"/>
+      <w:numFmt w:val="bullet"/>
+      <w:lvlText w:val=""/>
+      <w:lvlJc w:val="left"/>
+      <w:pPr>
+        <w:tabs>
+          <w:tab w:val="num" w:pos="3600"/>
+        </w:tabs>
+        <w:ind w:left="3600" w:hanging="360"/>
+      </w:pPr>
+      <w:rPr>
+        <w:rFonts w:ascii="Wingdings" w:hAnsi="Wingdings" w:hint="default"/>
+        <w:sz w:val="20"/>
+      </w:rPr>
+    </w:lvl>
+    <w:lvl w:ilvl="5" w:tentative="1">
+      <w:start w:val="1"/>
+      <w:numFmt w:val="bullet"/>
+      <w:lvlText w:val=""/>
+      <w:lvlJc w:val="left"/>
+      <w:pPr>
+        <w:tabs>
+          <w:tab w:val="num" w:pos="4320"/>
+        </w:tabs>
+        <w:ind w:left="4320" w:hanging="360"/>
+      </w:pPr>
+      <w:rPr>
+        <w:rFonts w:ascii="Wingdings" w:hAnsi="Wingdings" w:hint="default"/>
+        <w:sz w:val="20"/>
+      </w:rPr>
+    </w:lvl>
+    <w:lvl w:ilvl="6" w:tentative="1">
+      <w:start w:val="1"/>
+      <w:numFmt w:val="bullet"/>
+      <w:lvlText w:val=""/>
+      <w:lvlJc w:val="left"/>
+      <w:pPr>
+        <w:tabs>
+          <w:tab w:val="num" w:pos="5040"/>
+        </w:tabs>
+        <w:ind w:left="5040" w:hanging="360"/>
+      </w:pPr>
+      <w:rPr>
+        <w:rFonts w:ascii="Wingdings" w:hAnsi="Wingdings" w:hint="default"/>
+        <w:sz w:val="20"/>
+      </w:rPr>
+    </w:lvl>
+    <w:lvl w:ilvl="7" w:tentative="1">
+      <w:start w:val="1"/>
+      <w:numFmt w:val="bullet"/>
+      <w:lvlText w:val=""/>
+      <w:lvlJc w:val="left"/>
+      <w:pPr>
+        <w:tabs>
+          <w:tab w:val="num" w:pos="5760"/>
+        </w:tabs>
+        <w:ind w:left="5760" w:hanging="360"/>
+      </w:pPr>
+      <w:rPr>
+        <w:rFonts w:ascii="Wingdings" w:hAnsi="Wingdings" w:hint="default"/>
+        <w:sz w:val="20"/>
+      </w:rPr>
+    </w:lvl>
+    <w:lvl w:ilvl="8" w:tentative="1">
+      <w:start w:val="1"/>
+      <w:numFmt w:val="bullet"/>
+      <w:lvlText w:val=""/>
+      <w:lvlJc w:val="left"/>
+      <w:pPr>
+        <w:tabs>
+          <w:tab w:val="num" w:pos="6480"/>
+        </w:tabs>
+        <w:ind w:left="6480" w:hanging="360"/>
+      </w:pPr>
+      <w:rPr>
+        <w:rFonts w:ascii="Wingdings" w:hAnsi="Wingdings" w:hint="default"/>
+        <w:sz w:val="20"/>
+      </w:rPr>
+    </w:lvl>
+  </w:abstractNum>
+  <w:abstractNum w:abstractNumId="1" w15:restartNumberingAfterBreak="0">
     <w:nsid w:val="0CF24A29"/>
     <w:multiLevelType w:val="multilevel"/>
     <w:tmpl w:val="894239A6"/>
@@ -1332,7 +1682,7 @@
       </w:rPr>
     </w:lvl>
   </w:abstractNum>
-  <w:abstractNum w:abstractNumId="1" w15:restartNumberingAfterBreak="0">
+  <w:abstractNum w:abstractNumId="2" w15:restartNumberingAfterBreak="0">
     <w:nsid w:val="0EF62E42"/>
     <w:multiLevelType w:val="multilevel"/>
     <w:tmpl w:val="C43607BA"/>
@@ -1481,7 +1831,7 @@
       </w:rPr>
     </w:lvl>
   </w:abstractNum>
-  <w:abstractNum w:abstractNumId="2" w15:restartNumberingAfterBreak="0">
+  <w:abstractNum w:abstractNumId="3" w15:restartNumberingAfterBreak="0">
     <w:nsid w:val="12D47DB3"/>
     <w:multiLevelType w:val="multilevel"/>
     <w:tmpl w:val="27A0AA14"/>
@@ -1594,7 +1944,7 @@
       </w:rPr>
     </w:lvl>
   </w:abstractNum>
-  <w:abstractNum w:abstractNumId="3" w15:restartNumberingAfterBreak="0">
+  <w:abstractNum w:abstractNumId="4" w15:restartNumberingAfterBreak="0">
     <w:nsid w:val="14D84EFA"/>
     <w:multiLevelType w:val="multilevel"/>
     <w:tmpl w:val="4282DFB8"/>
@@ -1743,7 +2093,7 @@
       </w:rPr>
     </w:lvl>
   </w:abstractNum>
-  <w:abstractNum w:abstractNumId="4" w15:restartNumberingAfterBreak="0">
+  <w:abstractNum w:abstractNumId="5" w15:restartNumberingAfterBreak="0">
     <w:nsid w:val="25FD10C9"/>
     <w:multiLevelType w:val="multilevel"/>
     <w:tmpl w:val="3F3655DA"/>
@@ -1856,7 +2206,7 @@
       </w:pPr>
     </w:lvl>
   </w:abstractNum>
-  <w:abstractNum w:abstractNumId="5" w15:restartNumberingAfterBreak="0">
+  <w:abstractNum w:abstractNumId="6" w15:restartNumberingAfterBreak="0">
     <w:nsid w:val="3C70556D"/>
     <w:multiLevelType w:val="multilevel"/>
     <w:tmpl w:val="1B5CF594"/>
@@ -1969,7 +2319,7 @@
       </w:rPr>
     </w:lvl>
   </w:abstractNum>
-  <w:abstractNum w:abstractNumId="6" w15:restartNumberingAfterBreak="0">
+  <w:abstractNum w:abstractNumId="7" w15:restartNumberingAfterBreak="0">
     <w:nsid w:val="422F4839"/>
     <w:multiLevelType w:val="multilevel"/>
     <w:tmpl w:val="DBD2C956"/>
@@ -2082,7 +2432,7 @@
       </w:rPr>
     </w:lvl>
   </w:abstractNum>
-  <w:abstractNum w:abstractNumId="7" w15:restartNumberingAfterBreak="0">
+  <w:abstractNum w:abstractNumId="8" w15:restartNumberingAfterBreak="0">
     <w:nsid w:val="46E619D7"/>
     <w:multiLevelType w:val="multilevel"/>
     <w:tmpl w:val="0A526ED8"/>
@@ -2195,7 +2545,7 @@
       </w:rPr>
     </w:lvl>
   </w:abstractNum>
-  <w:abstractNum w:abstractNumId="8" w15:restartNumberingAfterBreak="0">
+  <w:abstractNum w:abstractNumId="9" w15:restartNumberingAfterBreak="0">
     <w:nsid w:val="48FC232F"/>
     <w:multiLevelType w:val="multilevel"/>
     <w:tmpl w:val="0310B426"/>
@@ -2308,7 +2658,7 @@
       </w:rPr>
     </w:lvl>
   </w:abstractNum>
-  <w:abstractNum w:abstractNumId="9" w15:restartNumberingAfterBreak="0">
+  <w:abstractNum w:abstractNumId="10" w15:restartNumberingAfterBreak="0">
     <w:nsid w:val="550325B0"/>
     <w:multiLevelType w:val="multilevel"/>
     <w:tmpl w:val="FE048F08"/>
@@ -2421,7 +2771,7 @@
       </w:rPr>
     </w:lvl>
   </w:abstractNum>
-  <w:abstractNum w:abstractNumId="10" w15:restartNumberingAfterBreak="0">
+  <w:abstractNum w:abstractNumId="11" w15:restartNumberingAfterBreak="0">
     <w:nsid w:val="589E7C15"/>
     <w:multiLevelType w:val="multilevel"/>
     <w:tmpl w:val="0354E82E"/>
@@ -2534,7 +2884,7 @@
       </w:rPr>
     </w:lvl>
   </w:abstractNum>
-  <w:abstractNum w:abstractNumId="11" w15:restartNumberingAfterBreak="0">
+  <w:abstractNum w:abstractNumId="12" w15:restartNumberingAfterBreak="0">
     <w:nsid w:val="60FC6A53"/>
     <w:multiLevelType w:val="multilevel"/>
     <w:tmpl w:val="68C27246"/>
@@ -2647,7 +2997,7 @@
       </w:pPr>
     </w:lvl>
   </w:abstractNum>
-  <w:abstractNum w:abstractNumId="12" w15:restartNumberingAfterBreak="0">
+  <w:abstractNum w:abstractNumId="13" w15:restartNumberingAfterBreak="0">
     <w:nsid w:val="65A81C58"/>
     <w:multiLevelType w:val="multilevel"/>
     <w:tmpl w:val="4394FE48"/>
@@ -2760,7 +3110,7 @@
       </w:pPr>
     </w:lvl>
   </w:abstractNum>
-  <w:abstractNum w:abstractNumId="13" w15:restartNumberingAfterBreak="0">
+  <w:abstractNum w:abstractNumId="14" w15:restartNumberingAfterBreak="0">
     <w:nsid w:val="69E95101"/>
     <w:multiLevelType w:val="multilevel"/>
     <w:tmpl w:val="D66C9996"/>
@@ -2909,7 +3259,7 @@
       </w:rPr>
     </w:lvl>
   </w:abstractNum>
-  <w:abstractNum w:abstractNumId="14" w15:restartNumberingAfterBreak="0">
+  <w:abstractNum w:abstractNumId="15" w15:restartNumberingAfterBreak="0">
     <w:nsid w:val="72D11D0D"/>
     <w:multiLevelType w:val="multilevel"/>
     <w:tmpl w:val="4F4C7110"/>
@@ -3022,7 +3372,7 @@
       </w:pPr>
     </w:lvl>
   </w:abstractNum>
-  <w:abstractNum w:abstractNumId="15" w15:restartNumberingAfterBreak="0">
+  <w:abstractNum w:abstractNumId="16" w15:restartNumberingAfterBreak="0">
     <w:nsid w:val="76852D99"/>
     <w:multiLevelType w:val="multilevel"/>
     <w:tmpl w:val="F184004A"/>
@@ -3135,7 +3485,7 @@
       </w:rPr>
     </w:lvl>
   </w:abstractNum>
-  <w:abstractNum w:abstractNumId="16" w15:restartNumberingAfterBreak="0">
+  <w:abstractNum w:abstractNumId="17" w15:restartNumberingAfterBreak="0">
     <w:nsid w:val="795C203B"/>
     <w:multiLevelType w:val="multilevel"/>
     <w:tmpl w:val="5DAAC81E"/>
@@ -3248,7 +3598,7 @@
       </w:rPr>
     </w:lvl>
   </w:abstractNum>
-  <w:abstractNum w:abstractNumId="17" w15:restartNumberingAfterBreak="0">
+  <w:abstractNum w:abstractNumId="18" w15:restartNumberingAfterBreak="0">
     <w:nsid w:val="7C7F6F4A"/>
     <w:multiLevelType w:val="multilevel"/>
     <w:tmpl w:val="90AA72C0"/>
@@ -3362,52 +3712,52 @@
     </w:lvl>
   </w:abstractNum>
   <w:num w:numId="1" w16cid:durableId="1336953107">
+    <w:abstractNumId w:val="6"/>
+  </w:num>
+  <w:num w:numId="2" w16cid:durableId="1877813087">
+    <w:abstractNumId w:val="1"/>
+  </w:num>
+  <w:num w:numId="3" w16cid:durableId="1145708057">
+    <w:abstractNumId w:val="11"/>
+  </w:num>
+  <w:num w:numId="4" w16cid:durableId="1911816219">
+    <w:abstractNumId w:val="18"/>
+  </w:num>
+  <w:num w:numId="5" w16cid:durableId="1154252196">
+    <w:abstractNumId w:val="3"/>
+  </w:num>
+  <w:num w:numId="6" w16cid:durableId="1034234167">
+    <w:abstractNumId w:val="7"/>
+  </w:num>
+  <w:num w:numId="7" w16cid:durableId="362563911">
+    <w:abstractNumId w:val="16"/>
+  </w:num>
+  <w:num w:numId="8" w16cid:durableId="920455290">
+    <w:abstractNumId w:val="17"/>
+  </w:num>
+  <w:num w:numId="9" w16cid:durableId="1964075507">
+    <w:abstractNumId w:val="8"/>
+  </w:num>
+  <w:num w:numId="10" w16cid:durableId="776565123">
+    <w:abstractNumId w:val="10"/>
+  </w:num>
+  <w:num w:numId="11" w16cid:durableId="870218932">
+    <w:abstractNumId w:val="9"/>
+  </w:num>
+  <w:num w:numId="12" w16cid:durableId="1585912783">
+    <w:abstractNumId w:val="13"/>
+  </w:num>
+  <w:num w:numId="13" w16cid:durableId="1983150612">
+    <w:abstractNumId w:val="2"/>
+  </w:num>
+  <w:num w:numId="14" w16cid:durableId="280576917">
     <w:abstractNumId w:val="5"/>
   </w:num>
-  <w:num w:numId="2" w16cid:durableId="1877813087">
-    <w:abstractNumId w:val="0"/>
-  </w:num>
-  <w:num w:numId="3" w16cid:durableId="1145708057">
-    <w:abstractNumId w:val="10"/>
-  </w:num>
-  <w:num w:numId="4" w16cid:durableId="1911816219">
-    <w:abstractNumId w:val="17"/>
-  </w:num>
-  <w:num w:numId="5" w16cid:durableId="1154252196">
-    <w:abstractNumId w:val="2"/>
-  </w:num>
-  <w:num w:numId="6" w16cid:durableId="1034234167">
-    <w:abstractNumId w:val="6"/>
-  </w:num>
-  <w:num w:numId="7" w16cid:durableId="362563911">
-    <w:abstractNumId w:val="15"/>
-  </w:num>
-  <w:num w:numId="8" w16cid:durableId="920455290">
-    <w:abstractNumId w:val="16"/>
-  </w:num>
-  <w:num w:numId="9" w16cid:durableId="1964075507">
-    <w:abstractNumId w:val="7"/>
-  </w:num>
-  <w:num w:numId="10" w16cid:durableId="776565123">
-    <w:abstractNumId w:val="9"/>
-  </w:num>
-  <w:num w:numId="11" w16cid:durableId="870218932">
-    <w:abstractNumId w:val="8"/>
-  </w:num>
-  <w:num w:numId="12" w16cid:durableId="1585912783">
-    <w:abstractNumId w:val="12"/>
-  </w:num>
-  <w:num w:numId="13" w16cid:durableId="1983150612">
-    <w:abstractNumId w:val="1"/>
-  </w:num>
-  <w:num w:numId="14" w16cid:durableId="280576917">
-    <w:abstractNumId w:val="4"/>
-  </w:num>
   <w:num w:numId="15" w16cid:durableId="1025639235">
-    <w:abstractNumId w:val="13"/>
+    <w:abstractNumId w:val="14"/>
   </w:num>
   <w:num w:numId="16" w16cid:durableId="386415125">
-    <w:abstractNumId w:val="11"/>
+    <w:abstractNumId w:val="12"/>
     <w:lvlOverride w:ilvl="0">
       <w:lvl w:ilvl="0">
         <w:numFmt w:val="decimal"/>
@@ -3417,10 +3767,10 @@
     </w:lvlOverride>
   </w:num>
   <w:num w:numId="17" w16cid:durableId="730079747">
-    <w:abstractNumId w:val="3"/>
+    <w:abstractNumId w:val="4"/>
   </w:num>
   <w:num w:numId="18" w16cid:durableId="1948149023">
-    <w:abstractNumId w:val="14"/>
+    <w:abstractNumId w:val="15"/>
     <w:lvlOverride w:ilvl="0">
       <w:lvl w:ilvl="0">
         <w:numFmt w:val="decimal"/>
@@ -3428,6 +3778,9 @@
         <w:lvlJc w:val="left"/>
       </w:lvl>
     </w:lvlOverride>
+  </w:num>
+  <w:num w:numId="19" w16cid:durableId="188029047">
+    <w:abstractNumId w:val="0"/>
   </w:num>
 </w:numbering>
 </file>

</xml_diff>

<commit_message>
Add explanation on relationship between cpu usage & latency
</commit_message>
<xml_diff>
--- a/Latency Analysis/Service 1 - Deep Analysis.docx
+++ b/Latency Analysis/Service 1 - Deep Analysis.docx
@@ -1407,6 +1407,77 @@
         <w:t>The heap is small and GC has to work harder to reclaim memory, latency increases due to more frequent and longer GC pauses.</w:t>
       </w:r>
     </w:p>
+    <w:p>
+      <w:pPr>
+        <w:pStyle w:val="NormalWeb"/>
+        <w:numPr>
+          <w:ilvl w:val="0"/>
+          <w:numId w:val="19"/>
+        </w:numPr>
+        <w:spacing w:before="0" w:beforeAutospacing="0" w:after="0" w:afterAutospacing="0"/>
+        <w:textAlignment w:val="baseline"/>
+        <w:rPr>
+          <w:rFonts w:ascii="Arial" w:hAnsi="Arial" w:cs="Arial"/>
+          <w:color w:val="000000"/>
+          <w:sz w:val="22"/>
+          <w:szCs w:val="22"/>
+        </w:rPr>
+      </w:pPr>
+      <w:r>
+        <w:rPr>
+          <w:rFonts w:ascii="Arial" w:hAnsi="Arial" w:cs="Arial"/>
+          <w:color w:val="000000"/>
+          <w:sz w:val="22"/>
+          <w:szCs w:val="22"/>
+        </w:rPr>
+        <w:t>CPU usage remains flat.</w:t>
+      </w:r>
+    </w:p>
+    <w:p>
+      <w:pPr>
+        <w:pStyle w:val="NormalWeb"/>
+        <w:numPr>
+          <w:ilvl w:val="0"/>
+          <w:numId w:val="19"/>
+        </w:numPr>
+        <w:spacing w:before="0" w:beforeAutospacing="0" w:after="0" w:afterAutospacing="0"/>
+        <w:textAlignment w:val="baseline"/>
+        <w:rPr>
+          <w:rFonts w:ascii="Arial" w:hAnsi="Arial" w:cs="Arial"/>
+          <w:color w:val="000000"/>
+          <w:sz w:val="22"/>
+          <w:szCs w:val="22"/>
+        </w:rPr>
+      </w:pPr>
+      <w:proofErr w:type="gramStart"/>
+      <w:r>
+        <w:rPr>
+          <w:rFonts w:ascii="Arial" w:hAnsi="Arial" w:cs="Arial"/>
+          <w:color w:val="000000"/>
+          <w:sz w:val="22"/>
+          <w:szCs w:val="22"/>
+        </w:rPr>
+        <w:t>So</w:t>
+      </w:r>
+      <w:proofErr w:type="gramEnd"/>
+      <w:r>
+        <w:rPr>
+          <w:rFonts w:ascii="Arial" w:hAnsi="Arial" w:cs="Arial"/>
+          <w:color w:val="000000"/>
+          <w:sz w:val="22"/>
+          <w:szCs w:val="22"/>
+        </w:rPr>
+        <w:t xml:space="preserve"> latency increases despite plenty of CPU, again pointing to memory pressure as the source.</w:t>
+      </w:r>
+    </w:p>
+    <w:p>
+      <w:pPr>
+        <w:ind w:left="720"/>
+        <w:rPr>
+          <w:lang w:val="en-US"/>
+        </w:rPr>
+      </w:pPr>
+    </w:p>
     <w:p/>
     <w:sectPr>
       <w:pgSz w:w="12240" w:h="15840"/>
@@ -3260,6 +3331,155 @@
     </w:lvl>
   </w:abstractNum>
   <w:abstractNum w:abstractNumId="15" w15:restartNumberingAfterBreak="0">
+    <w:nsid w:val="6D715C84"/>
+    <w:multiLevelType w:val="multilevel"/>
+    <w:tmpl w:val="E98401D4"/>
+    <w:lvl w:ilvl="0">
+      <w:start w:val="1"/>
+      <w:numFmt w:val="bullet"/>
+      <w:lvlText w:val=""/>
+      <w:lvlJc w:val="left"/>
+      <w:pPr>
+        <w:tabs>
+          <w:tab w:val="num" w:pos="720"/>
+        </w:tabs>
+        <w:ind w:left="720" w:hanging="360"/>
+      </w:pPr>
+      <w:rPr>
+        <w:rFonts w:ascii="Symbol" w:hAnsi="Symbol" w:hint="default"/>
+        <w:sz w:val="20"/>
+      </w:rPr>
+    </w:lvl>
+    <w:lvl w:ilvl="1" w:tentative="1">
+      <w:start w:val="1"/>
+      <w:numFmt w:val="bullet"/>
+      <w:lvlText w:val="o"/>
+      <w:lvlJc w:val="left"/>
+      <w:pPr>
+        <w:tabs>
+          <w:tab w:val="num" w:pos="1440"/>
+        </w:tabs>
+        <w:ind w:left="1440" w:hanging="360"/>
+      </w:pPr>
+      <w:rPr>
+        <w:rFonts w:ascii="Courier New" w:hAnsi="Courier New" w:hint="default"/>
+        <w:sz w:val="20"/>
+      </w:rPr>
+    </w:lvl>
+    <w:lvl w:ilvl="2" w:tentative="1">
+      <w:start w:val="1"/>
+      <w:numFmt w:val="bullet"/>
+      <w:lvlText w:val=""/>
+      <w:lvlJc w:val="left"/>
+      <w:pPr>
+        <w:tabs>
+          <w:tab w:val="num" w:pos="2160"/>
+        </w:tabs>
+        <w:ind w:left="2160" w:hanging="360"/>
+      </w:pPr>
+      <w:rPr>
+        <w:rFonts w:ascii="Wingdings" w:hAnsi="Wingdings" w:hint="default"/>
+        <w:sz w:val="20"/>
+      </w:rPr>
+    </w:lvl>
+    <w:lvl w:ilvl="3" w:tentative="1">
+      <w:start w:val="1"/>
+      <w:numFmt w:val="bullet"/>
+      <w:lvlText w:val=""/>
+      <w:lvlJc w:val="left"/>
+      <w:pPr>
+        <w:tabs>
+          <w:tab w:val="num" w:pos="2880"/>
+        </w:tabs>
+        <w:ind w:left="2880" w:hanging="360"/>
+      </w:pPr>
+      <w:rPr>
+        <w:rFonts w:ascii="Wingdings" w:hAnsi="Wingdings" w:hint="default"/>
+        <w:sz w:val="20"/>
+      </w:rPr>
+    </w:lvl>
+    <w:lvl w:ilvl="4" w:tentative="1">
+      <w:start w:val="1"/>
+      <w:numFmt w:val="bullet"/>
+      <w:lvlText w:val=""/>
+      <w:lvlJc w:val="left"/>
+      <w:pPr>
+        <w:tabs>
+          <w:tab w:val="num" w:pos="3600"/>
+        </w:tabs>
+        <w:ind w:left="3600" w:hanging="360"/>
+      </w:pPr>
+      <w:rPr>
+        <w:rFonts w:ascii="Wingdings" w:hAnsi="Wingdings" w:hint="default"/>
+        <w:sz w:val="20"/>
+      </w:rPr>
+    </w:lvl>
+    <w:lvl w:ilvl="5" w:tentative="1">
+      <w:start w:val="1"/>
+      <w:numFmt w:val="bullet"/>
+      <w:lvlText w:val=""/>
+      <w:lvlJc w:val="left"/>
+      <w:pPr>
+        <w:tabs>
+          <w:tab w:val="num" w:pos="4320"/>
+        </w:tabs>
+        <w:ind w:left="4320" w:hanging="360"/>
+      </w:pPr>
+      <w:rPr>
+        <w:rFonts w:ascii="Wingdings" w:hAnsi="Wingdings" w:hint="default"/>
+        <w:sz w:val="20"/>
+      </w:rPr>
+    </w:lvl>
+    <w:lvl w:ilvl="6" w:tentative="1">
+      <w:start w:val="1"/>
+      <w:numFmt w:val="bullet"/>
+      <w:lvlText w:val=""/>
+      <w:lvlJc w:val="left"/>
+      <w:pPr>
+        <w:tabs>
+          <w:tab w:val="num" w:pos="5040"/>
+        </w:tabs>
+        <w:ind w:left="5040" w:hanging="360"/>
+      </w:pPr>
+      <w:rPr>
+        <w:rFonts w:ascii="Wingdings" w:hAnsi="Wingdings" w:hint="default"/>
+        <w:sz w:val="20"/>
+      </w:rPr>
+    </w:lvl>
+    <w:lvl w:ilvl="7" w:tentative="1">
+      <w:start w:val="1"/>
+      <w:numFmt w:val="bullet"/>
+      <w:lvlText w:val=""/>
+      <w:lvlJc w:val="left"/>
+      <w:pPr>
+        <w:tabs>
+          <w:tab w:val="num" w:pos="5760"/>
+        </w:tabs>
+        <w:ind w:left="5760" w:hanging="360"/>
+      </w:pPr>
+      <w:rPr>
+        <w:rFonts w:ascii="Wingdings" w:hAnsi="Wingdings" w:hint="default"/>
+        <w:sz w:val="20"/>
+      </w:rPr>
+    </w:lvl>
+    <w:lvl w:ilvl="8" w:tentative="1">
+      <w:start w:val="1"/>
+      <w:numFmt w:val="bullet"/>
+      <w:lvlText w:val=""/>
+      <w:lvlJc w:val="left"/>
+      <w:pPr>
+        <w:tabs>
+          <w:tab w:val="num" w:pos="6480"/>
+        </w:tabs>
+        <w:ind w:left="6480" w:hanging="360"/>
+      </w:pPr>
+      <w:rPr>
+        <w:rFonts w:ascii="Wingdings" w:hAnsi="Wingdings" w:hint="default"/>
+        <w:sz w:val="20"/>
+      </w:rPr>
+    </w:lvl>
+  </w:abstractNum>
+  <w:abstractNum w:abstractNumId="16" w15:restartNumberingAfterBreak="0">
     <w:nsid w:val="72D11D0D"/>
     <w:multiLevelType w:val="multilevel"/>
     <w:tmpl w:val="4F4C7110"/>
@@ -3372,7 +3592,7 @@
       </w:pPr>
     </w:lvl>
   </w:abstractNum>
-  <w:abstractNum w:abstractNumId="16" w15:restartNumberingAfterBreak="0">
+  <w:abstractNum w:abstractNumId="17" w15:restartNumberingAfterBreak="0">
     <w:nsid w:val="76852D99"/>
     <w:multiLevelType w:val="multilevel"/>
     <w:tmpl w:val="F184004A"/>
@@ -3485,7 +3705,7 @@
       </w:rPr>
     </w:lvl>
   </w:abstractNum>
-  <w:abstractNum w:abstractNumId="17" w15:restartNumberingAfterBreak="0">
+  <w:abstractNum w:abstractNumId="18" w15:restartNumberingAfterBreak="0">
     <w:nsid w:val="795C203B"/>
     <w:multiLevelType w:val="multilevel"/>
     <w:tmpl w:val="5DAAC81E"/>
@@ -3598,7 +3818,7 @@
       </w:rPr>
     </w:lvl>
   </w:abstractNum>
-  <w:abstractNum w:abstractNumId="18" w15:restartNumberingAfterBreak="0">
+  <w:abstractNum w:abstractNumId="19" w15:restartNumberingAfterBreak="0">
     <w:nsid w:val="7C7F6F4A"/>
     <w:multiLevelType w:val="multilevel"/>
     <w:tmpl w:val="90AA72C0"/>
@@ -3721,7 +3941,7 @@
     <w:abstractNumId w:val="11"/>
   </w:num>
   <w:num w:numId="4" w16cid:durableId="1911816219">
-    <w:abstractNumId w:val="18"/>
+    <w:abstractNumId w:val="19"/>
   </w:num>
   <w:num w:numId="5" w16cid:durableId="1154252196">
     <w:abstractNumId w:val="3"/>
@@ -3730,10 +3950,10 @@
     <w:abstractNumId w:val="7"/>
   </w:num>
   <w:num w:numId="7" w16cid:durableId="362563911">
-    <w:abstractNumId w:val="16"/>
+    <w:abstractNumId w:val="17"/>
   </w:num>
   <w:num w:numId="8" w16cid:durableId="920455290">
-    <w:abstractNumId w:val="17"/>
+    <w:abstractNumId w:val="18"/>
   </w:num>
   <w:num w:numId="9" w16cid:durableId="1964075507">
     <w:abstractNumId w:val="8"/>
@@ -3770,7 +3990,7 @@
     <w:abstractNumId w:val="4"/>
   </w:num>
   <w:num w:numId="18" w16cid:durableId="1948149023">
-    <w:abstractNumId w:val="15"/>
+    <w:abstractNumId w:val="16"/>
     <w:lvlOverride w:ilvl="0">
       <w:lvl w:ilvl="0">
         <w:numFmt w:val="decimal"/>
@@ -3781,6 +4001,9 @@
   </w:num>
   <w:num w:numId="19" w16cid:durableId="188029047">
     <w:abstractNumId w:val="0"/>
+  </w:num>
+  <w:num w:numId="20" w16cid:durableId="891119040">
+    <w:abstractNumId w:val="15"/>
   </w:num>
 </w:numbering>
 </file>
@@ -4353,6 +4576,23 @@
       <w:szCs w:val="30"/>
     </w:rPr>
   </w:style>
+  <w:style w:type="paragraph" w:styleId="NormalWeb">
+    <w:name w:val="Normal (Web)"/>
+    <w:basedOn w:val="Normal"/>
+    <w:uiPriority w:val="99"/>
+    <w:semiHidden/>
+    <w:unhideWhenUsed/>
+    <w:rsid w:val="008D10B2"/>
+    <w:pPr>
+      <w:spacing w:before="100" w:beforeAutospacing="1" w:after="100" w:afterAutospacing="1" w:line="240" w:lineRule="auto"/>
+    </w:pPr>
+    <w:rPr>
+      <w:rFonts w:ascii="Times New Roman" w:eastAsia="Times New Roman" w:hAnsi="Times New Roman" w:cs="Times New Roman"/>
+      <w:sz w:val="24"/>
+      <w:szCs w:val="24"/>
+      <w:lang w:val="en-US"/>
+    </w:rPr>
+  </w:style>
 </w:styles>
 </file>
 

</xml_diff>

<commit_message>
Add explanation to high memory usage at one pointin service 1
</commit_message>
<xml_diff>
--- a/Latency Analysis/Service 1 - Deep Analysis.docx
+++ b/Latency Analysis/Service 1 - Deep Analysis.docx
@@ -788,15 +788,7 @@
         </w:numPr>
       </w:pPr>
       <w:r>
-        <w:t>Java JIT Compiler (</w:t>
-      </w:r>
-      <w:proofErr w:type="spellStart"/>
-      <w:r>
-        <w:t>HotSpot</w:t>
-      </w:r>
-      <w:proofErr w:type="spellEnd"/>
-      <w:r>
-        <w:t>) is known to:</w:t>
+        <w:t>Java JIT Compiler (HotSpot) is known to:</w:t>
       </w:r>
     </w:p>
     <w:p>
@@ -873,21 +865,7 @@
         <w:rPr>
           <w:lang w:val="en-US"/>
         </w:rPr>
-        <w:t xml:space="preserve">Why Latency is increasing after </w:t>
-      </w:r>
-      <w:proofErr w:type="gramStart"/>
-      <w:r>
-        <w:rPr>
-          <w:lang w:val="en-US"/>
-        </w:rPr>
-        <w:t>a the</w:t>
-      </w:r>
-      <w:proofErr w:type="gramEnd"/>
-      <w:r>
-        <w:rPr>
-          <w:lang w:val="en-US"/>
-        </w:rPr>
-        <w:t xml:space="preserve"> above drop</w:t>
+        <w:t>Why Latency is increasing after a the above drop</w:t>
       </w:r>
     </w:p>
     <w:p>
@@ -1449,7 +1427,6 @@
           <w:szCs w:val="22"/>
         </w:rPr>
       </w:pPr>
-      <w:proofErr w:type="gramStart"/>
       <w:r>
         <w:rPr>
           <w:rFonts w:ascii="Arial" w:hAnsi="Arial" w:cs="Arial"/>
@@ -1457,22 +1434,209 @@
           <w:sz w:val="22"/>
           <w:szCs w:val="22"/>
         </w:rPr>
-        <w:t>So</w:t>
-      </w:r>
-      <w:proofErr w:type="gramEnd"/>
-      <w:r>
-        <w:rPr>
-          <w:rFonts w:ascii="Arial" w:hAnsi="Arial" w:cs="Arial"/>
-          <w:color w:val="000000"/>
-          <w:sz w:val="22"/>
-          <w:szCs w:val="22"/>
-        </w:rPr>
-        <w:t xml:space="preserve"> latency increases despite plenty of CPU, again pointing to memory pressure as the source.</w:t>
-      </w:r>
-    </w:p>
-    <w:p>
-      <w:pPr>
-        <w:ind w:left="720"/>
+        <w:t>So latency increases despite plenty of CPU, again pointing to memory pressure as the source.</w:t>
+      </w:r>
+    </w:p>
+    <w:p>
+      <w:pPr>
+        <w:ind w:left="360"/>
+        <w:rPr>
+          <w:lang w:val="en-US"/>
+        </w:rPr>
+      </w:pPr>
+    </w:p>
+    <w:p>
+      <w:pPr>
+        <w:ind w:left="360"/>
+        <w:rPr>
+          <w:lang w:val="en-US"/>
+        </w:rPr>
+      </w:pPr>
+    </w:p>
+    <w:p>
+      <w:pPr>
+        <w:pStyle w:val="Subtitle"/>
+        <w:rPr>
+          <w:b/>
+          <w:bCs/>
+          <w:lang w:val="en-US"/>
+        </w:rPr>
+      </w:pPr>
+      <w:r>
+        <w:rPr>
+          <w:lang w:val="en-US"/>
+        </w:rPr>
+        <w:t>Why there is a higher memory usage from 05-13 02 to 05-13 06 more than other places?</w:t>
+      </w:r>
+    </w:p>
+    <w:p>
+      <w:pPr>
+        <w:numPr>
+          <w:ilvl w:val="0"/>
+          <w:numId w:val="21"/>
+        </w:numPr>
+        <w:rPr>
+          <w:lang w:val="en-US"/>
+        </w:rPr>
+      </w:pPr>
+      <w:r>
+        <w:rPr>
+          <w:lang w:val="en-US"/>
+        </w:rPr>
+        <w:t>More Complex Requests (Data-Dependent Workload)</w:t>
+      </w:r>
+    </w:p>
+    <w:p>
+      <w:pPr>
+        <w:numPr>
+          <w:ilvl w:val="0"/>
+          <w:numId w:val="22"/>
+        </w:numPr>
+        <w:rPr>
+          <w:lang w:val="en-US"/>
+        </w:rPr>
+      </w:pPr>
+      <w:r>
+        <w:rPr>
+          <w:lang w:val="en-US"/>
+        </w:rPr>
+        <w:t>This indicates input data changed during this time, likelarger numbers - the app will have:</w:t>
+      </w:r>
+    </w:p>
+    <w:p>
+      <w:pPr>
+        <w:numPr>
+          <w:ilvl w:val="1"/>
+          <w:numId w:val="22"/>
+        </w:numPr>
+        <w:rPr>
+          <w:lang w:val="en-US"/>
+        </w:rPr>
+      </w:pPr>
+      <w:r>
+        <w:rPr>
+          <w:lang w:val="en-US"/>
+        </w:rPr>
+        <w:t>Built larger in-memory structures (arrays, strings, logs, etc.).</w:t>
+      </w:r>
+    </w:p>
+    <w:p>
+      <w:pPr>
+        <w:numPr>
+          <w:ilvl w:val="1"/>
+          <w:numId w:val="22"/>
+        </w:numPr>
+        <w:rPr>
+          <w:lang w:val="en-US"/>
+        </w:rPr>
+      </w:pPr>
+      <w:r>
+        <w:rPr>
+          <w:lang w:val="en-US"/>
+        </w:rPr>
+        <w:t>Run more iterations or used recursive methods.</w:t>
+      </w:r>
+    </w:p>
+    <w:p>
+      <w:pPr>
+        <w:numPr>
+          <w:ilvl w:val="1"/>
+          <w:numId w:val="22"/>
+        </w:numPr>
+        <w:rPr>
+          <w:lang w:val="en-US"/>
+        </w:rPr>
+      </w:pPr>
+      <w:r>
+        <w:rPr>
+          <w:lang w:val="en-US"/>
+        </w:rPr>
+        <w:t>Consumed more heap space per request.</w:t>
+      </w:r>
+    </w:p>
+    <w:p>
+      <w:pPr>
+        <w:ind w:left="360"/>
+        <w:rPr>
+          <w:lang w:val="en-US"/>
+        </w:rPr>
+      </w:pPr>
+      <w:r>
+        <w:rPr>
+          <w:lang w:val="en-US"/>
+        </w:rPr>
+        <w:br/>
+      </w:r>
+    </w:p>
+    <w:p>
+      <w:pPr>
+        <w:pStyle w:val="ListParagraph"/>
+        <w:numPr>
+          <w:ilvl w:val="0"/>
+          <w:numId w:val="21"/>
+        </w:numPr>
+        <w:rPr>
+          <w:lang w:val="en-US"/>
+        </w:rPr>
+      </w:pPr>
+      <w:r>
+        <w:rPr>
+          <w:lang w:val="en-US"/>
+        </w:rPr>
+        <w:t>JVM Memory Fragmentation or Delayed GC</w:t>
+      </w:r>
+    </w:p>
+    <w:p>
+      <w:pPr>
+        <w:numPr>
+          <w:ilvl w:val="0"/>
+          <w:numId w:val="24"/>
+        </w:numPr>
+        <w:rPr>
+          <w:lang w:val="en-US"/>
+        </w:rPr>
+      </w:pPr>
+      <w:r>
+        <w:rPr>
+          <w:lang w:val="en-US"/>
+        </w:rPr>
+        <w:t>During this window, GC may not have run aggressively - possibly to avoid long pauses.</w:t>
+      </w:r>
+    </w:p>
+    <w:p>
+      <w:pPr>
+        <w:ind w:left="360"/>
+        <w:rPr>
+          <w:lang w:val="en-US"/>
+        </w:rPr>
+      </w:pPr>
+      <w:r>
+        <w:rPr>
+          <w:lang w:val="en-US"/>
+        </w:rPr>
+        <w:br/>
+      </w:r>
+    </w:p>
+    <w:p>
+      <w:pPr>
+        <w:numPr>
+          <w:ilvl w:val="0"/>
+          <w:numId w:val="25"/>
+        </w:numPr>
+        <w:rPr>
+          <w:lang w:val="en-US"/>
+        </w:rPr>
+      </w:pPr>
+      <w:r>
+        <w:rPr>
+          <w:lang w:val="en-US"/>
+        </w:rPr>
+        <w:t>The memory spike between 05-13 02 and 05-13 06 likely results from accumulating memory pressure due to tight memory limits and temporarily ineffective GC cycles, possibly worsened by complex input data or background activity.</w:t>
+      </w:r>
+    </w:p>
+    <w:p>
+      <w:pPr>
+        <w:ind w:left="360"/>
         <w:rPr>
           <w:lang w:val="en-US"/>
         </w:rPr>
@@ -2016,6 +2180,155 @@
     </w:lvl>
   </w:abstractNum>
   <w:abstractNum w:abstractNumId="4" w15:restartNumberingAfterBreak="0">
+    <w:nsid w:val="13CD4EBA"/>
+    <w:multiLevelType w:val="multilevel"/>
+    <w:tmpl w:val="18803FAE"/>
+    <w:lvl w:ilvl="0">
+      <w:start w:val="1"/>
+      <w:numFmt w:val="bullet"/>
+      <w:lvlText w:val=""/>
+      <w:lvlJc w:val="left"/>
+      <w:pPr>
+        <w:tabs>
+          <w:tab w:val="num" w:pos="720"/>
+        </w:tabs>
+        <w:ind w:left="720" w:hanging="360"/>
+      </w:pPr>
+      <w:rPr>
+        <w:rFonts w:ascii="Symbol" w:hAnsi="Symbol" w:hint="default"/>
+        <w:sz w:val="20"/>
+      </w:rPr>
+    </w:lvl>
+    <w:lvl w:ilvl="1" w:tentative="1">
+      <w:start w:val="1"/>
+      <w:numFmt w:val="bullet"/>
+      <w:lvlText w:val="o"/>
+      <w:lvlJc w:val="left"/>
+      <w:pPr>
+        <w:tabs>
+          <w:tab w:val="num" w:pos="1440"/>
+        </w:tabs>
+        <w:ind w:left="1440" w:hanging="360"/>
+      </w:pPr>
+      <w:rPr>
+        <w:rFonts w:ascii="Courier New" w:hAnsi="Courier New" w:hint="default"/>
+        <w:sz w:val="20"/>
+      </w:rPr>
+    </w:lvl>
+    <w:lvl w:ilvl="2" w:tentative="1">
+      <w:start w:val="1"/>
+      <w:numFmt w:val="bullet"/>
+      <w:lvlText w:val=""/>
+      <w:lvlJc w:val="left"/>
+      <w:pPr>
+        <w:tabs>
+          <w:tab w:val="num" w:pos="2160"/>
+        </w:tabs>
+        <w:ind w:left="2160" w:hanging="360"/>
+      </w:pPr>
+      <w:rPr>
+        <w:rFonts w:ascii="Wingdings" w:hAnsi="Wingdings" w:hint="default"/>
+        <w:sz w:val="20"/>
+      </w:rPr>
+    </w:lvl>
+    <w:lvl w:ilvl="3" w:tentative="1">
+      <w:start w:val="1"/>
+      <w:numFmt w:val="bullet"/>
+      <w:lvlText w:val=""/>
+      <w:lvlJc w:val="left"/>
+      <w:pPr>
+        <w:tabs>
+          <w:tab w:val="num" w:pos="2880"/>
+        </w:tabs>
+        <w:ind w:left="2880" w:hanging="360"/>
+      </w:pPr>
+      <w:rPr>
+        <w:rFonts w:ascii="Wingdings" w:hAnsi="Wingdings" w:hint="default"/>
+        <w:sz w:val="20"/>
+      </w:rPr>
+    </w:lvl>
+    <w:lvl w:ilvl="4" w:tentative="1">
+      <w:start w:val="1"/>
+      <w:numFmt w:val="bullet"/>
+      <w:lvlText w:val=""/>
+      <w:lvlJc w:val="left"/>
+      <w:pPr>
+        <w:tabs>
+          <w:tab w:val="num" w:pos="3600"/>
+        </w:tabs>
+        <w:ind w:left="3600" w:hanging="360"/>
+      </w:pPr>
+      <w:rPr>
+        <w:rFonts w:ascii="Wingdings" w:hAnsi="Wingdings" w:hint="default"/>
+        <w:sz w:val="20"/>
+      </w:rPr>
+    </w:lvl>
+    <w:lvl w:ilvl="5" w:tentative="1">
+      <w:start w:val="1"/>
+      <w:numFmt w:val="bullet"/>
+      <w:lvlText w:val=""/>
+      <w:lvlJc w:val="left"/>
+      <w:pPr>
+        <w:tabs>
+          <w:tab w:val="num" w:pos="4320"/>
+        </w:tabs>
+        <w:ind w:left="4320" w:hanging="360"/>
+      </w:pPr>
+      <w:rPr>
+        <w:rFonts w:ascii="Wingdings" w:hAnsi="Wingdings" w:hint="default"/>
+        <w:sz w:val="20"/>
+      </w:rPr>
+    </w:lvl>
+    <w:lvl w:ilvl="6" w:tentative="1">
+      <w:start w:val="1"/>
+      <w:numFmt w:val="bullet"/>
+      <w:lvlText w:val=""/>
+      <w:lvlJc w:val="left"/>
+      <w:pPr>
+        <w:tabs>
+          <w:tab w:val="num" w:pos="5040"/>
+        </w:tabs>
+        <w:ind w:left="5040" w:hanging="360"/>
+      </w:pPr>
+      <w:rPr>
+        <w:rFonts w:ascii="Wingdings" w:hAnsi="Wingdings" w:hint="default"/>
+        <w:sz w:val="20"/>
+      </w:rPr>
+    </w:lvl>
+    <w:lvl w:ilvl="7" w:tentative="1">
+      <w:start w:val="1"/>
+      <w:numFmt w:val="bullet"/>
+      <w:lvlText w:val=""/>
+      <w:lvlJc w:val="left"/>
+      <w:pPr>
+        <w:tabs>
+          <w:tab w:val="num" w:pos="5760"/>
+        </w:tabs>
+        <w:ind w:left="5760" w:hanging="360"/>
+      </w:pPr>
+      <w:rPr>
+        <w:rFonts w:ascii="Wingdings" w:hAnsi="Wingdings" w:hint="default"/>
+        <w:sz w:val="20"/>
+      </w:rPr>
+    </w:lvl>
+    <w:lvl w:ilvl="8" w:tentative="1">
+      <w:start w:val="1"/>
+      <w:numFmt w:val="bullet"/>
+      <w:lvlText w:val=""/>
+      <w:lvlJc w:val="left"/>
+      <w:pPr>
+        <w:tabs>
+          <w:tab w:val="num" w:pos="6480"/>
+        </w:tabs>
+        <w:ind w:left="6480" w:hanging="360"/>
+      </w:pPr>
+      <w:rPr>
+        <w:rFonts w:ascii="Wingdings" w:hAnsi="Wingdings" w:hint="default"/>
+        <w:sz w:val="20"/>
+      </w:rPr>
+    </w:lvl>
+  </w:abstractNum>
+  <w:abstractNum w:abstractNumId="5" w15:restartNumberingAfterBreak="0">
     <w:nsid w:val="14D84EFA"/>
     <w:multiLevelType w:val="multilevel"/>
     <w:tmpl w:val="4282DFB8"/>
@@ -2164,7 +2477,7 @@
       </w:rPr>
     </w:lvl>
   </w:abstractNum>
-  <w:abstractNum w:abstractNumId="5" w15:restartNumberingAfterBreak="0">
+  <w:abstractNum w:abstractNumId="6" w15:restartNumberingAfterBreak="0">
     <w:nsid w:val="25FD10C9"/>
     <w:multiLevelType w:val="multilevel"/>
     <w:tmpl w:val="3F3655DA"/>
@@ -2277,7 +2590,233 @@
       </w:pPr>
     </w:lvl>
   </w:abstractNum>
-  <w:abstractNum w:abstractNumId="6" w15:restartNumberingAfterBreak="0">
+  <w:abstractNum w:abstractNumId="7" w15:restartNumberingAfterBreak="0">
+    <w:nsid w:val="28797331"/>
+    <w:multiLevelType w:val="multilevel"/>
+    <w:tmpl w:val="F76696CC"/>
+    <w:lvl w:ilvl="0">
+      <w:start w:val="1"/>
+      <w:numFmt w:val="decimal"/>
+      <w:lvlText w:val="%1."/>
+      <w:lvlJc w:val="left"/>
+      <w:pPr>
+        <w:tabs>
+          <w:tab w:val="num" w:pos="720"/>
+        </w:tabs>
+        <w:ind w:left="720" w:hanging="360"/>
+      </w:pPr>
+    </w:lvl>
+    <w:lvl w:ilvl="1" w:tentative="1">
+      <w:start w:val="1"/>
+      <w:numFmt w:val="decimal"/>
+      <w:lvlText w:val="%2."/>
+      <w:lvlJc w:val="left"/>
+      <w:pPr>
+        <w:tabs>
+          <w:tab w:val="num" w:pos="1440"/>
+        </w:tabs>
+        <w:ind w:left="1440" w:hanging="360"/>
+      </w:pPr>
+    </w:lvl>
+    <w:lvl w:ilvl="2" w:tentative="1">
+      <w:start w:val="1"/>
+      <w:numFmt w:val="decimal"/>
+      <w:lvlText w:val="%3."/>
+      <w:lvlJc w:val="left"/>
+      <w:pPr>
+        <w:tabs>
+          <w:tab w:val="num" w:pos="2160"/>
+        </w:tabs>
+        <w:ind w:left="2160" w:hanging="360"/>
+      </w:pPr>
+    </w:lvl>
+    <w:lvl w:ilvl="3" w:tentative="1">
+      <w:start w:val="1"/>
+      <w:numFmt w:val="decimal"/>
+      <w:lvlText w:val="%4."/>
+      <w:lvlJc w:val="left"/>
+      <w:pPr>
+        <w:tabs>
+          <w:tab w:val="num" w:pos="2880"/>
+        </w:tabs>
+        <w:ind w:left="2880" w:hanging="360"/>
+      </w:pPr>
+    </w:lvl>
+    <w:lvl w:ilvl="4" w:tentative="1">
+      <w:start w:val="1"/>
+      <w:numFmt w:val="decimal"/>
+      <w:lvlText w:val="%5."/>
+      <w:lvlJc w:val="left"/>
+      <w:pPr>
+        <w:tabs>
+          <w:tab w:val="num" w:pos="3600"/>
+        </w:tabs>
+        <w:ind w:left="3600" w:hanging="360"/>
+      </w:pPr>
+    </w:lvl>
+    <w:lvl w:ilvl="5" w:tentative="1">
+      <w:start w:val="1"/>
+      <w:numFmt w:val="decimal"/>
+      <w:lvlText w:val="%6."/>
+      <w:lvlJc w:val="left"/>
+      <w:pPr>
+        <w:tabs>
+          <w:tab w:val="num" w:pos="4320"/>
+        </w:tabs>
+        <w:ind w:left="4320" w:hanging="360"/>
+      </w:pPr>
+    </w:lvl>
+    <w:lvl w:ilvl="6" w:tentative="1">
+      <w:start w:val="1"/>
+      <w:numFmt w:val="decimal"/>
+      <w:lvlText w:val="%7."/>
+      <w:lvlJc w:val="left"/>
+      <w:pPr>
+        <w:tabs>
+          <w:tab w:val="num" w:pos="5040"/>
+        </w:tabs>
+        <w:ind w:left="5040" w:hanging="360"/>
+      </w:pPr>
+    </w:lvl>
+    <w:lvl w:ilvl="7" w:tentative="1">
+      <w:start w:val="1"/>
+      <w:numFmt w:val="decimal"/>
+      <w:lvlText w:val="%8."/>
+      <w:lvlJc w:val="left"/>
+      <w:pPr>
+        <w:tabs>
+          <w:tab w:val="num" w:pos="5760"/>
+        </w:tabs>
+        <w:ind w:left="5760" w:hanging="360"/>
+      </w:pPr>
+    </w:lvl>
+    <w:lvl w:ilvl="8" w:tentative="1">
+      <w:start w:val="1"/>
+      <w:numFmt w:val="decimal"/>
+      <w:lvlText w:val="%9."/>
+      <w:lvlJc w:val="left"/>
+      <w:pPr>
+        <w:tabs>
+          <w:tab w:val="num" w:pos="6480"/>
+        </w:tabs>
+        <w:ind w:left="6480" w:hanging="360"/>
+      </w:pPr>
+    </w:lvl>
+  </w:abstractNum>
+  <w:abstractNum w:abstractNumId="8" w15:restartNumberingAfterBreak="0">
+    <w:nsid w:val="36F5059D"/>
+    <w:multiLevelType w:val="multilevel"/>
+    <w:tmpl w:val="312E23D4"/>
+    <w:lvl w:ilvl="0">
+      <w:start w:val="2"/>
+      <w:numFmt w:val="decimal"/>
+      <w:lvlText w:val="%1."/>
+      <w:lvlJc w:val="left"/>
+      <w:pPr>
+        <w:tabs>
+          <w:tab w:val="num" w:pos="720"/>
+        </w:tabs>
+        <w:ind w:left="720" w:hanging="360"/>
+      </w:pPr>
+    </w:lvl>
+    <w:lvl w:ilvl="1" w:tentative="1">
+      <w:start w:val="1"/>
+      <w:numFmt w:val="decimal"/>
+      <w:lvlText w:val="%2."/>
+      <w:lvlJc w:val="left"/>
+      <w:pPr>
+        <w:tabs>
+          <w:tab w:val="num" w:pos="1440"/>
+        </w:tabs>
+        <w:ind w:left="1440" w:hanging="360"/>
+      </w:pPr>
+    </w:lvl>
+    <w:lvl w:ilvl="2" w:tentative="1">
+      <w:start w:val="1"/>
+      <w:numFmt w:val="decimal"/>
+      <w:lvlText w:val="%3."/>
+      <w:lvlJc w:val="left"/>
+      <w:pPr>
+        <w:tabs>
+          <w:tab w:val="num" w:pos="2160"/>
+        </w:tabs>
+        <w:ind w:left="2160" w:hanging="360"/>
+      </w:pPr>
+    </w:lvl>
+    <w:lvl w:ilvl="3" w:tentative="1">
+      <w:start w:val="1"/>
+      <w:numFmt w:val="decimal"/>
+      <w:lvlText w:val="%4."/>
+      <w:lvlJc w:val="left"/>
+      <w:pPr>
+        <w:tabs>
+          <w:tab w:val="num" w:pos="2880"/>
+        </w:tabs>
+        <w:ind w:left="2880" w:hanging="360"/>
+      </w:pPr>
+    </w:lvl>
+    <w:lvl w:ilvl="4" w:tentative="1">
+      <w:start w:val="1"/>
+      <w:numFmt w:val="decimal"/>
+      <w:lvlText w:val="%5."/>
+      <w:lvlJc w:val="left"/>
+      <w:pPr>
+        <w:tabs>
+          <w:tab w:val="num" w:pos="3600"/>
+        </w:tabs>
+        <w:ind w:left="3600" w:hanging="360"/>
+      </w:pPr>
+    </w:lvl>
+    <w:lvl w:ilvl="5" w:tentative="1">
+      <w:start w:val="1"/>
+      <w:numFmt w:val="decimal"/>
+      <w:lvlText w:val="%6."/>
+      <w:lvlJc w:val="left"/>
+      <w:pPr>
+        <w:tabs>
+          <w:tab w:val="num" w:pos="4320"/>
+        </w:tabs>
+        <w:ind w:left="4320" w:hanging="360"/>
+      </w:pPr>
+    </w:lvl>
+    <w:lvl w:ilvl="6" w:tentative="1">
+      <w:start w:val="1"/>
+      <w:numFmt w:val="decimal"/>
+      <w:lvlText w:val="%7."/>
+      <w:lvlJc w:val="left"/>
+      <w:pPr>
+        <w:tabs>
+          <w:tab w:val="num" w:pos="5040"/>
+        </w:tabs>
+        <w:ind w:left="5040" w:hanging="360"/>
+      </w:pPr>
+    </w:lvl>
+    <w:lvl w:ilvl="7" w:tentative="1">
+      <w:start w:val="1"/>
+      <w:numFmt w:val="decimal"/>
+      <w:lvlText w:val="%8."/>
+      <w:lvlJc w:val="left"/>
+      <w:pPr>
+        <w:tabs>
+          <w:tab w:val="num" w:pos="5760"/>
+        </w:tabs>
+        <w:ind w:left="5760" w:hanging="360"/>
+      </w:pPr>
+    </w:lvl>
+    <w:lvl w:ilvl="8" w:tentative="1">
+      <w:start w:val="1"/>
+      <w:numFmt w:val="decimal"/>
+      <w:lvlText w:val="%9."/>
+      <w:lvlJc w:val="left"/>
+      <w:pPr>
+        <w:tabs>
+          <w:tab w:val="num" w:pos="6480"/>
+        </w:tabs>
+        <w:ind w:left="6480" w:hanging="360"/>
+      </w:pPr>
+    </w:lvl>
+  </w:abstractNum>
+  <w:abstractNum w:abstractNumId="9" w15:restartNumberingAfterBreak="0">
     <w:nsid w:val="3C70556D"/>
     <w:multiLevelType w:val="multilevel"/>
     <w:tmpl w:val="1B5CF594"/>
@@ -2390,7 +2929,7 @@
       </w:rPr>
     </w:lvl>
   </w:abstractNum>
-  <w:abstractNum w:abstractNumId="7" w15:restartNumberingAfterBreak="0">
+  <w:abstractNum w:abstractNumId="10" w15:restartNumberingAfterBreak="0">
     <w:nsid w:val="422F4839"/>
     <w:multiLevelType w:val="multilevel"/>
     <w:tmpl w:val="DBD2C956"/>
@@ -2503,7 +3042,7 @@
       </w:rPr>
     </w:lvl>
   </w:abstractNum>
-  <w:abstractNum w:abstractNumId="8" w15:restartNumberingAfterBreak="0">
+  <w:abstractNum w:abstractNumId="11" w15:restartNumberingAfterBreak="0">
     <w:nsid w:val="46E619D7"/>
     <w:multiLevelType w:val="multilevel"/>
     <w:tmpl w:val="0A526ED8"/>
@@ -2616,7 +3155,7 @@
       </w:rPr>
     </w:lvl>
   </w:abstractNum>
-  <w:abstractNum w:abstractNumId="9" w15:restartNumberingAfterBreak="0">
+  <w:abstractNum w:abstractNumId="12" w15:restartNumberingAfterBreak="0">
     <w:nsid w:val="48FC232F"/>
     <w:multiLevelType w:val="multilevel"/>
     <w:tmpl w:val="0310B426"/>
@@ -2729,7 +3268,156 @@
       </w:rPr>
     </w:lvl>
   </w:abstractNum>
-  <w:abstractNum w:abstractNumId="10" w15:restartNumberingAfterBreak="0">
+  <w:abstractNum w:abstractNumId="13" w15:restartNumberingAfterBreak="0">
+    <w:nsid w:val="4F6927EE"/>
+    <w:multiLevelType w:val="multilevel"/>
+    <w:tmpl w:val="1B002458"/>
+    <w:lvl w:ilvl="0">
+      <w:start w:val="1"/>
+      <w:numFmt w:val="bullet"/>
+      <w:lvlText w:val=""/>
+      <w:lvlJc w:val="left"/>
+      <w:pPr>
+        <w:tabs>
+          <w:tab w:val="num" w:pos="720"/>
+        </w:tabs>
+        <w:ind w:left="720" w:hanging="360"/>
+      </w:pPr>
+      <w:rPr>
+        <w:rFonts w:ascii="Symbol" w:hAnsi="Symbol" w:hint="default"/>
+        <w:sz w:val="20"/>
+      </w:rPr>
+    </w:lvl>
+    <w:lvl w:ilvl="1">
+      <w:start w:val="1"/>
+      <w:numFmt w:val="bullet"/>
+      <w:lvlText w:val="o"/>
+      <w:lvlJc w:val="left"/>
+      <w:pPr>
+        <w:tabs>
+          <w:tab w:val="num" w:pos="1440"/>
+        </w:tabs>
+        <w:ind w:left="1440" w:hanging="360"/>
+      </w:pPr>
+      <w:rPr>
+        <w:rFonts w:ascii="Courier New" w:hAnsi="Courier New" w:hint="default"/>
+        <w:sz w:val="20"/>
+      </w:rPr>
+    </w:lvl>
+    <w:lvl w:ilvl="2" w:tentative="1">
+      <w:start w:val="1"/>
+      <w:numFmt w:val="bullet"/>
+      <w:lvlText w:val=""/>
+      <w:lvlJc w:val="left"/>
+      <w:pPr>
+        <w:tabs>
+          <w:tab w:val="num" w:pos="2160"/>
+        </w:tabs>
+        <w:ind w:left="2160" w:hanging="360"/>
+      </w:pPr>
+      <w:rPr>
+        <w:rFonts w:ascii="Wingdings" w:hAnsi="Wingdings" w:hint="default"/>
+        <w:sz w:val="20"/>
+      </w:rPr>
+    </w:lvl>
+    <w:lvl w:ilvl="3" w:tentative="1">
+      <w:start w:val="1"/>
+      <w:numFmt w:val="bullet"/>
+      <w:lvlText w:val=""/>
+      <w:lvlJc w:val="left"/>
+      <w:pPr>
+        <w:tabs>
+          <w:tab w:val="num" w:pos="2880"/>
+        </w:tabs>
+        <w:ind w:left="2880" w:hanging="360"/>
+      </w:pPr>
+      <w:rPr>
+        <w:rFonts w:ascii="Wingdings" w:hAnsi="Wingdings" w:hint="default"/>
+        <w:sz w:val="20"/>
+      </w:rPr>
+    </w:lvl>
+    <w:lvl w:ilvl="4" w:tentative="1">
+      <w:start w:val="1"/>
+      <w:numFmt w:val="bullet"/>
+      <w:lvlText w:val=""/>
+      <w:lvlJc w:val="left"/>
+      <w:pPr>
+        <w:tabs>
+          <w:tab w:val="num" w:pos="3600"/>
+        </w:tabs>
+        <w:ind w:left="3600" w:hanging="360"/>
+      </w:pPr>
+      <w:rPr>
+        <w:rFonts w:ascii="Wingdings" w:hAnsi="Wingdings" w:hint="default"/>
+        <w:sz w:val="20"/>
+      </w:rPr>
+    </w:lvl>
+    <w:lvl w:ilvl="5" w:tentative="1">
+      <w:start w:val="1"/>
+      <w:numFmt w:val="bullet"/>
+      <w:lvlText w:val=""/>
+      <w:lvlJc w:val="left"/>
+      <w:pPr>
+        <w:tabs>
+          <w:tab w:val="num" w:pos="4320"/>
+        </w:tabs>
+        <w:ind w:left="4320" w:hanging="360"/>
+      </w:pPr>
+      <w:rPr>
+        <w:rFonts w:ascii="Wingdings" w:hAnsi="Wingdings" w:hint="default"/>
+        <w:sz w:val="20"/>
+      </w:rPr>
+    </w:lvl>
+    <w:lvl w:ilvl="6" w:tentative="1">
+      <w:start w:val="1"/>
+      <w:numFmt w:val="bullet"/>
+      <w:lvlText w:val=""/>
+      <w:lvlJc w:val="left"/>
+      <w:pPr>
+        <w:tabs>
+          <w:tab w:val="num" w:pos="5040"/>
+        </w:tabs>
+        <w:ind w:left="5040" w:hanging="360"/>
+      </w:pPr>
+      <w:rPr>
+        <w:rFonts w:ascii="Wingdings" w:hAnsi="Wingdings" w:hint="default"/>
+        <w:sz w:val="20"/>
+      </w:rPr>
+    </w:lvl>
+    <w:lvl w:ilvl="7" w:tentative="1">
+      <w:start w:val="1"/>
+      <w:numFmt w:val="bullet"/>
+      <w:lvlText w:val=""/>
+      <w:lvlJc w:val="left"/>
+      <w:pPr>
+        <w:tabs>
+          <w:tab w:val="num" w:pos="5760"/>
+        </w:tabs>
+        <w:ind w:left="5760" w:hanging="360"/>
+      </w:pPr>
+      <w:rPr>
+        <w:rFonts w:ascii="Wingdings" w:hAnsi="Wingdings" w:hint="default"/>
+        <w:sz w:val="20"/>
+      </w:rPr>
+    </w:lvl>
+    <w:lvl w:ilvl="8" w:tentative="1">
+      <w:start w:val="1"/>
+      <w:numFmt w:val="bullet"/>
+      <w:lvlText w:val=""/>
+      <w:lvlJc w:val="left"/>
+      <w:pPr>
+        <w:tabs>
+          <w:tab w:val="num" w:pos="6480"/>
+        </w:tabs>
+        <w:ind w:left="6480" w:hanging="360"/>
+      </w:pPr>
+      <w:rPr>
+        <w:rFonts w:ascii="Wingdings" w:hAnsi="Wingdings" w:hint="default"/>
+        <w:sz w:val="20"/>
+      </w:rPr>
+    </w:lvl>
+  </w:abstractNum>
+  <w:abstractNum w:abstractNumId="14" w15:restartNumberingAfterBreak="0">
     <w:nsid w:val="550325B0"/>
     <w:multiLevelType w:val="multilevel"/>
     <w:tmpl w:val="FE048F08"/>
@@ -2842,7 +3530,7 @@
       </w:rPr>
     </w:lvl>
   </w:abstractNum>
-  <w:abstractNum w:abstractNumId="11" w15:restartNumberingAfterBreak="0">
+  <w:abstractNum w:abstractNumId="15" w15:restartNumberingAfterBreak="0">
     <w:nsid w:val="589E7C15"/>
     <w:multiLevelType w:val="multilevel"/>
     <w:tmpl w:val="0354E82E"/>
@@ -2955,7 +3643,7 @@
       </w:rPr>
     </w:lvl>
   </w:abstractNum>
-  <w:abstractNum w:abstractNumId="12" w15:restartNumberingAfterBreak="0">
+  <w:abstractNum w:abstractNumId="16" w15:restartNumberingAfterBreak="0">
     <w:nsid w:val="60FC6A53"/>
     <w:multiLevelType w:val="multilevel"/>
     <w:tmpl w:val="68C27246"/>
@@ -3068,7 +3756,7 @@
       </w:pPr>
     </w:lvl>
   </w:abstractNum>
-  <w:abstractNum w:abstractNumId="13" w15:restartNumberingAfterBreak="0">
+  <w:abstractNum w:abstractNumId="17" w15:restartNumberingAfterBreak="0">
     <w:nsid w:val="65A81C58"/>
     <w:multiLevelType w:val="multilevel"/>
     <w:tmpl w:val="4394FE48"/>
@@ -3181,7 +3869,7 @@
       </w:pPr>
     </w:lvl>
   </w:abstractNum>
-  <w:abstractNum w:abstractNumId="14" w15:restartNumberingAfterBreak="0">
+  <w:abstractNum w:abstractNumId="18" w15:restartNumberingAfterBreak="0">
     <w:nsid w:val="69E95101"/>
     <w:multiLevelType w:val="multilevel"/>
     <w:tmpl w:val="D66C9996"/>
@@ -3330,7 +4018,7 @@
       </w:rPr>
     </w:lvl>
   </w:abstractNum>
-  <w:abstractNum w:abstractNumId="15" w15:restartNumberingAfterBreak="0">
+  <w:abstractNum w:abstractNumId="19" w15:restartNumberingAfterBreak="0">
     <w:nsid w:val="6D715C84"/>
     <w:multiLevelType w:val="multilevel"/>
     <w:tmpl w:val="E98401D4"/>
@@ -3479,7 +4167,156 @@
       </w:rPr>
     </w:lvl>
   </w:abstractNum>
-  <w:abstractNum w:abstractNumId="16" w15:restartNumberingAfterBreak="0">
+  <w:abstractNum w:abstractNumId="20" w15:restartNumberingAfterBreak="0">
+    <w:nsid w:val="70F65893"/>
+    <w:multiLevelType w:val="multilevel"/>
+    <w:tmpl w:val="9460B4D4"/>
+    <w:lvl w:ilvl="0">
+      <w:start w:val="1"/>
+      <w:numFmt w:val="bullet"/>
+      <w:lvlText w:val=""/>
+      <w:lvlJc w:val="left"/>
+      <w:pPr>
+        <w:tabs>
+          <w:tab w:val="num" w:pos="720"/>
+        </w:tabs>
+        <w:ind w:left="720" w:hanging="360"/>
+      </w:pPr>
+      <w:rPr>
+        <w:rFonts w:ascii="Symbol" w:hAnsi="Symbol" w:hint="default"/>
+        <w:sz w:val="20"/>
+      </w:rPr>
+    </w:lvl>
+    <w:lvl w:ilvl="1" w:tentative="1">
+      <w:start w:val="1"/>
+      <w:numFmt w:val="bullet"/>
+      <w:lvlText w:val="o"/>
+      <w:lvlJc w:val="left"/>
+      <w:pPr>
+        <w:tabs>
+          <w:tab w:val="num" w:pos="1440"/>
+        </w:tabs>
+        <w:ind w:left="1440" w:hanging="360"/>
+      </w:pPr>
+      <w:rPr>
+        <w:rFonts w:ascii="Courier New" w:hAnsi="Courier New" w:hint="default"/>
+        <w:sz w:val="20"/>
+      </w:rPr>
+    </w:lvl>
+    <w:lvl w:ilvl="2" w:tentative="1">
+      <w:start w:val="1"/>
+      <w:numFmt w:val="bullet"/>
+      <w:lvlText w:val=""/>
+      <w:lvlJc w:val="left"/>
+      <w:pPr>
+        <w:tabs>
+          <w:tab w:val="num" w:pos="2160"/>
+        </w:tabs>
+        <w:ind w:left="2160" w:hanging="360"/>
+      </w:pPr>
+      <w:rPr>
+        <w:rFonts w:ascii="Wingdings" w:hAnsi="Wingdings" w:hint="default"/>
+        <w:sz w:val="20"/>
+      </w:rPr>
+    </w:lvl>
+    <w:lvl w:ilvl="3" w:tentative="1">
+      <w:start w:val="1"/>
+      <w:numFmt w:val="bullet"/>
+      <w:lvlText w:val=""/>
+      <w:lvlJc w:val="left"/>
+      <w:pPr>
+        <w:tabs>
+          <w:tab w:val="num" w:pos="2880"/>
+        </w:tabs>
+        <w:ind w:left="2880" w:hanging="360"/>
+      </w:pPr>
+      <w:rPr>
+        <w:rFonts w:ascii="Wingdings" w:hAnsi="Wingdings" w:hint="default"/>
+        <w:sz w:val="20"/>
+      </w:rPr>
+    </w:lvl>
+    <w:lvl w:ilvl="4" w:tentative="1">
+      <w:start w:val="1"/>
+      <w:numFmt w:val="bullet"/>
+      <w:lvlText w:val=""/>
+      <w:lvlJc w:val="left"/>
+      <w:pPr>
+        <w:tabs>
+          <w:tab w:val="num" w:pos="3600"/>
+        </w:tabs>
+        <w:ind w:left="3600" w:hanging="360"/>
+      </w:pPr>
+      <w:rPr>
+        <w:rFonts w:ascii="Wingdings" w:hAnsi="Wingdings" w:hint="default"/>
+        <w:sz w:val="20"/>
+      </w:rPr>
+    </w:lvl>
+    <w:lvl w:ilvl="5" w:tentative="1">
+      <w:start w:val="1"/>
+      <w:numFmt w:val="bullet"/>
+      <w:lvlText w:val=""/>
+      <w:lvlJc w:val="left"/>
+      <w:pPr>
+        <w:tabs>
+          <w:tab w:val="num" w:pos="4320"/>
+        </w:tabs>
+        <w:ind w:left="4320" w:hanging="360"/>
+      </w:pPr>
+      <w:rPr>
+        <w:rFonts w:ascii="Wingdings" w:hAnsi="Wingdings" w:hint="default"/>
+        <w:sz w:val="20"/>
+      </w:rPr>
+    </w:lvl>
+    <w:lvl w:ilvl="6" w:tentative="1">
+      <w:start w:val="1"/>
+      <w:numFmt w:val="bullet"/>
+      <w:lvlText w:val=""/>
+      <w:lvlJc w:val="left"/>
+      <w:pPr>
+        <w:tabs>
+          <w:tab w:val="num" w:pos="5040"/>
+        </w:tabs>
+        <w:ind w:left="5040" w:hanging="360"/>
+      </w:pPr>
+      <w:rPr>
+        <w:rFonts w:ascii="Wingdings" w:hAnsi="Wingdings" w:hint="default"/>
+        <w:sz w:val="20"/>
+      </w:rPr>
+    </w:lvl>
+    <w:lvl w:ilvl="7" w:tentative="1">
+      <w:start w:val="1"/>
+      <w:numFmt w:val="bullet"/>
+      <w:lvlText w:val=""/>
+      <w:lvlJc w:val="left"/>
+      <w:pPr>
+        <w:tabs>
+          <w:tab w:val="num" w:pos="5760"/>
+        </w:tabs>
+        <w:ind w:left="5760" w:hanging="360"/>
+      </w:pPr>
+      <w:rPr>
+        <w:rFonts w:ascii="Wingdings" w:hAnsi="Wingdings" w:hint="default"/>
+        <w:sz w:val="20"/>
+      </w:rPr>
+    </w:lvl>
+    <w:lvl w:ilvl="8" w:tentative="1">
+      <w:start w:val="1"/>
+      <w:numFmt w:val="bullet"/>
+      <w:lvlText w:val=""/>
+      <w:lvlJc w:val="left"/>
+      <w:pPr>
+        <w:tabs>
+          <w:tab w:val="num" w:pos="6480"/>
+        </w:tabs>
+        <w:ind w:left="6480" w:hanging="360"/>
+      </w:pPr>
+      <w:rPr>
+        <w:rFonts w:ascii="Wingdings" w:hAnsi="Wingdings" w:hint="default"/>
+        <w:sz w:val="20"/>
+      </w:rPr>
+    </w:lvl>
+  </w:abstractNum>
+  <w:abstractNum w:abstractNumId="21" w15:restartNumberingAfterBreak="0">
     <w:nsid w:val="72D11D0D"/>
     <w:multiLevelType w:val="multilevel"/>
     <w:tmpl w:val="4F4C7110"/>
@@ -3592,7 +4429,7 @@
       </w:pPr>
     </w:lvl>
   </w:abstractNum>
-  <w:abstractNum w:abstractNumId="17" w15:restartNumberingAfterBreak="0">
+  <w:abstractNum w:abstractNumId="22" w15:restartNumberingAfterBreak="0">
     <w:nsid w:val="76852D99"/>
     <w:multiLevelType w:val="multilevel"/>
     <w:tmpl w:val="F184004A"/>
@@ -3705,7 +4542,7 @@
       </w:rPr>
     </w:lvl>
   </w:abstractNum>
-  <w:abstractNum w:abstractNumId="18" w15:restartNumberingAfterBreak="0">
+  <w:abstractNum w:abstractNumId="23" w15:restartNumberingAfterBreak="0">
     <w:nsid w:val="795C203B"/>
     <w:multiLevelType w:val="multilevel"/>
     <w:tmpl w:val="5DAAC81E"/>
@@ -3818,7 +4655,7 @@
       </w:rPr>
     </w:lvl>
   </w:abstractNum>
-  <w:abstractNum w:abstractNumId="19" w15:restartNumberingAfterBreak="0">
+  <w:abstractNum w:abstractNumId="24" w15:restartNumberingAfterBreak="0">
     <w:nsid w:val="7C7F6F4A"/>
     <w:multiLevelType w:val="multilevel"/>
     <w:tmpl w:val="90AA72C0"/>
@@ -3932,52 +4769,52 @@
     </w:lvl>
   </w:abstractNum>
   <w:num w:numId="1" w16cid:durableId="1336953107">
-    <w:abstractNumId w:val="6"/>
+    <w:abstractNumId w:val="9"/>
   </w:num>
   <w:num w:numId="2" w16cid:durableId="1877813087">
     <w:abstractNumId w:val="1"/>
   </w:num>
   <w:num w:numId="3" w16cid:durableId="1145708057">
-    <w:abstractNumId w:val="11"/>
+    <w:abstractNumId w:val="15"/>
   </w:num>
   <w:num w:numId="4" w16cid:durableId="1911816219">
-    <w:abstractNumId w:val="19"/>
+    <w:abstractNumId w:val="24"/>
   </w:num>
   <w:num w:numId="5" w16cid:durableId="1154252196">
     <w:abstractNumId w:val="3"/>
   </w:num>
   <w:num w:numId="6" w16cid:durableId="1034234167">
-    <w:abstractNumId w:val="7"/>
+    <w:abstractNumId w:val="10"/>
   </w:num>
   <w:num w:numId="7" w16cid:durableId="362563911">
-    <w:abstractNumId w:val="17"/>
+    <w:abstractNumId w:val="22"/>
   </w:num>
   <w:num w:numId="8" w16cid:durableId="920455290">
-    <w:abstractNumId w:val="18"/>
+    <w:abstractNumId w:val="23"/>
   </w:num>
   <w:num w:numId="9" w16cid:durableId="1964075507">
-    <w:abstractNumId w:val="8"/>
+    <w:abstractNumId w:val="11"/>
   </w:num>
   <w:num w:numId="10" w16cid:durableId="776565123">
-    <w:abstractNumId w:val="10"/>
+    <w:abstractNumId w:val="14"/>
   </w:num>
   <w:num w:numId="11" w16cid:durableId="870218932">
-    <w:abstractNumId w:val="9"/>
+    <w:abstractNumId w:val="12"/>
   </w:num>
   <w:num w:numId="12" w16cid:durableId="1585912783">
-    <w:abstractNumId w:val="13"/>
+    <w:abstractNumId w:val="17"/>
   </w:num>
   <w:num w:numId="13" w16cid:durableId="1983150612">
     <w:abstractNumId w:val="2"/>
   </w:num>
   <w:num w:numId="14" w16cid:durableId="280576917">
-    <w:abstractNumId w:val="5"/>
+    <w:abstractNumId w:val="6"/>
   </w:num>
   <w:num w:numId="15" w16cid:durableId="1025639235">
-    <w:abstractNumId w:val="14"/>
+    <w:abstractNumId w:val="18"/>
   </w:num>
   <w:num w:numId="16" w16cid:durableId="386415125">
-    <w:abstractNumId w:val="12"/>
+    <w:abstractNumId w:val="16"/>
     <w:lvlOverride w:ilvl="0">
       <w:lvl w:ilvl="0">
         <w:numFmt w:val="decimal"/>
@@ -3987,10 +4824,10 @@
     </w:lvlOverride>
   </w:num>
   <w:num w:numId="17" w16cid:durableId="730079747">
-    <w:abstractNumId w:val="4"/>
+    <w:abstractNumId w:val="5"/>
   </w:num>
   <w:num w:numId="18" w16cid:durableId="1948149023">
-    <w:abstractNumId w:val="16"/>
+    <w:abstractNumId w:val="21"/>
     <w:lvlOverride w:ilvl="0">
       <w:lvl w:ilvl="0">
         <w:numFmt w:val="decimal"/>
@@ -4003,7 +4840,29 @@
     <w:abstractNumId w:val="0"/>
   </w:num>
   <w:num w:numId="20" w16cid:durableId="891119040">
-    <w:abstractNumId w:val="15"/>
+    <w:abstractNumId w:val="19"/>
+  </w:num>
+  <w:num w:numId="21" w16cid:durableId="1265503614">
+    <w:abstractNumId w:val="7"/>
+  </w:num>
+  <w:num w:numId="22" w16cid:durableId="1538005731">
+    <w:abstractNumId w:val="13"/>
+  </w:num>
+  <w:num w:numId="23" w16cid:durableId="1736857696">
+    <w:abstractNumId w:val="8"/>
+    <w:lvlOverride w:ilvl="0">
+      <w:lvl w:ilvl="0">
+        <w:numFmt w:val="decimal"/>
+        <w:lvlText w:val="%1."/>
+        <w:lvlJc w:val="left"/>
+      </w:lvl>
+    </w:lvlOverride>
+  </w:num>
+  <w:num w:numId="24" w16cid:durableId="1585382650">
+    <w:abstractNumId w:val="20"/>
+  </w:num>
+  <w:num w:numId="25" w16cid:durableId="1018584685">
+    <w:abstractNumId w:val="4"/>
   </w:num>
 </w:numbering>
 </file>
@@ -4593,6 +5452,17 @@
       <w:lang w:val="en-US"/>
     </w:rPr>
   </w:style>
+  <w:style w:type="paragraph" w:styleId="ListParagraph">
+    <w:name w:val="List Paragraph"/>
+    <w:basedOn w:val="Normal"/>
+    <w:uiPriority w:val="34"/>
+    <w:qFormat/>
+    <w:rsid w:val="00653AD8"/>
+    <w:pPr>
+      <w:ind w:left="720"/>
+      <w:contextualSpacing/>
+    </w:pPr>
+  </w:style>
 </w:styles>
 </file>
 

</xml_diff>

<commit_message>
Add service 1 both limits reduction plots
</commit_message>
<xml_diff>
--- a/Latency Analysis/Service 1 - Deep Analysis.docx
+++ b/Latency Analysis/Service 1 - Deep Analysis.docx
@@ -1641,6 +1641,170 @@
           <w:lang w:val="en-US"/>
         </w:rPr>
       </w:pPr>
+    </w:p>
+    <w:p>
+      <w:pPr>
+        <w:pStyle w:val="Heading3"/>
+        <w:rPr>
+          <w:color w:val="0000FF"/>
+        </w:rPr>
+      </w:pPr>
+      <w:r>
+        <w:rPr>
+          <w:color w:val="0000FF"/>
+        </w:rPr>
+        <w:t xml:space="preserve">Service 1 - </w:t>
+      </w:r>
+      <w:r>
+        <w:rPr>
+          <w:color w:val="0000FF"/>
+        </w:rPr>
+        <w:t>Both</w:t>
+      </w:r>
+      <w:r>
+        <w:rPr>
+          <w:color w:val="0000FF"/>
+        </w:rPr>
+        <w:t xml:space="preserve"> </w:t>
+      </w:r>
+      <w:r>
+        <w:rPr>
+          <w:color w:val="0000FF"/>
+        </w:rPr>
+        <w:t>Resource</w:t>
+      </w:r>
+      <w:r>
+        <w:rPr>
+          <w:color w:val="0000FF"/>
+        </w:rPr>
+        <w:t xml:space="preserve"> Limit</w:t>
+      </w:r>
+      <w:r>
+        <w:rPr>
+          <w:color w:val="0000FF"/>
+        </w:rPr>
+        <w:t>s</w:t>
+      </w:r>
+      <w:r>
+        <w:rPr>
+          <w:color w:val="0000FF"/>
+        </w:rPr>
+        <w:t xml:space="preserve"> Reduction</w:t>
+      </w:r>
+    </w:p>
+    <w:p>
+      <w:r>
+        <w:rPr>
+          <w:noProof/>
+          <w:color w:val="000000"/>
+          <w:bdr w:val="none" w:sz="0" w:space="0" w:color="auto" w:frame="1"/>
+        </w:rPr>
+        <w:drawing>
+          <wp:inline distT="0" distB="0" distL="0" distR="0" wp14:anchorId="194B335F" wp14:editId="46A70D60">
+            <wp:extent cx="5943600" cy="2933700"/>
+            <wp:effectExtent l="0" t="0" r="0" b="0"/>
+            <wp:docPr id="2000516772" name="Picture 1"/>
+            <wp:cNvGraphicFramePr>
+              <a:graphicFrameLocks xmlns:a="http://schemas.openxmlformats.org/drawingml/2006/main" noChangeAspect="1"/>
+            </wp:cNvGraphicFramePr>
+            <a:graphic xmlns:a="http://schemas.openxmlformats.org/drawingml/2006/main">
+              <a:graphicData uri="http://schemas.openxmlformats.org/drawingml/2006/picture">
+                <pic:pic xmlns:pic="http://schemas.openxmlformats.org/drawingml/2006/picture">
+                  <pic:nvPicPr>
+                    <pic:cNvPr id="0" name="Picture 1"/>
+                    <pic:cNvPicPr>
+                      <a:picLocks noChangeAspect="1" noChangeArrowheads="1"/>
+                    </pic:cNvPicPr>
+                  </pic:nvPicPr>
+                  <pic:blipFill>
+                    <a:blip r:embed="rId9">
+                      <a:extLst>
+                        <a:ext uri="{28A0092B-C50C-407E-A947-70E740481C1C}">
+                          <a14:useLocalDpi xmlns:a14="http://schemas.microsoft.com/office/drawing/2010/main" val="0"/>
+                        </a:ext>
+                      </a:extLst>
+                    </a:blip>
+                    <a:srcRect/>
+                    <a:stretch>
+                      <a:fillRect/>
+                    </a:stretch>
+                  </pic:blipFill>
+                  <pic:spPr bwMode="auto">
+                    <a:xfrm>
+                      <a:off x="0" y="0"/>
+                      <a:ext cx="5943600" cy="2933700"/>
+                    </a:xfrm>
+                    <a:prstGeom prst="rect">
+                      <a:avLst/>
+                    </a:prstGeom>
+                    <a:noFill/>
+                    <a:ln>
+                      <a:noFill/>
+                    </a:ln>
+                  </pic:spPr>
+                </pic:pic>
+              </a:graphicData>
+            </a:graphic>
+          </wp:inline>
+        </w:drawing>
+      </w:r>
+    </w:p>
+    <w:p>
+      <w:r>
+        <w:rPr>
+          <w:noProof/>
+          <w:color w:val="000000"/>
+          <w:bdr w:val="none" w:sz="0" w:space="0" w:color="auto" w:frame="1"/>
+        </w:rPr>
+        <w:drawing>
+          <wp:inline distT="0" distB="0" distL="0" distR="0" wp14:anchorId="16A3A1C0" wp14:editId="3310B7EB">
+            <wp:extent cx="5943600" cy="2933700"/>
+            <wp:effectExtent l="0" t="0" r="0" b="0"/>
+            <wp:docPr id="859759193" name="Picture 2"/>
+            <wp:cNvGraphicFramePr>
+              <a:graphicFrameLocks xmlns:a="http://schemas.openxmlformats.org/drawingml/2006/main" noChangeAspect="1"/>
+            </wp:cNvGraphicFramePr>
+            <a:graphic xmlns:a="http://schemas.openxmlformats.org/drawingml/2006/main">
+              <a:graphicData uri="http://schemas.openxmlformats.org/drawingml/2006/picture">
+                <pic:pic xmlns:pic="http://schemas.openxmlformats.org/drawingml/2006/picture">
+                  <pic:nvPicPr>
+                    <pic:cNvPr id="0" name="Picture 3"/>
+                    <pic:cNvPicPr>
+                      <a:picLocks noChangeAspect="1" noChangeArrowheads="1"/>
+                    </pic:cNvPicPr>
+                  </pic:nvPicPr>
+                  <pic:blipFill>
+                    <a:blip r:embed="rId10">
+                      <a:extLst>
+                        <a:ext uri="{28A0092B-C50C-407E-A947-70E740481C1C}">
+                          <a14:useLocalDpi xmlns:a14="http://schemas.microsoft.com/office/drawing/2010/main" val="0"/>
+                        </a:ext>
+                      </a:extLst>
+                    </a:blip>
+                    <a:srcRect/>
+                    <a:stretch>
+                      <a:fillRect/>
+                    </a:stretch>
+                  </pic:blipFill>
+                  <pic:spPr bwMode="auto">
+                    <a:xfrm>
+                      <a:off x="0" y="0"/>
+                      <a:ext cx="5943600" cy="2933700"/>
+                    </a:xfrm>
+                    <a:prstGeom prst="rect">
+                      <a:avLst/>
+                    </a:prstGeom>
+                    <a:noFill/>
+                    <a:ln>
+                      <a:noFill/>
+                    </a:ln>
+                  </pic:spPr>
+                </pic:pic>
+              </a:graphicData>
+            </a:graphic>
+          </wp:inline>
+        </w:drawing>
+      </w:r>
     </w:p>
     <w:p/>
     <w:sectPr>
@@ -5305,6 +5469,7 @@
     <w:name w:val="heading 3"/>
     <w:basedOn w:val="Normal"/>
     <w:next w:val="Normal"/>
+    <w:link w:val="Heading3Char"/>
     <w:uiPriority w:val="9"/>
     <w:unhideWhenUsed/>
     <w:qFormat/>
@@ -5379,6 +5544,7 @@
   <w:style w:type="character" w:default="1" w:styleId="DefaultParagraphFont">
     <w:name w:val="Default Paragraph Font"/>
     <w:uiPriority w:val="1"/>
+    <w:semiHidden/>
     <w:unhideWhenUsed/>
   </w:style>
   <w:style w:type="table" w:default="1" w:styleId="TableNormal">
@@ -5462,6 +5628,18 @@
       <w:ind w:left="720"/>
       <w:contextualSpacing/>
     </w:pPr>
+  </w:style>
+  <w:style w:type="character" w:customStyle="1" w:styleId="Heading3Char">
+    <w:name w:val="Heading 3 Char"/>
+    <w:basedOn w:val="DefaultParagraphFont"/>
+    <w:link w:val="Heading3"/>
+    <w:uiPriority w:val="9"/>
+    <w:rsid w:val="008F2413"/>
+    <w:rPr>
+      <w:color w:val="434343"/>
+      <w:sz w:val="28"/>
+      <w:szCs w:val="28"/>
+    </w:rPr>
   </w:style>
 </w:styles>
 </file>

</xml_diff>

<commit_message>
Add overall plot analysis of service 1
</commit_message>
<xml_diff>
--- a/Latency Analysis/Service 1 - Deep Analysis.docx
+++ b/Latency Analysis/Service 1 - Deep Analysis.docx
@@ -788,7 +788,15 @@
         </w:numPr>
       </w:pPr>
       <w:r>
-        <w:t>Java JIT Compiler (HotSpot) is known to:</w:t>
+        <w:t>Java JIT Compiler (</w:t>
+      </w:r>
+      <w:proofErr w:type="spellStart"/>
+      <w:r>
+        <w:t>HotSpot</w:t>
+      </w:r>
+      <w:proofErr w:type="spellEnd"/>
+      <w:r>
+        <w:t>) is known to:</w:t>
       </w:r>
     </w:p>
     <w:p>
@@ -865,7 +873,21 @@
         <w:rPr>
           <w:lang w:val="en-US"/>
         </w:rPr>
-        <w:t>Why Latency is increasing after a the above drop</w:t>
+        <w:t xml:space="preserve">Why Latency is increasing after </w:t>
+      </w:r>
+      <w:proofErr w:type="gramStart"/>
+      <w:r>
+        <w:rPr>
+          <w:lang w:val="en-US"/>
+        </w:rPr>
+        <w:t>a the</w:t>
+      </w:r>
+      <w:proofErr w:type="gramEnd"/>
+      <w:r>
+        <w:rPr>
+          <w:lang w:val="en-US"/>
+        </w:rPr>
+        <w:t xml:space="preserve"> above drop</w:t>
       </w:r>
     </w:p>
     <w:p>
@@ -1427,6 +1449,7 @@
           <w:szCs w:val="22"/>
         </w:rPr>
       </w:pPr>
+      <w:proofErr w:type="gramStart"/>
       <w:r>
         <w:rPr>
           <w:rFonts w:ascii="Arial" w:hAnsi="Arial" w:cs="Arial"/>
@@ -1434,7 +1457,17 @@
           <w:sz w:val="22"/>
           <w:szCs w:val="22"/>
         </w:rPr>
-        <w:t>So latency increases despite plenty of CPU, again pointing to memory pressure as the source.</w:t>
+        <w:t>So</w:t>
+      </w:r>
+      <w:proofErr w:type="gramEnd"/>
+      <w:r>
+        <w:rPr>
+          <w:rFonts w:ascii="Arial" w:hAnsi="Arial" w:cs="Arial"/>
+          <w:color w:val="000000"/>
+          <w:sz w:val="22"/>
+          <w:szCs w:val="22"/>
+        </w:rPr>
+        <w:t xml:space="preserve"> latency increases despite plenty of CPU, again pointing to memory pressure as the source.</w:t>
       </w:r>
     </w:p>
     <w:p>
@@ -1500,7 +1533,21 @@
         <w:rPr>
           <w:lang w:val="en-US"/>
         </w:rPr>
-        <w:t>This indicates input data changed during this time, likelarger numbers - the app will have:</w:t>
+        <w:t xml:space="preserve">This indicates input data changed during this time, </w:t>
+      </w:r>
+      <w:proofErr w:type="spellStart"/>
+      <w:r>
+        <w:rPr>
+          <w:lang w:val="en-US"/>
+        </w:rPr>
+        <w:t>likelarger</w:t>
+      </w:r>
+      <w:proofErr w:type="spellEnd"/>
+      <w:r>
+        <w:rPr>
+          <w:lang w:val="en-US"/>
+        </w:rPr>
+        <w:t xml:space="preserve"> numbers - the app will have:</w:t>
       </w:r>
     </w:p>
     <w:p>
@@ -1806,6 +1853,445 @@
         </w:drawing>
       </w:r>
     </w:p>
+    <w:p>
+      <w:pPr>
+        <w:numPr>
+          <w:ilvl w:val="0"/>
+          <w:numId w:val="26"/>
+        </w:numPr>
+        <w:rPr>
+          <w:lang w:val="en-US"/>
+        </w:rPr>
+      </w:pPr>
+      <w:r>
+        <w:rPr>
+          <w:lang w:val="en-US"/>
+        </w:rPr>
+        <w:t>Latency Trends Are Closely Tied to CPU Limit Reductions</w:t>
+      </w:r>
+    </w:p>
+    <w:p>
+      <w:pPr>
+        <w:numPr>
+          <w:ilvl w:val="0"/>
+          <w:numId w:val="27"/>
+        </w:numPr>
+        <w:rPr>
+          <w:lang w:val="en-US"/>
+        </w:rPr>
+      </w:pPr>
+      <w:r>
+        <w:rPr>
+          <w:lang w:val="en-US"/>
+        </w:rPr>
+        <w:t>CPU usage hovers just below the CPU limits &amp; some places, there is throttling happens.</w:t>
+      </w:r>
+    </w:p>
+    <w:p>
+      <w:pPr>
+        <w:numPr>
+          <w:ilvl w:val="0"/>
+          <w:numId w:val="27"/>
+        </w:numPr>
+        <w:rPr>
+          <w:lang w:val="en-US"/>
+        </w:rPr>
+      </w:pPr>
+      <w:r>
+        <w:rPr>
+          <w:lang w:val="en-US"/>
+        </w:rPr>
+        <w:t>As CPU limits are gradually reduced, CPU usage tracks closely with limits (indicating saturation</w:t>
+      </w:r>
+      <w:proofErr w:type="gramStart"/>
+      <w:r>
+        <w:rPr>
+          <w:lang w:val="en-US"/>
+        </w:rPr>
+        <w:t>)..</w:t>
+      </w:r>
+      <w:proofErr w:type="gramEnd"/>
+    </w:p>
+    <w:p>
+      <w:pPr>
+        <w:numPr>
+          <w:ilvl w:val="0"/>
+          <w:numId w:val="27"/>
+        </w:numPr>
+        <w:rPr>
+          <w:lang w:val="en-US"/>
+        </w:rPr>
+      </w:pPr>
+      <w:r>
+        <w:rPr>
+          <w:lang w:val="en-US"/>
+        </w:rPr>
+        <w:t>Once the CPU becomes constrained, latency begins to rise more sharply:</w:t>
+      </w:r>
+    </w:p>
+    <w:p>
+      <w:pPr>
+        <w:numPr>
+          <w:ilvl w:val="1"/>
+          <w:numId w:val="27"/>
+        </w:numPr>
+        <w:rPr>
+          <w:lang w:val="en-US"/>
+        </w:rPr>
+      </w:pPr>
+      <w:r>
+        <w:rPr>
+          <w:lang w:val="en-US"/>
+        </w:rPr>
+        <w:t>Latency begins its ascent.</w:t>
+      </w:r>
+    </w:p>
+    <w:p>
+      <w:pPr>
+        <w:numPr>
+          <w:ilvl w:val="1"/>
+          <w:numId w:val="27"/>
+        </w:numPr>
+        <w:rPr>
+          <w:lang w:val="en-US"/>
+        </w:rPr>
+      </w:pPr>
+      <w:r>
+        <w:rPr>
+          <w:lang w:val="en-US"/>
+        </w:rPr>
+        <w:t>Latency increases significantly, matching the drops in CPU limit.</w:t>
+      </w:r>
+    </w:p>
+    <w:p>
+      <w:pPr>
+        <w:numPr>
+          <w:ilvl w:val="0"/>
+          <w:numId w:val="27"/>
+        </w:numPr>
+        <w:rPr>
+          <w:lang w:val="en-US"/>
+        </w:rPr>
+      </w:pPr>
+      <w:r>
+        <w:rPr>
+          <w:lang w:val="en-US"/>
+        </w:rPr>
+        <w:t>Latency is CPU-bound - verification of primes (an intensive computational task) slows down as CPU capacity shrinks.</w:t>
+      </w:r>
+    </w:p>
+    <w:p>
+      <w:pPr>
+        <w:numPr>
+          <w:ilvl w:val="0"/>
+          <w:numId w:val="27"/>
+        </w:numPr>
+        <w:rPr>
+          <w:lang w:val="en-US"/>
+        </w:rPr>
+      </w:pPr>
+      <w:r>
+        <w:rPr>
+          <w:lang w:val="en-US"/>
+        </w:rPr>
+        <w:t>CPU throttling introduces queuing and scheduling delays, especially under constant load.</w:t>
+      </w:r>
+    </w:p>
+    <w:p>
+      <w:pPr>
+        <w:rPr>
+          <w:lang w:val="en-US"/>
+        </w:rPr>
+      </w:pPr>
+      <w:r>
+        <w:rPr>
+          <w:lang w:val="en-US"/>
+        </w:rPr>
+        <w:br/>
+      </w:r>
+      <w:r>
+        <w:rPr>
+          <w:lang w:val="en-US"/>
+        </w:rPr>
+        <w:t xml:space="preserve">2. </w:t>
+      </w:r>
+      <w:r>
+        <w:rPr>
+          <w:lang w:val="en-US"/>
+        </w:rPr>
+        <w:t>Memory Pressure Is Secondary, but Still Influential</w:t>
+      </w:r>
+    </w:p>
+    <w:p>
+      <w:pPr>
+        <w:rPr>
+          <w:lang w:val="en-US"/>
+        </w:rPr>
+      </w:pPr>
+      <w:r>
+        <w:rPr>
+          <w:lang w:val="en-US"/>
+        </w:rPr>
+        <w:t>From the top plot:</w:t>
+      </w:r>
+    </w:p>
+    <w:p>
+      <w:pPr>
+        <w:numPr>
+          <w:ilvl w:val="0"/>
+          <w:numId w:val="29"/>
+        </w:numPr>
+        <w:rPr>
+          <w:lang w:val="en-US"/>
+        </w:rPr>
+      </w:pPr>
+      <w:r>
+        <w:rPr>
+          <w:lang w:val="en-US"/>
+        </w:rPr>
+        <w:t>Memory usage is relatively flat or slowly rising and always stays below the limit.</w:t>
+      </w:r>
+    </w:p>
+    <w:p>
+      <w:pPr>
+        <w:numPr>
+          <w:ilvl w:val="0"/>
+          <w:numId w:val="29"/>
+        </w:numPr>
+        <w:rPr>
+          <w:lang w:val="en-US"/>
+        </w:rPr>
+      </w:pPr>
+      <w:r>
+        <w:rPr>
+          <w:lang w:val="en-US"/>
+        </w:rPr>
+        <w:t>No major GC stalls or sudden drops - suggests JVM is coping well.</w:t>
+      </w:r>
+    </w:p>
+    <w:p>
+      <w:pPr>
+        <w:rPr>
+          <w:lang w:val="en-US"/>
+        </w:rPr>
+      </w:pPr>
+      <w:r>
+        <w:rPr>
+          <w:lang w:val="en-US"/>
+        </w:rPr>
+        <w:tab/>
+      </w:r>
+    </w:p>
+    <w:p>
+      <w:pPr>
+        <w:rPr>
+          <w:lang w:val="en-US"/>
+        </w:rPr>
+      </w:pPr>
+      <w:r>
+        <w:rPr>
+          <w:lang w:val="en-US"/>
+        </w:rPr>
+        <w:tab/>
+        <w:t>However:</w:t>
+      </w:r>
+    </w:p>
+    <w:p>
+      <w:pPr>
+        <w:numPr>
+          <w:ilvl w:val="0"/>
+          <w:numId w:val="30"/>
+        </w:numPr>
+        <w:rPr>
+          <w:lang w:val="en-US"/>
+        </w:rPr>
+      </w:pPr>
+      <w:r>
+        <w:rPr>
+          <w:lang w:val="en-US"/>
+        </w:rPr>
+        <w:t>Small upward drift in latency aligns with minor increases in memory usage.</w:t>
+      </w:r>
+    </w:p>
+    <w:p>
+      <w:pPr>
+        <w:numPr>
+          <w:ilvl w:val="0"/>
+          <w:numId w:val="30"/>
+        </w:numPr>
+        <w:rPr>
+          <w:lang w:val="en-US"/>
+        </w:rPr>
+      </w:pPr>
+      <w:r>
+        <w:rPr>
+          <w:lang w:val="en-US"/>
+        </w:rPr>
+        <w:t>Memory is not the main bottleneck, but:</w:t>
+      </w:r>
+    </w:p>
+    <w:p>
+      <w:pPr>
+        <w:numPr>
+          <w:ilvl w:val="1"/>
+          <w:numId w:val="30"/>
+        </w:numPr>
+        <w:rPr>
+          <w:lang w:val="en-US"/>
+        </w:rPr>
+      </w:pPr>
+      <w:r>
+        <w:rPr>
+          <w:lang w:val="en-US"/>
+        </w:rPr>
+        <w:t>Reduced memory causes more frequent GC.</w:t>
+      </w:r>
+    </w:p>
+    <w:p>
+      <w:pPr>
+        <w:numPr>
+          <w:ilvl w:val="1"/>
+          <w:numId w:val="30"/>
+        </w:numPr>
+        <w:rPr>
+          <w:lang w:val="en-US"/>
+        </w:rPr>
+      </w:pPr>
+      <w:r>
+        <w:rPr>
+          <w:lang w:val="en-US"/>
+        </w:rPr>
+        <w:t>GC cycles may slightly raise latency, but not spike it sharply.</w:t>
+      </w:r>
+    </w:p>
+    <w:p>
+      <w:pPr>
+        <w:numPr>
+          <w:ilvl w:val="0"/>
+          <w:numId w:val="30"/>
+        </w:numPr>
+        <w:rPr>
+          <w:lang w:val="en-US"/>
+        </w:rPr>
+      </w:pPr>
+      <w:r>
+        <w:rPr>
+          <w:lang w:val="en-US"/>
+        </w:rPr>
+        <w:t>JVM is well-tuned and is respecting container constraints, but tight limits + CPU contention = slower object promotion &amp; cleanup.</w:t>
+      </w:r>
+    </w:p>
+    <w:p>
+      <w:pPr>
+        <w:rPr>
+          <w:lang w:val="en-US"/>
+        </w:rPr>
+      </w:pPr>
+      <w:r>
+        <w:rPr>
+          <w:lang w:val="en-US"/>
+        </w:rPr>
+        <w:br/>
+      </w:r>
+      <w:r>
+        <w:rPr>
+          <w:lang w:val="en-US"/>
+        </w:rPr>
+        <w:t xml:space="preserve">3. </w:t>
+      </w:r>
+      <w:r>
+        <w:rPr>
+          <w:lang w:val="en-US"/>
+        </w:rPr>
+        <w:t>Sudden Latency Escalation After 05-14 00</w:t>
+      </w:r>
+    </w:p>
+    <w:p>
+      <w:pPr>
+        <w:numPr>
+          <w:ilvl w:val="0"/>
+          <w:numId w:val="32"/>
+        </w:numPr>
+        <w:rPr>
+          <w:lang w:val="en-US"/>
+        </w:rPr>
+      </w:pPr>
+      <w:r>
+        <w:rPr>
+          <w:lang w:val="en-US"/>
+        </w:rPr>
+        <w:t>Both CPU usage and memory usage start showing more frequent upward fluctuations.</w:t>
+      </w:r>
+    </w:p>
+    <w:p>
+      <w:pPr>
+        <w:numPr>
+          <w:ilvl w:val="0"/>
+          <w:numId w:val="32"/>
+        </w:numPr>
+        <w:rPr>
+          <w:lang w:val="en-US"/>
+        </w:rPr>
+      </w:pPr>
+      <w:r>
+        <w:rPr>
+          <w:lang w:val="en-US"/>
+        </w:rPr>
+        <w:t>Latency rises steeply even though memory usage doesn’t.</w:t>
+      </w:r>
+    </w:p>
+    <w:p>
+      <w:pPr>
+        <w:numPr>
+          <w:ilvl w:val="0"/>
+          <w:numId w:val="32"/>
+        </w:numPr>
+        <w:rPr>
+          <w:lang w:val="en-US"/>
+        </w:rPr>
+      </w:pPr>
+      <w:r>
+        <w:rPr>
+          <w:lang w:val="en-US"/>
+        </w:rPr>
+        <w:t>We're reaching the performance tipping point:</w:t>
+      </w:r>
+    </w:p>
+    <w:p>
+      <w:pPr>
+        <w:numPr>
+          <w:ilvl w:val="1"/>
+          <w:numId w:val="32"/>
+        </w:numPr>
+        <w:rPr>
+          <w:lang w:val="en-US"/>
+        </w:rPr>
+      </w:pPr>
+      <w:r>
+        <w:rPr>
+          <w:lang w:val="en-US"/>
+        </w:rPr>
+        <w:t>JVM threads are competing for CPU cycles, increasing latency.</w:t>
+      </w:r>
+    </w:p>
+    <w:p>
+      <w:pPr>
+        <w:numPr>
+          <w:ilvl w:val="1"/>
+          <w:numId w:val="32"/>
+        </w:numPr>
+        <w:rPr>
+          <w:lang w:val="en-US"/>
+        </w:rPr>
+      </w:pPr>
+      <w:r>
+        <w:rPr>
+          <w:lang w:val="en-US"/>
+        </w:rPr>
+        <w:t>Even small fluctuations in workload or GC could cause request delays.</w:t>
+      </w:r>
+    </w:p>
+    <w:p/>
     <w:p/>
     <w:sectPr>
       <w:pgSz w:w="12240" w:h="15840"/>
@@ -2755,6 +3241,155 @@
     </w:lvl>
   </w:abstractNum>
   <w:abstractNum w:abstractNumId="7" w15:restartNumberingAfterBreak="0">
+    <w:nsid w:val="27B17710"/>
+    <w:multiLevelType w:val="multilevel"/>
+    <w:tmpl w:val="E722BBC8"/>
+    <w:lvl w:ilvl="0">
+      <w:start w:val="1"/>
+      <w:numFmt w:val="bullet"/>
+      <w:lvlText w:val=""/>
+      <w:lvlJc w:val="left"/>
+      <w:pPr>
+        <w:tabs>
+          <w:tab w:val="num" w:pos="720"/>
+        </w:tabs>
+        <w:ind w:left="720" w:hanging="360"/>
+      </w:pPr>
+      <w:rPr>
+        <w:rFonts w:ascii="Symbol" w:hAnsi="Symbol" w:hint="default"/>
+        <w:sz w:val="20"/>
+      </w:rPr>
+    </w:lvl>
+    <w:lvl w:ilvl="1" w:tentative="1">
+      <w:start w:val="1"/>
+      <w:numFmt w:val="bullet"/>
+      <w:lvlText w:val="o"/>
+      <w:lvlJc w:val="left"/>
+      <w:pPr>
+        <w:tabs>
+          <w:tab w:val="num" w:pos="1440"/>
+        </w:tabs>
+        <w:ind w:left="1440" w:hanging="360"/>
+      </w:pPr>
+      <w:rPr>
+        <w:rFonts w:ascii="Courier New" w:hAnsi="Courier New" w:hint="default"/>
+        <w:sz w:val="20"/>
+      </w:rPr>
+    </w:lvl>
+    <w:lvl w:ilvl="2" w:tentative="1">
+      <w:start w:val="1"/>
+      <w:numFmt w:val="bullet"/>
+      <w:lvlText w:val=""/>
+      <w:lvlJc w:val="left"/>
+      <w:pPr>
+        <w:tabs>
+          <w:tab w:val="num" w:pos="2160"/>
+        </w:tabs>
+        <w:ind w:left="2160" w:hanging="360"/>
+      </w:pPr>
+      <w:rPr>
+        <w:rFonts w:ascii="Wingdings" w:hAnsi="Wingdings" w:hint="default"/>
+        <w:sz w:val="20"/>
+      </w:rPr>
+    </w:lvl>
+    <w:lvl w:ilvl="3" w:tentative="1">
+      <w:start w:val="1"/>
+      <w:numFmt w:val="bullet"/>
+      <w:lvlText w:val=""/>
+      <w:lvlJc w:val="left"/>
+      <w:pPr>
+        <w:tabs>
+          <w:tab w:val="num" w:pos="2880"/>
+        </w:tabs>
+        <w:ind w:left="2880" w:hanging="360"/>
+      </w:pPr>
+      <w:rPr>
+        <w:rFonts w:ascii="Wingdings" w:hAnsi="Wingdings" w:hint="default"/>
+        <w:sz w:val="20"/>
+      </w:rPr>
+    </w:lvl>
+    <w:lvl w:ilvl="4" w:tentative="1">
+      <w:start w:val="1"/>
+      <w:numFmt w:val="bullet"/>
+      <w:lvlText w:val=""/>
+      <w:lvlJc w:val="left"/>
+      <w:pPr>
+        <w:tabs>
+          <w:tab w:val="num" w:pos="3600"/>
+        </w:tabs>
+        <w:ind w:left="3600" w:hanging="360"/>
+      </w:pPr>
+      <w:rPr>
+        <w:rFonts w:ascii="Wingdings" w:hAnsi="Wingdings" w:hint="default"/>
+        <w:sz w:val="20"/>
+      </w:rPr>
+    </w:lvl>
+    <w:lvl w:ilvl="5" w:tentative="1">
+      <w:start w:val="1"/>
+      <w:numFmt w:val="bullet"/>
+      <w:lvlText w:val=""/>
+      <w:lvlJc w:val="left"/>
+      <w:pPr>
+        <w:tabs>
+          <w:tab w:val="num" w:pos="4320"/>
+        </w:tabs>
+        <w:ind w:left="4320" w:hanging="360"/>
+      </w:pPr>
+      <w:rPr>
+        <w:rFonts w:ascii="Wingdings" w:hAnsi="Wingdings" w:hint="default"/>
+        <w:sz w:val="20"/>
+      </w:rPr>
+    </w:lvl>
+    <w:lvl w:ilvl="6" w:tentative="1">
+      <w:start w:val="1"/>
+      <w:numFmt w:val="bullet"/>
+      <w:lvlText w:val=""/>
+      <w:lvlJc w:val="left"/>
+      <w:pPr>
+        <w:tabs>
+          <w:tab w:val="num" w:pos="5040"/>
+        </w:tabs>
+        <w:ind w:left="5040" w:hanging="360"/>
+      </w:pPr>
+      <w:rPr>
+        <w:rFonts w:ascii="Wingdings" w:hAnsi="Wingdings" w:hint="default"/>
+        <w:sz w:val="20"/>
+      </w:rPr>
+    </w:lvl>
+    <w:lvl w:ilvl="7" w:tentative="1">
+      <w:start w:val="1"/>
+      <w:numFmt w:val="bullet"/>
+      <w:lvlText w:val=""/>
+      <w:lvlJc w:val="left"/>
+      <w:pPr>
+        <w:tabs>
+          <w:tab w:val="num" w:pos="5760"/>
+        </w:tabs>
+        <w:ind w:left="5760" w:hanging="360"/>
+      </w:pPr>
+      <w:rPr>
+        <w:rFonts w:ascii="Wingdings" w:hAnsi="Wingdings" w:hint="default"/>
+        <w:sz w:val="20"/>
+      </w:rPr>
+    </w:lvl>
+    <w:lvl w:ilvl="8" w:tentative="1">
+      <w:start w:val="1"/>
+      <w:numFmt w:val="bullet"/>
+      <w:lvlText w:val=""/>
+      <w:lvlJc w:val="left"/>
+      <w:pPr>
+        <w:tabs>
+          <w:tab w:val="num" w:pos="6480"/>
+        </w:tabs>
+        <w:ind w:left="6480" w:hanging="360"/>
+      </w:pPr>
+      <w:rPr>
+        <w:rFonts w:ascii="Wingdings" w:hAnsi="Wingdings" w:hint="default"/>
+        <w:sz w:val="20"/>
+      </w:rPr>
+    </w:lvl>
+  </w:abstractNum>
+  <w:abstractNum w:abstractNumId="8" w15:restartNumberingAfterBreak="0">
     <w:nsid w:val="28797331"/>
     <w:multiLevelType w:val="multilevel"/>
     <w:tmpl w:val="F76696CC"/>
@@ -2867,7 +3502,7 @@
       </w:pPr>
     </w:lvl>
   </w:abstractNum>
-  <w:abstractNum w:abstractNumId="8" w15:restartNumberingAfterBreak="0">
+  <w:abstractNum w:abstractNumId="9" w15:restartNumberingAfterBreak="0">
     <w:nsid w:val="36F5059D"/>
     <w:multiLevelType w:val="multilevel"/>
     <w:tmpl w:val="312E23D4"/>
@@ -2980,7 +3615,120 @@
       </w:pPr>
     </w:lvl>
   </w:abstractNum>
-  <w:abstractNum w:abstractNumId="9" w15:restartNumberingAfterBreak="0">
+  <w:abstractNum w:abstractNumId="10" w15:restartNumberingAfterBreak="0">
+    <w:nsid w:val="386C4507"/>
+    <w:multiLevelType w:val="multilevel"/>
+    <w:tmpl w:val="D69E1A9E"/>
+    <w:lvl w:ilvl="0">
+      <w:start w:val="1"/>
+      <w:numFmt w:val="decimal"/>
+      <w:lvlText w:val="%1."/>
+      <w:lvlJc w:val="left"/>
+      <w:pPr>
+        <w:tabs>
+          <w:tab w:val="num" w:pos="720"/>
+        </w:tabs>
+        <w:ind w:left="720" w:hanging="360"/>
+      </w:pPr>
+    </w:lvl>
+    <w:lvl w:ilvl="1" w:tentative="1">
+      <w:start w:val="1"/>
+      <w:numFmt w:val="decimal"/>
+      <w:lvlText w:val="%2."/>
+      <w:lvlJc w:val="left"/>
+      <w:pPr>
+        <w:tabs>
+          <w:tab w:val="num" w:pos="1440"/>
+        </w:tabs>
+        <w:ind w:left="1440" w:hanging="360"/>
+      </w:pPr>
+    </w:lvl>
+    <w:lvl w:ilvl="2" w:tentative="1">
+      <w:start w:val="1"/>
+      <w:numFmt w:val="decimal"/>
+      <w:lvlText w:val="%3."/>
+      <w:lvlJc w:val="left"/>
+      <w:pPr>
+        <w:tabs>
+          <w:tab w:val="num" w:pos="2160"/>
+        </w:tabs>
+        <w:ind w:left="2160" w:hanging="360"/>
+      </w:pPr>
+    </w:lvl>
+    <w:lvl w:ilvl="3" w:tentative="1">
+      <w:start w:val="1"/>
+      <w:numFmt w:val="decimal"/>
+      <w:lvlText w:val="%4."/>
+      <w:lvlJc w:val="left"/>
+      <w:pPr>
+        <w:tabs>
+          <w:tab w:val="num" w:pos="2880"/>
+        </w:tabs>
+        <w:ind w:left="2880" w:hanging="360"/>
+      </w:pPr>
+    </w:lvl>
+    <w:lvl w:ilvl="4" w:tentative="1">
+      <w:start w:val="1"/>
+      <w:numFmt w:val="decimal"/>
+      <w:lvlText w:val="%5."/>
+      <w:lvlJc w:val="left"/>
+      <w:pPr>
+        <w:tabs>
+          <w:tab w:val="num" w:pos="3600"/>
+        </w:tabs>
+        <w:ind w:left="3600" w:hanging="360"/>
+      </w:pPr>
+    </w:lvl>
+    <w:lvl w:ilvl="5" w:tentative="1">
+      <w:start w:val="1"/>
+      <w:numFmt w:val="decimal"/>
+      <w:lvlText w:val="%6."/>
+      <w:lvlJc w:val="left"/>
+      <w:pPr>
+        <w:tabs>
+          <w:tab w:val="num" w:pos="4320"/>
+        </w:tabs>
+        <w:ind w:left="4320" w:hanging="360"/>
+      </w:pPr>
+    </w:lvl>
+    <w:lvl w:ilvl="6" w:tentative="1">
+      <w:start w:val="1"/>
+      <w:numFmt w:val="decimal"/>
+      <w:lvlText w:val="%7."/>
+      <w:lvlJc w:val="left"/>
+      <w:pPr>
+        <w:tabs>
+          <w:tab w:val="num" w:pos="5040"/>
+        </w:tabs>
+        <w:ind w:left="5040" w:hanging="360"/>
+      </w:pPr>
+    </w:lvl>
+    <w:lvl w:ilvl="7" w:tentative="1">
+      <w:start w:val="1"/>
+      <w:numFmt w:val="decimal"/>
+      <w:lvlText w:val="%8."/>
+      <w:lvlJc w:val="left"/>
+      <w:pPr>
+        <w:tabs>
+          <w:tab w:val="num" w:pos="5760"/>
+        </w:tabs>
+        <w:ind w:left="5760" w:hanging="360"/>
+      </w:pPr>
+    </w:lvl>
+    <w:lvl w:ilvl="8" w:tentative="1">
+      <w:start w:val="1"/>
+      <w:numFmt w:val="decimal"/>
+      <w:lvlText w:val="%9."/>
+      <w:lvlJc w:val="left"/>
+      <w:pPr>
+        <w:tabs>
+          <w:tab w:val="num" w:pos="6480"/>
+        </w:tabs>
+        <w:ind w:left="6480" w:hanging="360"/>
+      </w:pPr>
+    </w:lvl>
+  </w:abstractNum>
+  <w:abstractNum w:abstractNumId="11" w15:restartNumberingAfterBreak="0">
     <w:nsid w:val="3C70556D"/>
     <w:multiLevelType w:val="multilevel"/>
     <w:tmpl w:val="1B5CF594"/>
@@ -3093,7 +3841,269 @@
       </w:rPr>
     </w:lvl>
   </w:abstractNum>
-  <w:abstractNum w:abstractNumId="10" w15:restartNumberingAfterBreak="0">
+  <w:abstractNum w:abstractNumId="12" w15:restartNumberingAfterBreak="0">
+    <w:nsid w:val="40134781"/>
+    <w:multiLevelType w:val="multilevel"/>
+    <w:tmpl w:val="BC9412CE"/>
+    <w:lvl w:ilvl="0">
+      <w:start w:val="1"/>
+      <w:numFmt w:val="bullet"/>
+      <w:lvlText w:val=""/>
+      <w:lvlJc w:val="left"/>
+      <w:pPr>
+        <w:tabs>
+          <w:tab w:val="num" w:pos="720"/>
+        </w:tabs>
+        <w:ind w:left="720" w:hanging="360"/>
+      </w:pPr>
+      <w:rPr>
+        <w:rFonts w:ascii="Symbol" w:hAnsi="Symbol" w:hint="default"/>
+        <w:sz w:val="20"/>
+      </w:rPr>
+    </w:lvl>
+    <w:lvl w:ilvl="1">
+      <w:start w:val="1"/>
+      <w:numFmt w:val="bullet"/>
+      <w:lvlText w:val="o"/>
+      <w:lvlJc w:val="left"/>
+      <w:pPr>
+        <w:tabs>
+          <w:tab w:val="num" w:pos="1440"/>
+        </w:tabs>
+        <w:ind w:left="1440" w:hanging="360"/>
+      </w:pPr>
+      <w:rPr>
+        <w:rFonts w:ascii="Courier New" w:hAnsi="Courier New" w:hint="default"/>
+        <w:sz w:val="20"/>
+      </w:rPr>
+    </w:lvl>
+    <w:lvl w:ilvl="2" w:tentative="1">
+      <w:start w:val="1"/>
+      <w:numFmt w:val="bullet"/>
+      <w:lvlText w:val=""/>
+      <w:lvlJc w:val="left"/>
+      <w:pPr>
+        <w:tabs>
+          <w:tab w:val="num" w:pos="2160"/>
+        </w:tabs>
+        <w:ind w:left="2160" w:hanging="360"/>
+      </w:pPr>
+      <w:rPr>
+        <w:rFonts w:ascii="Wingdings" w:hAnsi="Wingdings" w:hint="default"/>
+        <w:sz w:val="20"/>
+      </w:rPr>
+    </w:lvl>
+    <w:lvl w:ilvl="3" w:tentative="1">
+      <w:start w:val="1"/>
+      <w:numFmt w:val="bullet"/>
+      <w:lvlText w:val=""/>
+      <w:lvlJc w:val="left"/>
+      <w:pPr>
+        <w:tabs>
+          <w:tab w:val="num" w:pos="2880"/>
+        </w:tabs>
+        <w:ind w:left="2880" w:hanging="360"/>
+      </w:pPr>
+      <w:rPr>
+        <w:rFonts w:ascii="Wingdings" w:hAnsi="Wingdings" w:hint="default"/>
+        <w:sz w:val="20"/>
+      </w:rPr>
+    </w:lvl>
+    <w:lvl w:ilvl="4" w:tentative="1">
+      <w:start w:val="1"/>
+      <w:numFmt w:val="bullet"/>
+      <w:lvlText w:val=""/>
+      <w:lvlJc w:val="left"/>
+      <w:pPr>
+        <w:tabs>
+          <w:tab w:val="num" w:pos="3600"/>
+        </w:tabs>
+        <w:ind w:left="3600" w:hanging="360"/>
+      </w:pPr>
+      <w:rPr>
+        <w:rFonts w:ascii="Wingdings" w:hAnsi="Wingdings" w:hint="default"/>
+        <w:sz w:val="20"/>
+      </w:rPr>
+    </w:lvl>
+    <w:lvl w:ilvl="5" w:tentative="1">
+      <w:start w:val="1"/>
+      <w:numFmt w:val="bullet"/>
+      <w:lvlText w:val=""/>
+      <w:lvlJc w:val="left"/>
+      <w:pPr>
+        <w:tabs>
+          <w:tab w:val="num" w:pos="4320"/>
+        </w:tabs>
+        <w:ind w:left="4320" w:hanging="360"/>
+      </w:pPr>
+      <w:rPr>
+        <w:rFonts w:ascii="Wingdings" w:hAnsi="Wingdings" w:hint="default"/>
+        <w:sz w:val="20"/>
+      </w:rPr>
+    </w:lvl>
+    <w:lvl w:ilvl="6" w:tentative="1">
+      <w:start w:val="1"/>
+      <w:numFmt w:val="bullet"/>
+      <w:lvlText w:val=""/>
+      <w:lvlJc w:val="left"/>
+      <w:pPr>
+        <w:tabs>
+          <w:tab w:val="num" w:pos="5040"/>
+        </w:tabs>
+        <w:ind w:left="5040" w:hanging="360"/>
+      </w:pPr>
+      <w:rPr>
+        <w:rFonts w:ascii="Wingdings" w:hAnsi="Wingdings" w:hint="default"/>
+        <w:sz w:val="20"/>
+      </w:rPr>
+    </w:lvl>
+    <w:lvl w:ilvl="7" w:tentative="1">
+      <w:start w:val="1"/>
+      <w:numFmt w:val="bullet"/>
+      <w:lvlText w:val=""/>
+      <w:lvlJc w:val="left"/>
+      <w:pPr>
+        <w:tabs>
+          <w:tab w:val="num" w:pos="5760"/>
+        </w:tabs>
+        <w:ind w:left="5760" w:hanging="360"/>
+      </w:pPr>
+      <w:rPr>
+        <w:rFonts w:ascii="Wingdings" w:hAnsi="Wingdings" w:hint="default"/>
+        <w:sz w:val="20"/>
+      </w:rPr>
+    </w:lvl>
+    <w:lvl w:ilvl="8" w:tentative="1">
+      <w:start w:val="1"/>
+      <w:numFmt w:val="bullet"/>
+      <w:lvlText w:val=""/>
+      <w:lvlJc w:val="left"/>
+      <w:pPr>
+        <w:tabs>
+          <w:tab w:val="num" w:pos="6480"/>
+        </w:tabs>
+        <w:ind w:left="6480" w:hanging="360"/>
+      </w:pPr>
+      <w:rPr>
+        <w:rFonts w:ascii="Wingdings" w:hAnsi="Wingdings" w:hint="default"/>
+        <w:sz w:val="20"/>
+      </w:rPr>
+    </w:lvl>
+  </w:abstractNum>
+  <w:abstractNum w:abstractNumId="13" w15:restartNumberingAfterBreak="0">
+    <w:nsid w:val="41620EC4"/>
+    <w:multiLevelType w:val="multilevel"/>
+    <w:tmpl w:val="69C4EFE8"/>
+    <w:lvl w:ilvl="0">
+      <w:start w:val="3"/>
+      <w:numFmt w:val="decimal"/>
+      <w:lvlText w:val="%1."/>
+      <w:lvlJc w:val="left"/>
+      <w:pPr>
+        <w:tabs>
+          <w:tab w:val="num" w:pos="720"/>
+        </w:tabs>
+        <w:ind w:left="720" w:hanging="360"/>
+      </w:pPr>
+    </w:lvl>
+    <w:lvl w:ilvl="1" w:tentative="1">
+      <w:start w:val="1"/>
+      <w:numFmt w:val="decimal"/>
+      <w:lvlText w:val="%2."/>
+      <w:lvlJc w:val="left"/>
+      <w:pPr>
+        <w:tabs>
+          <w:tab w:val="num" w:pos="1440"/>
+        </w:tabs>
+        <w:ind w:left="1440" w:hanging="360"/>
+      </w:pPr>
+    </w:lvl>
+    <w:lvl w:ilvl="2" w:tentative="1">
+      <w:start w:val="1"/>
+      <w:numFmt w:val="decimal"/>
+      <w:lvlText w:val="%3."/>
+      <w:lvlJc w:val="left"/>
+      <w:pPr>
+        <w:tabs>
+          <w:tab w:val="num" w:pos="2160"/>
+        </w:tabs>
+        <w:ind w:left="2160" w:hanging="360"/>
+      </w:pPr>
+    </w:lvl>
+    <w:lvl w:ilvl="3" w:tentative="1">
+      <w:start w:val="1"/>
+      <w:numFmt w:val="decimal"/>
+      <w:lvlText w:val="%4."/>
+      <w:lvlJc w:val="left"/>
+      <w:pPr>
+        <w:tabs>
+          <w:tab w:val="num" w:pos="2880"/>
+        </w:tabs>
+        <w:ind w:left="2880" w:hanging="360"/>
+      </w:pPr>
+    </w:lvl>
+    <w:lvl w:ilvl="4" w:tentative="1">
+      <w:start w:val="1"/>
+      <w:numFmt w:val="decimal"/>
+      <w:lvlText w:val="%5."/>
+      <w:lvlJc w:val="left"/>
+      <w:pPr>
+        <w:tabs>
+          <w:tab w:val="num" w:pos="3600"/>
+        </w:tabs>
+        <w:ind w:left="3600" w:hanging="360"/>
+      </w:pPr>
+    </w:lvl>
+    <w:lvl w:ilvl="5" w:tentative="1">
+      <w:start w:val="1"/>
+      <w:numFmt w:val="decimal"/>
+      <w:lvlText w:val="%6."/>
+      <w:lvlJc w:val="left"/>
+      <w:pPr>
+        <w:tabs>
+          <w:tab w:val="num" w:pos="4320"/>
+        </w:tabs>
+        <w:ind w:left="4320" w:hanging="360"/>
+      </w:pPr>
+    </w:lvl>
+    <w:lvl w:ilvl="6" w:tentative="1">
+      <w:start w:val="1"/>
+      <w:numFmt w:val="decimal"/>
+      <w:lvlText w:val="%7."/>
+      <w:lvlJc w:val="left"/>
+      <w:pPr>
+        <w:tabs>
+          <w:tab w:val="num" w:pos="5040"/>
+        </w:tabs>
+        <w:ind w:left="5040" w:hanging="360"/>
+      </w:pPr>
+    </w:lvl>
+    <w:lvl w:ilvl="7" w:tentative="1">
+      <w:start w:val="1"/>
+      <w:numFmt w:val="decimal"/>
+      <w:lvlText w:val="%8."/>
+      <w:lvlJc w:val="left"/>
+      <w:pPr>
+        <w:tabs>
+          <w:tab w:val="num" w:pos="5760"/>
+        </w:tabs>
+        <w:ind w:left="5760" w:hanging="360"/>
+      </w:pPr>
+    </w:lvl>
+    <w:lvl w:ilvl="8" w:tentative="1">
+      <w:start w:val="1"/>
+      <w:numFmt w:val="decimal"/>
+      <w:lvlText w:val="%9."/>
+      <w:lvlJc w:val="left"/>
+      <w:pPr>
+        <w:tabs>
+          <w:tab w:val="num" w:pos="6480"/>
+        </w:tabs>
+        <w:ind w:left="6480" w:hanging="360"/>
+      </w:pPr>
+    </w:lvl>
+  </w:abstractNum>
+  <w:abstractNum w:abstractNumId="14" w15:restartNumberingAfterBreak="0">
     <w:nsid w:val="422F4839"/>
     <w:multiLevelType w:val="multilevel"/>
     <w:tmpl w:val="DBD2C956"/>
@@ -3206,7 +4216,7 @@
       </w:rPr>
     </w:lvl>
   </w:abstractNum>
-  <w:abstractNum w:abstractNumId="11" w15:restartNumberingAfterBreak="0">
+  <w:abstractNum w:abstractNumId="15" w15:restartNumberingAfterBreak="0">
     <w:nsid w:val="46E619D7"/>
     <w:multiLevelType w:val="multilevel"/>
     <w:tmpl w:val="0A526ED8"/>
@@ -3319,7 +4329,7 @@
       </w:rPr>
     </w:lvl>
   </w:abstractNum>
-  <w:abstractNum w:abstractNumId="12" w15:restartNumberingAfterBreak="0">
+  <w:abstractNum w:abstractNumId="16" w15:restartNumberingAfterBreak="0">
     <w:nsid w:val="48FC232F"/>
     <w:multiLevelType w:val="multilevel"/>
     <w:tmpl w:val="0310B426"/>
@@ -3432,7 +4442,7 @@
       </w:rPr>
     </w:lvl>
   </w:abstractNum>
-  <w:abstractNum w:abstractNumId="13" w15:restartNumberingAfterBreak="0">
+  <w:abstractNum w:abstractNumId="17" w15:restartNumberingAfterBreak="0">
     <w:nsid w:val="4F6927EE"/>
     <w:multiLevelType w:val="multilevel"/>
     <w:tmpl w:val="1B002458"/>
@@ -3581,7 +4591,7 @@
       </w:rPr>
     </w:lvl>
   </w:abstractNum>
-  <w:abstractNum w:abstractNumId="14" w15:restartNumberingAfterBreak="0">
+  <w:abstractNum w:abstractNumId="18" w15:restartNumberingAfterBreak="0">
     <w:nsid w:val="550325B0"/>
     <w:multiLevelType w:val="multilevel"/>
     <w:tmpl w:val="FE048F08"/>
@@ -3694,7 +4704,7 @@
       </w:rPr>
     </w:lvl>
   </w:abstractNum>
-  <w:abstractNum w:abstractNumId="15" w15:restartNumberingAfterBreak="0">
+  <w:abstractNum w:abstractNumId="19" w15:restartNumberingAfterBreak="0">
     <w:nsid w:val="589E7C15"/>
     <w:multiLevelType w:val="multilevel"/>
     <w:tmpl w:val="0354E82E"/>
@@ -3807,7 +4817,7 @@
       </w:rPr>
     </w:lvl>
   </w:abstractNum>
-  <w:abstractNum w:abstractNumId="16" w15:restartNumberingAfterBreak="0">
+  <w:abstractNum w:abstractNumId="20" w15:restartNumberingAfterBreak="0">
     <w:nsid w:val="60FC6A53"/>
     <w:multiLevelType w:val="multilevel"/>
     <w:tmpl w:val="68C27246"/>
@@ -3920,7 +4930,120 @@
       </w:pPr>
     </w:lvl>
   </w:abstractNum>
-  <w:abstractNum w:abstractNumId="17" w15:restartNumberingAfterBreak="0">
+  <w:abstractNum w:abstractNumId="21" w15:restartNumberingAfterBreak="0">
+    <w:nsid w:val="64056658"/>
+    <w:multiLevelType w:val="multilevel"/>
+    <w:tmpl w:val="123ABD00"/>
+    <w:lvl w:ilvl="0">
+      <w:start w:val="2"/>
+      <w:numFmt w:val="decimal"/>
+      <w:lvlText w:val="%1."/>
+      <w:lvlJc w:val="left"/>
+      <w:pPr>
+        <w:tabs>
+          <w:tab w:val="num" w:pos="720"/>
+        </w:tabs>
+        <w:ind w:left="720" w:hanging="360"/>
+      </w:pPr>
+    </w:lvl>
+    <w:lvl w:ilvl="1" w:tentative="1">
+      <w:start w:val="1"/>
+      <w:numFmt w:val="decimal"/>
+      <w:lvlText w:val="%2."/>
+      <w:lvlJc w:val="left"/>
+      <w:pPr>
+        <w:tabs>
+          <w:tab w:val="num" w:pos="1440"/>
+        </w:tabs>
+        <w:ind w:left="1440" w:hanging="360"/>
+      </w:pPr>
+    </w:lvl>
+    <w:lvl w:ilvl="2" w:tentative="1">
+      <w:start w:val="1"/>
+      <w:numFmt w:val="decimal"/>
+      <w:lvlText w:val="%3."/>
+      <w:lvlJc w:val="left"/>
+      <w:pPr>
+        <w:tabs>
+          <w:tab w:val="num" w:pos="2160"/>
+        </w:tabs>
+        <w:ind w:left="2160" w:hanging="360"/>
+      </w:pPr>
+    </w:lvl>
+    <w:lvl w:ilvl="3" w:tentative="1">
+      <w:start w:val="1"/>
+      <w:numFmt w:val="decimal"/>
+      <w:lvlText w:val="%4."/>
+      <w:lvlJc w:val="left"/>
+      <w:pPr>
+        <w:tabs>
+          <w:tab w:val="num" w:pos="2880"/>
+        </w:tabs>
+        <w:ind w:left="2880" w:hanging="360"/>
+      </w:pPr>
+    </w:lvl>
+    <w:lvl w:ilvl="4" w:tentative="1">
+      <w:start w:val="1"/>
+      <w:numFmt w:val="decimal"/>
+      <w:lvlText w:val="%5."/>
+      <w:lvlJc w:val="left"/>
+      <w:pPr>
+        <w:tabs>
+          <w:tab w:val="num" w:pos="3600"/>
+        </w:tabs>
+        <w:ind w:left="3600" w:hanging="360"/>
+      </w:pPr>
+    </w:lvl>
+    <w:lvl w:ilvl="5" w:tentative="1">
+      <w:start w:val="1"/>
+      <w:numFmt w:val="decimal"/>
+      <w:lvlText w:val="%6."/>
+      <w:lvlJc w:val="left"/>
+      <w:pPr>
+        <w:tabs>
+          <w:tab w:val="num" w:pos="4320"/>
+        </w:tabs>
+        <w:ind w:left="4320" w:hanging="360"/>
+      </w:pPr>
+    </w:lvl>
+    <w:lvl w:ilvl="6" w:tentative="1">
+      <w:start w:val="1"/>
+      <w:numFmt w:val="decimal"/>
+      <w:lvlText w:val="%7."/>
+      <w:lvlJc w:val="left"/>
+      <w:pPr>
+        <w:tabs>
+          <w:tab w:val="num" w:pos="5040"/>
+        </w:tabs>
+        <w:ind w:left="5040" w:hanging="360"/>
+      </w:pPr>
+    </w:lvl>
+    <w:lvl w:ilvl="7" w:tentative="1">
+      <w:start w:val="1"/>
+      <w:numFmt w:val="decimal"/>
+      <w:lvlText w:val="%8."/>
+      <w:lvlJc w:val="left"/>
+      <w:pPr>
+        <w:tabs>
+          <w:tab w:val="num" w:pos="5760"/>
+        </w:tabs>
+        <w:ind w:left="5760" w:hanging="360"/>
+      </w:pPr>
+    </w:lvl>
+    <w:lvl w:ilvl="8" w:tentative="1">
+      <w:start w:val="1"/>
+      <w:numFmt w:val="decimal"/>
+      <w:lvlText w:val="%9."/>
+      <w:lvlJc w:val="left"/>
+      <w:pPr>
+        <w:tabs>
+          <w:tab w:val="num" w:pos="6480"/>
+        </w:tabs>
+        <w:ind w:left="6480" w:hanging="360"/>
+      </w:pPr>
+    </w:lvl>
+  </w:abstractNum>
+  <w:abstractNum w:abstractNumId="22" w15:restartNumberingAfterBreak="0">
     <w:nsid w:val="65A81C58"/>
     <w:multiLevelType w:val="multilevel"/>
     <w:tmpl w:val="4394FE48"/>
@@ -4033,7 +5156,7 @@
       </w:pPr>
     </w:lvl>
   </w:abstractNum>
-  <w:abstractNum w:abstractNumId="18" w15:restartNumberingAfterBreak="0">
+  <w:abstractNum w:abstractNumId="23" w15:restartNumberingAfterBreak="0">
     <w:nsid w:val="69E95101"/>
     <w:multiLevelType w:val="multilevel"/>
     <w:tmpl w:val="D66C9996"/>
@@ -4182,7 +5305,7 @@
       </w:rPr>
     </w:lvl>
   </w:abstractNum>
-  <w:abstractNum w:abstractNumId="19" w15:restartNumberingAfterBreak="0">
+  <w:abstractNum w:abstractNumId="24" w15:restartNumberingAfterBreak="0">
     <w:nsid w:val="6D715C84"/>
     <w:multiLevelType w:val="multilevel"/>
     <w:tmpl w:val="E98401D4"/>
@@ -4331,7 +5454,156 @@
       </w:rPr>
     </w:lvl>
   </w:abstractNum>
-  <w:abstractNum w:abstractNumId="20" w15:restartNumberingAfterBreak="0">
+  <w:abstractNum w:abstractNumId="25" w15:restartNumberingAfterBreak="0">
+    <w:nsid w:val="6EA342BF"/>
+    <w:multiLevelType w:val="multilevel"/>
+    <w:tmpl w:val="CDB2C8CA"/>
+    <w:lvl w:ilvl="0">
+      <w:start w:val="1"/>
+      <w:numFmt w:val="bullet"/>
+      <w:lvlText w:val=""/>
+      <w:lvlJc w:val="left"/>
+      <w:pPr>
+        <w:tabs>
+          <w:tab w:val="num" w:pos="720"/>
+        </w:tabs>
+        <w:ind w:left="720" w:hanging="360"/>
+      </w:pPr>
+      <w:rPr>
+        <w:rFonts w:ascii="Symbol" w:hAnsi="Symbol" w:hint="default"/>
+        <w:sz w:val="20"/>
+      </w:rPr>
+    </w:lvl>
+    <w:lvl w:ilvl="1">
+      <w:start w:val="1"/>
+      <w:numFmt w:val="bullet"/>
+      <w:lvlText w:val="o"/>
+      <w:lvlJc w:val="left"/>
+      <w:pPr>
+        <w:tabs>
+          <w:tab w:val="num" w:pos="1440"/>
+        </w:tabs>
+        <w:ind w:left="1440" w:hanging="360"/>
+      </w:pPr>
+      <w:rPr>
+        <w:rFonts w:ascii="Courier New" w:hAnsi="Courier New" w:hint="default"/>
+        <w:sz w:val="20"/>
+      </w:rPr>
+    </w:lvl>
+    <w:lvl w:ilvl="2" w:tentative="1">
+      <w:start w:val="1"/>
+      <w:numFmt w:val="bullet"/>
+      <w:lvlText w:val=""/>
+      <w:lvlJc w:val="left"/>
+      <w:pPr>
+        <w:tabs>
+          <w:tab w:val="num" w:pos="2160"/>
+        </w:tabs>
+        <w:ind w:left="2160" w:hanging="360"/>
+      </w:pPr>
+      <w:rPr>
+        <w:rFonts w:ascii="Wingdings" w:hAnsi="Wingdings" w:hint="default"/>
+        <w:sz w:val="20"/>
+      </w:rPr>
+    </w:lvl>
+    <w:lvl w:ilvl="3" w:tentative="1">
+      <w:start w:val="1"/>
+      <w:numFmt w:val="bullet"/>
+      <w:lvlText w:val=""/>
+      <w:lvlJc w:val="left"/>
+      <w:pPr>
+        <w:tabs>
+          <w:tab w:val="num" w:pos="2880"/>
+        </w:tabs>
+        <w:ind w:left="2880" w:hanging="360"/>
+      </w:pPr>
+      <w:rPr>
+        <w:rFonts w:ascii="Wingdings" w:hAnsi="Wingdings" w:hint="default"/>
+        <w:sz w:val="20"/>
+      </w:rPr>
+    </w:lvl>
+    <w:lvl w:ilvl="4" w:tentative="1">
+      <w:start w:val="1"/>
+      <w:numFmt w:val="bullet"/>
+      <w:lvlText w:val=""/>
+      <w:lvlJc w:val="left"/>
+      <w:pPr>
+        <w:tabs>
+          <w:tab w:val="num" w:pos="3600"/>
+        </w:tabs>
+        <w:ind w:left="3600" w:hanging="360"/>
+      </w:pPr>
+      <w:rPr>
+        <w:rFonts w:ascii="Wingdings" w:hAnsi="Wingdings" w:hint="default"/>
+        <w:sz w:val="20"/>
+      </w:rPr>
+    </w:lvl>
+    <w:lvl w:ilvl="5" w:tentative="1">
+      <w:start w:val="1"/>
+      <w:numFmt w:val="bullet"/>
+      <w:lvlText w:val=""/>
+      <w:lvlJc w:val="left"/>
+      <w:pPr>
+        <w:tabs>
+          <w:tab w:val="num" w:pos="4320"/>
+        </w:tabs>
+        <w:ind w:left="4320" w:hanging="360"/>
+      </w:pPr>
+      <w:rPr>
+        <w:rFonts w:ascii="Wingdings" w:hAnsi="Wingdings" w:hint="default"/>
+        <w:sz w:val="20"/>
+      </w:rPr>
+    </w:lvl>
+    <w:lvl w:ilvl="6" w:tentative="1">
+      <w:start w:val="1"/>
+      <w:numFmt w:val="bullet"/>
+      <w:lvlText w:val=""/>
+      <w:lvlJc w:val="left"/>
+      <w:pPr>
+        <w:tabs>
+          <w:tab w:val="num" w:pos="5040"/>
+        </w:tabs>
+        <w:ind w:left="5040" w:hanging="360"/>
+      </w:pPr>
+      <w:rPr>
+        <w:rFonts w:ascii="Wingdings" w:hAnsi="Wingdings" w:hint="default"/>
+        <w:sz w:val="20"/>
+      </w:rPr>
+    </w:lvl>
+    <w:lvl w:ilvl="7" w:tentative="1">
+      <w:start w:val="1"/>
+      <w:numFmt w:val="bullet"/>
+      <w:lvlText w:val=""/>
+      <w:lvlJc w:val="left"/>
+      <w:pPr>
+        <w:tabs>
+          <w:tab w:val="num" w:pos="5760"/>
+        </w:tabs>
+        <w:ind w:left="5760" w:hanging="360"/>
+      </w:pPr>
+      <w:rPr>
+        <w:rFonts w:ascii="Wingdings" w:hAnsi="Wingdings" w:hint="default"/>
+        <w:sz w:val="20"/>
+      </w:rPr>
+    </w:lvl>
+    <w:lvl w:ilvl="8" w:tentative="1">
+      <w:start w:val="1"/>
+      <w:numFmt w:val="bullet"/>
+      <w:lvlText w:val=""/>
+      <w:lvlJc w:val="left"/>
+      <w:pPr>
+        <w:tabs>
+          <w:tab w:val="num" w:pos="6480"/>
+        </w:tabs>
+        <w:ind w:left="6480" w:hanging="360"/>
+      </w:pPr>
+      <w:rPr>
+        <w:rFonts w:ascii="Wingdings" w:hAnsi="Wingdings" w:hint="default"/>
+        <w:sz w:val="20"/>
+      </w:rPr>
+    </w:lvl>
+  </w:abstractNum>
+  <w:abstractNum w:abstractNumId="26" w15:restartNumberingAfterBreak="0">
     <w:nsid w:val="70F65893"/>
     <w:multiLevelType w:val="multilevel"/>
     <w:tmpl w:val="9460B4D4"/>
@@ -4480,7 +5752,7 @@
       </w:rPr>
     </w:lvl>
   </w:abstractNum>
-  <w:abstractNum w:abstractNumId="21" w15:restartNumberingAfterBreak="0">
+  <w:abstractNum w:abstractNumId="27" w15:restartNumberingAfterBreak="0">
     <w:nsid w:val="72D11D0D"/>
     <w:multiLevelType w:val="multilevel"/>
     <w:tmpl w:val="4F4C7110"/>
@@ -4593,7 +5865,156 @@
       </w:pPr>
     </w:lvl>
   </w:abstractNum>
-  <w:abstractNum w:abstractNumId="22" w15:restartNumberingAfterBreak="0">
+  <w:abstractNum w:abstractNumId="28" w15:restartNumberingAfterBreak="0">
+    <w:nsid w:val="75AB6170"/>
+    <w:multiLevelType w:val="multilevel"/>
+    <w:tmpl w:val="90EE79E2"/>
+    <w:lvl w:ilvl="0">
+      <w:start w:val="1"/>
+      <w:numFmt w:val="bullet"/>
+      <w:lvlText w:val=""/>
+      <w:lvlJc w:val="left"/>
+      <w:pPr>
+        <w:tabs>
+          <w:tab w:val="num" w:pos="720"/>
+        </w:tabs>
+        <w:ind w:left="720" w:hanging="360"/>
+      </w:pPr>
+      <w:rPr>
+        <w:rFonts w:ascii="Symbol" w:hAnsi="Symbol" w:hint="default"/>
+        <w:sz w:val="20"/>
+      </w:rPr>
+    </w:lvl>
+    <w:lvl w:ilvl="1">
+      <w:start w:val="1"/>
+      <w:numFmt w:val="bullet"/>
+      <w:lvlText w:val="o"/>
+      <w:lvlJc w:val="left"/>
+      <w:pPr>
+        <w:tabs>
+          <w:tab w:val="num" w:pos="1440"/>
+        </w:tabs>
+        <w:ind w:left="1440" w:hanging="360"/>
+      </w:pPr>
+      <w:rPr>
+        <w:rFonts w:ascii="Courier New" w:hAnsi="Courier New" w:hint="default"/>
+        <w:sz w:val="20"/>
+      </w:rPr>
+    </w:lvl>
+    <w:lvl w:ilvl="2" w:tentative="1">
+      <w:start w:val="1"/>
+      <w:numFmt w:val="bullet"/>
+      <w:lvlText w:val=""/>
+      <w:lvlJc w:val="left"/>
+      <w:pPr>
+        <w:tabs>
+          <w:tab w:val="num" w:pos="2160"/>
+        </w:tabs>
+        <w:ind w:left="2160" w:hanging="360"/>
+      </w:pPr>
+      <w:rPr>
+        <w:rFonts w:ascii="Wingdings" w:hAnsi="Wingdings" w:hint="default"/>
+        <w:sz w:val="20"/>
+      </w:rPr>
+    </w:lvl>
+    <w:lvl w:ilvl="3" w:tentative="1">
+      <w:start w:val="1"/>
+      <w:numFmt w:val="bullet"/>
+      <w:lvlText w:val=""/>
+      <w:lvlJc w:val="left"/>
+      <w:pPr>
+        <w:tabs>
+          <w:tab w:val="num" w:pos="2880"/>
+        </w:tabs>
+        <w:ind w:left="2880" w:hanging="360"/>
+      </w:pPr>
+      <w:rPr>
+        <w:rFonts w:ascii="Wingdings" w:hAnsi="Wingdings" w:hint="default"/>
+        <w:sz w:val="20"/>
+      </w:rPr>
+    </w:lvl>
+    <w:lvl w:ilvl="4" w:tentative="1">
+      <w:start w:val="1"/>
+      <w:numFmt w:val="bullet"/>
+      <w:lvlText w:val=""/>
+      <w:lvlJc w:val="left"/>
+      <w:pPr>
+        <w:tabs>
+          <w:tab w:val="num" w:pos="3600"/>
+        </w:tabs>
+        <w:ind w:left="3600" w:hanging="360"/>
+      </w:pPr>
+      <w:rPr>
+        <w:rFonts w:ascii="Wingdings" w:hAnsi="Wingdings" w:hint="default"/>
+        <w:sz w:val="20"/>
+      </w:rPr>
+    </w:lvl>
+    <w:lvl w:ilvl="5" w:tentative="1">
+      <w:start w:val="1"/>
+      <w:numFmt w:val="bullet"/>
+      <w:lvlText w:val=""/>
+      <w:lvlJc w:val="left"/>
+      <w:pPr>
+        <w:tabs>
+          <w:tab w:val="num" w:pos="4320"/>
+        </w:tabs>
+        <w:ind w:left="4320" w:hanging="360"/>
+      </w:pPr>
+      <w:rPr>
+        <w:rFonts w:ascii="Wingdings" w:hAnsi="Wingdings" w:hint="default"/>
+        <w:sz w:val="20"/>
+      </w:rPr>
+    </w:lvl>
+    <w:lvl w:ilvl="6" w:tentative="1">
+      <w:start w:val="1"/>
+      <w:numFmt w:val="bullet"/>
+      <w:lvlText w:val=""/>
+      <w:lvlJc w:val="left"/>
+      <w:pPr>
+        <w:tabs>
+          <w:tab w:val="num" w:pos="5040"/>
+        </w:tabs>
+        <w:ind w:left="5040" w:hanging="360"/>
+      </w:pPr>
+      <w:rPr>
+        <w:rFonts w:ascii="Wingdings" w:hAnsi="Wingdings" w:hint="default"/>
+        <w:sz w:val="20"/>
+      </w:rPr>
+    </w:lvl>
+    <w:lvl w:ilvl="7" w:tentative="1">
+      <w:start w:val="1"/>
+      <w:numFmt w:val="bullet"/>
+      <w:lvlText w:val=""/>
+      <w:lvlJc w:val="left"/>
+      <w:pPr>
+        <w:tabs>
+          <w:tab w:val="num" w:pos="5760"/>
+        </w:tabs>
+        <w:ind w:left="5760" w:hanging="360"/>
+      </w:pPr>
+      <w:rPr>
+        <w:rFonts w:ascii="Wingdings" w:hAnsi="Wingdings" w:hint="default"/>
+        <w:sz w:val="20"/>
+      </w:rPr>
+    </w:lvl>
+    <w:lvl w:ilvl="8" w:tentative="1">
+      <w:start w:val="1"/>
+      <w:numFmt w:val="bullet"/>
+      <w:lvlText w:val=""/>
+      <w:lvlJc w:val="left"/>
+      <w:pPr>
+        <w:tabs>
+          <w:tab w:val="num" w:pos="6480"/>
+        </w:tabs>
+        <w:ind w:left="6480" w:hanging="360"/>
+      </w:pPr>
+      <w:rPr>
+        <w:rFonts w:ascii="Wingdings" w:hAnsi="Wingdings" w:hint="default"/>
+        <w:sz w:val="20"/>
+      </w:rPr>
+    </w:lvl>
+  </w:abstractNum>
+  <w:abstractNum w:abstractNumId="29" w15:restartNumberingAfterBreak="0">
     <w:nsid w:val="76852D99"/>
     <w:multiLevelType w:val="multilevel"/>
     <w:tmpl w:val="F184004A"/>
@@ -4706,7 +6127,7 @@
       </w:rPr>
     </w:lvl>
   </w:abstractNum>
-  <w:abstractNum w:abstractNumId="23" w15:restartNumberingAfterBreak="0">
+  <w:abstractNum w:abstractNumId="30" w15:restartNumberingAfterBreak="0">
     <w:nsid w:val="795C203B"/>
     <w:multiLevelType w:val="multilevel"/>
     <w:tmpl w:val="5DAAC81E"/>
@@ -4819,7 +6240,7 @@
       </w:rPr>
     </w:lvl>
   </w:abstractNum>
-  <w:abstractNum w:abstractNumId="24" w15:restartNumberingAfterBreak="0">
+  <w:abstractNum w:abstractNumId="31" w15:restartNumberingAfterBreak="0">
     <w:nsid w:val="7C7F6F4A"/>
     <w:multiLevelType w:val="multilevel"/>
     <w:tmpl w:val="90AA72C0"/>
@@ -4933,40 +6354,40 @@
     </w:lvl>
   </w:abstractNum>
   <w:num w:numId="1" w16cid:durableId="1336953107">
-    <w:abstractNumId w:val="9"/>
+    <w:abstractNumId w:val="11"/>
   </w:num>
   <w:num w:numId="2" w16cid:durableId="1877813087">
     <w:abstractNumId w:val="1"/>
   </w:num>
   <w:num w:numId="3" w16cid:durableId="1145708057">
-    <w:abstractNumId w:val="15"/>
+    <w:abstractNumId w:val="19"/>
   </w:num>
   <w:num w:numId="4" w16cid:durableId="1911816219">
-    <w:abstractNumId w:val="24"/>
+    <w:abstractNumId w:val="31"/>
   </w:num>
   <w:num w:numId="5" w16cid:durableId="1154252196">
     <w:abstractNumId w:val="3"/>
   </w:num>
   <w:num w:numId="6" w16cid:durableId="1034234167">
-    <w:abstractNumId w:val="10"/>
+    <w:abstractNumId w:val="14"/>
   </w:num>
   <w:num w:numId="7" w16cid:durableId="362563911">
-    <w:abstractNumId w:val="22"/>
+    <w:abstractNumId w:val="29"/>
   </w:num>
   <w:num w:numId="8" w16cid:durableId="920455290">
-    <w:abstractNumId w:val="23"/>
+    <w:abstractNumId w:val="30"/>
   </w:num>
   <w:num w:numId="9" w16cid:durableId="1964075507">
-    <w:abstractNumId w:val="11"/>
+    <w:abstractNumId w:val="15"/>
   </w:num>
   <w:num w:numId="10" w16cid:durableId="776565123">
-    <w:abstractNumId w:val="14"/>
+    <w:abstractNumId w:val="18"/>
   </w:num>
   <w:num w:numId="11" w16cid:durableId="870218932">
-    <w:abstractNumId w:val="12"/>
+    <w:abstractNumId w:val="16"/>
   </w:num>
   <w:num w:numId="12" w16cid:durableId="1585912783">
-    <w:abstractNumId w:val="17"/>
+    <w:abstractNumId w:val="22"/>
   </w:num>
   <w:num w:numId="13" w16cid:durableId="1983150612">
     <w:abstractNumId w:val="2"/>
@@ -4975,10 +6396,10 @@
     <w:abstractNumId w:val="6"/>
   </w:num>
   <w:num w:numId="15" w16cid:durableId="1025639235">
-    <w:abstractNumId w:val="18"/>
+    <w:abstractNumId w:val="23"/>
   </w:num>
   <w:num w:numId="16" w16cid:durableId="386415125">
-    <w:abstractNumId w:val="16"/>
+    <w:abstractNumId w:val="20"/>
     <w:lvlOverride w:ilvl="0">
       <w:lvl w:ilvl="0">
         <w:numFmt w:val="decimal"/>
@@ -4991,7 +6412,7 @@
     <w:abstractNumId w:val="5"/>
   </w:num>
   <w:num w:numId="18" w16cid:durableId="1948149023">
-    <w:abstractNumId w:val="21"/>
+    <w:abstractNumId w:val="27"/>
     <w:lvlOverride w:ilvl="0">
       <w:lvl w:ilvl="0">
         <w:numFmt w:val="decimal"/>
@@ -5004,16 +6425,16 @@
     <w:abstractNumId w:val="0"/>
   </w:num>
   <w:num w:numId="20" w16cid:durableId="891119040">
-    <w:abstractNumId w:val="19"/>
+    <w:abstractNumId w:val="24"/>
   </w:num>
   <w:num w:numId="21" w16cid:durableId="1265503614">
-    <w:abstractNumId w:val="7"/>
+    <w:abstractNumId w:val="8"/>
   </w:num>
   <w:num w:numId="22" w16cid:durableId="1538005731">
-    <w:abstractNumId w:val="13"/>
+    <w:abstractNumId w:val="17"/>
   </w:num>
   <w:num w:numId="23" w16cid:durableId="1736857696">
-    <w:abstractNumId w:val="8"/>
+    <w:abstractNumId w:val="9"/>
     <w:lvlOverride w:ilvl="0">
       <w:lvl w:ilvl="0">
         <w:numFmt w:val="decimal"/>
@@ -5023,10 +6444,45 @@
     </w:lvlOverride>
   </w:num>
   <w:num w:numId="24" w16cid:durableId="1585382650">
-    <w:abstractNumId w:val="20"/>
+    <w:abstractNumId w:val="26"/>
   </w:num>
   <w:num w:numId="25" w16cid:durableId="1018584685">
     <w:abstractNumId w:val="4"/>
+  </w:num>
+  <w:num w:numId="26" w16cid:durableId="824055243">
+    <w:abstractNumId w:val="10"/>
+  </w:num>
+  <w:num w:numId="27" w16cid:durableId="1831091092">
+    <w:abstractNumId w:val="12"/>
+  </w:num>
+  <w:num w:numId="28" w16cid:durableId="326520564">
+    <w:abstractNumId w:val="21"/>
+    <w:lvlOverride w:ilvl="0">
+      <w:lvl w:ilvl="0">
+        <w:numFmt w:val="decimal"/>
+        <w:lvlText w:val="%1."/>
+        <w:lvlJc w:val="left"/>
+      </w:lvl>
+    </w:lvlOverride>
+  </w:num>
+  <w:num w:numId="29" w16cid:durableId="724641380">
+    <w:abstractNumId w:val="7"/>
+  </w:num>
+  <w:num w:numId="30" w16cid:durableId="457573457">
+    <w:abstractNumId w:val="28"/>
+  </w:num>
+  <w:num w:numId="31" w16cid:durableId="568223726">
+    <w:abstractNumId w:val="13"/>
+    <w:lvlOverride w:ilvl="0">
+      <w:lvl w:ilvl="0">
+        <w:numFmt w:val="decimal"/>
+        <w:lvlText w:val="%1."/>
+        <w:lvlJc w:val="left"/>
+      </w:lvl>
+    </w:lvlOverride>
+  </w:num>
+  <w:num w:numId="32" w16cid:durableId="1063912393">
+    <w:abstractNumId w:val="25"/>
   </w:num>
 </w:numbering>
 </file>
@@ -5544,7 +7000,6 @@
   <w:style w:type="character" w:default="1" w:styleId="DefaultParagraphFont">
     <w:name w:val="Default Paragraph Font"/>
     <w:uiPriority w:val="1"/>
-    <w:semiHidden/>
     <w:unhideWhenUsed/>
   </w:style>
   <w:style w:type="table" w:default="1" w:styleId="TableNormal">

</xml_diff>

<commit_message>
Add cpu boundness of service 1
</commit_message>
<xml_diff>
--- a/Latency Analysis/Service 1 - Deep Analysis.docx
+++ b/Latency Analysis/Service 1 - Deep Analysis.docx
@@ -2291,6 +2291,509 @@
         <w:t>Even small fluctuations in workload or GC could cause request delays.</w:t>
       </w:r>
     </w:p>
+    <w:p>
+      <w:pPr>
+        <w:rPr>
+          <w:lang w:val="en-US"/>
+        </w:rPr>
+      </w:pPr>
+    </w:p>
+    <w:p>
+      <w:pPr>
+        <w:pStyle w:val="Subtitle"/>
+        <w:rPr>
+          <w:b/>
+          <w:bCs/>
+          <w:lang w:val="en-US"/>
+        </w:rPr>
+      </w:pPr>
+      <w:r>
+        <w:rPr>
+          <w:lang w:val="en-US"/>
+        </w:rPr>
+        <w:t>Why Focus on CPU?</w:t>
+      </w:r>
+    </w:p>
+    <w:p>
+      <w:pPr>
+        <w:numPr>
+          <w:ilvl w:val="0"/>
+          <w:numId w:val="33"/>
+        </w:numPr>
+        <w:rPr>
+          <w:lang w:val="en-US"/>
+        </w:rPr>
+      </w:pPr>
+      <w:r>
+        <w:rPr>
+          <w:lang w:val="en-US"/>
+        </w:rPr>
+        <w:t>Even though CPU and memory limits are reduced simultaneously in our plots, we can isolate their effects by analyzing the behavior of usage metrics relative to their limits.</w:t>
+      </w:r>
+    </w:p>
+    <w:p>
+      <w:pPr>
+        <w:rPr>
+          <w:lang w:val="en-US"/>
+        </w:rPr>
+      </w:pPr>
+    </w:p>
+    <w:p>
+      <w:pPr>
+        <w:numPr>
+          <w:ilvl w:val="0"/>
+          <w:numId w:val="34"/>
+        </w:numPr>
+        <w:rPr>
+          <w:lang w:val="en-US"/>
+        </w:rPr>
+      </w:pPr>
+      <w:r>
+        <w:rPr>
+          <w:lang w:val="en-US"/>
+        </w:rPr>
+        <w:t>Memory Usage vs. Memory Limit</w:t>
+      </w:r>
+    </w:p>
+    <w:p>
+      <w:pPr>
+        <w:numPr>
+          <w:ilvl w:val="0"/>
+          <w:numId w:val="35"/>
+        </w:numPr>
+        <w:rPr>
+          <w:lang w:val="en-US"/>
+        </w:rPr>
+      </w:pPr>
+      <w:r>
+        <w:rPr>
+          <w:lang w:val="en-US"/>
+        </w:rPr>
+        <w:t>In the top plot, memory usage consistently remains below the memory limit.</w:t>
+      </w:r>
+    </w:p>
+    <w:p>
+      <w:pPr>
+        <w:numPr>
+          <w:ilvl w:val="0"/>
+          <w:numId w:val="35"/>
+        </w:numPr>
+        <w:rPr>
+          <w:lang w:val="en-US"/>
+        </w:rPr>
+      </w:pPr>
+      <w:r>
+        <w:rPr>
+          <w:lang w:val="en-US"/>
+        </w:rPr>
+        <w:t>Even after multiple reductions, memory usage does not approach the limit, and there's no thrashing, OOM errors, or GC-induced latency spikes visible.</w:t>
+      </w:r>
+    </w:p>
+    <w:p>
+      <w:pPr>
+        <w:numPr>
+          <w:ilvl w:val="0"/>
+          <w:numId w:val="35"/>
+        </w:numPr>
+        <w:rPr>
+          <w:lang w:val="en-US"/>
+        </w:rPr>
+      </w:pPr>
+      <w:r>
+        <w:rPr>
+          <w:lang w:val="en-US"/>
+        </w:rPr>
+        <w:t>No correlation between memory drops and latency increases.</w:t>
+      </w:r>
+    </w:p>
+    <w:p>
+      <w:pPr>
+        <w:numPr>
+          <w:ilvl w:val="0"/>
+          <w:numId w:val="35"/>
+        </w:numPr>
+        <w:rPr>
+          <w:lang w:val="en-US"/>
+        </w:rPr>
+      </w:pPr>
+      <w:r>
+        <w:rPr>
+          <w:lang w:val="en-US"/>
+        </w:rPr>
+        <w:t>Memory is not the bottleneck.</w:t>
+      </w:r>
+    </w:p>
+    <w:p>
+      <w:pPr>
+        <w:rPr>
+          <w:lang w:val="en-US"/>
+        </w:rPr>
+      </w:pPr>
+      <w:r>
+        <w:rPr>
+          <w:lang w:val="en-US"/>
+        </w:rPr>
+        <w:br/>
+      </w:r>
+      <w:r>
+        <w:rPr>
+          <w:lang w:val="en-US"/>
+        </w:rPr>
+        <w:t xml:space="preserve">2. </w:t>
+      </w:r>
+      <w:r>
+        <w:rPr>
+          <w:lang w:val="en-US"/>
+        </w:rPr>
+        <w:t>CPU Usage vs. CPU Limit</w:t>
+      </w:r>
+    </w:p>
+    <w:p>
+      <w:pPr>
+        <w:numPr>
+          <w:ilvl w:val="0"/>
+          <w:numId w:val="37"/>
+        </w:numPr>
+        <w:rPr>
+          <w:lang w:val="en-US"/>
+        </w:rPr>
+      </w:pPr>
+      <w:r>
+        <w:rPr>
+          <w:lang w:val="en-US"/>
+        </w:rPr>
+        <w:t>In the bottom plot, CPU usage tracks very closely with the CPU limit.</w:t>
+      </w:r>
+    </w:p>
+    <w:p>
+      <w:pPr>
+        <w:numPr>
+          <w:ilvl w:val="0"/>
+          <w:numId w:val="37"/>
+        </w:numPr>
+        <w:rPr>
+          <w:lang w:val="en-US"/>
+        </w:rPr>
+      </w:pPr>
+      <w:r>
+        <w:rPr>
+          <w:lang w:val="en-US"/>
+        </w:rPr>
+        <w:t>After each CPU limit drop:</w:t>
+      </w:r>
+    </w:p>
+    <w:p>
+      <w:pPr>
+        <w:numPr>
+          <w:ilvl w:val="1"/>
+          <w:numId w:val="37"/>
+        </w:numPr>
+        <w:rPr>
+          <w:lang w:val="en-US"/>
+        </w:rPr>
+      </w:pPr>
+      <w:r>
+        <w:rPr>
+          <w:lang w:val="en-US"/>
+        </w:rPr>
+        <w:t>CPU usage saturates the new limit.</w:t>
+      </w:r>
+    </w:p>
+    <w:p>
+      <w:pPr>
+        <w:numPr>
+          <w:ilvl w:val="1"/>
+          <w:numId w:val="37"/>
+        </w:numPr>
+        <w:rPr>
+          <w:lang w:val="en-US"/>
+        </w:rPr>
+      </w:pPr>
+      <w:r>
+        <w:rPr>
+          <w:lang w:val="en-US"/>
+        </w:rPr>
+        <w:t>Latency shows a clear, immediate upward slope.</w:t>
+      </w:r>
+    </w:p>
+    <w:p>
+      <w:pPr>
+        <w:numPr>
+          <w:ilvl w:val="0"/>
+          <w:numId w:val="37"/>
+        </w:numPr>
+        <w:rPr>
+          <w:lang w:val="en-US"/>
+        </w:rPr>
+      </w:pPr>
+      <w:r>
+        <w:rPr>
+          <w:lang w:val="en-US"/>
+        </w:rPr>
+        <w:t>Especially after ~05-14 00, CPU usage is near the limit and latency spikes significantly.</w:t>
+      </w:r>
+    </w:p>
+    <w:p>
+      <w:pPr>
+        <w:numPr>
+          <w:ilvl w:val="0"/>
+          <w:numId w:val="37"/>
+        </w:numPr>
+        <w:rPr>
+          <w:lang w:val="en-US"/>
+        </w:rPr>
+      </w:pPr>
+      <w:r>
+        <w:rPr>
+          <w:lang w:val="en-US"/>
+        </w:rPr>
+        <w:t>CPU limit reductions are directly constraining the workload, resulting in queue buildup and latency spikes.</w:t>
+      </w:r>
+    </w:p>
+    <w:p>
+      <w:pPr>
+        <w:rPr>
+          <w:lang w:val="en-US"/>
+        </w:rPr>
+      </w:pPr>
+      <w:r>
+        <w:rPr>
+          <w:lang w:val="en-US"/>
+        </w:rPr>
+        <w:br/>
+      </w:r>
+      <w:r>
+        <w:rPr>
+          <w:lang w:val="en-US"/>
+        </w:rPr>
+        <w:t xml:space="preserve">3. </w:t>
+      </w:r>
+      <w:r>
+        <w:rPr>
+          <w:lang w:val="en-US"/>
+        </w:rPr>
+        <w:t>Latency Spikes Align with CPU Saturation</w:t>
+      </w:r>
+    </w:p>
+    <w:p>
+      <w:pPr>
+        <w:numPr>
+          <w:ilvl w:val="0"/>
+          <w:numId w:val="39"/>
+        </w:numPr>
+        <w:rPr>
+          <w:lang w:val="en-US"/>
+        </w:rPr>
+      </w:pPr>
+      <w:r>
+        <w:rPr>
+          <w:lang w:val="en-US"/>
+        </w:rPr>
+        <w:t>If memory were the root cause, we'd expect:</w:t>
+      </w:r>
+    </w:p>
+    <w:p>
+      <w:pPr>
+        <w:numPr>
+          <w:ilvl w:val="1"/>
+          <w:numId w:val="39"/>
+        </w:numPr>
+        <w:rPr>
+          <w:lang w:val="en-US"/>
+        </w:rPr>
+      </w:pPr>
+      <w:r>
+        <w:rPr>
+          <w:lang w:val="en-US"/>
+        </w:rPr>
+        <w:t>Sudden drops in memory usage.</w:t>
+      </w:r>
+    </w:p>
+    <w:p>
+      <w:pPr>
+        <w:numPr>
+          <w:ilvl w:val="1"/>
+          <w:numId w:val="39"/>
+        </w:numPr>
+        <w:rPr>
+          <w:lang w:val="en-US"/>
+        </w:rPr>
+      </w:pPr>
+      <w:r>
+        <w:rPr>
+          <w:lang w:val="en-US"/>
+        </w:rPr>
+        <w:t>Spiky GC behavior (which would show as dips or resets in memory usage).</w:t>
+      </w:r>
+    </w:p>
+    <w:p>
+      <w:pPr>
+        <w:numPr>
+          <w:ilvl w:val="1"/>
+          <w:numId w:val="39"/>
+        </w:numPr>
+        <w:rPr>
+          <w:lang w:val="en-US"/>
+        </w:rPr>
+      </w:pPr>
+      <w:r>
+        <w:rPr>
+          <w:lang w:val="en-US"/>
+        </w:rPr>
+        <w:t>Erratic latency jumps.</w:t>
+      </w:r>
+    </w:p>
+    <w:p>
+      <w:pPr>
+        <w:numPr>
+          <w:ilvl w:val="0"/>
+          <w:numId w:val="39"/>
+        </w:numPr>
+        <w:rPr>
+          <w:lang w:val="en-US"/>
+        </w:rPr>
+      </w:pPr>
+      <w:r>
+        <w:rPr>
+          <w:lang w:val="en-US"/>
+        </w:rPr>
+        <w:t>Instead, latency steadily increases in tandem with CPU usage saturation, not with memory dynamics.</w:t>
+      </w:r>
+    </w:p>
+    <w:p>
+      <w:pPr>
+        <w:numPr>
+          <w:ilvl w:val="0"/>
+          <w:numId w:val="39"/>
+        </w:numPr>
+        <w:rPr>
+          <w:lang w:val="en-US"/>
+        </w:rPr>
+      </w:pPr>
+      <w:r>
+        <w:rPr>
+          <w:lang w:val="en-US"/>
+        </w:rPr>
+        <w:t>Latency grows as threads are CPU-throttled, not due to memory contention.</w:t>
+      </w:r>
+    </w:p>
+    <w:p>
+      <w:pPr>
+        <w:rPr>
+          <w:lang w:val="en-US"/>
+        </w:rPr>
+      </w:pPr>
+      <w:r>
+        <w:rPr>
+          <w:lang w:val="en-US"/>
+        </w:rPr>
+        <w:br/>
+      </w:r>
+      <w:r>
+        <w:rPr>
+          <w:lang w:val="en-US"/>
+        </w:rPr>
+        <w:t xml:space="preserve">4. </w:t>
+      </w:r>
+      <w:r>
+        <w:rPr>
+          <w:lang w:val="en-US"/>
+        </w:rPr>
+        <w:t>Workload Nature - CPU-Bound</w:t>
+      </w:r>
+    </w:p>
+    <w:p>
+      <w:pPr>
+        <w:numPr>
+          <w:ilvl w:val="0"/>
+          <w:numId w:val="41"/>
+        </w:numPr>
+        <w:rPr>
+          <w:lang w:val="en-US"/>
+        </w:rPr>
+      </w:pPr>
+      <w:r>
+        <w:rPr>
+          <w:lang w:val="en-US"/>
+        </w:rPr>
+        <w:t>This is a prime number verification Java service:</w:t>
+      </w:r>
+    </w:p>
+    <w:p>
+      <w:pPr>
+        <w:numPr>
+          <w:ilvl w:val="1"/>
+          <w:numId w:val="41"/>
+        </w:numPr>
+        <w:rPr>
+          <w:lang w:val="en-US"/>
+        </w:rPr>
+      </w:pPr>
+      <w:r>
+        <w:rPr>
+          <w:lang w:val="en-US"/>
+        </w:rPr>
+        <w:t>This is a CPU-intensive workload by nature (heavy math, little memory allocation).</w:t>
+      </w:r>
+    </w:p>
+    <w:p>
+      <w:pPr>
+        <w:numPr>
+          <w:ilvl w:val="1"/>
+          <w:numId w:val="41"/>
+        </w:numPr>
+        <w:rPr>
+          <w:lang w:val="en-US"/>
+        </w:rPr>
+      </w:pPr>
+      <w:r>
+        <w:rPr>
+          <w:lang w:val="en-US"/>
+        </w:rPr>
+        <w:t>Memory is mostly static - the CPU does the heavy lifting.</w:t>
+      </w:r>
+    </w:p>
+    <w:p>
+      <w:pPr>
+        <w:numPr>
+          <w:ilvl w:val="1"/>
+          <w:numId w:val="41"/>
+        </w:numPr>
+        <w:rPr>
+          <w:lang w:val="en-US"/>
+        </w:rPr>
+      </w:pPr>
+      <w:r>
+        <w:rPr>
+          <w:lang w:val="en-US"/>
+        </w:rPr>
+        <w:t>Memory drops are mostly JVM heap reductions, which don’t immediately impact throughput if still above usage.</w:t>
+      </w:r>
+    </w:p>
+    <w:p>
+      <w:pPr>
+        <w:numPr>
+          <w:ilvl w:val="0"/>
+          <w:numId w:val="41"/>
+        </w:numPr>
+        <w:rPr>
+          <w:lang w:val="en-US"/>
+        </w:rPr>
+      </w:pPr>
+      <w:r>
+        <w:rPr>
+          <w:lang w:val="en-US"/>
+        </w:rPr>
+        <w:t>The nature of the workload further confirms CPU bottleneck dominates.</w:t>
+      </w:r>
+    </w:p>
+    <w:p>
+      <w:pPr>
+        <w:rPr>
+          <w:lang w:val="en-US"/>
+        </w:rPr>
+      </w:pPr>
+    </w:p>
     <w:p/>
     <w:p/>
     <w:sectPr>
@@ -3128,6 +3631,304 @@
     </w:lvl>
   </w:abstractNum>
   <w:abstractNum w:abstractNumId="6" w15:restartNumberingAfterBreak="0">
+    <w:nsid w:val="17832B83"/>
+    <w:multiLevelType w:val="multilevel"/>
+    <w:tmpl w:val="D556CAC6"/>
+    <w:lvl w:ilvl="0">
+      <w:start w:val="1"/>
+      <w:numFmt w:val="bullet"/>
+      <w:lvlText w:val=""/>
+      <w:lvlJc w:val="left"/>
+      <w:pPr>
+        <w:tabs>
+          <w:tab w:val="num" w:pos="720"/>
+        </w:tabs>
+        <w:ind w:left="720" w:hanging="360"/>
+      </w:pPr>
+      <w:rPr>
+        <w:rFonts w:ascii="Symbol" w:hAnsi="Symbol" w:hint="default"/>
+        <w:sz w:val="20"/>
+      </w:rPr>
+    </w:lvl>
+    <w:lvl w:ilvl="1" w:tentative="1">
+      <w:start w:val="1"/>
+      <w:numFmt w:val="bullet"/>
+      <w:lvlText w:val="o"/>
+      <w:lvlJc w:val="left"/>
+      <w:pPr>
+        <w:tabs>
+          <w:tab w:val="num" w:pos="1440"/>
+        </w:tabs>
+        <w:ind w:left="1440" w:hanging="360"/>
+      </w:pPr>
+      <w:rPr>
+        <w:rFonts w:ascii="Courier New" w:hAnsi="Courier New" w:hint="default"/>
+        <w:sz w:val="20"/>
+      </w:rPr>
+    </w:lvl>
+    <w:lvl w:ilvl="2" w:tentative="1">
+      <w:start w:val="1"/>
+      <w:numFmt w:val="bullet"/>
+      <w:lvlText w:val=""/>
+      <w:lvlJc w:val="left"/>
+      <w:pPr>
+        <w:tabs>
+          <w:tab w:val="num" w:pos="2160"/>
+        </w:tabs>
+        <w:ind w:left="2160" w:hanging="360"/>
+      </w:pPr>
+      <w:rPr>
+        <w:rFonts w:ascii="Wingdings" w:hAnsi="Wingdings" w:hint="default"/>
+        <w:sz w:val="20"/>
+      </w:rPr>
+    </w:lvl>
+    <w:lvl w:ilvl="3" w:tentative="1">
+      <w:start w:val="1"/>
+      <w:numFmt w:val="bullet"/>
+      <w:lvlText w:val=""/>
+      <w:lvlJc w:val="left"/>
+      <w:pPr>
+        <w:tabs>
+          <w:tab w:val="num" w:pos="2880"/>
+        </w:tabs>
+        <w:ind w:left="2880" w:hanging="360"/>
+      </w:pPr>
+      <w:rPr>
+        <w:rFonts w:ascii="Wingdings" w:hAnsi="Wingdings" w:hint="default"/>
+        <w:sz w:val="20"/>
+      </w:rPr>
+    </w:lvl>
+    <w:lvl w:ilvl="4" w:tentative="1">
+      <w:start w:val="1"/>
+      <w:numFmt w:val="bullet"/>
+      <w:lvlText w:val=""/>
+      <w:lvlJc w:val="left"/>
+      <w:pPr>
+        <w:tabs>
+          <w:tab w:val="num" w:pos="3600"/>
+        </w:tabs>
+        <w:ind w:left="3600" w:hanging="360"/>
+      </w:pPr>
+      <w:rPr>
+        <w:rFonts w:ascii="Wingdings" w:hAnsi="Wingdings" w:hint="default"/>
+        <w:sz w:val="20"/>
+      </w:rPr>
+    </w:lvl>
+    <w:lvl w:ilvl="5" w:tentative="1">
+      <w:start w:val="1"/>
+      <w:numFmt w:val="bullet"/>
+      <w:lvlText w:val=""/>
+      <w:lvlJc w:val="left"/>
+      <w:pPr>
+        <w:tabs>
+          <w:tab w:val="num" w:pos="4320"/>
+        </w:tabs>
+        <w:ind w:left="4320" w:hanging="360"/>
+      </w:pPr>
+      <w:rPr>
+        <w:rFonts w:ascii="Wingdings" w:hAnsi="Wingdings" w:hint="default"/>
+        <w:sz w:val="20"/>
+      </w:rPr>
+    </w:lvl>
+    <w:lvl w:ilvl="6" w:tentative="1">
+      <w:start w:val="1"/>
+      <w:numFmt w:val="bullet"/>
+      <w:lvlText w:val=""/>
+      <w:lvlJc w:val="left"/>
+      <w:pPr>
+        <w:tabs>
+          <w:tab w:val="num" w:pos="5040"/>
+        </w:tabs>
+        <w:ind w:left="5040" w:hanging="360"/>
+      </w:pPr>
+      <w:rPr>
+        <w:rFonts w:ascii="Wingdings" w:hAnsi="Wingdings" w:hint="default"/>
+        <w:sz w:val="20"/>
+      </w:rPr>
+    </w:lvl>
+    <w:lvl w:ilvl="7" w:tentative="1">
+      <w:start w:val="1"/>
+      <w:numFmt w:val="bullet"/>
+      <w:lvlText w:val=""/>
+      <w:lvlJc w:val="left"/>
+      <w:pPr>
+        <w:tabs>
+          <w:tab w:val="num" w:pos="5760"/>
+        </w:tabs>
+        <w:ind w:left="5760" w:hanging="360"/>
+      </w:pPr>
+      <w:rPr>
+        <w:rFonts w:ascii="Wingdings" w:hAnsi="Wingdings" w:hint="default"/>
+        <w:sz w:val="20"/>
+      </w:rPr>
+    </w:lvl>
+    <w:lvl w:ilvl="8" w:tentative="1">
+      <w:start w:val="1"/>
+      <w:numFmt w:val="bullet"/>
+      <w:lvlText w:val=""/>
+      <w:lvlJc w:val="left"/>
+      <w:pPr>
+        <w:tabs>
+          <w:tab w:val="num" w:pos="6480"/>
+        </w:tabs>
+        <w:ind w:left="6480" w:hanging="360"/>
+      </w:pPr>
+      <w:rPr>
+        <w:rFonts w:ascii="Wingdings" w:hAnsi="Wingdings" w:hint="default"/>
+        <w:sz w:val="20"/>
+      </w:rPr>
+    </w:lvl>
+  </w:abstractNum>
+  <w:abstractNum w:abstractNumId="7" w15:restartNumberingAfterBreak="0">
+    <w:nsid w:val="1CE064DB"/>
+    <w:multiLevelType w:val="multilevel"/>
+    <w:tmpl w:val="E8F80154"/>
+    <w:lvl w:ilvl="0">
+      <w:start w:val="1"/>
+      <w:numFmt w:val="bullet"/>
+      <w:lvlText w:val=""/>
+      <w:lvlJc w:val="left"/>
+      <w:pPr>
+        <w:tabs>
+          <w:tab w:val="num" w:pos="720"/>
+        </w:tabs>
+        <w:ind w:left="720" w:hanging="360"/>
+      </w:pPr>
+      <w:rPr>
+        <w:rFonts w:ascii="Symbol" w:hAnsi="Symbol" w:hint="default"/>
+        <w:sz w:val="20"/>
+      </w:rPr>
+    </w:lvl>
+    <w:lvl w:ilvl="1">
+      <w:start w:val="1"/>
+      <w:numFmt w:val="bullet"/>
+      <w:lvlText w:val="o"/>
+      <w:lvlJc w:val="left"/>
+      <w:pPr>
+        <w:tabs>
+          <w:tab w:val="num" w:pos="1440"/>
+        </w:tabs>
+        <w:ind w:left="1440" w:hanging="360"/>
+      </w:pPr>
+      <w:rPr>
+        <w:rFonts w:ascii="Courier New" w:hAnsi="Courier New" w:hint="default"/>
+        <w:sz w:val="20"/>
+      </w:rPr>
+    </w:lvl>
+    <w:lvl w:ilvl="2" w:tentative="1">
+      <w:start w:val="1"/>
+      <w:numFmt w:val="bullet"/>
+      <w:lvlText w:val=""/>
+      <w:lvlJc w:val="left"/>
+      <w:pPr>
+        <w:tabs>
+          <w:tab w:val="num" w:pos="2160"/>
+        </w:tabs>
+        <w:ind w:left="2160" w:hanging="360"/>
+      </w:pPr>
+      <w:rPr>
+        <w:rFonts w:ascii="Wingdings" w:hAnsi="Wingdings" w:hint="default"/>
+        <w:sz w:val="20"/>
+      </w:rPr>
+    </w:lvl>
+    <w:lvl w:ilvl="3" w:tentative="1">
+      <w:start w:val="1"/>
+      <w:numFmt w:val="bullet"/>
+      <w:lvlText w:val=""/>
+      <w:lvlJc w:val="left"/>
+      <w:pPr>
+        <w:tabs>
+          <w:tab w:val="num" w:pos="2880"/>
+        </w:tabs>
+        <w:ind w:left="2880" w:hanging="360"/>
+      </w:pPr>
+      <w:rPr>
+        <w:rFonts w:ascii="Wingdings" w:hAnsi="Wingdings" w:hint="default"/>
+        <w:sz w:val="20"/>
+      </w:rPr>
+    </w:lvl>
+    <w:lvl w:ilvl="4" w:tentative="1">
+      <w:start w:val="1"/>
+      <w:numFmt w:val="bullet"/>
+      <w:lvlText w:val=""/>
+      <w:lvlJc w:val="left"/>
+      <w:pPr>
+        <w:tabs>
+          <w:tab w:val="num" w:pos="3600"/>
+        </w:tabs>
+        <w:ind w:left="3600" w:hanging="360"/>
+      </w:pPr>
+      <w:rPr>
+        <w:rFonts w:ascii="Wingdings" w:hAnsi="Wingdings" w:hint="default"/>
+        <w:sz w:val="20"/>
+      </w:rPr>
+    </w:lvl>
+    <w:lvl w:ilvl="5" w:tentative="1">
+      <w:start w:val="1"/>
+      <w:numFmt w:val="bullet"/>
+      <w:lvlText w:val=""/>
+      <w:lvlJc w:val="left"/>
+      <w:pPr>
+        <w:tabs>
+          <w:tab w:val="num" w:pos="4320"/>
+        </w:tabs>
+        <w:ind w:left="4320" w:hanging="360"/>
+      </w:pPr>
+      <w:rPr>
+        <w:rFonts w:ascii="Wingdings" w:hAnsi="Wingdings" w:hint="default"/>
+        <w:sz w:val="20"/>
+      </w:rPr>
+    </w:lvl>
+    <w:lvl w:ilvl="6" w:tentative="1">
+      <w:start w:val="1"/>
+      <w:numFmt w:val="bullet"/>
+      <w:lvlText w:val=""/>
+      <w:lvlJc w:val="left"/>
+      <w:pPr>
+        <w:tabs>
+          <w:tab w:val="num" w:pos="5040"/>
+        </w:tabs>
+        <w:ind w:left="5040" w:hanging="360"/>
+      </w:pPr>
+      <w:rPr>
+        <w:rFonts w:ascii="Wingdings" w:hAnsi="Wingdings" w:hint="default"/>
+        <w:sz w:val="20"/>
+      </w:rPr>
+    </w:lvl>
+    <w:lvl w:ilvl="7" w:tentative="1">
+      <w:start w:val="1"/>
+      <w:numFmt w:val="bullet"/>
+      <w:lvlText w:val=""/>
+      <w:lvlJc w:val="left"/>
+      <w:pPr>
+        <w:tabs>
+          <w:tab w:val="num" w:pos="5760"/>
+        </w:tabs>
+        <w:ind w:left="5760" w:hanging="360"/>
+      </w:pPr>
+      <w:rPr>
+        <w:rFonts w:ascii="Wingdings" w:hAnsi="Wingdings" w:hint="default"/>
+        <w:sz w:val="20"/>
+      </w:rPr>
+    </w:lvl>
+    <w:lvl w:ilvl="8" w:tentative="1">
+      <w:start w:val="1"/>
+      <w:numFmt w:val="bullet"/>
+      <w:lvlText w:val=""/>
+      <w:lvlJc w:val="left"/>
+      <w:pPr>
+        <w:tabs>
+          <w:tab w:val="num" w:pos="6480"/>
+        </w:tabs>
+        <w:ind w:left="6480" w:hanging="360"/>
+      </w:pPr>
+      <w:rPr>
+        <w:rFonts w:ascii="Wingdings" w:hAnsi="Wingdings" w:hint="default"/>
+        <w:sz w:val="20"/>
+      </w:rPr>
+    </w:lvl>
+  </w:abstractNum>
+  <w:abstractNum w:abstractNumId="8" w15:restartNumberingAfterBreak="0">
     <w:nsid w:val="25FD10C9"/>
     <w:multiLevelType w:val="multilevel"/>
     <w:tmpl w:val="3F3655DA"/>
@@ -3240,7 +4041,7 @@
       </w:pPr>
     </w:lvl>
   </w:abstractNum>
-  <w:abstractNum w:abstractNumId="7" w15:restartNumberingAfterBreak="0">
+  <w:abstractNum w:abstractNumId="9" w15:restartNumberingAfterBreak="0">
     <w:nsid w:val="27B17710"/>
     <w:multiLevelType w:val="multilevel"/>
     <w:tmpl w:val="E722BBC8"/>
@@ -3389,7 +4190,7 @@
       </w:rPr>
     </w:lvl>
   </w:abstractNum>
-  <w:abstractNum w:abstractNumId="8" w15:restartNumberingAfterBreak="0">
+  <w:abstractNum w:abstractNumId="10" w15:restartNumberingAfterBreak="0">
     <w:nsid w:val="28797331"/>
     <w:multiLevelType w:val="multilevel"/>
     <w:tmpl w:val="F76696CC"/>
@@ -3502,7 +4303,418 @@
       </w:pPr>
     </w:lvl>
   </w:abstractNum>
-  <w:abstractNum w:abstractNumId="9" w15:restartNumberingAfterBreak="0">
+  <w:abstractNum w:abstractNumId="11" w15:restartNumberingAfterBreak="0">
+    <w:nsid w:val="290972CA"/>
+    <w:multiLevelType w:val="multilevel"/>
+    <w:tmpl w:val="0B283A56"/>
+    <w:lvl w:ilvl="0">
+      <w:start w:val="1"/>
+      <w:numFmt w:val="bullet"/>
+      <w:lvlText w:val=""/>
+      <w:lvlJc w:val="left"/>
+      <w:pPr>
+        <w:tabs>
+          <w:tab w:val="num" w:pos="720"/>
+        </w:tabs>
+        <w:ind w:left="720" w:hanging="360"/>
+      </w:pPr>
+      <w:rPr>
+        <w:rFonts w:ascii="Symbol" w:hAnsi="Symbol" w:hint="default"/>
+        <w:sz w:val="20"/>
+      </w:rPr>
+    </w:lvl>
+    <w:lvl w:ilvl="1" w:tentative="1">
+      <w:start w:val="1"/>
+      <w:numFmt w:val="bullet"/>
+      <w:lvlText w:val="o"/>
+      <w:lvlJc w:val="left"/>
+      <w:pPr>
+        <w:tabs>
+          <w:tab w:val="num" w:pos="1440"/>
+        </w:tabs>
+        <w:ind w:left="1440" w:hanging="360"/>
+      </w:pPr>
+      <w:rPr>
+        <w:rFonts w:ascii="Courier New" w:hAnsi="Courier New" w:hint="default"/>
+        <w:sz w:val="20"/>
+      </w:rPr>
+    </w:lvl>
+    <w:lvl w:ilvl="2" w:tentative="1">
+      <w:start w:val="1"/>
+      <w:numFmt w:val="bullet"/>
+      <w:lvlText w:val=""/>
+      <w:lvlJc w:val="left"/>
+      <w:pPr>
+        <w:tabs>
+          <w:tab w:val="num" w:pos="2160"/>
+        </w:tabs>
+        <w:ind w:left="2160" w:hanging="360"/>
+      </w:pPr>
+      <w:rPr>
+        <w:rFonts w:ascii="Wingdings" w:hAnsi="Wingdings" w:hint="default"/>
+        <w:sz w:val="20"/>
+      </w:rPr>
+    </w:lvl>
+    <w:lvl w:ilvl="3" w:tentative="1">
+      <w:start w:val="1"/>
+      <w:numFmt w:val="bullet"/>
+      <w:lvlText w:val=""/>
+      <w:lvlJc w:val="left"/>
+      <w:pPr>
+        <w:tabs>
+          <w:tab w:val="num" w:pos="2880"/>
+        </w:tabs>
+        <w:ind w:left="2880" w:hanging="360"/>
+      </w:pPr>
+      <w:rPr>
+        <w:rFonts w:ascii="Wingdings" w:hAnsi="Wingdings" w:hint="default"/>
+        <w:sz w:val="20"/>
+      </w:rPr>
+    </w:lvl>
+    <w:lvl w:ilvl="4" w:tentative="1">
+      <w:start w:val="1"/>
+      <w:numFmt w:val="bullet"/>
+      <w:lvlText w:val=""/>
+      <w:lvlJc w:val="left"/>
+      <w:pPr>
+        <w:tabs>
+          <w:tab w:val="num" w:pos="3600"/>
+        </w:tabs>
+        <w:ind w:left="3600" w:hanging="360"/>
+      </w:pPr>
+      <w:rPr>
+        <w:rFonts w:ascii="Wingdings" w:hAnsi="Wingdings" w:hint="default"/>
+        <w:sz w:val="20"/>
+      </w:rPr>
+    </w:lvl>
+    <w:lvl w:ilvl="5" w:tentative="1">
+      <w:start w:val="1"/>
+      <w:numFmt w:val="bullet"/>
+      <w:lvlText w:val=""/>
+      <w:lvlJc w:val="left"/>
+      <w:pPr>
+        <w:tabs>
+          <w:tab w:val="num" w:pos="4320"/>
+        </w:tabs>
+        <w:ind w:left="4320" w:hanging="360"/>
+      </w:pPr>
+      <w:rPr>
+        <w:rFonts w:ascii="Wingdings" w:hAnsi="Wingdings" w:hint="default"/>
+        <w:sz w:val="20"/>
+      </w:rPr>
+    </w:lvl>
+    <w:lvl w:ilvl="6" w:tentative="1">
+      <w:start w:val="1"/>
+      <w:numFmt w:val="bullet"/>
+      <w:lvlText w:val=""/>
+      <w:lvlJc w:val="left"/>
+      <w:pPr>
+        <w:tabs>
+          <w:tab w:val="num" w:pos="5040"/>
+        </w:tabs>
+        <w:ind w:left="5040" w:hanging="360"/>
+      </w:pPr>
+      <w:rPr>
+        <w:rFonts w:ascii="Wingdings" w:hAnsi="Wingdings" w:hint="default"/>
+        <w:sz w:val="20"/>
+      </w:rPr>
+    </w:lvl>
+    <w:lvl w:ilvl="7" w:tentative="1">
+      <w:start w:val="1"/>
+      <w:numFmt w:val="bullet"/>
+      <w:lvlText w:val=""/>
+      <w:lvlJc w:val="left"/>
+      <w:pPr>
+        <w:tabs>
+          <w:tab w:val="num" w:pos="5760"/>
+        </w:tabs>
+        <w:ind w:left="5760" w:hanging="360"/>
+      </w:pPr>
+      <w:rPr>
+        <w:rFonts w:ascii="Wingdings" w:hAnsi="Wingdings" w:hint="default"/>
+        <w:sz w:val="20"/>
+      </w:rPr>
+    </w:lvl>
+    <w:lvl w:ilvl="8" w:tentative="1">
+      <w:start w:val="1"/>
+      <w:numFmt w:val="bullet"/>
+      <w:lvlText w:val=""/>
+      <w:lvlJc w:val="left"/>
+      <w:pPr>
+        <w:tabs>
+          <w:tab w:val="num" w:pos="6480"/>
+        </w:tabs>
+        <w:ind w:left="6480" w:hanging="360"/>
+      </w:pPr>
+      <w:rPr>
+        <w:rFonts w:ascii="Wingdings" w:hAnsi="Wingdings" w:hint="default"/>
+        <w:sz w:val="20"/>
+      </w:rPr>
+    </w:lvl>
+  </w:abstractNum>
+  <w:abstractNum w:abstractNumId="12" w15:restartNumberingAfterBreak="0">
+    <w:nsid w:val="29961A89"/>
+    <w:multiLevelType w:val="multilevel"/>
+    <w:tmpl w:val="77045502"/>
+    <w:lvl w:ilvl="0">
+      <w:start w:val="4"/>
+      <w:numFmt w:val="decimal"/>
+      <w:lvlText w:val="%1."/>
+      <w:lvlJc w:val="left"/>
+      <w:pPr>
+        <w:tabs>
+          <w:tab w:val="num" w:pos="720"/>
+        </w:tabs>
+        <w:ind w:left="720" w:hanging="360"/>
+      </w:pPr>
+    </w:lvl>
+    <w:lvl w:ilvl="1" w:tentative="1">
+      <w:start w:val="1"/>
+      <w:numFmt w:val="decimal"/>
+      <w:lvlText w:val="%2."/>
+      <w:lvlJc w:val="left"/>
+      <w:pPr>
+        <w:tabs>
+          <w:tab w:val="num" w:pos="1440"/>
+        </w:tabs>
+        <w:ind w:left="1440" w:hanging="360"/>
+      </w:pPr>
+    </w:lvl>
+    <w:lvl w:ilvl="2" w:tentative="1">
+      <w:start w:val="1"/>
+      <w:numFmt w:val="decimal"/>
+      <w:lvlText w:val="%3."/>
+      <w:lvlJc w:val="left"/>
+      <w:pPr>
+        <w:tabs>
+          <w:tab w:val="num" w:pos="2160"/>
+        </w:tabs>
+        <w:ind w:left="2160" w:hanging="360"/>
+      </w:pPr>
+    </w:lvl>
+    <w:lvl w:ilvl="3" w:tentative="1">
+      <w:start w:val="1"/>
+      <w:numFmt w:val="decimal"/>
+      <w:lvlText w:val="%4."/>
+      <w:lvlJc w:val="left"/>
+      <w:pPr>
+        <w:tabs>
+          <w:tab w:val="num" w:pos="2880"/>
+        </w:tabs>
+        <w:ind w:left="2880" w:hanging="360"/>
+      </w:pPr>
+    </w:lvl>
+    <w:lvl w:ilvl="4" w:tentative="1">
+      <w:start w:val="1"/>
+      <w:numFmt w:val="decimal"/>
+      <w:lvlText w:val="%5."/>
+      <w:lvlJc w:val="left"/>
+      <w:pPr>
+        <w:tabs>
+          <w:tab w:val="num" w:pos="3600"/>
+        </w:tabs>
+        <w:ind w:left="3600" w:hanging="360"/>
+      </w:pPr>
+    </w:lvl>
+    <w:lvl w:ilvl="5" w:tentative="1">
+      <w:start w:val="1"/>
+      <w:numFmt w:val="decimal"/>
+      <w:lvlText w:val="%6."/>
+      <w:lvlJc w:val="left"/>
+      <w:pPr>
+        <w:tabs>
+          <w:tab w:val="num" w:pos="4320"/>
+        </w:tabs>
+        <w:ind w:left="4320" w:hanging="360"/>
+      </w:pPr>
+    </w:lvl>
+    <w:lvl w:ilvl="6" w:tentative="1">
+      <w:start w:val="1"/>
+      <w:numFmt w:val="decimal"/>
+      <w:lvlText w:val="%7."/>
+      <w:lvlJc w:val="left"/>
+      <w:pPr>
+        <w:tabs>
+          <w:tab w:val="num" w:pos="5040"/>
+        </w:tabs>
+        <w:ind w:left="5040" w:hanging="360"/>
+      </w:pPr>
+    </w:lvl>
+    <w:lvl w:ilvl="7" w:tentative="1">
+      <w:start w:val="1"/>
+      <w:numFmt w:val="decimal"/>
+      <w:lvlText w:val="%8."/>
+      <w:lvlJc w:val="left"/>
+      <w:pPr>
+        <w:tabs>
+          <w:tab w:val="num" w:pos="5760"/>
+        </w:tabs>
+        <w:ind w:left="5760" w:hanging="360"/>
+      </w:pPr>
+    </w:lvl>
+    <w:lvl w:ilvl="8" w:tentative="1">
+      <w:start w:val="1"/>
+      <w:numFmt w:val="decimal"/>
+      <w:lvlText w:val="%9."/>
+      <w:lvlJc w:val="left"/>
+      <w:pPr>
+        <w:tabs>
+          <w:tab w:val="num" w:pos="6480"/>
+        </w:tabs>
+        <w:ind w:left="6480" w:hanging="360"/>
+      </w:pPr>
+    </w:lvl>
+  </w:abstractNum>
+  <w:abstractNum w:abstractNumId="13" w15:restartNumberingAfterBreak="0">
+    <w:nsid w:val="2D6C4A65"/>
+    <w:multiLevelType w:val="multilevel"/>
+    <w:tmpl w:val="7CC89FEC"/>
+    <w:lvl w:ilvl="0">
+      <w:start w:val="1"/>
+      <w:numFmt w:val="bullet"/>
+      <w:lvlText w:val=""/>
+      <w:lvlJc w:val="left"/>
+      <w:pPr>
+        <w:tabs>
+          <w:tab w:val="num" w:pos="720"/>
+        </w:tabs>
+        <w:ind w:left="720" w:hanging="360"/>
+      </w:pPr>
+      <w:rPr>
+        <w:rFonts w:ascii="Symbol" w:hAnsi="Symbol" w:hint="default"/>
+        <w:sz w:val="20"/>
+      </w:rPr>
+    </w:lvl>
+    <w:lvl w:ilvl="1">
+      <w:start w:val="1"/>
+      <w:numFmt w:val="bullet"/>
+      <w:lvlText w:val="o"/>
+      <w:lvlJc w:val="left"/>
+      <w:pPr>
+        <w:tabs>
+          <w:tab w:val="num" w:pos="1440"/>
+        </w:tabs>
+        <w:ind w:left="1440" w:hanging="360"/>
+      </w:pPr>
+      <w:rPr>
+        <w:rFonts w:ascii="Courier New" w:hAnsi="Courier New" w:hint="default"/>
+        <w:sz w:val="20"/>
+      </w:rPr>
+    </w:lvl>
+    <w:lvl w:ilvl="2" w:tentative="1">
+      <w:start w:val="1"/>
+      <w:numFmt w:val="bullet"/>
+      <w:lvlText w:val=""/>
+      <w:lvlJc w:val="left"/>
+      <w:pPr>
+        <w:tabs>
+          <w:tab w:val="num" w:pos="2160"/>
+        </w:tabs>
+        <w:ind w:left="2160" w:hanging="360"/>
+      </w:pPr>
+      <w:rPr>
+        <w:rFonts w:ascii="Wingdings" w:hAnsi="Wingdings" w:hint="default"/>
+        <w:sz w:val="20"/>
+      </w:rPr>
+    </w:lvl>
+    <w:lvl w:ilvl="3" w:tentative="1">
+      <w:start w:val="1"/>
+      <w:numFmt w:val="bullet"/>
+      <w:lvlText w:val=""/>
+      <w:lvlJc w:val="left"/>
+      <w:pPr>
+        <w:tabs>
+          <w:tab w:val="num" w:pos="2880"/>
+        </w:tabs>
+        <w:ind w:left="2880" w:hanging="360"/>
+      </w:pPr>
+      <w:rPr>
+        <w:rFonts w:ascii="Wingdings" w:hAnsi="Wingdings" w:hint="default"/>
+        <w:sz w:val="20"/>
+      </w:rPr>
+    </w:lvl>
+    <w:lvl w:ilvl="4" w:tentative="1">
+      <w:start w:val="1"/>
+      <w:numFmt w:val="bullet"/>
+      <w:lvlText w:val=""/>
+      <w:lvlJc w:val="left"/>
+      <w:pPr>
+        <w:tabs>
+          <w:tab w:val="num" w:pos="3600"/>
+        </w:tabs>
+        <w:ind w:left="3600" w:hanging="360"/>
+      </w:pPr>
+      <w:rPr>
+        <w:rFonts w:ascii="Wingdings" w:hAnsi="Wingdings" w:hint="default"/>
+        <w:sz w:val="20"/>
+      </w:rPr>
+    </w:lvl>
+    <w:lvl w:ilvl="5" w:tentative="1">
+      <w:start w:val="1"/>
+      <w:numFmt w:val="bullet"/>
+      <w:lvlText w:val=""/>
+      <w:lvlJc w:val="left"/>
+      <w:pPr>
+        <w:tabs>
+          <w:tab w:val="num" w:pos="4320"/>
+        </w:tabs>
+        <w:ind w:left="4320" w:hanging="360"/>
+      </w:pPr>
+      <w:rPr>
+        <w:rFonts w:ascii="Wingdings" w:hAnsi="Wingdings" w:hint="default"/>
+        <w:sz w:val="20"/>
+      </w:rPr>
+    </w:lvl>
+    <w:lvl w:ilvl="6" w:tentative="1">
+      <w:start w:val="1"/>
+      <w:numFmt w:val="bullet"/>
+      <w:lvlText w:val=""/>
+      <w:lvlJc w:val="left"/>
+      <w:pPr>
+        <w:tabs>
+          <w:tab w:val="num" w:pos="5040"/>
+        </w:tabs>
+        <w:ind w:left="5040" w:hanging="360"/>
+      </w:pPr>
+      <w:rPr>
+        <w:rFonts w:ascii="Wingdings" w:hAnsi="Wingdings" w:hint="default"/>
+        <w:sz w:val="20"/>
+      </w:rPr>
+    </w:lvl>
+    <w:lvl w:ilvl="7" w:tentative="1">
+      <w:start w:val="1"/>
+      <w:numFmt w:val="bullet"/>
+      <w:lvlText w:val=""/>
+      <w:lvlJc w:val="left"/>
+      <w:pPr>
+        <w:tabs>
+          <w:tab w:val="num" w:pos="5760"/>
+        </w:tabs>
+        <w:ind w:left="5760" w:hanging="360"/>
+      </w:pPr>
+      <w:rPr>
+        <w:rFonts w:ascii="Wingdings" w:hAnsi="Wingdings" w:hint="default"/>
+        <w:sz w:val="20"/>
+      </w:rPr>
+    </w:lvl>
+    <w:lvl w:ilvl="8" w:tentative="1">
+      <w:start w:val="1"/>
+      <w:numFmt w:val="bullet"/>
+      <w:lvlText w:val=""/>
+      <w:lvlJc w:val="left"/>
+      <w:pPr>
+        <w:tabs>
+          <w:tab w:val="num" w:pos="6480"/>
+        </w:tabs>
+        <w:ind w:left="6480" w:hanging="360"/>
+      </w:pPr>
+      <w:rPr>
+        <w:rFonts w:ascii="Wingdings" w:hAnsi="Wingdings" w:hint="default"/>
+        <w:sz w:val="20"/>
+      </w:rPr>
+    </w:lvl>
+  </w:abstractNum>
+  <w:abstractNum w:abstractNumId="14" w15:restartNumberingAfterBreak="0">
     <w:nsid w:val="36F5059D"/>
     <w:multiLevelType w:val="multilevel"/>
     <w:tmpl w:val="312E23D4"/>
@@ -3615,7 +4827,7 @@
       </w:pPr>
     </w:lvl>
   </w:abstractNum>
-  <w:abstractNum w:abstractNumId="10" w15:restartNumberingAfterBreak="0">
+  <w:abstractNum w:abstractNumId="15" w15:restartNumberingAfterBreak="0">
     <w:nsid w:val="386C4507"/>
     <w:multiLevelType w:val="multilevel"/>
     <w:tmpl w:val="D69E1A9E"/>
@@ -3728,7 +4940,7 @@
       </w:pPr>
     </w:lvl>
   </w:abstractNum>
-  <w:abstractNum w:abstractNumId="11" w15:restartNumberingAfterBreak="0">
+  <w:abstractNum w:abstractNumId="16" w15:restartNumberingAfterBreak="0">
     <w:nsid w:val="3C70556D"/>
     <w:multiLevelType w:val="multilevel"/>
     <w:tmpl w:val="1B5CF594"/>
@@ -3841,7 +5053,7 @@
       </w:rPr>
     </w:lvl>
   </w:abstractNum>
-  <w:abstractNum w:abstractNumId="12" w15:restartNumberingAfterBreak="0">
+  <w:abstractNum w:abstractNumId="17" w15:restartNumberingAfterBreak="0">
     <w:nsid w:val="40134781"/>
     <w:multiLevelType w:val="multilevel"/>
     <w:tmpl w:val="BC9412CE"/>
@@ -3990,7 +5202,7 @@
       </w:rPr>
     </w:lvl>
   </w:abstractNum>
-  <w:abstractNum w:abstractNumId="13" w15:restartNumberingAfterBreak="0">
+  <w:abstractNum w:abstractNumId="18" w15:restartNumberingAfterBreak="0">
     <w:nsid w:val="41620EC4"/>
     <w:multiLevelType w:val="multilevel"/>
     <w:tmpl w:val="69C4EFE8"/>
@@ -4103,7 +5315,7 @@
       </w:pPr>
     </w:lvl>
   </w:abstractNum>
-  <w:abstractNum w:abstractNumId="14" w15:restartNumberingAfterBreak="0">
+  <w:abstractNum w:abstractNumId="19" w15:restartNumberingAfterBreak="0">
     <w:nsid w:val="422F4839"/>
     <w:multiLevelType w:val="multilevel"/>
     <w:tmpl w:val="DBD2C956"/>
@@ -4216,7 +5428,7 @@
       </w:rPr>
     </w:lvl>
   </w:abstractNum>
-  <w:abstractNum w:abstractNumId="15" w15:restartNumberingAfterBreak="0">
+  <w:abstractNum w:abstractNumId="20" w15:restartNumberingAfterBreak="0">
     <w:nsid w:val="46E619D7"/>
     <w:multiLevelType w:val="multilevel"/>
     <w:tmpl w:val="0A526ED8"/>
@@ -4329,7 +5541,7 @@
       </w:rPr>
     </w:lvl>
   </w:abstractNum>
-  <w:abstractNum w:abstractNumId="16" w15:restartNumberingAfterBreak="0">
+  <w:abstractNum w:abstractNumId="21" w15:restartNumberingAfterBreak="0">
     <w:nsid w:val="48FC232F"/>
     <w:multiLevelType w:val="multilevel"/>
     <w:tmpl w:val="0310B426"/>
@@ -4442,7 +5654,7 @@
       </w:rPr>
     </w:lvl>
   </w:abstractNum>
-  <w:abstractNum w:abstractNumId="17" w15:restartNumberingAfterBreak="0">
+  <w:abstractNum w:abstractNumId="22" w15:restartNumberingAfterBreak="0">
     <w:nsid w:val="4F6927EE"/>
     <w:multiLevelType w:val="multilevel"/>
     <w:tmpl w:val="1B002458"/>
@@ -4591,7 +5803,7 @@
       </w:rPr>
     </w:lvl>
   </w:abstractNum>
-  <w:abstractNum w:abstractNumId="18" w15:restartNumberingAfterBreak="0">
+  <w:abstractNum w:abstractNumId="23" w15:restartNumberingAfterBreak="0">
     <w:nsid w:val="550325B0"/>
     <w:multiLevelType w:val="multilevel"/>
     <w:tmpl w:val="FE048F08"/>
@@ -4704,7 +5916,7 @@
       </w:rPr>
     </w:lvl>
   </w:abstractNum>
-  <w:abstractNum w:abstractNumId="19" w15:restartNumberingAfterBreak="0">
+  <w:abstractNum w:abstractNumId="24" w15:restartNumberingAfterBreak="0">
     <w:nsid w:val="589E7C15"/>
     <w:multiLevelType w:val="multilevel"/>
     <w:tmpl w:val="0354E82E"/>
@@ -4817,7 +6029,120 @@
       </w:rPr>
     </w:lvl>
   </w:abstractNum>
-  <w:abstractNum w:abstractNumId="20" w15:restartNumberingAfterBreak="0">
+  <w:abstractNum w:abstractNumId="25" w15:restartNumberingAfterBreak="0">
+    <w:nsid w:val="5FD37ABB"/>
+    <w:multiLevelType w:val="multilevel"/>
+    <w:tmpl w:val="401A8256"/>
+    <w:lvl w:ilvl="0">
+      <w:start w:val="3"/>
+      <w:numFmt w:val="decimal"/>
+      <w:lvlText w:val="%1."/>
+      <w:lvlJc w:val="left"/>
+      <w:pPr>
+        <w:tabs>
+          <w:tab w:val="num" w:pos="720"/>
+        </w:tabs>
+        <w:ind w:left="720" w:hanging="360"/>
+      </w:pPr>
+    </w:lvl>
+    <w:lvl w:ilvl="1" w:tentative="1">
+      <w:start w:val="1"/>
+      <w:numFmt w:val="decimal"/>
+      <w:lvlText w:val="%2."/>
+      <w:lvlJc w:val="left"/>
+      <w:pPr>
+        <w:tabs>
+          <w:tab w:val="num" w:pos="1440"/>
+        </w:tabs>
+        <w:ind w:left="1440" w:hanging="360"/>
+      </w:pPr>
+    </w:lvl>
+    <w:lvl w:ilvl="2" w:tentative="1">
+      <w:start w:val="1"/>
+      <w:numFmt w:val="decimal"/>
+      <w:lvlText w:val="%3."/>
+      <w:lvlJc w:val="left"/>
+      <w:pPr>
+        <w:tabs>
+          <w:tab w:val="num" w:pos="2160"/>
+        </w:tabs>
+        <w:ind w:left="2160" w:hanging="360"/>
+      </w:pPr>
+    </w:lvl>
+    <w:lvl w:ilvl="3" w:tentative="1">
+      <w:start w:val="1"/>
+      <w:numFmt w:val="decimal"/>
+      <w:lvlText w:val="%4."/>
+      <w:lvlJc w:val="left"/>
+      <w:pPr>
+        <w:tabs>
+          <w:tab w:val="num" w:pos="2880"/>
+        </w:tabs>
+        <w:ind w:left="2880" w:hanging="360"/>
+      </w:pPr>
+    </w:lvl>
+    <w:lvl w:ilvl="4" w:tentative="1">
+      <w:start w:val="1"/>
+      <w:numFmt w:val="decimal"/>
+      <w:lvlText w:val="%5."/>
+      <w:lvlJc w:val="left"/>
+      <w:pPr>
+        <w:tabs>
+          <w:tab w:val="num" w:pos="3600"/>
+        </w:tabs>
+        <w:ind w:left="3600" w:hanging="360"/>
+      </w:pPr>
+    </w:lvl>
+    <w:lvl w:ilvl="5" w:tentative="1">
+      <w:start w:val="1"/>
+      <w:numFmt w:val="decimal"/>
+      <w:lvlText w:val="%6."/>
+      <w:lvlJc w:val="left"/>
+      <w:pPr>
+        <w:tabs>
+          <w:tab w:val="num" w:pos="4320"/>
+        </w:tabs>
+        <w:ind w:left="4320" w:hanging="360"/>
+      </w:pPr>
+    </w:lvl>
+    <w:lvl w:ilvl="6" w:tentative="1">
+      <w:start w:val="1"/>
+      <w:numFmt w:val="decimal"/>
+      <w:lvlText w:val="%7."/>
+      <w:lvlJc w:val="left"/>
+      <w:pPr>
+        <w:tabs>
+          <w:tab w:val="num" w:pos="5040"/>
+        </w:tabs>
+        <w:ind w:left="5040" w:hanging="360"/>
+      </w:pPr>
+    </w:lvl>
+    <w:lvl w:ilvl="7" w:tentative="1">
+      <w:start w:val="1"/>
+      <w:numFmt w:val="decimal"/>
+      <w:lvlText w:val="%8."/>
+      <w:lvlJc w:val="left"/>
+      <w:pPr>
+        <w:tabs>
+          <w:tab w:val="num" w:pos="5760"/>
+        </w:tabs>
+        <w:ind w:left="5760" w:hanging="360"/>
+      </w:pPr>
+    </w:lvl>
+    <w:lvl w:ilvl="8" w:tentative="1">
+      <w:start w:val="1"/>
+      <w:numFmt w:val="decimal"/>
+      <w:lvlText w:val="%9."/>
+      <w:lvlJc w:val="left"/>
+      <w:pPr>
+        <w:tabs>
+          <w:tab w:val="num" w:pos="6480"/>
+        </w:tabs>
+        <w:ind w:left="6480" w:hanging="360"/>
+      </w:pPr>
+    </w:lvl>
+  </w:abstractNum>
+  <w:abstractNum w:abstractNumId="26" w15:restartNumberingAfterBreak="0">
     <w:nsid w:val="60FC6A53"/>
     <w:multiLevelType w:val="multilevel"/>
     <w:tmpl w:val="68C27246"/>
@@ -4930,7 +6255,7 @@
       </w:pPr>
     </w:lvl>
   </w:abstractNum>
-  <w:abstractNum w:abstractNumId="21" w15:restartNumberingAfterBreak="0">
+  <w:abstractNum w:abstractNumId="27" w15:restartNumberingAfterBreak="0">
     <w:nsid w:val="64056658"/>
     <w:multiLevelType w:val="multilevel"/>
     <w:tmpl w:val="123ABD00"/>
@@ -5043,7 +6368,7 @@
       </w:pPr>
     </w:lvl>
   </w:abstractNum>
-  <w:abstractNum w:abstractNumId="22" w15:restartNumberingAfterBreak="0">
+  <w:abstractNum w:abstractNumId="28" w15:restartNumberingAfterBreak="0">
     <w:nsid w:val="65A81C58"/>
     <w:multiLevelType w:val="multilevel"/>
     <w:tmpl w:val="4394FE48"/>
@@ -5156,7 +6481,156 @@
       </w:pPr>
     </w:lvl>
   </w:abstractNum>
-  <w:abstractNum w:abstractNumId="23" w15:restartNumberingAfterBreak="0">
+  <w:abstractNum w:abstractNumId="29" w15:restartNumberingAfterBreak="0">
+    <w:nsid w:val="664F2297"/>
+    <w:multiLevelType w:val="multilevel"/>
+    <w:tmpl w:val="82C8D28E"/>
+    <w:lvl w:ilvl="0">
+      <w:start w:val="1"/>
+      <w:numFmt w:val="bullet"/>
+      <w:lvlText w:val=""/>
+      <w:lvlJc w:val="left"/>
+      <w:pPr>
+        <w:tabs>
+          <w:tab w:val="num" w:pos="720"/>
+        </w:tabs>
+        <w:ind w:left="720" w:hanging="360"/>
+      </w:pPr>
+      <w:rPr>
+        <w:rFonts w:ascii="Symbol" w:hAnsi="Symbol" w:hint="default"/>
+        <w:sz w:val="20"/>
+      </w:rPr>
+    </w:lvl>
+    <w:lvl w:ilvl="1">
+      <w:start w:val="1"/>
+      <w:numFmt w:val="bullet"/>
+      <w:lvlText w:val="o"/>
+      <w:lvlJc w:val="left"/>
+      <w:pPr>
+        <w:tabs>
+          <w:tab w:val="num" w:pos="1440"/>
+        </w:tabs>
+        <w:ind w:left="1440" w:hanging="360"/>
+      </w:pPr>
+      <w:rPr>
+        <w:rFonts w:ascii="Courier New" w:hAnsi="Courier New" w:hint="default"/>
+        <w:sz w:val="20"/>
+      </w:rPr>
+    </w:lvl>
+    <w:lvl w:ilvl="2" w:tentative="1">
+      <w:start w:val="1"/>
+      <w:numFmt w:val="bullet"/>
+      <w:lvlText w:val=""/>
+      <w:lvlJc w:val="left"/>
+      <w:pPr>
+        <w:tabs>
+          <w:tab w:val="num" w:pos="2160"/>
+        </w:tabs>
+        <w:ind w:left="2160" w:hanging="360"/>
+      </w:pPr>
+      <w:rPr>
+        <w:rFonts w:ascii="Wingdings" w:hAnsi="Wingdings" w:hint="default"/>
+        <w:sz w:val="20"/>
+      </w:rPr>
+    </w:lvl>
+    <w:lvl w:ilvl="3" w:tentative="1">
+      <w:start w:val="1"/>
+      <w:numFmt w:val="bullet"/>
+      <w:lvlText w:val=""/>
+      <w:lvlJc w:val="left"/>
+      <w:pPr>
+        <w:tabs>
+          <w:tab w:val="num" w:pos="2880"/>
+        </w:tabs>
+        <w:ind w:left="2880" w:hanging="360"/>
+      </w:pPr>
+      <w:rPr>
+        <w:rFonts w:ascii="Wingdings" w:hAnsi="Wingdings" w:hint="default"/>
+        <w:sz w:val="20"/>
+      </w:rPr>
+    </w:lvl>
+    <w:lvl w:ilvl="4" w:tentative="1">
+      <w:start w:val="1"/>
+      <w:numFmt w:val="bullet"/>
+      <w:lvlText w:val=""/>
+      <w:lvlJc w:val="left"/>
+      <w:pPr>
+        <w:tabs>
+          <w:tab w:val="num" w:pos="3600"/>
+        </w:tabs>
+        <w:ind w:left="3600" w:hanging="360"/>
+      </w:pPr>
+      <w:rPr>
+        <w:rFonts w:ascii="Wingdings" w:hAnsi="Wingdings" w:hint="default"/>
+        <w:sz w:val="20"/>
+      </w:rPr>
+    </w:lvl>
+    <w:lvl w:ilvl="5" w:tentative="1">
+      <w:start w:val="1"/>
+      <w:numFmt w:val="bullet"/>
+      <w:lvlText w:val=""/>
+      <w:lvlJc w:val="left"/>
+      <w:pPr>
+        <w:tabs>
+          <w:tab w:val="num" w:pos="4320"/>
+        </w:tabs>
+        <w:ind w:left="4320" w:hanging="360"/>
+      </w:pPr>
+      <w:rPr>
+        <w:rFonts w:ascii="Wingdings" w:hAnsi="Wingdings" w:hint="default"/>
+        <w:sz w:val="20"/>
+      </w:rPr>
+    </w:lvl>
+    <w:lvl w:ilvl="6" w:tentative="1">
+      <w:start w:val="1"/>
+      <w:numFmt w:val="bullet"/>
+      <w:lvlText w:val=""/>
+      <w:lvlJc w:val="left"/>
+      <w:pPr>
+        <w:tabs>
+          <w:tab w:val="num" w:pos="5040"/>
+        </w:tabs>
+        <w:ind w:left="5040" w:hanging="360"/>
+      </w:pPr>
+      <w:rPr>
+        <w:rFonts w:ascii="Wingdings" w:hAnsi="Wingdings" w:hint="default"/>
+        <w:sz w:val="20"/>
+      </w:rPr>
+    </w:lvl>
+    <w:lvl w:ilvl="7" w:tentative="1">
+      <w:start w:val="1"/>
+      <w:numFmt w:val="bullet"/>
+      <w:lvlText w:val=""/>
+      <w:lvlJc w:val="left"/>
+      <w:pPr>
+        <w:tabs>
+          <w:tab w:val="num" w:pos="5760"/>
+        </w:tabs>
+        <w:ind w:left="5760" w:hanging="360"/>
+      </w:pPr>
+      <w:rPr>
+        <w:rFonts w:ascii="Wingdings" w:hAnsi="Wingdings" w:hint="default"/>
+        <w:sz w:val="20"/>
+      </w:rPr>
+    </w:lvl>
+    <w:lvl w:ilvl="8" w:tentative="1">
+      <w:start w:val="1"/>
+      <w:numFmt w:val="bullet"/>
+      <w:lvlText w:val=""/>
+      <w:lvlJc w:val="left"/>
+      <w:pPr>
+        <w:tabs>
+          <w:tab w:val="num" w:pos="6480"/>
+        </w:tabs>
+        <w:ind w:left="6480" w:hanging="360"/>
+      </w:pPr>
+      <w:rPr>
+        <w:rFonts w:ascii="Wingdings" w:hAnsi="Wingdings" w:hint="default"/>
+        <w:sz w:val="20"/>
+      </w:rPr>
+    </w:lvl>
+  </w:abstractNum>
+  <w:abstractNum w:abstractNumId="30" w15:restartNumberingAfterBreak="0">
     <w:nsid w:val="69E95101"/>
     <w:multiLevelType w:val="multilevel"/>
     <w:tmpl w:val="D66C9996"/>
@@ -5305,7 +6779,233 @@
       </w:rPr>
     </w:lvl>
   </w:abstractNum>
-  <w:abstractNum w:abstractNumId="24" w15:restartNumberingAfterBreak="0">
+  <w:abstractNum w:abstractNumId="31" w15:restartNumberingAfterBreak="0">
+    <w:nsid w:val="6ACF43AE"/>
+    <w:multiLevelType w:val="multilevel"/>
+    <w:tmpl w:val="5308AFC6"/>
+    <w:lvl w:ilvl="0">
+      <w:start w:val="2"/>
+      <w:numFmt w:val="decimal"/>
+      <w:lvlText w:val="%1."/>
+      <w:lvlJc w:val="left"/>
+      <w:pPr>
+        <w:tabs>
+          <w:tab w:val="num" w:pos="720"/>
+        </w:tabs>
+        <w:ind w:left="720" w:hanging="360"/>
+      </w:pPr>
+    </w:lvl>
+    <w:lvl w:ilvl="1" w:tentative="1">
+      <w:start w:val="1"/>
+      <w:numFmt w:val="decimal"/>
+      <w:lvlText w:val="%2."/>
+      <w:lvlJc w:val="left"/>
+      <w:pPr>
+        <w:tabs>
+          <w:tab w:val="num" w:pos="1440"/>
+        </w:tabs>
+        <w:ind w:left="1440" w:hanging="360"/>
+      </w:pPr>
+    </w:lvl>
+    <w:lvl w:ilvl="2" w:tentative="1">
+      <w:start w:val="1"/>
+      <w:numFmt w:val="decimal"/>
+      <w:lvlText w:val="%3."/>
+      <w:lvlJc w:val="left"/>
+      <w:pPr>
+        <w:tabs>
+          <w:tab w:val="num" w:pos="2160"/>
+        </w:tabs>
+        <w:ind w:left="2160" w:hanging="360"/>
+      </w:pPr>
+    </w:lvl>
+    <w:lvl w:ilvl="3" w:tentative="1">
+      <w:start w:val="1"/>
+      <w:numFmt w:val="decimal"/>
+      <w:lvlText w:val="%4."/>
+      <w:lvlJc w:val="left"/>
+      <w:pPr>
+        <w:tabs>
+          <w:tab w:val="num" w:pos="2880"/>
+        </w:tabs>
+        <w:ind w:left="2880" w:hanging="360"/>
+      </w:pPr>
+    </w:lvl>
+    <w:lvl w:ilvl="4" w:tentative="1">
+      <w:start w:val="1"/>
+      <w:numFmt w:val="decimal"/>
+      <w:lvlText w:val="%5."/>
+      <w:lvlJc w:val="left"/>
+      <w:pPr>
+        <w:tabs>
+          <w:tab w:val="num" w:pos="3600"/>
+        </w:tabs>
+        <w:ind w:left="3600" w:hanging="360"/>
+      </w:pPr>
+    </w:lvl>
+    <w:lvl w:ilvl="5" w:tentative="1">
+      <w:start w:val="1"/>
+      <w:numFmt w:val="decimal"/>
+      <w:lvlText w:val="%6."/>
+      <w:lvlJc w:val="left"/>
+      <w:pPr>
+        <w:tabs>
+          <w:tab w:val="num" w:pos="4320"/>
+        </w:tabs>
+        <w:ind w:left="4320" w:hanging="360"/>
+      </w:pPr>
+    </w:lvl>
+    <w:lvl w:ilvl="6" w:tentative="1">
+      <w:start w:val="1"/>
+      <w:numFmt w:val="decimal"/>
+      <w:lvlText w:val="%7."/>
+      <w:lvlJc w:val="left"/>
+      <w:pPr>
+        <w:tabs>
+          <w:tab w:val="num" w:pos="5040"/>
+        </w:tabs>
+        <w:ind w:left="5040" w:hanging="360"/>
+      </w:pPr>
+    </w:lvl>
+    <w:lvl w:ilvl="7" w:tentative="1">
+      <w:start w:val="1"/>
+      <w:numFmt w:val="decimal"/>
+      <w:lvlText w:val="%8."/>
+      <w:lvlJc w:val="left"/>
+      <w:pPr>
+        <w:tabs>
+          <w:tab w:val="num" w:pos="5760"/>
+        </w:tabs>
+        <w:ind w:left="5760" w:hanging="360"/>
+      </w:pPr>
+    </w:lvl>
+    <w:lvl w:ilvl="8" w:tentative="1">
+      <w:start w:val="1"/>
+      <w:numFmt w:val="decimal"/>
+      <w:lvlText w:val="%9."/>
+      <w:lvlJc w:val="left"/>
+      <w:pPr>
+        <w:tabs>
+          <w:tab w:val="num" w:pos="6480"/>
+        </w:tabs>
+        <w:ind w:left="6480" w:hanging="360"/>
+      </w:pPr>
+    </w:lvl>
+  </w:abstractNum>
+  <w:abstractNum w:abstractNumId="32" w15:restartNumberingAfterBreak="0">
+    <w:nsid w:val="6D400817"/>
+    <w:multiLevelType w:val="multilevel"/>
+    <w:tmpl w:val="2F36A4A2"/>
+    <w:lvl w:ilvl="0">
+      <w:start w:val="1"/>
+      <w:numFmt w:val="decimal"/>
+      <w:lvlText w:val="%1."/>
+      <w:lvlJc w:val="left"/>
+      <w:pPr>
+        <w:tabs>
+          <w:tab w:val="num" w:pos="720"/>
+        </w:tabs>
+        <w:ind w:left="720" w:hanging="360"/>
+      </w:pPr>
+    </w:lvl>
+    <w:lvl w:ilvl="1" w:tentative="1">
+      <w:start w:val="1"/>
+      <w:numFmt w:val="decimal"/>
+      <w:lvlText w:val="%2."/>
+      <w:lvlJc w:val="left"/>
+      <w:pPr>
+        <w:tabs>
+          <w:tab w:val="num" w:pos="1440"/>
+        </w:tabs>
+        <w:ind w:left="1440" w:hanging="360"/>
+      </w:pPr>
+    </w:lvl>
+    <w:lvl w:ilvl="2" w:tentative="1">
+      <w:start w:val="1"/>
+      <w:numFmt w:val="decimal"/>
+      <w:lvlText w:val="%3."/>
+      <w:lvlJc w:val="left"/>
+      <w:pPr>
+        <w:tabs>
+          <w:tab w:val="num" w:pos="2160"/>
+        </w:tabs>
+        <w:ind w:left="2160" w:hanging="360"/>
+      </w:pPr>
+    </w:lvl>
+    <w:lvl w:ilvl="3" w:tentative="1">
+      <w:start w:val="1"/>
+      <w:numFmt w:val="decimal"/>
+      <w:lvlText w:val="%4."/>
+      <w:lvlJc w:val="left"/>
+      <w:pPr>
+        <w:tabs>
+          <w:tab w:val="num" w:pos="2880"/>
+        </w:tabs>
+        <w:ind w:left="2880" w:hanging="360"/>
+      </w:pPr>
+    </w:lvl>
+    <w:lvl w:ilvl="4" w:tentative="1">
+      <w:start w:val="1"/>
+      <w:numFmt w:val="decimal"/>
+      <w:lvlText w:val="%5."/>
+      <w:lvlJc w:val="left"/>
+      <w:pPr>
+        <w:tabs>
+          <w:tab w:val="num" w:pos="3600"/>
+        </w:tabs>
+        <w:ind w:left="3600" w:hanging="360"/>
+      </w:pPr>
+    </w:lvl>
+    <w:lvl w:ilvl="5" w:tentative="1">
+      <w:start w:val="1"/>
+      <w:numFmt w:val="decimal"/>
+      <w:lvlText w:val="%6."/>
+      <w:lvlJc w:val="left"/>
+      <w:pPr>
+        <w:tabs>
+          <w:tab w:val="num" w:pos="4320"/>
+        </w:tabs>
+        <w:ind w:left="4320" w:hanging="360"/>
+      </w:pPr>
+    </w:lvl>
+    <w:lvl w:ilvl="6" w:tentative="1">
+      <w:start w:val="1"/>
+      <w:numFmt w:val="decimal"/>
+      <w:lvlText w:val="%7."/>
+      <w:lvlJc w:val="left"/>
+      <w:pPr>
+        <w:tabs>
+          <w:tab w:val="num" w:pos="5040"/>
+        </w:tabs>
+        <w:ind w:left="5040" w:hanging="360"/>
+      </w:pPr>
+    </w:lvl>
+    <w:lvl w:ilvl="7" w:tentative="1">
+      <w:start w:val="1"/>
+      <w:numFmt w:val="decimal"/>
+      <w:lvlText w:val="%8."/>
+      <w:lvlJc w:val="left"/>
+      <w:pPr>
+        <w:tabs>
+          <w:tab w:val="num" w:pos="5760"/>
+        </w:tabs>
+        <w:ind w:left="5760" w:hanging="360"/>
+      </w:pPr>
+    </w:lvl>
+    <w:lvl w:ilvl="8" w:tentative="1">
+      <w:start w:val="1"/>
+      <w:numFmt w:val="decimal"/>
+      <w:lvlText w:val="%9."/>
+      <w:lvlJc w:val="left"/>
+      <w:pPr>
+        <w:tabs>
+          <w:tab w:val="num" w:pos="6480"/>
+        </w:tabs>
+        <w:ind w:left="6480" w:hanging="360"/>
+      </w:pPr>
+    </w:lvl>
+  </w:abstractNum>
+  <w:abstractNum w:abstractNumId="33" w15:restartNumberingAfterBreak="0">
     <w:nsid w:val="6D715C84"/>
     <w:multiLevelType w:val="multilevel"/>
     <w:tmpl w:val="E98401D4"/>
@@ -5454,7 +7154,7 @@
       </w:rPr>
     </w:lvl>
   </w:abstractNum>
-  <w:abstractNum w:abstractNumId="25" w15:restartNumberingAfterBreak="0">
+  <w:abstractNum w:abstractNumId="34" w15:restartNumberingAfterBreak="0">
     <w:nsid w:val="6EA342BF"/>
     <w:multiLevelType w:val="multilevel"/>
     <w:tmpl w:val="CDB2C8CA"/>
@@ -5603,7 +7303,7 @@
       </w:rPr>
     </w:lvl>
   </w:abstractNum>
-  <w:abstractNum w:abstractNumId="26" w15:restartNumberingAfterBreak="0">
+  <w:abstractNum w:abstractNumId="35" w15:restartNumberingAfterBreak="0">
     <w:nsid w:val="70F65893"/>
     <w:multiLevelType w:val="multilevel"/>
     <w:tmpl w:val="9460B4D4"/>
@@ -5752,7 +7452,7 @@
       </w:rPr>
     </w:lvl>
   </w:abstractNum>
-  <w:abstractNum w:abstractNumId="27" w15:restartNumberingAfterBreak="0">
+  <w:abstractNum w:abstractNumId="36" w15:restartNumberingAfterBreak="0">
     <w:nsid w:val="72D11D0D"/>
     <w:multiLevelType w:val="multilevel"/>
     <w:tmpl w:val="4F4C7110"/>
@@ -5865,7 +7565,7 @@
       </w:pPr>
     </w:lvl>
   </w:abstractNum>
-  <w:abstractNum w:abstractNumId="28" w15:restartNumberingAfterBreak="0">
+  <w:abstractNum w:abstractNumId="37" w15:restartNumberingAfterBreak="0">
     <w:nsid w:val="75AB6170"/>
     <w:multiLevelType w:val="multilevel"/>
     <w:tmpl w:val="90EE79E2"/>
@@ -6014,7 +7714,7 @@
       </w:rPr>
     </w:lvl>
   </w:abstractNum>
-  <w:abstractNum w:abstractNumId="29" w15:restartNumberingAfterBreak="0">
+  <w:abstractNum w:abstractNumId="38" w15:restartNumberingAfterBreak="0">
     <w:nsid w:val="76852D99"/>
     <w:multiLevelType w:val="multilevel"/>
     <w:tmpl w:val="F184004A"/>
@@ -6127,7 +7827,7 @@
       </w:rPr>
     </w:lvl>
   </w:abstractNum>
-  <w:abstractNum w:abstractNumId="30" w15:restartNumberingAfterBreak="0">
+  <w:abstractNum w:abstractNumId="39" w15:restartNumberingAfterBreak="0">
     <w:nsid w:val="795C203B"/>
     <w:multiLevelType w:val="multilevel"/>
     <w:tmpl w:val="5DAAC81E"/>
@@ -6240,7 +7940,7 @@
       </w:rPr>
     </w:lvl>
   </w:abstractNum>
-  <w:abstractNum w:abstractNumId="31" w15:restartNumberingAfterBreak="0">
+  <w:abstractNum w:abstractNumId="40" w15:restartNumberingAfterBreak="0">
     <w:nsid w:val="7C7F6F4A"/>
     <w:multiLevelType w:val="multilevel"/>
     <w:tmpl w:val="90AA72C0"/>
@@ -6354,52 +8054,52 @@
     </w:lvl>
   </w:abstractNum>
   <w:num w:numId="1" w16cid:durableId="1336953107">
-    <w:abstractNumId w:val="11"/>
+    <w:abstractNumId w:val="16"/>
   </w:num>
   <w:num w:numId="2" w16cid:durableId="1877813087">
     <w:abstractNumId w:val="1"/>
   </w:num>
   <w:num w:numId="3" w16cid:durableId="1145708057">
-    <w:abstractNumId w:val="19"/>
+    <w:abstractNumId w:val="24"/>
   </w:num>
   <w:num w:numId="4" w16cid:durableId="1911816219">
-    <w:abstractNumId w:val="31"/>
+    <w:abstractNumId w:val="40"/>
   </w:num>
   <w:num w:numId="5" w16cid:durableId="1154252196">
     <w:abstractNumId w:val="3"/>
   </w:num>
   <w:num w:numId="6" w16cid:durableId="1034234167">
-    <w:abstractNumId w:val="14"/>
+    <w:abstractNumId w:val="19"/>
   </w:num>
   <w:num w:numId="7" w16cid:durableId="362563911">
-    <w:abstractNumId w:val="29"/>
+    <w:abstractNumId w:val="38"/>
   </w:num>
   <w:num w:numId="8" w16cid:durableId="920455290">
-    <w:abstractNumId w:val="30"/>
+    <w:abstractNumId w:val="39"/>
   </w:num>
   <w:num w:numId="9" w16cid:durableId="1964075507">
-    <w:abstractNumId w:val="15"/>
+    <w:abstractNumId w:val="20"/>
   </w:num>
   <w:num w:numId="10" w16cid:durableId="776565123">
-    <w:abstractNumId w:val="18"/>
+    <w:abstractNumId w:val="23"/>
   </w:num>
   <w:num w:numId="11" w16cid:durableId="870218932">
-    <w:abstractNumId w:val="16"/>
+    <w:abstractNumId w:val="21"/>
   </w:num>
   <w:num w:numId="12" w16cid:durableId="1585912783">
-    <w:abstractNumId w:val="22"/>
+    <w:abstractNumId w:val="28"/>
   </w:num>
   <w:num w:numId="13" w16cid:durableId="1983150612">
     <w:abstractNumId w:val="2"/>
   </w:num>
   <w:num w:numId="14" w16cid:durableId="280576917">
-    <w:abstractNumId w:val="6"/>
+    <w:abstractNumId w:val="8"/>
   </w:num>
   <w:num w:numId="15" w16cid:durableId="1025639235">
-    <w:abstractNumId w:val="23"/>
+    <w:abstractNumId w:val="30"/>
   </w:num>
   <w:num w:numId="16" w16cid:durableId="386415125">
-    <w:abstractNumId w:val="20"/>
+    <w:abstractNumId w:val="26"/>
     <w:lvlOverride w:ilvl="0">
       <w:lvl w:ilvl="0">
         <w:numFmt w:val="decimal"/>
@@ -6412,7 +8112,7 @@
     <w:abstractNumId w:val="5"/>
   </w:num>
   <w:num w:numId="18" w16cid:durableId="1948149023">
-    <w:abstractNumId w:val="27"/>
+    <w:abstractNumId w:val="36"/>
     <w:lvlOverride w:ilvl="0">
       <w:lvl w:ilvl="0">
         <w:numFmt w:val="decimal"/>
@@ -6425,16 +8125,16 @@
     <w:abstractNumId w:val="0"/>
   </w:num>
   <w:num w:numId="20" w16cid:durableId="891119040">
-    <w:abstractNumId w:val="24"/>
+    <w:abstractNumId w:val="33"/>
   </w:num>
   <w:num w:numId="21" w16cid:durableId="1265503614">
-    <w:abstractNumId w:val="8"/>
+    <w:abstractNumId w:val="10"/>
   </w:num>
   <w:num w:numId="22" w16cid:durableId="1538005731">
-    <w:abstractNumId w:val="17"/>
+    <w:abstractNumId w:val="22"/>
   </w:num>
   <w:num w:numId="23" w16cid:durableId="1736857696">
-    <w:abstractNumId w:val="9"/>
+    <w:abstractNumId w:val="14"/>
     <w:lvlOverride w:ilvl="0">
       <w:lvl w:ilvl="0">
         <w:numFmt w:val="decimal"/>
@@ -6444,19 +8144,19 @@
     </w:lvlOverride>
   </w:num>
   <w:num w:numId="24" w16cid:durableId="1585382650">
-    <w:abstractNumId w:val="26"/>
+    <w:abstractNumId w:val="35"/>
   </w:num>
   <w:num w:numId="25" w16cid:durableId="1018584685">
     <w:abstractNumId w:val="4"/>
   </w:num>
   <w:num w:numId="26" w16cid:durableId="824055243">
-    <w:abstractNumId w:val="10"/>
+    <w:abstractNumId w:val="15"/>
   </w:num>
   <w:num w:numId="27" w16cid:durableId="1831091092">
-    <w:abstractNumId w:val="12"/>
+    <w:abstractNumId w:val="17"/>
   </w:num>
   <w:num w:numId="28" w16cid:durableId="326520564">
-    <w:abstractNumId w:val="21"/>
+    <w:abstractNumId w:val="27"/>
     <w:lvlOverride w:ilvl="0">
       <w:lvl w:ilvl="0">
         <w:numFmt w:val="decimal"/>
@@ -6466,13 +8166,13 @@
     </w:lvlOverride>
   </w:num>
   <w:num w:numId="29" w16cid:durableId="724641380">
-    <w:abstractNumId w:val="7"/>
+    <w:abstractNumId w:val="9"/>
   </w:num>
   <w:num w:numId="30" w16cid:durableId="457573457">
-    <w:abstractNumId w:val="28"/>
+    <w:abstractNumId w:val="37"/>
   </w:num>
   <w:num w:numId="31" w16cid:durableId="568223726">
-    <w:abstractNumId w:val="13"/>
+    <w:abstractNumId w:val="18"/>
     <w:lvlOverride w:ilvl="0">
       <w:lvl w:ilvl="0">
         <w:numFmt w:val="decimal"/>
@@ -6482,7 +8182,55 @@
     </w:lvlOverride>
   </w:num>
   <w:num w:numId="32" w16cid:durableId="1063912393">
+    <w:abstractNumId w:val="34"/>
+  </w:num>
+  <w:num w:numId="33" w16cid:durableId="953832199">
+    <w:abstractNumId w:val="11"/>
+  </w:num>
+  <w:num w:numId="34" w16cid:durableId="944077428">
+    <w:abstractNumId w:val="32"/>
+  </w:num>
+  <w:num w:numId="35" w16cid:durableId="1712611103">
+    <w:abstractNumId w:val="6"/>
+  </w:num>
+  <w:num w:numId="36" w16cid:durableId="549655906">
+    <w:abstractNumId w:val="31"/>
+    <w:lvlOverride w:ilvl="0">
+      <w:lvl w:ilvl="0">
+        <w:numFmt w:val="decimal"/>
+        <w:lvlText w:val="%1."/>
+        <w:lvlJc w:val="left"/>
+      </w:lvl>
+    </w:lvlOverride>
+  </w:num>
+  <w:num w:numId="37" w16cid:durableId="1727683115">
+    <w:abstractNumId w:val="13"/>
+  </w:num>
+  <w:num w:numId="38" w16cid:durableId="1250314843">
     <w:abstractNumId w:val="25"/>
+    <w:lvlOverride w:ilvl="0">
+      <w:lvl w:ilvl="0">
+        <w:numFmt w:val="decimal"/>
+        <w:lvlText w:val="%1."/>
+        <w:lvlJc w:val="left"/>
+      </w:lvl>
+    </w:lvlOverride>
+  </w:num>
+  <w:num w:numId="39" w16cid:durableId="358776107">
+    <w:abstractNumId w:val="7"/>
+  </w:num>
+  <w:num w:numId="40" w16cid:durableId="773938143">
+    <w:abstractNumId w:val="12"/>
+    <w:lvlOverride w:ilvl="0">
+      <w:lvl w:ilvl="0">
+        <w:numFmt w:val="decimal"/>
+        <w:lvlText w:val="%1."/>
+        <w:lvlJc w:val="left"/>
+      </w:lvl>
+    </w:lvlOverride>
+  </w:num>
+  <w:num w:numId="41" w16cid:durableId="462693220">
+    <w:abstractNumId w:val="29"/>
   </w:num>
 </w:numbering>
 </file>

</xml_diff>

<commit_message>
Add proofs for cpu boundness of service 1
</commit_message>
<xml_diff>
--- a/Latency Analysis/Service 1 - Deep Analysis.docx
+++ b/Latency Analysis/Service 1 - Deep Analysis.docx
@@ -2794,6 +2794,120 @@
         </w:rPr>
       </w:pPr>
     </w:p>
+    <w:p>
+      <w:pPr>
+        <w:pStyle w:val="Subtitle"/>
+        <w:rPr>
+          <w:b/>
+          <w:bCs/>
+          <w:lang w:val="en-US"/>
+        </w:rPr>
+      </w:pPr>
+      <w:r>
+        <w:rPr>
+          <w:lang w:val="en-US"/>
+        </w:rPr>
+        <w:t>What If It Were Memory?</w:t>
+      </w:r>
+    </w:p>
+    <w:p>
+      <w:pPr>
+        <w:rPr>
+          <w:lang w:val="en-US"/>
+        </w:rPr>
+      </w:pPr>
+      <w:r>
+        <w:rPr>
+          <w:lang w:val="en-US"/>
+        </w:rPr>
+        <w:t>We’d see something like this if memory were the limiting factor:</w:t>
+      </w:r>
+    </w:p>
+    <w:p>
+      <w:pPr>
+        <w:numPr>
+          <w:ilvl w:val="0"/>
+          <w:numId w:val="42"/>
+        </w:numPr>
+        <w:rPr>
+          <w:lang w:val="en-US"/>
+        </w:rPr>
+      </w:pPr>
+      <w:r>
+        <w:rPr>
+          <w:lang w:val="en-US"/>
+        </w:rPr>
+        <w:t>Memory usage hits or flutters near the limit.</w:t>
+      </w:r>
+    </w:p>
+    <w:p>
+      <w:pPr>
+        <w:numPr>
+          <w:ilvl w:val="0"/>
+          <w:numId w:val="42"/>
+        </w:numPr>
+        <w:rPr>
+          <w:lang w:val="en-US"/>
+        </w:rPr>
+      </w:pPr>
+      <w:r>
+        <w:rPr>
+          <w:lang w:val="en-US"/>
+        </w:rPr>
+        <w:t>JVM triggers frequent GCs -&gt; memory usage dips.</w:t>
+      </w:r>
+    </w:p>
+    <w:p>
+      <w:pPr>
+        <w:numPr>
+          <w:ilvl w:val="0"/>
+          <w:numId w:val="42"/>
+        </w:numPr>
+        <w:rPr>
+          <w:lang w:val="en-US"/>
+        </w:rPr>
+      </w:pPr>
+      <w:r>
+        <w:rPr>
+          <w:lang w:val="en-US"/>
+        </w:rPr>
+        <w:t>Latency spikes right after memory drops.</w:t>
+      </w:r>
+    </w:p>
+    <w:p>
+      <w:pPr>
+        <w:rPr>
+          <w:lang w:val="en-US"/>
+        </w:rPr>
+      </w:pPr>
+    </w:p>
+    <w:p>
+      <w:pPr>
+        <w:rPr>
+          <w:lang w:val="en-US"/>
+        </w:rPr>
+      </w:pPr>
+      <w:r>
+        <w:rPr>
+          <w:lang w:val="en-US"/>
+        </w:rPr>
+        <w:t>But in our plots, memory usage is steady or rising, and latency doesn’t spike with memory behavior.</w:t>
+      </w:r>
+    </w:p>
+    <w:p>
+      <w:pPr>
+        <w:rPr>
+          <w:lang w:val="en-US"/>
+        </w:rPr>
+      </w:pPr>
+    </w:p>
+    <w:p>
+      <w:pPr>
+        <w:rPr>
+          <w:lang w:val="en-US"/>
+        </w:rPr>
+      </w:pPr>
+    </w:p>
     <w:p/>
     <w:p/>
     <w:sectPr>
@@ -7304,6 +7418,155 @@
     </w:lvl>
   </w:abstractNum>
   <w:abstractNum w:abstractNumId="35" w15:restartNumberingAfterBreak="0">
+    <w:nsid w:val="6F904259"/>
+    <w:multiLevelType w:val="multilevel"/>
+    <w:tmpl w:val="3A564D74"/>
+    <w:lvl w:ilvl="0">
+      <w:start w:val="1"/>
+      <w:numFmt w:val="bullet"/>
+      <w:lvlText w:val=""/>
+      <w:lvlJc w:val="left"/>
+      <w:pPr>
+        <w:tabs>
+          <w:tab w:val="num" w:pos="720"/>
+        </w:tabs>
+        <w:ind w:left="720" w:hanging="360"/>
+      </w:pPr>
+      <w:rPr>
+        <w:rFonts w:ascii="Symbol" w:hAnsi="Symbol" w:hint="default"/>
+        <w:sz w:val="20"/>
+      </w:rPr>
+    </w:lvl>
+    <w:lvl w:ilvl="1" w:tentative="1">
+      <w:start w:val="1"/>
+      <w:numFmt w:val="bullet"/>
+      <w:lvlText w:val="o"/>
+      <w:lvlJc w:val="left"/>
+      <w:pPr>
+        <w:tabs>
+          <w:tab w:val="num" w:pos="1440"/>
+        </w:tabs>
+        <w:ind w:left="1440" w:hanging="360"/>
+      </w:pPr>
+      <w:rPr>
+        <w:rFonts w:ascii="Courier New" w:hAnsi="Courier New" w:hint="default"/>
+        <w:sz w:val="20"/>
+      </w:rPr>
+    </w:lvl>
+    <w:lvl w:ilvl="2" w:tentative="1">
+      <w:start w:val="1"/>
+      <w:numFmt w:val="bullet"/>
+      <w:lvlText w:val=""/>
+      <w:lvlJc w:val="left"/>
+      <w:pPr>
+        <w:tabs>
+          <w:tab w:val="num" w:pos="2160"/>
+        </w:tabs>
+        <w:ind w:left="2160" w:hanging="360"/>
+      </w:pPr>
+      <w:rPr>
+        <w:rFonts w:ascii="Wingdings" w:hAnsi="Wingdings" w:hint="default"/>
+        <w:sz w:val="20"/>
+      </w:rPr>
+    </w:lvl>
+    <w:lvl w:ilvl="3" w:tentative="1">
+      <w:start w:val="1"/>
+      <w:numFmt w:val="bullet"/>
+      <w:lvlText w:val=""/>
+      <w:lvlJc w:val="left"/>
+      <w:pPr>
+        <w:tabs>
+          <w:tab w:val="num" w:pos="2880"/>
+        </w:tabs>
+        <w:ind w:left="2880" w:hanging="360"/>
+      </w:pPr>
+      <w:rPr>
+        <w:rFonts w:ascii="Wingdings" w:hAnsi="Wingdings" w:hint="default"/>
+        <w:sz w:val="20"/>
+      </w:rPr>
+    </w:lvl>
+    <w:lvl w:ilvl="4" w:tentative="1">
+      <w:start w:val="1"/>
+      <w:numFmt w:val="bullet"/>
+      <w:lvlText w:val=""/>
+      <w:lvlJc w:val="left"/>
+      <w:pPr>
+        <w:tabs>
+          <w:tab w:val="num" w:pos="3600"/>
+        </w:tabs>
+        <w:ind w:left="3600" w:hanging="360"/>
+      </w:pPr>
+      <w:rPr>
+        <w:rFonts w:ascii="Wingdings" w:hAnsi="Wingdings" w:hint="default"/>
+        <w:sz w:val="20"/>
+      </w:rPr>
+    </w:lvl>
+    <w:lvl w:ilvl="5" w:tentative="1">
+      <w:start w:val="1"/>
+      <w:numFmt w:val="bullet"/>
+      <w:lvlText w:val=""/>
+      <w:lvlJc w:val="left"/>
+      <w:pPr>
+        <w:tabs>
+          <w:tab w:val="num" w:pos="4320"/>
+        </w:tabs>
+        <w:ind w:left="4320" w:hanging="360"/>
+      </w:pPr>
+      <w:rPr>
+        <w:rFonts w:ascii="Wingdings" w:hAnsi="Wingdings" w:hint="default"/>
+        <w:sz w:val="20"/>
+      </w:rPr>
+    </w:lvl>
+    <w:lvl w:ilvl="6" w:tentative="1">
+      <w:start w:val="1"/>
+      <w:numFmt w:val="bullet"/>
+      <w:lvlText w:val=""/>
+      <w:lvlJc w:val="left"/>
+      <w:pPr>
+        <w:tabs>
+          <w:tab w:val="num" w:pos="5040"/>
+        </w:tabs>
+        <w:ind w:left="5040" w:hanging="360"/>
+      </w:pPr>
+      <w:rPr>
+        <w:rFonts w:ascii="Wingdings" w:hAnsi="Wingdings" w:hint="default"/>
+        <w:sz w:val="20"/>
+      </w:rPr>
+    </w:lvl>
+    <w:lvl w:ilvl="7" w:tentative="1">
+      <w:start w:val="1"/>
+      <w:numFmt w:val="bullet"/>
+      <w:lvlText w:val=""/>
+      <w:lvlJc w:val="left"/>
+      <w:pPr>
+        <w:tabs>
+          <w:tab w:val="num" w:pos="5760"/>
+        </w:tabs>
+        <w:ind w:left="5760" w:hanging="360"/>
+      </w:pPr>
+      <w:rPr>
+        <w:rFonts w:ascii="Wingdings" w:hAnsi="Wingdings" w:hint="default"/>
+        <w:sz w:val="20"/>
+      </w:rPr>
+    </w:lvl>
+    <w:lvl w:ilvl="8" w:tentative="1">
+      <w:start w:val="1"/>
+      <w:numFmt w:val="bullet"/>
+      <w:lvlText w:val=""/>
+      <w:lvlJc w:val="left"/>
+      <w:pPr>
+        <w:tabs>
+          <w:tab w:val="num" w:pos="6480"/>
+        </w:tabs>
+        <w:ind w:left="6480" w:hanging="360"/>
+      </w:pPr>
+      <w:rPr>
+        <w:rFonts w:ascii="Wingdings" w:hAnsi="Wingdings" w:hint="default"/>
+        <w:sz w:val="20"/>
+      </w:rPr>
+    </w:lvl>
+  </w:abstractNum>
+  <w:abstractNum w:abstractNumId="36" w15:restartNumberingAfterBreak="0">
     <w:nsid w:val="70F65893"/>
     <w:multiLevelType w:val="multilevel"/>
     <w:tmpl w:val="9460B4D4"/>
@@ -7452,7 +7715,7 @@
       </w:rPr>
     </w:lvl>
   </w:abstractNum>
-  <w:abstractNum w:abstractNumId="36" w15:restartNumberingAfterBreak="0">
+  <w:abstractNum w:abstractNumId="37" w15:restartNumberingAfterBreak="0">
     <w:nsid w:val="72D11D0D"/>
     <w:multiLevelType w:val="multilevel"/>
     <w:tmpl w:val="4F4C7110"/>
@@ -7565,7 +7828,7 @@
       </w:pPr>
     </w:lvl>
   </w:abstractNum>
-  <w:abstractNum w:abstractNumId="37" w15:restartNumberingAfterBreak="0">
+  <w:abstractNum w:abstractNumId="38" w15:restartNumberingAfterBreak="0">
     <w:nsid w:val="75AB6170"/>
     <w:multiLevelType w:val="multilevel"/>
     <w:tmpl w:val="90EE79E2"/>
@@ -7714,7 +7977,7 @@
       </w:rPr>
     </w:lvl>
   </w:abstractNum>
-  <w:abstractNum w:abstractNumId="38" w15:restartNumberingAfterBreak="0">
+  <w:abstractNum w:abstractNumId="39" w15:restartNumberingAfterBreak="0">
     <w:nsid w:val="76852D99"/>
     <w:multiLevelType w:val="multilevel"/>
     <w:tmpl w:val="F184004A"/>
@@ -7827,7 +8090,7 @@
       </w:rPr>
     </w:lvl>
   </w:abstractNum>
-  <w:abstractNum w:abstractNumId="39" w15:restartNumberingAfterBreak="0">
+  <w:abstractNum w:abstractNumId="40" w15:restartNumberingAfterBreak="0">
     <w:nsid w:val="795C203B"/>
     <w:multiLevelType w:val="multilevel"/>
     <w:tmpl w:val="5DAAC81E"/>
@@ -7940,7 +8203,7 @@
       </w:rPr>
     </w:lvl>
   </w:abstractNum>
-  <w:abstractNum w:abstractNumId="40" w15:restartNumberingAfterBreak="0">
+  <w:abstractNum w:abstractNumId="41" w15:restartNumberingAfterBreak="0">
     <w:nsid w:val="7C7F6F4A"/>
     <w:multiLevelType w:val="multilevel"/>
     <w:tmpl w:val="90AA72C0"/>
@@ -8063,7 +8326,7 @@
     <w:abstractNumId w:val="24"/>
   </w:num>
   <w:num w:numId="4" w16cid:durableId="1911816219">
-    <w:abstractNumId w:val="40"/>
+    <w:abstractNumId w:val="41"/>
   </w:num>
   <w:num w:numId="5" w16cid:durableId="1154252196">
     <w:abstractNumId w:val="3"/>
@@ -8072,10 +8335,10 @@
     <w:abstractNumId w:val="19"/>
   </w:num>
   <w:num w:numId="7" w16cid:durableId="362563911">
-    <w:abstractNumId w:val="38"/>
+    <w:abstractNumId w:val="39"/>
   </w:num>
   <w:num w:numId="8" w16cid:durableId="920455290">
-    <w:abstractNumId w:val="39"/>
+    <w:abstractNumId w:val="40"/>
   </w:num>
   <w:num w:numId="9" w16cid:durableId="1964075507">
     <w:abstractNumId w:val="20"/>
@@ -8112,7 +8375,7 @@
     <w:abstractNumId w:val="5"/>
   </w:num>
   <w:num w:numId="18" w16cid:durableId="1948149023">
-    <w:abstractNumId w:val="36"/>
+    <w:abstractNumId w:val="37"/>
     <w:lvlOverride w:ilvl="0">
       <w:lvl w:ilvl="0">
         <w:numFmt w:val="decimal"/>
@@ -8144,7 +8407,7 @@
     </w:lvlOverride>
   </w:num>
   <w:num w:numId="24" w16cid:durableId="1585382650">
-    <w:abstractNumId w:val="35"/>
+    <w:abstractNumId w:val="36"/>
   </w:num>
   <w:num w:numId="25" w16cid:durableId="1018584685">
     <w:abstractNumId w:val="4"/>
@@ -8169,7 +8432,7 @@
     <w:abstractNumId w:val="9"/>
   </w:num>
   <w:num w:numId="30" w16cid:durableId="457573457">
-    <w:abstractNumId w:val="37"/>
+    <w:abstractNumId w:val="38"/>
   </w:num>
   <w:num w:numId="31" w16cid:durableId="568223726">
     <w:abstractNumId w:val="18"/>
@@ -8231,6 +8494,9 @@
   </w:num>
   <w:num w:numId="41" w16cid:durableId="462693220">
     <w:abstractNumId w:val="29"/>
+  </w:num>
+  <w:num w:numId="42" w16cid:durableId="1884520078">
+    <w:abstractNumId w:val="35"/>
   </w:num>
 </w:numbering>
 </file>

</xml_diff>

<commit_message>
Add all observation of both reduction service 1
</commit_message>
<xml_diff>
--- a/Latency Analysis/Service 1 - Deep Analysis.docx
+++ b/Latency Analysis/Service 1 - Deep Analysis.docx
@@ -873,21 +873,7 @@
         <w:rPr>
           <w:lang w:val="en-US"/>
         </w:rPr>
-        <w:t xml:space="preserve">Why Latency is increasing after </w:t>
-      </w:r>
-      <w:proofErr w:type="gramStart"/>
-      <w:r>
-        <w:rPr>
-          <w:lang w:val="en-US"/>
-        </w:rPr>
-        <w:t>a the</w:t>
-      </w:r>
-      <w:proofErr w:type="gramEnd"/>
-      <w:r>
-        <w:rPr>
-          <w:lang w:val="en-US"/>
-        </w:rPr>
-        <w:t xml:space="preserve"> above drop</w:t>
+        <w:t>Why Latency is increasing after a the above drop</w:t>
       </w:r>
     </w:p>
     <w:p>
@@ -1449,7 +1435,6 @@
           <w:szCs w:val="22"/>
         </w:rPr>
       </w:pPr>
-      <w:proofErr w:type="gramStart"/>
       <w:r>
         <w:rPr>
           <w:rFonts w:ascii="Arial" w:hAnsi="Arial" w:cs="Arial"/>
@@ -1457,17 +1442,7 @@
           <w:sz w:val="22"/>
           <w:szCs w:val="22"/>
         </w:rPr>
-        <w:t>So</w:t>
-      </w:r>
-      <w:proofErr w:type="gramEnd"/>
-      <w:r>
-        <w:rPr>
-          <w:rFonts w:ascii="Arial" w:hAnsi="Arial" w:cs="Arial"/>
-          <w:color w:val="000000"/>
-          <w:sz w:val="22"/>
-          <w:szCs w:val="22"/>
-        </w:rPr>
-        <w:t xml:space="preserve"> latency increases despite plenty of CPU, again pointing to memory pressure as the source.</w:t>
+        <w:t>So latency increases despite plenty of CPU, again pointing to memory pressure as the source.</w:t>
       </w:r>
     </w:p>
     <w:p>
@@ -1857,6 +1832,244 @@
       <w:pPr>
         <w:numPr>
           <w:ilvl w:val="0"/>
+          <w:numId w:val="43"/>
+        </w:numPr>
+        <w:rPr>
+          <w:lang w:val="en-US"/>
+        </w:rPr>
+      </w:pPr>
+      <w:r>
+        <w:rPr>
+          <w:lang w:val="en-US"/>
+        </w:rPr>
+        <w:t>CPU usage declines gradually &amp; follows the limit down over time.</w:t>
+      </w:r>
+    </w:p>
+    <w:p>
+      <w:pPr>
+        <w:numPr>
+          <w:ilvl w:val="0"/>
+          <w:numId w:val="43"/>
+        </w:numPr>
+        <w:rPr>
+          <w:lang w:val="en-US"/>
+        </w:rPr>
+      </w:pPr>
+      <w:r>
+        <w:rPr>
+          <w:lang w:val="en-US"/>
+        </w:rPr>
+        <w:t>As CPU limit decreases, CPU usage also declines due to throttling &amp; adaption</w:t>
+      </w:r>
+    </w:p>
+    <w:p>
+      <w:pPr>
+        <w:numPr>
+          <w:ilvl w:val="0"/>
+          <w:numId w:val="43"/>
+        </w:numPr>
+        <w:rPr>
+          <w:lang w:val="en-US"/>
+        </w:rPr>
+      </w:pPr>
+      <w:r>
+        <w:rPr>
+          <w:lang w:val="en-US"/>
+        </w:rPr>
+        <w:t>There’s a strong inverse relationship between CPU limit &amp; latency. As limits decreases:</w:t>
+      </w:r>
+    </w:p>
+    <w:p>
+      <w:pPr>
+        <w:numPr>
+          <w:ilvl w:val="1"/>
+          <w:numId w:val="43"/>
+        </w:numPr>
+        <w:rPr>
+          <w:lang w:val="en-US"/>
+        </w:rPr>
+      </w:pPr>
+      <w:r>
+        <w:rPr>
+          <w:lang w:val="en-US"/>
+        </w:rPr>
+        <w:t>CPU usage becomes constrained</w:t>
+      </w:r>
+    </w:p>
+    <w:p>
+      <w:pPr>
+        <w:numPr>
+          <w:ilvl w:val="1"/>
+          <w:numId w:val="43"/>
+        </w:numPr>
+        <w:rPr>
+          <w:lang w:val="en-US"/>
+        </w:rPr>
+      </w:pPr>
+      <w:r>
+        <w:rPr>
+          <w:lang w:val="en-US"/>
+        </w:rPr>
+        <w:t>Latency increases steadily, indicating degraded performance.</w:t>
+      </w:r>
+    </w:p>
+    <w:p>
+      <w:pPr>
+        <w:numPr>
+          <w:ilvl w:val="0"/>
+          <w:numId w:val="43"/>
+        </w:numPr>
+        <w:rPr>
+          <w:lang w:val="en-US"/>
+        </w:rPr>
+      </w:pPr>
+      <w:r>
+        <w:rPr>
+          <w:lang w:val="en-US"/>
+        </w:rPr>
+        <w:t>Memory usage with brief drops (due to garbage collection &amp; container restarts)</w:t>
+      </w:r>
+    </w:p>
+    <w:p>
+      <w:pPr>
+        <w:numPr>
+          <w:ilvl w:val="0"/>
+          <w:numId w:val="43"/>
+        </w:numPr>
+        <w:rPr>
+          <w:lang w:val="en-US"/>
+        </w:rPr>
+      </w:pPr>
+      <w:r>
+        <w:rPr>
+          <w:lang w:val="en-US"/>
+        </w:rPr>
+        <w:t xml:space="preserve">Latency rises significantly after </w:t>
+      </w:r>
+      <w:proofErr w:type="spellStart"/>
+      <w:r>
+        <w:rPr>
+          <w:lang w:val="en-US"/>
+        </w:rPr>
+        <w:t>eachdrop</w:t>
+      </w:r>
+      <w:proofErr w:type="spellEnd"/>
+      <w:r>
+        <w:rPr>
+          <w:lang w:val="en-US"/>
+        </w:rPr>
+        <w:t xml:space="preserve"> in memory limit</w:t>
+      </w:r>
+    </w:p>
+    <w:p>
+      <w:pPr>
+        <w:numPr>
+          <w:ilvl w:val="0"/>
+          <w:numId w:val="43"/>
+        </w:numPr>
+        <w:rPr>
+          <w:lang w:val="en-US"/>
+        </w:rPr>
+      </w:pPr>
+      <w:r>
+        <w:rPr>
+          <w:lang w:val="en-US"/>
+        </w:rPr>
+        <w:t>Latency increases in tandem with reduced memory headroom, even without OOM events</w:t>
+      </w:r>
+    </w:p>
+    <w:p>
+      <w:pPr>
+        <w:numPr>
+          <w:ilvl w:val="0"/>
+          <w:numId w:val="43"/>
+        </w:numPr>
+        <w:rPr>
+          <w:lang w:val="en-US"/>
+        </w:rPr>
+      </w:pPr>
+      <w:r>
+        <w:rPr>
+          <w:lang w:val="en-US"/>
+        </w:rPr>
+        <w:t>The increasing trend in latency suggests that even safe-looking reductions in memory limit trigger garbage collection more frequently &amp; reduce caching(indirectly increasing latency</w:t>
+      </w:r>
+    </w:p>
+    <w:p>
+      <w:pPr>
+        <w:numPr>
+          <w:ilvl w:val="0"/>
+          <w:numId w:val="43"/>
+        </w:numPr>
+        <w:rPr>
+          <w:lang w:val="en-US"/>
+        </w:rPr>
+      </w:pPr>
+      <w:r>
+        <w:rPr>
+          <w:lang w:val="en-US"/>
+        </w:rPr>
+        <w:t>Latency is highly sensitive to both CPU &amp; memory limits.</w:t>
+      </w:r>
+    </w:p>
+    <w:p>
+      <w:pPr>
+        <w:numPr>
+          <w:ilvl w:val="0"/>
+          <w:numId w:val="43"/>
+        </w:numPr>
+        <w:rPr>
+          <w:lang w:val="en-US"/>
+        </w:rPr>
+      </w:pPr>
+      <w:r>
+        <w:rPr>
+          <w:lang w:val="en-US"/>
+        </w:rPr>
+        <w:t>CPU limit seems to have a stronger immediate impact on latency</w:t>
+      </w:r>
+    </w:p>
+    <w:p>
+      <w:pPr>
+        <w:numPr>
+          <w:ilvl w:val="0"/>
+          <w:numId w:val="43"/>
+        </w:numPr>
+        <w:rPr>
+          <w:lang w:val="en-US"/>
+        </w:rPr>
+      </w:pPr>
+      <w:r>
+        <w:rPr>
+          <w:lang w:val="en-US"/>
+        </w:rPr>
+        <w:t>Memory limit plays a secondary but cumulative role, where tight limits over time degrade performance</w:t>
+      </w:r>
+    </w:p>
+    <w:p>
+      <w:pPr>
+        <w:numPr>
+          <w:ilvl w:val="0"/>
+          <w:numId w:val="43"/>
+        </w:numPr>
+        <w:rPr>
+          <w:lang w:val="en-US"/>
+        </w:rPr>
+      </w:pPr>
+      <w:r>
+        <w:rPr>
+          <w:lang w:val="en-US"/>
+        </w:rPr>
+        <w:t>We are not hitting resource ceilings (no OOM &amp; CPU saturation), but latency suffers from lack of breathing room</w:t>
+      </w:r>
+    </w:p>
+    <w:p/>
+    <w:p/>
+    <w:p/>
+    <w:p>
+      <w:pPr>
+        <w:numPr>
+          <w:ilvl w:val="0"/>
           <w:numId w:val="26"/>
         </w:numPr>
         <w:rPr>
@@ -1901,16 +2114,8 @@
         <w:rPr>
           <w:lang w:val="en-US"/>
         </w:rPr>
-        <w:t>As CPU limits are gradually reduced, CPU usage tracks closely with limits (indicating saturation</w:t>
-      </w:r>
-      <w:proofErr w:type="gramStart"/>
-      <w:r>
-        <w:rPr>
-          <w:lang w:val="en-US"/>
-        </w:rPr>
-        <w:t>)..</w:t>
-      </w:r>
-      <w:proofErr w:type="gramEnd"/>
+        <w:t>As CPU limits are gradually reduced, CPU usage tracks closely with limits (indicating saturation)..</w:t>
+      </w:r>
     </w:p>
     <w:p>
       <w:pPr>
@@ -5317,6 +5522,155 @@
     </w:lvl>
   </w:abstractNum>
   <w:abstractNum w:abstractNumId="18" w15:restartNumberingAfterBreak="0">
+    <w:nsid w:val="411B77AD"/>
+    <w:multiLevelType w:val="multilevel"/>
+    <w:tmpl w:val="18420148"/>
+    <w:lvl w:ilvl="0">
+      <w:start w:val="1"/>
+      <w:numFmt w:val="bullet"/>
+      <w:lvlText w:val=""/>
+      <w:lvlJc w:val="left"/>
+      <w:pPr>
+        <w:tabs>
+          <w:tab w:val="num" w:pos="720"/>
+        </w:tabs>
+        <w:ind w:left="720" w:hanging="360"/>
+      </w:pPr>
+      <w:rPr>
+        <w:rFonts w:ascii="Symbol" w:hAnsi="Symbol" w:hint="default"/>
+        <w:sz w:val="20"/>
+      </w:rPr>
+    </w:lvl>
+    <w:lvl w:ilvl="1">
+      <w:start w:val="1"/>
+      <w:numFmt w:val="bullet"/>
+      <w:lvlText w:val="o"/>
+      <w:lvlJc w:val="left"/>
+      <w:pPr>
+        <w:tabs>
+          <w:tab w:val="num" w:pos="1440"/>
+        </w:tabs>
+        <w:ind w:left="1440" w:hanging="360"/>
+      </w:pPr>
+      <w:rPr>
+        <w:rFonts w:ascii="Courier New" w:hAnsi="Courier New" w:hint="default"/>
+        <w:sz w:val="20"/>
+      </w:rPr>
+    </w:lvl>
+    <w:lvl w:ilvl="2" w:tentative="1">
+      <w:start w:val="1"/>
+      <w:numFmt w:val="bullet"/>
+      <w:lvlText w:val=""/>
+      <w:lvlJc w:val="left"/>
+      <w:pPr>
+        <w:tabs>
+          <w:tab w:val="num" w:pos="2160"/>
+        </w:tabs>
+        <w:ind w:left="2160" w:hanging="360"/>
+      </w:pPr>
+      <w:rPr>
+        <w:rFonts w:ascii="Wingdings" w:hAnsi="Wingdings" w:hint="default"/>
+        <w:sz w:val="20"/>
+      </w:rPr>
+    </w:lvl>
+    <w:lvl w:ilvl="3" w:tentative="1">
+      <w:start w:val="1"/>
+      <w:numFmt w:val="bullet"/>
+      <w:lvlText w:val=""/>
+      <w:lvlJc w:val="left"/>
+      <w:pPr>
+        <w:tabs>
+          <w:tab w:val="num" w:pos="2880"/>
+        </w:tabs>
+        <w:ind w:left="2880" w:hanging="360"/>
+      </w:pPr>
+      <w:rPr>
+        <w:rFonts w:ascii="Wingdings" w:hAnsi="Wingdings" w:hint="default"/>
+        <w:sz w:val="20"/>
+      </w:rPr>
+    </w:lvl>
+    <w:lvl w:ilvl="4" w:tentative="1">
+      <w:start w:val="1"/>
+      <w:numFmt w:val="bullet"/>
+      <w:lvlText w:val=""/>
+      <w:lvlJc w:val="left"/>
+      <w:pPr>
+        <w:tabs>
+          <w:tab w:val="num" w:pos="3600"/>
+        </w:tabs>
+        <w:ind w:left="3600" w:hanging="360"/>
+      </w:pPr>
+      <w:rPr>
+        <w:rFonts w:ascii="Wingdings" w:hAnsi="Wingdings" w:hint="default"/>
+        <w:sz w:val="20"/>
+      </w:rPr>
+    </w:lvl>
+    <w:lvl w:ilvl="5" w:tentative="1">
+      <w:start w:val="1"/>
+      <w:numFmt w:val="bullet"/>
+      <w:lvlText w:val=""/>
+      <w:lvlJc w:val="left"/>
+      <w:pPr>
+        <w:tabs>
+          <w:tab w:val="num" w:pos="4320"/>
+        </w:tabs>
+        <w:ind w:left="4320" w:hanging="360"/>
+      </w:pPr>
+      <w:rPr>
+        <w:rFonts w:ascii="Wingdings" w:hAnsi="Wingdings" w:hint="default"/>
+        <w:sz w:val="20"/>
+      </w:rPr>
+    </w:lvl>
+    <w:lvl w:ilvl="6" w:tentative="1">
+      <w:start w:val="1"/>
+      <w:numFmt w:val="bullet"/>
+      <w:lvlText w:val=""/>
+      <w:lvlJc w:val="left"/>
+      <w:pPr>
+        <w:tabs>
+          <w:tab w:val="num" w:pos="5040"/>
+        </w:tabs>
+        <w:ind w:left="5040" w:hanging="360"/>
+      </w:pPr>
+      <w:rPr>
+        <w:rFonts w:ascii="Wingdings" w:hAnsi="Wingdings" w:hint="default"/>
+        <w:sz w:val="20"/>
+      </w:rPr>
+    </w:lvl>
+    <w:lvl w:ilvl="7" w:tentative="1">
+      <w:start w:val="1"/>
+      <w:numFmt w:val="bullet"/>
+      <w:lvlText w:val=""/>
+      <w:lvlJc w:val="left"/>
+      <w:pPr>
+        <w:tabs>
+          <w:tab w:val="num" w:pos="5760"/>
+        </w:tabs>
+        <w:ind w:left="5760" w:hanging="360"/>
+      </w:pPr>
+      <w:rPr>
+        <w:rFonts w:ascii="Wingdings" w:hAnsi="Wingdings" w:hint="default"/>
+        <w:sz w:val="20"/>
+      </w:rPr>
+    </w:lvl>
+    <w:lvl w:ilvl="8" w:tentative="1">
+      <w:start w:val="1"/>
+      <w:numFmt w:val="bullet"/>
+      <w:lvlText w:val=""/>
+      <w:lvlJc w:val="left"/>
+      <w:pPr>
+        <w:tabs>
+          <w:tab w:val="num" w:pos="6480"/>
+        </w:tabs>
+        <w:ind w:left="6480" w:hanging="360"/>
+      </w:pPr>
+      <w:rPr>
+        <w:rFonts w:ascii="Wingdings" w:hAnsi="Wingdings" w:hint="default"/>
+        <w:sz w:val="20"/>
+      </w:rPr>
+    </w:lvl>
+  </w:abstractNum>
+  <w:abstractNum w:abstractNumId="19" w15:restartNumberingAfterBreak="0">
     <w:nsid w:val="41620EC4"/>
     <w:multiLevelType w:val="multilevel"/>
     <w:tmpl w:val="69C4EFE8"/>
@@ -5429,7 +5783,7 @@
       </w:pPr>
     </w:lvl>
   </w:abstractNum>
-  <w:abstractNum w:abstractNumId="19" w15:restartNumberingAfterBreak="0">
+  <w:abstractNum w:abstractNumId="20" w15:restartNumberingAfterBreak="0">
     <w:nsid w:val="422F4839"/>
     <w:multiLevelType w:val="multilevel"/>
     <w:tmpl w:val="DBD2C956"/>
@@ -5542,7 +5896,7 @@
       </w:rPr>
     </w:lvl>
   </w:abstractNum>
-  <w:abstractNum w:abstractNumId="20" w15:restartNumberingAfterBreak="0">
+  <w:abstractNum w:abstractNumId="21" w15:restartNumberingAfterBreak="0">
     <w:nsid w:val="46E619D7"/>
     <w:multiLevelType w:val="multilevel"/>
     <w:tmpl w:val="0A526ED8"/>
@@ -5655,7 +6009,7 @@
       </w:rPr>
     </w:lvl>
   </w:abstractNum>
-  <w:abstractNum w:abstractNumId="21" w15:restartNumberingAfterBreak="0">
+  <w:abstractNum w:abstractNumId="22" w15:restartNumberingAfterBreak="0">
     <w:nsid w:val="48FC232F"/>
     <w:multiLevelType w:val="multilevel"/>
     <w:tmpl w:val="0310B426"/>
@@ -5768,7 +6122,7 @@
       </w:rPr>
     </w:lvl>
   </w:abstractNum>
-  <w:abstractNum w:abstractNumId="22" w15:restartNumberingAfterBreak="0">
+  <w:abstractNum w:abstractNumId="23" w15:restartNumberingAfterBreak="0">
     <w:nsid w:val="4F6927EE"/>
     <w:multiLevelType w:val="multilevel"/>
     <w:tmpl w:val="1B002458"/>
@@ -5917,7 +6271,7 @@
       </w:rPr>
     </w:lvl>
   </w:abstractNum>
-  <w:abstractNum w:abstractNumId="23" w15:restartNumberingAfterBreak="0">
+  <w:abstractNum w:abstractNumId="24" w15:restartNumberingAfterBreak="0">
     <w:nsid w:val="550325B0"/>
     <w:multiLevelType w:val="multilevel"/>
     <w:tmpl w:val="FE048F08"/>
@@ -6030,7 +6384,7 @@
       </w:rPr>
     </w:lvl>
   </w:abstractNum>
-  <w:abstractNum w:abstractNumId="24" w15:restartNumberingAfterBreak="0">
+  <w:abstractNum w:abstractNumId="25" w15:restartNumberingAfterBreak="0">
     <w:nsid w:val="589E7C15"/>
     <w:multiLevelType w:val="multilevel"/>
     <w:tmpl w:val="0354E82E"/>
@@ -6143,7 +6497,7 @@
       </w:rPr>
     </w:lvl>
   </w:abstractNum>
-  <w:abstractNum w:abstractNumId="25" w15:restartNumberingAfterBreak="0">
+  <w:abstractNum w:abstractNumId="26" w15:restartNumberingAfterBreak="0">
     <w:nsid w:val="5FD37ABB"/>
     <w:multiLevelType w:val="multilevel"/>
     <w:tmpl w:val="401A8256"/>
@@ -6256,7 +6610,7 @@
       </w:pPr>
     </w:lvl>
   </w:abstractNum>
-  <w:abstractNum w:abstractNumId="26" w15:restartNumberingAfterBreak="0">
+  <w:abstractNum w:abstractNumId="27" w15:restartNumberingAfterBreak="0">
     <w:nsid w:val="60FC6A53"/>
     <w:multiLevelType w:val="multilevel"/>
     <w:tmpl w:val="68C27246"/>
@@ -6369,7 +6723,7 @@
       </w:pPr>
     </w:lvl>
   </w:abstractNum>
-  <w:abstractNum w:abstractNumId="27" w15:restartNumberingAfterBreak="0">
+  <w:abstractNum w:abstractNumId="28" w15:restartNumberingAfterBreak="0">
     <w:nsid w:val="64056658"/>
     <w:multiLevelType w:val="multilevel"/>
     <w:tmpl w:val="123ABD00"/>
@@ -6482,7 +6836,7 @@
       </w:pPr>
     </w:lvl>
   </w:abstractNum>
-  <w:abstractNum w:abstractNumId="28" w15:restartNumberingAfterBreak="0">
+  <w:abstractNum w:abstractNumId="29" w15:restartNumberingAfterBreak="0">
     <w:nsid w:val="65A81C58"/>
     <w:multiLevelType w:val="multilevel"/>
     <w:tmpl w:val="4394FE48"/>
@@ -6595,7 +6949,7 @@
       </w:pPr>
     </w:lvl>
   </w:abstractNum>
-  <w:abstractNum w:abstractNumId="29" w15:restartNumberingAfterBreak="0">
+  <w:abstractNum w:abstractNumId="30" w15:restartNumberingAfterBreak="0">
     <w:nsid w:val="664F2297"/>
     <w:multiLevelType w:val="multilevel"/>
     <w:tmpl w:val="82C8D28E"/>
@@ -6744,7 +7098,7 @@
       </w:rPr>
     </w:lvl>
   </w:abstractNum>
-  <w:abstractNum w:abstractNumId="30" w15:restartNumberingAfterBreak="0">
+  <w:abstractNum w:abstractNumId="31" w15:restartNumberingAfterBreak="0">
     <w:nsid w:val="69E95101"/>
     <w:multiLevelType w:val="multilevel"/>
     <w:tmpl w:val="D66C9996"/>
@@ -6893,7 +7247,7 @@
       </w:rPr>
     </w:lvl>
   </w:abstractNum>
-  <w:abstractNum w:abstractNumId="31" w15:restartNumberingAfterBreak="0">
+  <w:abstractNum w:abstractNumId="32" w15:restartNumberingAfterBreak="0">
     <w:nsid w:val="6ACF43AE"/>
     <w:multiLevelType w:val="multilevel"/>
     <w:tmpl w:val="5308AFC6"/>
@@ -7006,7 +7360,7 @@
       </w:pPr>
     </w:lvl>
   </w:abstractNum>
-  <w:abstractNum w:abstractNumId="32" w15:restartNumberingAfterBreak="0">
+  <w:abstractNum w:abstractNumId="33" w15:restartNumberingAfterBreak="0">
     <w:nsid w:val="6D400817"/>
     <w:multiLevelType w:val="multilevel"/>
     <w:tmpl w:val="2F36A4A2"/>
@@ -7119,7 +7473,7 @@
       </w:pPr>
     </w:lvl>
   </w:abstractNum>
-  <w:abstractNum w:abstractNumId="33" w15:restartNumberingAfterBreak="0">
+  <w:abstractNum w:abstractNumId="34" w15:restartNumberingAfterBreak="0">
     <w:nsid w:val="6D715C84"/>
     <w:multiLevelType w:val="multilevel"/>
     <w:tmpl w:val="E98401D4"/>
@@ -7268,7 +7622,7 @@
       </w:rPr>
     </w:lvl>
   </w:abstractNum>
-  <w:abstractNum w:abstractNumId="34" w15:restartNumberingAfterBreak="0">
+  <w:abstractNum w:abstractNumId="35" w15:restartNumberingAfterBreak="0">
     <w:nsid w:val="6EA342BF"/>
     <w:multiLevelType w:val="multilevel"/>
     <w:tmpl w:val="CDB2C8CA"/>
@@ -7417,7 +7771,7 @@
       </w:rPr>
     </w:lvl>
   </w:abstractNum>
-  <w:abstractNum w:abstractNumId="35" w15:restartNumberingAfterBreak="0">
+  <w:abstractNum w:abstractNumId="36" w15:restartNumberingAfterBreak="0">
     <w:nsid w:val="6F904259"/>
     <w:multiLevelType w:val="multilevel"/>
     <w:tmpl w:val="3A564D74"/>
@@ -7566,7 +7920,7 @@
       </w:rPr>
     </w:lvl>
   </w:abstractNum>
-  <w:abstractNum w:abstractNumId="36" w15:restartNumberingAfterBreak="0">
+  <w:abstractNum w:abstractNumId="37" w15:restartNumberingAfterBreak="0">
     <w:nsid w:val="70F65893"/>
     <w:multiLevelType w:val="multilevel"/>
     <w:tmpl w:val="9460B4D4"/>
@@ -7715,7 +8069,7 @@
       </w:rPr>
     </w:lvl>
   </w:abstractNum>
-  <w:abstractNum w:abstractNumId="37" w15:restartNumberingAfterBreak="0">
+  <w:abstractNum w:abstractNumId="38" w15:restartNumberingAfterBreak="0">
     <w:nsid w:val="72D11D0D"/>
     <w:multiLevelType w:val="multilevel"/>
     <w:tmpl w:val="4F4C7110"/>
@@ -7828,7 +8182,7 @@
       </w:pPr>
     </w:lvl>
   </w:abstractNum>
-  <w:abstractNum w:abstractNumId="38" w15:restartNumberingAfterBreak="0">
+  <w:abstractNum w:abstractNumId="39" w15:restartNumberingAfterBreak="0">
     <w:nsid w:val="75AB6170"/>
     <w:multiLevelType w:val="multilevel"/>
     <w:tmpl w:val="90EE79E2"/>
@@ -7977,7 +8331,7 @@
       </w:rPr>
     </w:lvl>
   </w:abstractNum>
-  <w:abstractNum w:abstractNumId="39" w15:restartNumberingAfterBreak="0">
+  <w:abstractNum w:abstractNumId="40" w15:restartNumberingAfterBreak="0">
     <w:nsid w:val="76852D99"/>
     <w:multiLevelType w:val="multilevel"/>
     <w:tmpl w:val="F184004A"/>
@@ -8090,7 +8444,7 @@
       </w:rPr>
     </w:lvl>
   </w:abstractNum>
-  <w:abstractNum w:abstractNumId="40" w15:restartNumberingAfterBreak="0">
+  <w:abstractNum w:abstractNumId="41" w15:restartNumberingAfterBreak="0">
     <w:nsid w:val="795C203B"/>
     <w:multiLevelType w:val="multilevel"/>
     <w:tmpl w:val="5DAAC81E"/>
@@ -8203,7 +8557,7 @@
       </w:rPr>
     </w:lvl>
   </w:abstractNum>
-  <w:abstractNum w:abstractNumId="41" w15:restartNumberingAfterBreak="0">
+  <w:abstractNum w:abstractNumId="42" w15:restartNumberingAfterBreak="0">
     <w:nsid w:val="7C7F6F4A"/>
     <w:multiLevelType w:val="multilevel"/>
     <w:tmpl w:val="90AA72C0"/>
@@ -8323,34 +8677,34 @@
     <w:abstractNumId w:val="1"/>
   </w:num>
   <w:num w:numId="3" w16cid:durableId="1145708057">
-    <w:abstractNumId w:val="24"/>
+    <w:abstractNumId w:val="25"/>
   </w:num>
   <w:num w:numId="4" w16cid:durableId="1911816219">
-    <w:abstractNumId w:val="41"/>
+    <w:abstractNumId w:val="42"/>
   </w:num>
   <w:num w:numId="5" w16cid:durableId="1154252196">
     <w:abstractNumId w:val="3"/>
   </w:num>
   <w:num w:numId="6" w16cid:durableId="1034234167">
-    <w:abstractNumId w:val="19"/>
+    <w:abstractNumId w:val="20"/>
   </w:num>
   <w:num w:numId="7" w16cid:durableId="362563911">
-    <w:abstractNumId w:val="39"/>
+    <w:abstractNumId w:val="40"/>
   </w:num>
   <w:num w:numId="8" w16cid:durableId="920455290">
-    <w:abstractNumId w:val="40"/>
+    <w:abstractNumId w:val="41"/>
   </w:num>
   <w:num w:numId="9" w16cid:durableId="1964075507">
-    <w:abstractNumId w:val="20"/>
+    <w:abstractNumId w:val="21"/>
   </w:num>
   <w:num w:numId="10" w16cid:durableId="776565123">
-    <w:abstractNumId w:val="23"/>
+    <w:abstractNumId w:val="24"/>
   </w:num>
   <w:num w:numId="11" w16cid:durableId="870218932">
-    <w:abstractNumId w:val="21"/>
+    <w:abstractNumId w:val="22"/>
   </w:num>
   <w:num w:numId="12" w16cid:durableId="1585912783">
-    <w:abstractNumId w:val="28"/>
+    <w:abstractNumId w:val="29"/>
   </w:num>
   <w:num w:numId="13" w16cid:durableId="1983150612">
     <w:abstractNumId w:val="2"/>
@@ -8359,10 +8713,10 @@
     <w:abstractNumId w:val="8"/>
   </w:num>
   <w:num w:numId="15" w16cid:durableId="1025639235">
-    <w:abstractNumId w:val="30"/>
+    <w:abstractNumId w:val="31"/>
   </w:num>
   <w:num w:numId="16" w16cid:durableId="386415125">
-    <w:abstractNumId w:val="26"/>
+    <w:abstractNumId w:val="27"/>
     <w:lvlOverride w:ilvl="0">
       <w:lvl w:ilvl="0">
         <w:numFmt w:val="decimal"/>
@@ -8375,7 +8729,7 @@
     <w:abstractNumId w:val="5"/>
   </w:num>
   <w:num w:numId="18" w16cid:durableId="1948149023">
-    <w:abstractNumId w:val="37"/>
+    <w:abstractNumId w:val="38"/>
     <w:lvlOverride w:ilvl="0">
       <w:lvl w:ilvl="0">
         <w:numFmt w:val="decimal"/>
@@ -8388,13 +8742,13 @@
     <w:abstractNumId w:val="0"/>
   </w:num>
   <w:num w:numId="20" w16cid:durableId="891119040">
-    <w:abstractNumId w:val="33"/>
+    <w:abstractNumId w:val="34"/>
   </w:num>
   <w:num w:numId="21" w16cid:durableId="1265503614">
     <w:abstractNumId w:val="10"/>
   </w:num>
   <w:num w:numId="22" w16cid:durableId="1538005731">
-    <w:abstractNumId w:val="22"/>
+    <w:abstractNumId w:val="23"/>
   </w:num>
   <w:num w:numId="23" w16cid:durableId="1736857696">
     <w:abstractNumId w:val="14"/>
@@ -8407,7 +8761,7 @@
     </w:lvlOverride>
   </w:num>
   <w:num w:numId="24" w16cid:durableId="1585382650">
-    <w:abstractNumId w:val="36"/>
+    <w:abstractNumId w:val="37"/>
   </w:num>
   <w:num w:numId="25" w16cid:durableId="1018584685">
     <w:abstractNumId w:val="4"/>
@@ -8419,7 +8773,7 @@
     <w:abstractNumId w:val="17"/>
   </w:num>
   <w:num w:numId="28" w16cid:durableId="326520564">
-    <w:abstractNumId w:val="27"/>
+    <w:abstractNumId w:val="28"/>
     <w:lvlOverride w:ilvl="0">
       <w:lvl w:ilvl="0">
         <w:numFmt w:val="decimal"/>
@@ -8432,10 +8786,10 @@
     <w:abstractNumId w:val="9"/>
   </w:num>
   <w:num w:numId="30" w16cid:durableId="457573457">
-    <w:abstractNumId w:val="38"/>
+    <w:abstractNumId w:val="39"/>
   </w:num>
   <w:num w:numId="31" w16cid:durableId="568223726">
-    <w:abstractNumId w:val="18"/>
+    <w:abstractNumId w:val="19"/>
     <w:lvlOverride w:ilvl="0">
       <w:lvl w:ilvl="0">
         <w:numFmt w:val="decimal"/>
@@ -8445,19 +8799,19 @@
     </w:lvlOverride>
   </w:num>
   <w:num w:numId="32" w16cid:durableId="1063912393">
-    <w:abstractNumId w:val="34"/>
+    <w:abstractNumId w:val="35"/>
   </w:num>
   <w:num w:numId="33" w16cid:durableId="953832199">
     <w:abstractNumId w:val="11"/>
   </w:num>
   <w:num w:numId="34" w16cid:durableId="944077428">
-    <w:abstractNumId w:val="32"/>
+    <w:abstractNumId w:val="33"/>
   </w:num>
   <w:num w:numId="35" w16cid:durableId="1712611103">
     <w:abstractNumId w:val="6"/>
   </w:num>
   <w:num w:numId="36" w16cid:durableId="549655906">
-    <w:abstractNumId w:val="31"/>
+    <w:abstractNumId w:val="32"/>
     <w:lvlOverride w:ilvl="0">
       <w:lvl w:ilvl="0">
         <w:numFmt w:val="decimal"/>
@@ -8470,7 +8824,7 @@
     <w:abstractNumId w:val="13"/>
   </w:num>
   <w:num w:numId="38" w16cid:durableId="1250314843">
-    <w:abstractNumId w:val="25"/>
+    <w:abstractNumId w:val="26"/>
     <w:lvlOverride w:ilvl="0">
       <w:lvl w:ilvl="0">
         <w:numFmt w:val="decimal"/>
@@ -8493,10 +8847,13 @@
     </w:lvlOverride>
   </w:num>
   <w:num w:numId="41" w16cid:durableId="462693220">
-    <w:abstractNumId w:val="29"/>
+    <w:abstractNumId w:val="30"/>
   </w:num>
   <w:num w:numId="42" w16cid:durableId="1884520078">
-    <w:abstractNumId w:val="35"/>
+    <w:abstractNumId w:val="36"/>
+  </w:num>
+  <w:num w:numId="43" w16cid:durableId="825441743">
+    <w:abstractNumId w:val="18"/>
   </w:num>
 </w:numbering>
 </file>

</xml_diff>

<commit_message>
Add all observation of mem reduction service 1
</commit_message>
<xml_diff>
--- a/Latency Analysis/Service 1 - Deep Analysis.docx
+++ b/Latency Analysis/Service 1 - Deep Analysis.docx
@@ -1217,6 +1217,202 @@
     </w:p>
     <w:p>
       <w:pPr>
+        <w:rPr>
+          <w:lang w:val="en-US"/>
+        </w:rPr>
+      </w:pPr>
+      <w:r>
+        <w:rPr>
+          <w:lang w:val="en-US"/>
+        </w:rPr>
+        <w:t>The memory usage (Blue line) is below the limit throughout the timeline. There are occasional jumps/drops due to:</w:t>
+      </w:r>
+    </w:p>
+    <w:p>
+      <w:pPr>
+        <w:numPr>
+          <w:ilvl w:val="0"/>
+          <w:numId w:val="44"/>
+        </w:numPr>
+        <w:rPr>
+          <w:lang w:val="en-US"/>
+        </w:rPr>
+      </w:pPr>
+      <w:r>
+        <w:rPr>
+          <w:lang w:val="en-US"/>
+        </w:rPr>
+        <w:t>Short-term container restarts</w:t>
+      </w:r>
+    </w:p>
+    <w:p>
+      <w:pPr>
+        <w:numPr>
+          <w:ilvl w:val="0"/>
+          <w:numId w:val="44"/>
+        </w:numPr>
+        <w:rPr>
+          <w:lang w:val="en-US"/>
+        </w:rPr>
+      </w:pPr>
+      <w:r>
+        <w:rPr>
+          <w:lang w:val="en-US"/>
+        </w:rPr>
+        <w:t>Memory pooling/Garbage collection cycles</w:t>
+      </w:r>
+    </w:p>
+    <w:p>
+      <w:pPr>
+        <w:numPr>
+          <w:ilvl w:val="0"/>
+          <w:numId w:val="44"/>
+        </w:numPr>
+        <w:rPr>
+          <w:lang w:val="en-US"/>
+        </w:rPr>
+      </w:pPr>
+      <w:r>
+        <w:rPr>
+          <w:lang w:val="en-US"/>
+        </w:rPr>
+        <w:t>Page faults or cache growth</w:t>
+      </w:r>
+    </w:p>
+    <w:p>
+      <w:pPr>
+        <w:rPr>
+          <w:lang w:val="en-US"/>
+        </w:rPr>
+      </w:pPr>
+    </w:p>
+    <w:p>
+      <w:pPr>
+        <w:rPr>
+          <w:lang w:val="en-US"/>
+        </w:rPr>
+      </w:pPr>
+      <w:r>
+        <w:rPr>
+          <w:lang w:val="en-US"/>
+        </w:rPr>
+        <w:t>The latency (red line) mostly oscillates &amp; Latency appear to rise subtly with each memory limit reduction step. Each step down in memory limit is followed by a slight increase in latency. </w:t>
+      </w:r>
+    </w:p>
+    <w:p>
+      <w:pPr>
+        <w:rPr>
+          <w:lang w:val="en-US"/>
+        </w:rPr>
+      </w:pPr>
+    </w:p>
+    <w:p>
+      <w:pPr>
+        <w:rPr>
+          <w:lang w:val="en-US"/>
+        </w:rPr>
+      </w:pPr>
+      <w:r>
+        <w:rPr>
+          <w:lang w:val="en-US"/>
+        </w:rPr>
+        <w:t>So, the latency curve subtly tracks limit rather than actual usage. No sharp latency spikes.</w:t>
+      </w:r>
+    </w:p>
+    <w:p>
+      <w:pPr>
+        <w:rPr>
+          <w:lang w:val="en-US"/>
+        </w:rPr>
+      </w:pPr>
+      <w:r>
+        <w:rPr>
+          <w:lang w:val="en-US"/>
+        </w:rPr>
+        <w:br/>
+      </w:r>
+    </w:p>
+    <w:p>
+      <w:pPr>
+        <w:numPr>
+          <w:ilvl w:val="0"/>
+          <w:numId w:val="45"/>
+        </w:numPr>
+        <w:rPr>
+          <w:lang w:val="en-US"/>
+        </w:rPr>
+      </w:pPr>
+      <w:r>
+        <w:rPr>
+          <w:lang w:val="en-US"/>
+        </w:rPr>
+        <w:t>CPU usage (blue line) remains very close to the CPU limit (yellow line) throughout the entire period</w:t>
+      </w:r>
+    </w:p>
+    <w:p>
+      <w:pPr>
+        <w:numPr>
+          <w:ilvl w:val="0"/>
+          <w:numId w:val="45"/>
+        </w:numPr>
+        <w:rPr>
+          <w:lang w:val="en-US"/>
+        </w:rPr>
+      </w:pPr>
+      <w:r>
+        <w:rPr>
+          <w:lang w:val="en-US"/>
+        </w:rPr>
+        <w:t xml:space="preserve">There are very few downward spikes, which could be short idle periods or metric </w:t>
+      </w:r>
+      <w:proofErr w:type="spellStart"/>
+      <w:r>
+        <w:rPr>
+          <w:lang w:val="en-US"/>
+        </w:rPr>
+        <w:t>noice</w:t>
+      </w:r>
+      <w:proofErr w:type="spellEnd"/>
+    </w:p>
+    <w:p>
+      <w:pPr>
+        <w:numPr>
+          <w:ilvl w:val="0"/>
+          <w:numId w:val="45"/>
+        </w:numPr>
+        <w:rPr>
+          <w:lang w:val="en-US"/>
+        </w:rPr>
+      </w:pPr>
+      <w:r>
+        <w:rPr>
+          <w:lang w:val="en-US"/>
+        </w:rPr>
+        <w:t>Although minor, some latency bumps appear in sync with slight increases in CPU usage. </w:t>
+      </w:r>
+    </w:p>
+    <w:p>
+      <w:pPr>
+        <w:numPr>
+          <w:ilvl w:val="0"/>
+          <w:numId w:val="45"/>
+        </w:numPr>
+        <w:rPr>
+          <w:lang w:val="en-US"/>
+        </w:rPr>
+      </w:pPr>
+      <w:r>
+        <w:rPr>
+          <w:lang w:val="en-US"/>
+        </w:rPr>
+        <w:t>This suggests that even small bursts in CPU demand (when near the limit) can a affect response time</w:t>
+      </w:r>
+    </w:p>
+    <w:p/>
+    <w:p/>
+    <w:p/>
+    <w:p>
+      <w:pPr>
         <w:numPr>
           <w:ilvl w:val="0"/>
           <w:numId w:val="19"/>
@@ -6724,6 +6920,155 @@
     </w:lvl>
   </w:abstractNum>
   <w:abstractNum w:abstractNumId="28" w15:restartNumberingAfterBreak="0">
+    <w:nsid w:val="63D3511B"/>
+    <w:multiLevelType w:val="multilevel"/>
+    <w:tmpl w:val="63F05DFA"/>
+    <w:lvl w:ilvl="0">
+      <w:start w:val="1"/>
+      <w:numFmt w:val="bullet"/>
+      <w:lvlText w:val=""/>
+      <w:lvlJc w:val="left"/>
+      <w:pPr>
+        <w:tabs>
+          <w:tab w:val="num" w:pos="720"/>
+        </w:tabs>
+        <w:ind w:left="720" w:hanging="360"/>
+      </w:pPr>
+      <w:rPr>
+        <w:rFonts w:ascii="Symbol" w:hAnsi="Symbol" w:hint="default"/>
+        <w:sz w:val="20"/>
+      </w:rPr>
+    </w:lvl>
+    <w:lvl w:ilvl="1" w:tentative="1">
+      <w:start w:val="1"/>
+      <w:numFmt w:val="bullet"/>
+      <w:lvlText w:val="o"/>
+      <w:lvlJc w:val="left"/>
+      <w:pPr>
+        <w:tabs>
+          <w:tab w:val="num" w:pos="1440"/>
+        </w:tabs>
+        <w:ind w:left="1440" w:hanging="360"/>
+      </w:pPr>
+      <w:rPr>
+        <w:rFonts w:ascii="Courier New" w:hAnsi="Courier New" w:hint="default"/>
+        <w:sz w:val="20"/>
+      </w:rPr>
+    </w:lvl>
+    <w:lvl w:ilvl="2" w:tentative="1">
+      <w:start w:val="1"/>
+      <w:numFmt w:val="bullet"/>
+      <w:lvlText w:val=""/>
+      <w:lvlJc w:val="left"/>
+      <w:pPr>
+        <w:tabs>
+          <w:tab w:val="num" w:pos="2160"/>
+        </w:tabs>
+        <w:ind w:left="2160" w:hanging="360"/>
+      </w:pPr>
+      <w:rPr>
+        <w:rFonts w:ascii="Wingdings" w:hAnsi="Wingdings" w:hint="default"/>
+        <w:sz w:val="20"/>
+      </w:rPr>
+    </w:lvl>
+    <w:lvl w:ilvl="3" w:tentative="1">
+      <w:start w:val="1"/>
+      <w:numFmt w:val="bullet"/>
+      <w:lvlText w:val=""/>
+      <w:lvlJc w:val="left"/>
+      <w:pPr>
+        <w:tabs>
+          <w:tab w:val="num" w:pos="2880"/>
+        </w:tabs>
+        <w:ind w:left="2880" w:hanging="360"/>
+      </w:pPr>
+      <w:rPr>
+        <w:rFonts w:ascii="Wingdings" w:hAnsi="Wingdings" w:hint="default"/>
+        <w:sz w:val="20"/>
+      </w:rPr>
+    </w:lvl>
+    <w:lvl w:ilvl="4" w:tentative="1">
+      <w:start w:val="1"/>
+      <w:numFmt w:val="bullet"/>
+      <w:lvlText w:val=""/>
+      <w:lvlJc w:val="left"/>
+      <w:pPr>
+        <w:tabs>
+          <w:tab w:val="num" w:pos="3600"/>
+        </w:tabs>
+        <w:ind w:left="3600" w:hanging="360"/>
+      </w:pPr>
+      <w:rPr>
+        <w:rFonts w:ascii="Wingdings" w:hAnsi="Wingdings" w:hint="default"/>
+        <w:sz w:val="20"/>
+      </w:rPr>
+    </w:lvl>
+    <w:lvl w:ilvl="5" w:tentative="1">
+      <w:start w:val="1"/>
+      <w:numFmt w:val="bullet"/>
+      <w:lvlText w:val=""/>
+      <w:lvlJc w:val="left"/>
+      <w:pPr>
+        <w:tabs>
+          <w:tab w:val="num" w:pos="4320"/>
+        </w:tabs>
+        <w:ind w:left="4320" w:hanging="360"/>
+      </w:pPr>
+      <w:rPr>
+        <w:rFonts w:ascii="Wingdings" w:hAnsi="Wingdings" w:hint="default"/>
+        <w:sz w:val="20"/>
+      </w:rPr>
+    </w:lvl>
+    <w:lvl w:ilvl="6" w:tentative="1">
+      <w:start w:val="1"/>
+      <w:numFmt w:val="bullet"/>
+      <w:lvlText w:val=""/>
+      <w:lvlJc w:val="left"/>
+      <w:pPr>
+        <w:tabs>
+          <w:tab w:val="num" w:pos="5040"/>
+        </w:tabs>
+        <w:ind w:left="5040" w:hanging="360"/>
+      </w:pPr>
+      <w:rPr>
+        <w:rFonts w:ascii="Wingdings" w:hAnsi="Wingdings" w:hint="default"/>
+        <w:sz w:val="20"/>
+      </w:rPr>
+    </w:lvl>
+    <w:lvl w:ilvl="7" w:tentative="1">
+      <w:start w:val="1"/>
+      <w:numFmt w:val="bullet"/>
+      <w:lvlText w:val=""/>
+      <w:lvlJc w:val="left"/>
+      <w:pPr>
+        <w:tabs>
+          <w:tab w:val="num" w:pos="5760"/>
+        </w:tabs>
+        <w:ind w:left="5760" w:hanging="360"/>
+      </w:pPr>
+      <w:rPr>
+        <w:rFonts w:ascii="Wingdings" w:hAnsi="Wingdings" w:hint="default"/>
+        <w:sz w:val="20"/>
+      </w:rPr>
+    </w:lvl>
+    <w:lvl w:ilvl="8" w:tentative="1">
+      <w:start w:val="1"/>
+      <w:numFmt w:val="bullet"/>
+      <w:lvlText w:val=""/>
+      <w:lvlJc w:val="left"/>
+      <w:pPr>
+        <w:tabs>
+          <w:tab w:val="num" w:pos="6480"/>
+        </w:tabs>
+        <w:ind w:left="6480" w:hanging="360"/>
+      </w:pPr>
+      <w:rPr>
+        <w:rFonts w:ascii="Wingdings" w:hAnsi="Wingdings" w:hint="default"/>
+        <w:sz w:val="20"/>
+      </w:rPr>
+    </w:lvl>
+  </w:abstractNum>
+  <w:abstractNum w:abstractNumId="29" w15:restartNumberingAfterBreak="0">
     <w:nsid w:val="64056658"/>
     <w:multiLevelType w:val="multilevel"/>
     <w:tmpl w:val="123ABD00"/>
@@ -6836,7 +7181,156 @@
       </w:pPr>
     </w:lvl>
   </w:abstractNum>
-  <w:abstractNum w:abstractNumId="29" w15:restartNumberingAfterBreak="0">
+  <w:abstractNum w:abstractNumId="30" w15:restartNumberingAfterBreak="0">
+    <w:nsid w:val="64A2701B"/>
+    <w:multiLevelType w:val="multilevel"/>
+    <w:tmpl w:val="1EC6F728"/>
+    <w:lvl w:ilvl="0">
+      <w:start w:val="1"/>
+      <w:numFmt w:val="bullet"/>
+      <w:lvlText w:val=""/>
+      <w:lvlJc w:val="left"/>
+      <w:pPr>
+        <w:tabs>
+          <w:tab w:val="num" w:pos="720"/>
+        </w:tabs>
+        <w:ind w:left="720" w:hanging="360"/>
+      </w:pPr>
+      <w:rPr>
+        <w:rFonts w:ascii="Symbol" w:hAnsi="Symbol" w:hint="default"/>
+        <w:sz w:val="20"/>
+      </w:rPr>
+    </w:lvl>
+    <w:lvl w:ilvl="1" w:tentative="1">
+      <w:start w:val="1"/>
+      <w:numFmt w:val="bullet"/>
+      <w:lvlText w:val="o"/>
+      <w:lvlJc w:val="left"/>
+      <w:pPr>
+        <w:tabs>
+          <w:tab w:val="num" w:pos="1440"/>
+        </w:tabs>
+        <w:ind w:left="1440" w:hanging="360"/>
+      </w:pPr>
+      <w:rPr>
+        <w:rFonts w:ascii="Courier New" w:hAnsi="Courier New" w:hint="default"/>
+        <w:sz w:val="20"/>
+      </w:rPr>
+    </w:lvl>
+    <w:lvl w:ilvl="2" w:tentative="1">
+      <w:start w:val="1"/>
+      <w:numFmt w:val="bullet"/>
+      <w:lvlText w:val=""/>
+      <w:lvlJc w:val="left"/>
+      <w:pPr>
+        <w:tabs>
+          <w:tab w:val="num" w:pos="2160"/>
+        </w:tabs>
+        <w:ind w:left="2160" w:hanging="360"/>
+      </w:pPr>
+      <w:rPr>
+        <w:rFonts w:ascii="Wingdings" w:hAnsi="Wingdings" w:hint="default"/>
+        <w:sz w:val="20"/>
+      </w:rPr>
+    </w:lvl>
+    <w:lvl w:ilvl="3" w:tentative="1">
+      <w:start w:val="1"/>
+      <w:numFmt w:val="bullet"/>
+      <w:lvlText w:val=""/>
+      <w:lvlJc w:val="left"/>
+      <w:pPr>
+        <w:tabs>
+          <w:tab w:val="num" w:pos="2880"/>
+        </w:tabs>
+        <w:ind w:left="2880" w:hanging="360"/>
+      </w:pPr>
+      <w:rPr>
+        <w:rFonts w:ascii="Wingdings" w:hAnsi="Wingdings" w:hint="default"/>
+        <w:sz w:val="20"/>
+      </w:rPr>
+    </w:lvl>
+    <w:lvl w:ilvl="4" w:tentative="1">
+      <w:start w:val="1"/>
+      <w:numFmt w:val="bullet"/>
+      <w:lvlText w:val=""/>
+      <w:lvlJc w:val="left"/>
+      <w:pPr>
+        <w:tabs>
+          <w:tab w:val="num" w:pos="3600"/>
+        </w:tabs>
+        <w:ind w:left="3600" w:hanging="360"/>
+      </w:pPr>
+      <w:rPr>
+        <w:rFonts w:ascii="Wingdings" w:hAnsi="Wingdings" w:hint="default"/>
+        <w:sz w:val="20"/>
+      </w:rPr>
+    </w:lvl>
+    <w:lvl w:ilvl="5" w:tentative="1">
+      <w:start w:val="1"/>
+      <w:numFmt w:val="bullet"/>
+      <w:lvlText w:val=""/>
+      <w:lvlJc w:val="left"/>
+      <w:pPr>
+        <w:tabs>
+          <w:tab w:val="num" w:pos="4320"/>
+        </w:tabs>
+        <w:ind w:left="4320" w:hanging="360"/>
+      </w:pPr>
+      <w:rPr>
+        <w:rFonts w:ascii="Wingdings" w:hAnsi="Wingdings" w:hint="default"/>
+        <w:sz w:val="20"/>
+      </w:rPr>
+    </w:lvl>
+    <w:lvl w:ilvl="6" w:tentative="1">
+      <w:start w:val="1"/>
+      <w:numFmt w:val="bullet"/>
+      <w:lvlText w:val=""/>
+      <w:lvlJc w:val="left"/>
+      <w:pPr>
+        <w:tabs>
+          <w:tab w:val="num" w:pos="5040"/>
+        </w:tabs>
+        <w:ind w:left="5040" w:hanging="360"/>
+      </w:pPr>
+      <w:rPr>
+        <w:rFonts w:ascii="Wingdings" w:hAnsi="Wingdings" w:hint="default"/>
+        <w:sz w:val="20"/>
+      </w:rPr>
+    </w:lvl>
+    <w:lvl w:ilvl="7" w:tentative="1">
+      <w:start w:val="1"/>
+      <w:numFmt w:val="bullet"/>
+      <w:lvlText w:val=""/>
+      <w:lvlJc w:val="left"/>
+      <w:pPr>
+        <w:tabs>
+          <w:tab w:val="num" w:pos="5760"/>
+        </w:tabs>
+        <w:ind w:left="5760" w:hanging="360"/>
+      </w:pPr>
+      <w:rPr>
+        <w:rFonts w:ascii="Wingdings" w:hAnsi="Wingdings" w:hint="default"/>
+        <w:sz w:val="20"/>
+      </w:rPr>
+    </w:lvl>
+    <w:lvl w:ilvl="8" w:tentative="1">
+      <w:start w:val="1"/>
+      <w:numFmt w:val="bullet"/>
+      <w:lvlText w:val=""/>
+      <w:lvlJc w:val="left"/>
+      <w:pPr>
+        <w:tabs>
+          <w:tab w:val="num" w:pos="6480"/>
+        </w:tabs>
+        <w:ind w:left="6480" w:hanging="360"/>
+      </w:pPr>
+      <w:rPr>
+        <w:rFonts w:ascii="Wingdings" w:hAnsi="Wingdings" w:hint="default"/>
+        <w:sz w:val="20"/>
+      </w:rPr>
+    </w:lvl>
+  </w:abstractNum>
+  <w:abstractNum w:abstractNumId="31" w15:restartNumberingAfterBreak="0">
     <w:nsid w:val="65A81C58"/>
     <w:multiLevelType w:val="multilevel"/>
     <w:tmpl w:val="4394FE48"/>
@@ -6949,7 +7443,7 @@
       </w:pPr>
     </w:lvl>
   </w:abstractNum>
-  <w:abstractNum w:abstractNumId="30" w15:restartNumberingAfterBreak="0">
+  <w:abstractNum w:abstractNumId="32" w15:restartNumberingAfterBreak="0">
     <w:nsid w:val="664F2297"/>
     <w:multiLevelType w:val="multilevel"/>
     <w:tmpl w:val="82C8D28E"/>
@@ -7098,7 +7592,7 @@
       </w:rPr>
     </w:lvl>
   </w:abstractNum>
-  <w:abstractNum w:abstractNumId="31" w15:restartNumberingAfterBreak="0">
+  <w:abstractNum w:abstractNumId="33" w15:restartNumberingAfterBreak="0">
     <w:nsid w:val="69E95101"/>
     <w:multiLevelType w:val="multilevel"/>
     <w:tmpl w:val="D66C9996"/>
@@ -7247,7 +7741,7 @@
       </w:rPr>
     </w:lvl>
   </w:abstractNum>
-  <w:abstractNum w:abstractNumId="32" w15:restartNumberingAfterBreak="0">
+  <w:abstractNum w:abstractNumId="34" w15:restartNumberingAfterBreak="0">
     <w:nsid w:val="6ACF43AE"/>
     <w:multiLevelType w:val="multilevel"/>
     <w:tmpl w:val="5308AFC6"/>
@@ -7360,7 +7854,7 @@
       </w:pPr>
     </w:lvl>
   </w:abstractNum>
-  <w:abstractNum w:abstractNumId="33" w15:restartNumberingAfterBreak="0">
+  <w:abstractNum w:abstractNumId="35" w15:restartNumberingAfterBreak="0">
     <w:nsid w:val="6D400817"/>
     <w:multiLevelType w:val="multilevel"/>
     <w:tmpl w:val="2F36A4A2"/>
@@ -7473,7 +7967,7 @@
       </w:pPr>
     </w:lvl>
   </w:abstractNum>
-  <w:abstractNum w:abstractNumId="34" w15:restartNumberingAfterBreak="0">
+  <w:abstractNum w:abstractNumId="36" w15:restartNumberingAfterBreak="0">
     <w:nsid w:val="6D715C84"/>
     <w:multiLevelType w:val="multilevel"/>
     <w:tmpl w:val="E98401D4"/>
@@ -7622,7 +8116,7 @@
       </w:rPr>
     </w:lvl>
   </w:abstractNum>
-  <w:abstractNum w:abstractNumId="35" w15:restartNumberingAfterBreak="0">
+  <w:abstractNum w:abstractNumId="37" w15:restartNumberingAfterBreak="0">
     <w:nsid w:val="6EA342BF"/>
     <w:multiLevelType w:val="multilevel"/>
     <w:tmpl w:val="CDB2C8CA"/>
@@ -7771,7 +8265,7 @@
       </w:rPr>
     </w:lvl>
   </w:abstractNum>
-  <w:abstractNum w:abstractNumId="36" w15:restartNumberingAfterBreak="0">
+  <w:abstractNum w:abstractNumId="38" w15:restartNumberingAfterBreak="0">
     <w:nsid w:val="6F904259"/>
     <w:multiLevelType w:val="multilevel"/>
     <w:tmpl w:val="3A564D74"/>
@@ -7920,7 +8414,7 @@
       </w:rPr>
     </w:lvl>
   </w:abstractNum>
-  <w:abstractNum w:abstractNumId="37" w15:restartNumberingAfterBreak="0">
+  <w:abstractNum w:abstractNumId="39" w15:restartNumberingAfterBreak="0">
     <w:nsid w:val="70F65893"/>
     <w:multiLevelType w:val="multilevel"/>
     <w:tmpl w:val="9460B4D4"/>
@@ -8069,7 +8563,7 @@
       </w:rPr>
     </w:lvl>
   </w:abstractNum>
-  <w:abstractNum w:abstractNumId="38" w15:restartNumberingAfterBreak="0">
+  <w:abstractNum w:abstractNumId="40" w15:restartNumberingAfterBreak="0">
     <w:nsid w:val="72D11D0D"/>
     <w:multiLevelType w:val="multilevel"/>
     <w:tmpl w:val="4F4C7110"/>
@@ -8182,7 +8676,7 @@
       </w:pPr>
     </w:lvl>
   </w:abstractNum>
-  <w:abstractNum w:abstractNumId="39" w15:restartNumberingAfterBreak="0">
+  <w:abstractNum w:abstractNumId="41" w15:restartNumberingAfterBreak="0">
     <w:nsid w:val="75AB6170"/>
     <w:multiLevelType w:val="multilevel"/>
     <w:tmpl w:val="90EE79E2"/>
@@ -8331,7 +8825,7 @@
       </w:rPr>
     </w:lvl>
   </w:abstractNum>
-  <w:abstractNum w:abstractNumId="40" w15:restartNumberingAfterBreak="0">
+  <w:abstractNum w:abstractNumId="42" w15:restartNumberingAfterBreak="0">
     <w:nsid w:val="76852D99"/>
     <w:multiLevelType w:val="multilevel"/>
     <w:tmpl w:val="F184004A"/>
@@ -8444,7 +8938,7 @@
       </w:rPr>
     </w:lvl>
   </w:abstractNum>
-  <w:abstractNum w:abstractNumId="41" w15:restartNumberingAfterBreak="0">
+  <w:abstractNum w:abstractNumId="43" w15:restartNumberingAfterBreak="0">
     <w:nsid w:val="795C203B"/>
     <w:multiLevelType w:val="multilevel"/>
     <w:tmpl w:val="5DAAC81E"/>
@@ -8557,7 +9051,7 @@
       </w:rPr>
     </w:lvl>
   </w:abstractNum>
-  <w:abstractNum w:abstractNumId="42" w15:restartNumberingAfterBreak="0">
+  <w:abstractNum w:abstractNumId="44" w15:restartNumberingAfterBreak="0">
     <w:nsid w:val="7C7F6F4A"/>
     <w:multiLevelType w:val="multilevel"/>
     <w:tmpl w:val="90AA72C0"/>
@@ -8680,7 +9174,7 @@
     <w:abstractNumId w:val="25"/>
   </w:num>
   <w:num w:numId="4" w16cid:durableId="1911816219">
-    <w:abstractNumId w:val="42"/>
+    <w:abstractNumId w:val="44"/>
   </w:num>
   <w:num w:numId="5" w16cid:durableId="1154252196">
     <w:abstractNumId w:val="3"/>
@@ -8689,10 +9183,10 @@
     <w:abstractNumId w:val="20"/>
   </w:num>
   <w:num w:numId="7" w16cid:durableId="362563911">
-    <w:abstractNumId w:val="40"/>
+    <w:abstractNumId w:val="42"/>
   </w:num>
   <w:num w:numId="8" w16cid:durableId="920455290">
-    <w:abstractNumId w:val="41"/>
+    <w:abstractNumId w:val="43"/>
   </w:num>
   <w:num w:numId="9" w16cid:durableId="1964075507">
     <w:abstractNumId w:val="21"/>
@@ -8704,7 +9198,7 @@
     <w:abstractNumId w:val="22"/>
   </w:num>
   <w:num w:numId="12" w16cid:durableId="1585912783">
-    <w:abstractNumId w:val="29"/>
+    <w:abstractNumId w:val="31"/>
   </w:num>
   <w:num w:numId="13" w16cid:durableId="1983150612">
     <w:abstractNumId w:val="2"/>
@@ -8713,7 +9207,7 @@
     <w:abstractNumId w:val="8"/>
   </w:num>
   <w:num w:numId="15" w16cid:durableId="1025639235">
-    <w:abstractNumId w:val="31"/>
+    <w:abstractNumId w:val="33"/>
   </w:num>
   <w:num w:numId="16" w16cid:durableId="386415125">
     <w:abstractNumId w:val="27"/>
@@ -8729,7 +9223,7 @@
     <w:abstractNumId w:val="5"/>
   </w:num>
   <w:num w:numId="18" w16cid:durableId="1948149023">
-    <w:abstractNumId w:val="38"/>
+    <w:abstractNumId w:val="40"/>
     <w:lvlOverride w:ilvl="0">
       <w:lvl w:ilvl="0">
         <w:numFmt w:val="decimal"/>
@@ -8742,7 +9236,7 @@
     <w:abstractNumId w:val="0"/>
   </w:num>
   <w:num w:numId="20" w16cid:durableId="891119040">
-    <w:abstractNumId w:val="34"/>
+    <w:abstractNumId w:val="36"/>
   </w:num>
   <w:num w:numId="21" w16cid:durableId="1265503614">
     <w:abstractNumId w:val="10"/>
@@ -8761,7 +9255,7 @@
     </w:lvlOverride>
   </w:num>
   <w:num w:numId="24" w16cid:durableId="1585382650">
-    <w:abstractNumId w:val="37"/>
+    <w:abstractNumId w:val="39"/>
   </w:num>
   <w:num w:numId="25" w16cid:durableId="1018584685">
     <w:abstractNumId w:val="4"/>
@@ -8773,7 +9267,7 @@
     <w:abstractNumId w:val="17"/>
   </w:num>
   <w:num w:numId="28" w16cid:durableId="326520564">
-    <w:abstractNumId w:val="28"/>
+    <w:abstractNumId w:val="29"/>
     <w:lvlOverride w:ilvl="0">
       <w:lvl w:ilvl="0">
         <w:numFmt w:val="decimal"/>
@@ -8786,7 +9280,7 @@
     <w:abstractNumId w:val="9"/>
   </w:num>
   <w:num w:numId="30" w16cid:durableId="457573457">
-    <w:abstractNumId w:val="39"/>
+    <w:abstractNumId w:val="41"/>
   </w:num>
   <w:num w:numId="31" w16cid:durableId="568223726">
     <w:abstractNumId w:val="19"/>
@@ -8799,19 +9293,19 @@
     </w:lvlOverride>
   </w:num>
   <w:num w:numId="32" w16cid:durableId="1063912393">
-    <w:abstractNumId w:val="35"/>
+    <w:abstractNumId w:val="37"/>
   </w:num>
   <w:num w:numId="33" w16cid:durableId="953832199">
     <w:abstractNumId w:val="11"/>
   </w:num>
   <w:num w:numId="34" w16cid:durableId="944077428">
-    <w:abstractNumId w:val="33"/>
+    <w:abstractNumId w:val="35"/>
   </w:num>
   <w:num w:numId="35" w16cid:durableId="1712611103">
     <w:abstractNumId w:val="6"/>
   </w:num>
   <w:num w:numId="36" w16cid:durableId="549655906">
-    <w:abstractNumId w:val="32"/>
+    <w:abstractNumId w:val="34"/>
     <w:lvlOverride w:ilvl="0">
       <w:lvl w:ilvl="0">
         <w:numFmt w:val="decimal"/>
@@ -8847,13 +9341,19 @@
     </w:lvlOverride>
   </w:num>
   <w:num w:numId="41" w16cid:durableId="462693220">
-    <w:abstractNumId w:val="30"/>
+    <w:abstractNumId w:val="32"/>
   </w:num>
   <w:num w:numId="42" w16cid:durableId="1884520078">
-    <w:abstractNumId w:val="36"/>
+    <w:abstractNumId w:val="38"/>
   </w:num>
   <w:num w:numId="43" w16cid:durableId="825441743">
     <w:abstractNumId w:val="18"/>
+  </w:num>
+  <w:num w:numId="44" w16cid:durableId="1692683708">
+    <w:abstractNumId w:val="28"/>
+  </w:num>
+  <w:num w:numId="45" w16cid:durableId="940454712">
+    <w:abstractNumId w:val="30"/>
   </w:num>
 </w:numbering>
 </file>

</xml_diff>

<commit_message>
Add all observation of cpu reduction service 1
</commit_message>
<xml_diff>
--- a/Latency Analysis/Service 1 - Deep Analysis.docx
+++ b/Latency Analysis/Service 1 - Deep Analysis.docx
@@ -115,6 +115,359 @@
     </w:p>
     <w:p>
       <w:pPr>
+        <w:rPr>
+          <w:lang w:val="en-US"/>
+        </w:rPr>
+      </w:pPr>
+      <w:r>
+        <w:rPr>
+          <w:lang w:val="en-US"/>
+        </w:rPr>
+        <w:t xml:space="preserve">This green line is the CPU request (that is the minimum CPU that is given to the service at any time). We kept it always at 0.1 cores. As shown in the yellow line, we started CPU </w:t>
+      </w:r>
+      <w:proofErr w:type="gramStart"/>
+      <w:r>
+        <w:rPr>
+          <w:lang w:val="en-US"/>
+        </w:rPr>
+        <w:t>limit(</w:t>
+      </w:r>
+      <w:proofErr w:type="gramEnd"/>
+      <w:r>
+        <w:rPr>
+          <w:lang w:val="en-US"/>
+        </w:rPr>
+        <w:t>that is the maximum CPU that the application can use) at 0.3 cores &amp; gradually decrease it up to 0.22 cores</w:t>
+      </w:r>
+    </w:p>
+    <w:p>
+      <w:pPr>
+        <w:rPr>
+          <w:lang w:val="en-US"/>
+        </w:rPr>
+      </w:pPr>
+    </w:p>
+    <w:p>
+      <w:pPr>
+        <w:rPr>
+          <w:lang w:val="en-US"/>
+        </w:rPr>
+      </w:pPr>
+      <w:r>
+        <w:rPr>
+          <w:lang w:val="en-US"/>
+        </w:rPr>
+        <w:lastRenderedPageBreak/>
+        <w:t xml:space="preserve">Blue line </w:t>
+      </w:r>
+      <w:proofErr w:type="gramStart"/>
+      <w:r>
+        <w:rPr>
+          <w:lang w:val="en-US"/>
+        </w:rPr>
+        <w:t>show</w:t>
+      </w:r>
+      <w:proofErr w:type="gramEnd"/>
+      <w:r>
+        <w:rPr>
+          <w:lang w:val="en-US"/>
+        </w:rPr>
+        <w:t xml:space="preserve"> the CPU usage. It shows dips &amp; recoveries in response to limit changes &amp; it </w:t>
+      </w:r>
+      <w:proofErr w:type="gramStart"/>
+      <w:r>
+        <w:rPr>
+          <w:lang w:val="en-US"/>
+        </w:rPr>
+        <w:t>tend</w:t>
+      </w:r>
+      <w:proofErr w:type="gramEnd"/>
+      <w:r>
+        <w:rPr>
+          <w:lang w:val="en-US"/>
+        </w:rPr>
+        <w:t xml:space="preserve"> to approach or stay below the CPU limit. When CPU limit drops, usage slightly follows, indicating throttling. </w:t>
+      </w:r>
+    </w:p>
+    <w:p>
+      <w:pPr>
+        <w:rPr>
+          <w:lang w:val="en-US"/>
+        </w:rPr>
+      </w:pPr>
+    </w:p>
+    <w:p>
+      <w:pPr>
+        <w:rPr>
+          <w:lang w:val="en-US"/>
+        </w:rPr>
+      </w:pPr>
+      <w:r>
+        <w:rPr>
+          <w:lang w:val="en-US"/>
+        </w:rPr>
+        <w:t>Throttling Ratio=Total Periods/Throttled Periods​ = 2561056/ 2807154 = 0.912</w:t>
+      </w:r>
+    </w:p>
+    <w:p>
+      <w:pPr>
+        <w:rPr>
+          <w:lang w:val="en-US"/>
+        </w:rPr>
+      </w:pPr>
+    </w:p>
+    <w:p>
+      <w:pPr>
+        <w:rPr>
+          <w:lang w:val="en-US"/>
+        </w:rPr>
+      </w:pPr>
+      <w:r>
+        <w:rPr>
+          <w:lang w:val="en-US"/>
+        </w:rPr>
+        <w:t>Then, we can see the usage is slightly higher than the CPU limit at the CPU limit drops. So, there the application is having CPU throttling. </w:t>
+      </w:r>
+    </w:p>
+    <w:p>
+      <w:pPr>
+        <w:rPr>
+          <w:lang w:val="en-US"/>
+        </w:rPr>
+      </w:pPr>
+    </w:p>
+    <w:p>
+      <w:pPr>
+        <w:rPr>
+          <w:lang w:val="en-US"/>
+        </w:rPr>
+      </w:pPr>
+      <w:r>
+        <w:rPr>
+          <w:lang w:val="en-US"/>
+        </w:rPr>
+        <w:t xml:space="preserve">The red line shows the Latency variation. It </w:t>
+      </w:r>
+      <w:proofErr w:type="gramStart"/>
+      <w:r>
+        <w:rPr>
+          <w:lang w:val="en-US"/>
+        </w:rPr>
+        <w:t>show</w:t>
+      </w:r>
+      <w:proofErr w:type="gramEnd"/>
+      <w:r>
+        <w:rPr>
+          <w:lang w:val="en-US"/>
+        </w:rPr>
+        <w:t xml:space="preserve"> a significant increment after certain drops in CPU limit. </w:t>
+      </w:r>
+    </w:p>
+    <w:p>
+      <w:pPr>
+        <w:rPr>
+          <w:lang w:val="en-US"/>
+        </w:rPr>
+      </w:pPr>
+    </w:p>
+    <w:p>
+      <w:pPr>
+        <w:rPr>
+          <w:lang w:val="en-US"/>
+        </w:rPr>
+      </w:pPr>
+      <w:r>
+        <w:rPr>
+          <w:lang w:val="en-US"/>
+        </w:rPr>
+        <w:t xml:space="preserve">According to my research on this, I found that, this can be </w:t>
+      </w:r>
+      <w:proofErr w:type="gramStart"/>
+      <w:r>
+        <w:rPr>
+          <w:lang w:val="en-US"/>
+        </w:rPr>
+        <w:t>happen</w:t>
+      </w:r>
+      <w:proofErr w:type="gramEnd"/>
+      <w:r>
+        <w:rPr>
+          <w:lang w:val="en-US"/>
+        </w:rPr>
+        <w:t xml:space="preserve"> due to various reasons. Those are:</w:t>
+      </w:r>
+    </w:p>
+    <w:p>
+      <w:pPr>
+        <w:numPr>
+          <w:ilvl w:val="0"/>
+          <w:numId w:val="46"/>
+        </w:numPr>
+        <w:rPr>
+          <w:lang w:val="en-US"/>
+        </w:rPr>
+      </w:pPr>
+      <w:r>
+        <w:rPr>
+          <w:lang w:val="en-US"/>
+        </w:rPr>
+        <w:t>Less CPU = slower processing</w:t>
+      </w:r>
+    </w:p>
+    <w:p>
+      <w:pPr>
+        <w:numPr>
+          <w:ilvl w:val="0"/>
+          <w:numId w:val="46"/>
+        </w:numPr>
+        <w:rPr>
+          <w:lang w:val="en-US"/>
+        </w:rPr>
+      </w:pPr>
+      <w:r>
+        <w:rPr>
+          <w:lang w:val="en-US"/>
+        </w:rPr>
+        <w:t>Requests wait longer in Queue</w:t>
+      </w:r>
+    </w:p>
+    <w:p>
+      <w:pPr>
+        <w:numPr>
+          <w:ilvl w:val="0"/>
+          <w:numId w:val="46"/>
+        </w:numPr>
+        <w:rPr>
+          <w:lang w:val="en-US"/>
+        </w:rPr>
+      </w:pPr>
+      <w:r>
+        <w:rPr>
+          <w:lang w:val="en-US"/>
+        </w:rPr>
+        <w:t>CPU Throttling</w:t>
+      </w:r>
+    </w:p>
+    <w:p>
+      <w:pPr>
+        <w:rPr>
+          <w:lang w:val="en-US"/>
+        </w:rPr>
+      </w:pPr>
+    </w:p>
+    <w:p>
+      <w:pPr>
+        <w:rPr>
+          <w:lang w:val="en-US"/>
+        </w:rPr>
+      </w:pPr>
+      <w:r>
+        <w:rPr>
+          <w:lang w:val="en-US"/>
+        </w:rPr>
+        <w:t>The CPU throttling can be seen in the above plot.</w:t>
+      </w:r>
+    </w:p>
+    <w:p>
+      <w:pPr>
+        <w:rPr>
+          <w:lang w:val="en-US"/>
+        </w:rPr>
+      </w:pPr>
+    </w:p>
+    <w:p>
+      <w:pPr>
+        <w:rPr>
+          <w:lang w:val="en-US"/>
+        </w:rPr>
+      </w:pPr>
+      <w:r>
+        <w:rPr>
+          <w:lang w:val="en-US"/>
+        </w:rPr>
+        <w:t>In some places in the latency line, where we reduce CPU limits, we can see sudden spikes. That is because a big drop in CPU limit happens too fast &amp; the service take time to adjust to its new behavior.</w:t>
+      </w:r>
+    </w:p>
+    <w:p>
+      <w:pPr>
+        <w:rPr>
+          <w:lang w:val="en-US"/>
+        </w:rPr>
+      </w:pPr>
+    </w:p>
+    <w:p>
+      <w:pPr>
+        <w:rPr>
+          <w:lang w:val="en-US"/>
+        </w:rPr>
+      </w:pPr>
+      <w:r>
+        <w:rPr>
+          <w:lang w:val="en-US"/>
+        </w:rPr>
+        <w:t>Sometimes, event with the constant CPU limit, we can see sudden spikes in the latency. That is happened due to many reasons. Those are:</w:t>
+      </w:r>
+    </w:p>
+    <w:p>
+      <w:pPr>
+        <w:numPr>
+          <w:ilvl w:val="0"/>
+          <w:numId w:val="47"/>
+        </w:numPr>
+        <w:rPr>
+          <w:lang w:val="en-US"/>
+        </w:rPr>
+      </w:pPr>
+      <w:r>
+        <w:rPr>
+          <w:lang w:val="en-US"/>
+        </w:rPr>
+        <w:t>Garbage collection</w:t>
+      </w:r>
+    </w:p>
+    <w:p>
+      <w:pPr>
+        <w:numPr>
+          <w:ilvl w:val="0"/>
+          <w:numId w:val="47"/>
+        </w:numPr>
+        <w:rPr>
+          <w:lang w:val="en-US"/>
+        </w:rPr>
+      </w:pPr>
+      <w:r>
+        <w:rPr>
+          <w:lang w:val="en-US"/>
+        </w:rPr>
+        <w:t>I/O wait or memory pressure</w:t>
+      </w:r>
+    </w:p>
+    <w:p>
+      <w:pPr>
+        <w:numPr>
+          <w:ilvl w:val="0"/>
+          <w:numId w:val="47"/>
+        </w:numPr>
+        <w:rPr>
+          <w:lang w:val="en-US"/>
+        </w:rPr>
+      </w:pPr>
+      <w:r>
+        <w:rPr>
+          <w:lang w:val="en-US"/>
+        </w:rPr>
+        <w:t>Delays from the service dependencies</w:t>
+      </w:r>
+    </w:p>
+    <w:p>
+      <w:r>
+        <w:t>In this graph, there are slight variations in the memory usage as well. That is due to memory leaks or caching buildup. The drops or spikes in the memory &amp; latency at the same time is causing due to container restarts, Garbage collection events &amp; memory reclamation.</w:t>
+      </w:r>
+    </w:p>
+    <w:p/>
+    <w:p/>
+    <w:p>
+      <w:pPr>
         <w:pStyle w:val="Heading4"/>
       </w:pPr>
       <w:bookmarkStart w:id="2" w:name="_hw6zbiv1ymu1" w:colFirst="0" w:colLast="0"/>
@@ -175,7 +528,6 @@
         </w:numPr>
       </w:pPr>
       <w:r>
-        <w:lastRenderedPageBreak/>
         <w:t>Thread queuing</w:t>
       </w:r>
       <w:r>
@@ -873,7 +1225,21 @@
         <w:rPr>
           <w:lang w:val="en-US"/>
         </w:rPr>
-        <w:t>Why Latency is increasing after a the above drop</w:t>
+        <w:t xml:space="preserve">Why Latency is increasing after </w:t>
+      </w:r>
+      <w:proofErr w:type="gramStart"/>
+      <w:r>
+        <w:rPr>
+          <w:lang w:val="en-US"/>
+        </w:rPr>
+        <w:t>a the</w:t>
+      </w:r>
+      <w:proofErr w:type="gramEnd"/>
+      <w:r>
+        <w:rPr>
+          <w:lang w:val="en-US"/>
+        </w:rPr>
+        <w:t xml:space="preserve"> above drop</w:t>
       </w:r>
     </w:p>
     <w:p>
@@ -1405,7 +1771,21 @@
         <w:rPr>
           <w:lang w:val="en-US"/>
         </w:rPr>
-        <w:t>This suggests that even small bursts in CPU demand (when near the limit) can a affect response time</w:t>
+        <w:t xml:space="preserve">This suggests that even small bursts in CPU demand (when near the limit) can </w:t>
+      </w:r>
+      <w:proofErr w:type="gramStart"/>
+      <w:r>
+        <w:rPr>
+          <w:lang w:val="en-US"/>
+        </w:rPr>
+        <w:t>a</w:t>
+      </w:r>
+      <w:proofErr w:type="gramEnd"/>
+      <w:r>
+        <w:rPr>
+          <w:lang w:val="en-US"/>
+        </w:rPr>
+        <w:t xml:space="preserve"> affect response time</w:t>
       </w:r>
     </w:p>
     <w:p/>
@@ -1631,6 +2011,7 @@
           <w:szCs w:val="22"/>
         </w:rPr>
       </w:pPr>
+      <w:proofErr w:type="gramStart"/>
       <w:r>
         <w:rPr>
           <w:rFonts w:ascii="Arial" w:hAnsi="Arial" w:cs="Arial"/>
@@ -1638,7 +2019,17 @@
           <w:sz w:val="22"/>
           <w:szCs w:val="22"/>
         </w:rPr>
-        <w:t>So latency increases despite plenty of CPU, again pointing to memory pressure as the source.</w:t>
+        <w:t>So</w:t>
+      </w:r>
+      <w:proofErr w:type="gramEnd"/>
+      <w:r>
+        <w:rPr>
+          <w:rFonts w:ascii="Arial" w:hAnsi="Arial" w:cs="Arial"/>
+          <w:color w:val="000000"/>
+          <w:sz w:val="22"/>
+          <w:szCs w:val="22"/>
+        </w:rPr>
+        <w:t xml:space="preserve"> latency increases despite plenty of CPU, again pointing to memory pressure as the source.</w:t>
       </w:r>
     </w:p>
     <w:p>
@@ -2188,7 +2579,21 @@
         <w:rPr>
           <w:lang w:val="en-US"/>
         </w:rPr>
-        <w:t>The increasing trend in latency suggests that even safe-looking reductions in memory limit trigger garbage collection more frequently &amp; reduce caching(indirectly increasing latency</w:t>
+        <w:t xml:space="preserve">The increasing trend in latency suggests that even safe-looking reductions in memory limit trigger garbage collection more frequently &amp; reduce </w:t>
+      </w:r>
+      <w:proofErr w:type="gramStart"/>
+      <w:r>
+        <w:rPr>
+          <w:lang w:val="en-US"/>
+        </w:rPr>
+        <w:t>caching(</w:t>
+      </w:r>
+      <w:proofErr w:type="gramEnd"/>
+      <w:r>
+        <w:rPr>
+          <w:lang w:val="en-US"/>
+        </w:rPr>
+        <w:t>indirectly increasing latency</w:t>
       </w:r>
     </w:p>
     <w:p>
@@ -2310,8 +2715,16 @@
         <w:rPr>
           <w:lang w:val="en-US"/>
         </w:rPr>
-        <w:t>As CPU limits are gradually reduced, CPU usage tracks closely with limits (indicating saturation)..</w:t>
-      </w:r>
+        <w:t>As CPU limits are gradually reduced, CPU usage tracks closely with limits (indicating saturation</w:t>
+      </w:r>
+      <w:proofErr w:type="gramStart"/>
+      <w:r>
+        <w:rPr>
+          <w:lang w:val="en-US"/>
+        </w:rPr>
+        <w:t>)..</w:t>
+      </w:r>
+      <w:proofErr w:type="gramEnd"/>
     </w:p>
     <w:p>
       <w:pPr>
@@ -3324,6 +3737,119 @@
 <file path=word/numbering.xml><?xml version="1.0" encoding="utf-8"?>
 <w:numbering xmlns:wpc="http://schemas.microsoft.com/office/word/2010/wordprocessingCanvas" xmlns:cx="http://schemas.microsoft.com/office/drawing/2014/chartex" xmlns:cx1="http://schemas.microsoft.com/office/drawing/2015/9/8/chartex" xmlns:cx2="http://schemas.microsoft.com/office/drawing/2015/10/21/chartex" xmlns:cx3="http://schemas.microsoft.com/office/drawing/2016/5/9/chartex" xmlns:cx4="http://schemas.microsoft.com/office/drawing/2016/5/10/chartex" xmlns:cx5="http://schemas.microsoft.com/office/drawing/2016/5/11/chartex" xmlns:cx6="http://schemas.microsoft.com/office/drawing/2016/5/12/chartex" xmlns:cx7="http://schemas.microsoft.com/office/drawing/2016/5/13/chartex" xmlns:cx8="http://schemas.microsoft.com/office/drawing/2016/5/14/chartex" xmlns:mc="http://schemas.openxmlformats.org/markup-compatibility/2006" xmlns:aink="http://schemas.microsoft.com/office/drawing/2016/ink" xmlns:am3d="http://schemas.microsoft.com/office/drawing/2017/model3d" xmlns:o="urn:schemas-microsoft-com:office:office" xmlns:oel="http://schemas.microsoft.com/office/2019/extlst" xmlns:r="http://schemas.openxmlformats.org/officeDocument/2006/relationships" xmlns:m="http://schemas.openxmlformats.org/officeDocument/2006/math" xmlns:v="urn:schemas-microsoft-com:vml" xmlns:wp14="http://schemas.microsoft.com/office/word/2010/wordprocessingDrawing" xmlns:wp="http://schemas.openxmlformats.org/drawingml/2006/wordprocessingDrawing" xmlns:w10="urn:schemas-microsoft-com:office:word" xmlns:w="http://schemas.openxmlformats.org/wordprocessingml/2006/main" xmlns:w14="http://schemas.microsoft.com/office/word/2010/wordml" xmlns:w15="http://schemas.microsoft.com/office/word/2012/wordml" xmlns:w16cex="http://schemas.microsoft.com/office/word/2018/wordml/cex" xmlns:w16cid="http://schemas.microsoft.com/office/word/2016/wordml/cid" xmlns:w16="http://schemas.microsoft.com/office/word/2018/wordml" xmlns:w16du="http://schemas.microsoft.com/office/word/2023/wordml/word16du" xmlns:w16sdtdh="http://schemas.microsoft.com/office/word/2020/wordml/sdtdatahash" xmlns:w16sdtfl="http://schemas.microsoft.com/office/word/2024/wordml/sdtformatlock" xmlns:w16se="http://schemas.microsoft.com/office/word/2015/wordml/symex" xmlns:wpg="http://schemas.microsoft.com/office/word/2010/wordprocessingGroup" xmlns:wpi="http://schemas.microsoft.com/office/word/2010/wordprocessingInk" xmlns:wne="http://schemas.microsoft.com/office/word/2006/wordml" xmlns:wps="http://schemas.microsoft.com/office/word/2010/wordprocessingShape" mc:Ignorable="w14 w15 w16se w16cid w16 w16cex w16sdtdh w16sdtfl w16du wp14">
   <w:abstractNum w:abstractNumId="0" w15:restartNumberingAfterBreak="0">
+    <w:nsid w:val="03F5074D"/>
+    <w:multiLevelType w:val="multilevel"/>
+    <w:tmpl w:val="8F621EFE"/>
+    <w:lvl w:ilvl="0">
+      <w:start w:val="1"/>
+      <w:numFmt w:val="decimal"/>
+      <w:lvlText w:val="%1."/>
+      <w:lvlJc w:val="left"/>
+      <w:pPr>
+        <w:tabs>
+          <w:tab w:val="num" w:pos="720"/>
+        </w:tabs>
+        <w:ind w:left="720" w:hanging="360"/>
+      </w:pPr>
+    </w:lvl>
+    <w:lvl w:ilvl="1" w:tentative="1">
+      <w:start w:val="1"/>
+      <w:numFmt w:val="decimal"/>
+      <w:lvlText w:val="%2."/>
+      <w:lvlJc w:val="left"/>
+      <w:pPr>
+        <w:tabs>
+          <w:tab w:val="num" w:pos="1440"/>
+        </w:tabs>
+        <w:ind w:left="1440" w:hanging="360"/>
+      </w:pPr>
+    </w:lvl>
+    <w:lvl w:ilvl="2" w:tentative="1">
+      <w:start w:val="1"/>
+      <w:numFmt w:val="decimal"/>
+      <w:lvlText w:val="%3."/>
+      <w:lvlJc w:val="left"/>
+      <w:pPr>
+        <w:tabs>
+          <w:tab w:val="num" w:pos="2160"/>
+        </w:tabs>
+        <w:ind w:left="2160" w:hanging="360"/>
+      </w:pPr>
+    </w:lvl>
+    <w:lvl w:ilvl="3" w:tentative="1">
+      <w:start w:val="1"/>
+      <w:numFmt w:val="decimal"/>
+      <w:lvlText w:val="%4."/>
+      <w:lvlJc w:val="left"/>
+      <w:pPr>
+        <w:tabs>
+          <w:tab w:val="num" w:pos="2880"/>
+        </w:tabs>
+        <w:ind w:left="2880" w:hanging="360"/>
+      </w:pPr>
+    </w:lvl>
+    <w:lvl w:ilvl="4" w:tentative="1">
+      <w:start w:val="1"/>
+      <w:numFmt w:val="decimal"/>
+      <w:lvlText w:val="%5."/>
+      <w:lvlJc w:val="left"/>
+      <w:pPr>
+        <w:tabs>
+          <w:tab w:val="num" w:pos="3600"/>
+        </w:tabs>
+        <w:ind w:left="3600" w:hanging="360"/>
+      </w:pPr>
+    </w:lvl>
+    <w:lvl w:ilvl="5" w:tentative="1">
+      <w:start w:val="1"/>
+      <w:numFmt w:val="decimal"/>
+      <w:lvlText w:val="%6."/>
+      <w:lvlJc w:val="left"/>
+      <w:pPr>
+        <w:tabs>
+          <w:tab w:val="num" w:pos="4320"/>
+        </w:tabs>
+        <w:ind w:left="4320" w:hanging="360"/>
+      </w:pPr>
+    </w:lvl>
+    <w:lvl w:ilvl="6" w:tentative="1">
+      <w:start w:val="1"/>
+      <w:numFmt w:val="decimal"/>
+      <w:lvlText w:val="%7."/>
+      <w:lvlJc w:val="left"/>
+      <w:pPr>
+        <w:tabs>
+          <w:tab w:val="num" w:pos="5040"/>
+        </w:tabs>
+        <w:ind w:left="5040" w:hanging="360"/>
+      </w:pPr>
+    </w:lvl>
+    <w:lvl w:ilvl="7" w:tentative="1">
+      <w:start w:val="1"/>
+      <w:numFmt w:val="decimal"/>
+      <w:lvlText w:val="%8."/>
+      <w:lvlJc w:val="left"/>
+      <w:pPr>
+        <w:tabs>
+          <w:tab w:val="num" w:pos="5760"/>
+        </w:tabs>
+        <w:ind w:left="5760" w:hanging="360"/>
+      </w:pPr>
+    </w:lvl>
+    <w:lvl w:ilvl="8" w:tentative="1">
+      <w:start w:val="1"/>
+      <w:numFmt w:val="decimal"/>
+      <w:lvlText w:val="%9."/>
+      <w:lvlJc w:val="left"/>
+      <w:pPr>
+        <w:tabs>
+          <w:tab w:val="num" w:pos="6480"/>
+        </w:tabs>
+        <w:ind w:left="6480" w:hanging="360"/>
+      </w:pPr>
+    </w:lvl>
+  </w:abstractNum>
+  <w:abstractNum w:abstractNumId="1" w15:restartNumberingAfterBreak="0">
     <w:nsid w:val="06CB36FF"/>
     <w:multiLevelType w:val="multilevel"/>
     <w:tmpl w:val="127446F2"/>
@@ -3472,7 +3998,7 @@
       </w:rPr>
     </w:lvl>
   </w:abstractNum>
-  <w:abstractNum w:abstractNumId="1" w15:restartNumberingAfterBreak="0">
+  <w:abstractNum w:abstractNumId="2" w15:restartNumberingAfterBreak="0">
     <w:nsid w:val="0CF24A29"/>
     <w:multiLevelType w:val="multilevel"/>
     <w:tmpl w:val="894239A6"/>
@@ -3585,7 +4111,7 @@
       </w:rPr>
     </w:lvl>
   </w:abstractNum>
-  <w:abstractNum w:abstractNumId="2" w15:restartNumberingAfterBreak="0">
+  <w:abstractNum w:abstractNumId="3" w15:restartNumberingAfterBreak="0">
     <w:nsid w:val="0EF62E42"/>
     <w:multiLevelType w:val="multilevel"/>
     <w:tmpl w:val="C43607BA"/>
@@ -3734,7 +4260,7 @@
       </w:rPr>
     </w:lvl>
   </w:abstractNum>
-  <w:abstractNum w:abstractNumId="3" w15:restartNumberingAfterBreak="0">
+  <w:abstractNum w:abstractNumId="4" w15:restartNumberingAfterBreak="0">
     <w:nsid w:val="12D47DB3"/>
     <w:multiLevelType w:val="multilevel"/>
     <w:tmpl w:val="27A0AA14"/>
@@ -3847,7 +4373,7 @@
       </w:rPr>
     </w:lvl>
   </w:abstractNum>
-  <w:abstractNum w:abstractNumId="4" w15:restartNumberingAfterBreak="0">
+  <w:abstractNum w:abstractNumId="5" w15:restartNumberingAfterBreak="0">
     <w:nsid w:val="13CD4EBA"/>
     <w:multiLevelType w:val="multilevel"/>
     <w:tmpl w:val="18803FAE"/>
@@ -3996,7 +4522,7 @@
       </w:rPr>
     </w:lvl>
   </w:abstractNum>
-  <w:abstractNum w:abstractNumId="5" w15:restartNumberingAfterBreak="0">
+  <w:abstractNum w:abstractNumId="6" w15:restartNumberingAfterBreak="0">
     <w:nsid w:val="14D84EFA"/>
     <w:multiLevelType w:val="multilevel"/>
     <w:tmpl w:val="4282DFB8"/>
@@ -4145,7 +4671,7 @@
       </w:rPr>
     </w:lvl>
   </w:abstractNum>
-  <w:abstractNum w:abstractNumId="6" w15:restartNumberingAfterBreak="0">
+  <w:abstractNum w:abstractNumId="7" w15:restartNumberingAfterBreak="0">
     <w:nsid w:val="17832B83"/>
     <w:multiLevelType w:val="multilevel"/>
     <w:tmpl w:val="D556CAC6"/>
@@ -4294,7 +4820,7 @@
       </w:rPr>
     </w:lvl>
   </w:abstractNum>
-  <w:abstractNum w:abstractNumId="7" w15:restartNumberingAfterBreak="0">
+  <w:abstractNum w:abstractNumId="8" w15:restartNumberingAfterBreak="0">
     <w:nsid w:val="1CE064DB"/>
     <w:multiLevelType w:val="multilevel"/>
     <w:tmpl w:val="E8F80154"/>
@@ -4443,7 +4969,7 @@
       </w:rPr>
     </w:lvl>
   </w:abstractNum>
-  <w:abstractNum w:abstractNumId="8" w15:restartNumberingAfterBreak="0">
+  <w:abstractNum w:abstractNumId="9" w15:restartNumberingAfterBreak="0">
     <w:nsid w:val="25FD10C9"/>
     <w:multiLevelType w:val="multilevel"/>
     <w:tmpl w:val="3F3655DA"/>
@@ -4556,7 +5082,7 @@
       </w:pPr>
     </w:lvl>
   </w:abstractNum>
-  <w:abstractNum w:abstractNumId="9" w15:restartNumberingAfterBreak="0">
+  <w:abstractNum w:abstractNumId="10" w15:restartNumberingAfterBreak="0">
     <w:nsid w:val="27B17710"/>
     <w:multiLevelType w:val="multilevel"/>
     <w:tmpl w:val="E722BBC8"/>
@@ -4705,7 +5231,7 @@
       </w:rPr>
     </w:lvl>
   </w:abstractNum>
-  <w:abstractNum w:abstractNumId="10" w15:restartNumberingAfterBreak="0">
+  <w:abstractNum w:abstractNumId="11" w15:restartNumberingAfterBreak="0">
     <w:nsid w:val="28797331"/>
     <w:multiLevelType w:val="multilevel"/>
     <w:tmpl w:val="F76696CC"/>
@@ -4818,7 +5344,7 @@
       </w:pPr>
     </w:lvl>
   </w:abstractNum>
-  <w:abstractNum w:abstractNumId="11" w15:restartNumberingAfterBreak="0">
+  <w:abstractNum w:abstractNumId="12" w15:restartNumberingAfterBreak="0">
     <w:nsid w:val="290972CA"/>
     <w:multiLevelType w:val="multilevel"/>
     <w:tmpl w:val="0B283A56"/>
@@ -4967,7 +5493,7 @@
       </w:rPr>
     </w:lvl>
   </w:abstractNum>
-  <w:abstractNum w:abstractNumId="12" w15:restartNumberingAfterBreak="0">
+  <w:abstractNum w:abstractNumId="13" w15:restartNumberingAfterBreak="0">
     <w:nsid w:val="29961A89"/>
     <w:multiLevelType w:val="multilevel"/>
     <w:tmpl w:val="77045502"/>
@@ -5080,7 +5606,7 @@
       </w:pPr>
     </w:lvl>
   </w:abstractNum>
-  <w:abstractNum w:abstractNumId="13" w15:restartNumberingAfterBreak="0">
+  <w:abstractNum w:abstractNumId="14" w15:restartNumberingAfterBreak="0">
     <w:nsid w:val="2D6C4A65"/>
     <w:multiLevelType w:val="multilevel"/>
     <w:tmpl w:val="7CC89FEC"/>
@@ -5229,7 +5755,7 @@
       </w:rPr>
     </w:lvl>
   </w:abstractNum>
-  <w:abstractNum w:abstractNumId="14" w15:restartNumberingAfterBreak="0">
+  <w:abstractNum w:abstractNumId="15" w15:restartNumberingAfterBreak="0">
     <w:nsid w:val="36F5059D"/>
     <w:multiLevelType w:val="multilevel"/>
     <w:tmpl w:val="312E23D4"/>
@@ -5342,7 +5868,7 @@
       </w:pPr>
     </w:lvl>
   </w:abstractNum>
-  <w:abstractNum w:abstractNumId="15" w15:restartNumberingAfterBreak="0">
+  <w:abstractNum w:abstractNumId="16" w15:restartNumberingAfterBreak="0">
     <w:nsid w:val="386C4507"/>
     <w:multiLevelType w:val="multilevel"/>
     <w:tmpl w:val="D69E1A9E"/>
@@ -5455,7 +5981,7 @@
       </w:pPr>
     </w:lvl>
   </w:abstractNum>
-  <w:abstractNum w:abstractNumId="16" w15:restartNumberingAfterBreak="0">
+  <w:abstractNum w:abstractNumId="17" w15:restartNumberingAfterBreak="0">
     <w:nsid w:val="3C70556D"/>
     <w:multiLevelType w:val="multilevel"/>
     <w:tmpl w:val="1B5CF594"/>
@@ -5568,7 +6094,7 @@
       </w:rPr>
     </w:lvl>
   </w:abstractNum>
-  <w:abstractNum w:abstractNumId="17" w15:restartNumberingAfterBreak="0">
+  <w:abstractNum w:abstractNumId="18" w15:restartNumberingAfterBreak="0">
     <w:nsid w:val="40134781"/>
     <w:multiLevelType w:val="multilevel"/>
     <w:tmpl w:val="BC9412CE"/>
@@ -5717,7 +6243,7 @@
       </w:rPr>
     </w:lvl>
   </w:abstractNum>
-  <w:abstractNum w:abstractNumId="18" w15:restartNumberingAfterBreak="0">
+  <w:abstractNum w:abstractNumId="19" w15:restartNumberingAfterBreak="0">
     <w:nsid w:val="411B77AD"/>
     <w:multiLevelType w:val="multilevel"/>
     <w:tmpl w:val="18420148"/>
@@ -5866,7 +6392,7 @@
       </w:rPr>
     </w:lvl>
   </w:abstractNum>
-  <w:abstractNum w:abstractNumId="19" w15:restartNumberingAfterBreak="0">
+  <w:abstractNum w:abstractNumId="20" w15:restartNumberingAfterBreak="0">
     <w:nsid w:val="41620EC4"/>
     <w:multiLevelType w:val="multilevel"/>
     <w:tmpl w:val="69C4EFE8"/>
@@ -5979,7 +6505,7 @@
       </w:pPr>
     </w:lvl>
   </w:abstractNum>
-  <w:abstractNum w:abstractNumId="20" w15:restartNumberingAfterBreak="0">
+  <w:abstractNum w:abstractNumId="21" w15:restartNumberingAfterBreak="0">
     <w:nsid w:val="422F4839"/>
     <w:multiLevelType w:val="multilevel"/>
     <w:tmpl w:val="DBD2C956"/>
@@ -6092,7 +6618,7 @@
       </w:rPr>
     </w:lvl>
   </w:abstractNum>
-  <w:abstractNum w:abstractNumId="21" w15:restartNumberingAfterBreak="0">
+  <w:abstractNum w:abstractNumId="22" w15:restartNumberingAfterBreak="0">
     <w:nsid w:val="46E619D7"/>
     <w:multiLevelType w:val="multilevel"/>
     <w:tmpl w:val="0A526ED8"/>
@@ -6205,7 +6731,7 @@
       </w:rPr>
     </w:lvl>
   </w:abstractNum>
-  <w:abstractNum w:abstractNumId="22" w15:restartNumberingAfterBreak="0">
+  <w:abstractNum w:abstractNumId="23" w15:restartNumberingAfterBreak="0">
     <w:nsid w:val="48FC232F"/>
     <w:multiLevelType w:val="multilevel"/>
     <w:tmpl w:val="0310B426"/>
@@ -6318,7 +6844,7 @@
       </w:rPr>
     </w:lvl>
   </w:abstractNum>
-  <w:abstractNum w:abstractNumId="23" w15:restartNumberingAfterBreak="0">
+  <w:abstractNum w:abstractNumId="24" w15:restartNumberingAfterBreak="0">
     <w:nsid w:val="4F6927EE"/>
     <w:multiLevelType w:val="multilevel"/>
     <w:tmpl w:val="1B002458"/>
@@ -6467,7 +6993,7 @@
       </w:rPr>
     </w:lvl>
   </w:abstractNum>
-  <w:abstractNum w:abstractNumId="24" w15:restartNumberingAfterBreak="0">
+  <w:abstractNum w:abstractNumId="25" w15:restartNumberingAfterBreak="0">
     <w:nsid w:val="550325B0"/>
     <w:multiLevelType w:val="multilevel"/>
     <w:tmpl w:val="FE048F08"/>
@@ -6580,7 +7106,7 @@
       </w:rPr>
     </w:lvl>
   </w:abstractNum>
-  <w:abstractNum w:abstractNumId="25" w15:restartNumberingAfterBreak="0">
+  <w:abstractNum w:abstractNumId="26" w15:restartNumberingAfterBreak="0">
     <w:nsid w:val="589E7C15"/>
     <w:multiLevelType w:val="multilevel"/>
     <w:tmpl w:val="0354E82E"/>
@@ -6693,7 +7219,7 @@
       </w:rPr>
     </w:lvl>
   </w:abstractNum>
-  <w:abstractNum w:abstractNumId="26" w15:restartNumberingAfterBreak="0">
+  <w:abstractNum w:abstractNumId="27" w15:restartNumberingAfterBreak="0">
     <w:nsid w:val="5FD37ABB"/>
     <w:multiLevelType w:val="multilevel"/>
     <w:tmpl w:val="401A8256"/>
@@ -6806,7 +7332,7 @@
       </w:pPr>
     </w:lvl>
   </w:abstractNum>
-  <w:abstractNum w:abstractNumId="27" w15:restartNumberingAfterBreak="0">
+  <w:abstractNum w:abstractNumId="28" w15:restartNumberingAfterBreak="0">
     <w:nsid w:val="60FC6A53"/>
     <w:multiLevelType w:val="multilevel"/>
     <w:tmpl w:val="68C27246"/>
@@ -6919,7 +7445,7 @@
       </w:pPr>
     </w:lvl>
   </w:abstractNum>
-  <w:abstractNum w:abstractNumId="28" w15:restartNumberingAfterBreak="0">
+  <w:abstractNum w:abstractNumId="29" w15:restartNumberingAfterBreak="0">
     <w:nsid w:val="63D3511B"/>
     <w:multiLevelType w:val="multilevel"/>
     <w:tmpl w:val="63F05DFA"/>
@@ -7068,7 +7594,7 @@
       </w:rPr>
     </w:lvl>
   </w:abstractNum>
-  <w:abstractNum w:abstractNumId="29" w15:restartNumberingAfterBreak="0">
+  <w:abstractNum w:abstractNumId="30" w15:restartNumberingAfterBreak="0">
     <w:nsid w:val="64056658"/>
     <w:multiLevelType w:val="multilevel"/>
     <w:tmpl w:val="123ABD00"/>
@@ -7181,7 +7707,7 @@
       </w:pPr>
     </w:lvl>
   </w:abstractNum>
-  <w:abstractNum w:abstractNumId="30" w15:restartNumberingAfterBreak="0">
+  <w:abstractNum w:abstractNumId="31" w15:restartNumberingAfterBreak="0">
     <w:nsid w:val="64A2701B"/>
     <w:multiLevelType w:val="multilevel"/>
     <w:tmpl w:val="1EC6F728"/>
@@ -7330,7 +7856,7 @@
       </w:rPr>
     </w:lvl>
   </w:abstractNum>
-  <w:abstractNum w:abstractNumId="31" w15:restartNumberingAfterBreak="0">
+  <w:abstractNum w:abstractNumId="32" w15:restartNumberingAfterBreak="0">
     <w:nsid w:val="65A81C58"/>
     <w:multiLevelType w:val="multilevel"/>
     <w:tmpl w:val="4394FE48"/>
@@ -7443,7 +7969,7 @@
       </w:pPr>
     </w:lvl>
   </w:abstractNum>
-  <w:abstractNum w:abstractNumId="32" w15:restartNumberingAfterBreak="0">
+  <w:abstractNum w:abstractNumId="33" w15:restartNumberingAfterBreak="0">
     <w:nsid w:val="664F2297"/>
     <w:multiLevelType w:val="multilevel"/>
     <w:tmpl w:val="82C8D28E"/>
@@ -7592,7 +8118,120 @@
       </w:rPr>
     </w:lvl>
   </w:abstractNum>
-  <w:abstractNum w:abstractNumId="33" w15:restartNumberingAfterBreak="0">
+  <w:abstractNum w:abstractNumId="34" w15:restartNumberingAfterBreak="0">
+    <w:nsid w:val="66E228C9"/>
+    <w:multiLevelType w:val="multilevel"/>
+    <w:tmpl w:val="A95CADDA"/>
+    <w:lvl w:ilvl="0">
+      <w:start w:val="1"/>
+      <w:numFmt w:val="decimal"/>
+      <w:lvlText w:val="%1."/>
+      <w:lvlJc w:val="left"/>
+      <w:pPr>
+        <w:tabs>
+          <w:tab w:val="num" w:pos="720"/>
+        </w:tabs>
+        <w:ind w:left="720" w:hanging="360"/>
+      </w:pPr>
+    </w:lvl>
+    <w:lvl w:ilvl="1" w:tentative="1">
+      <w:start w:val="1"/>
+      <w:numFmt w:val="decimal"/>
+      <w:lvlText w:val="%2."/>
+      <w:lvlJc w:val="left"/>
+      <w:pPr>
+        <w:tabs>
+          <w:tab w:val="num" w:pos="1440"/>
+        </w:tabs>
+        <w:ind w:left="1440" w:hanging="360"/>
+      </w:pPr>
+    </w:lvl>
+    <w:lvl w:ilvl="2" w:tentative="1">
+      <w:start w:val="1"/>
+      <w:numFmt w:val="decimal"/>
+      <w:lvlText w:val="%3."/>
+      <w:lvlJc w:val="left"/>
+      <w:pPr>
+        <w:tabs>
+          <w:tab w:val="num" w:pos="2160"/>
+        </w:tabs>
+        <w:ind w:left="2160" w:hanging="360"/>
+      </w:pPr>
+    </w:lvl>
+    <w:lvl w:ilvl="3" w:tentative="1">
+      <w:start w:val="1"/>
+      <w:numFmt w:val="decimal"/>
+      <w:lvlText w:val="%4."/>
+      <w:lvlJc w:val="left"/>
+      <w:pPr>
+        <w:tabs>
+          <w:tab w:val="num" w:pos="2880"/>
+        </w:tabs>
+        <w:ind w:left="2880" w:hanging="360"/>
+      </w:pPr>
+    </w:lvl>
+    <w:lvl w:ilvl="4" w:tentative="1">
+      <w:start w:val="1"/>
+      <w:numFmt w:val="decimal"/>
+      <w:lvlText w:val="%5."/>
+      <w:lvlJc w:val="left"/>
+      <w:pPr>
+        <w:tabs>
+          <w:tab w:val="num" w:pos="3600"/>
+        </w:tabs>
+        <w:ind w:left="3600" w:hanging="360"/>
+      </w:pPr>
+    </w:lvl>
+    <w:lvl w:ilvl="5" w:tentative="1">
+      <w:start w:val="1"/>
+      <w:numFmt w:val="decimal"/>
+      <w:lvlText w:val="%6."/>
+      <w:lvlJc w:val="left"/>
+      <w:pPr>
+        <w:tabs>
+          <w:tab w:val="num" w:pos="4320"/>
+        </w:tabs>
+        <w:ind w:left="4320" w:hanging="360"/>
+      </w:pPr>
+    </w:lvl>
+    <w:lvl w:ilvl="6" w:tentative="1">
+      <w:start w:val="1"/>
+      <w:numFmt w:val="decimal"/>
+      <w:lvlText w:val="%7."/>
+      <w:lvlJc w:val="left"/>
+      <w:pPr>
+        <w:tabs>
+          <w:tab w:val="num" w:pos="5040"/>
+        </w:tabs>
+        <w:ind w:left="5040" w:hanging="360"/>
+      </w:pPr>
+    </w:lvl>
+    <w:lvl w:ilvl="7" w:tentative="1">
+      <w:start w:val="1"/>
+      <w:numFmt w:val="decimal"/>
+      <w:lvlText w:val="%8."/>
+      <w:lvlJc w:val="left"/>
+      <w:pPr>
+        <w:tabs>
+          <w:tab w:val="num" w:pos="5760"/>
+        </w:tabs>
+        <w:ind w:left="5760" w:hanging="360"/>
+      </w:pPr>
+    </w:lvl>
+    <w:lvl w:ilvl="8" w:tentative="1">
+      <w:start w:val="1"/>
+      <w:numFmt w:val="decimal"/>
+      <w:lvlText w:val="%9."/>
+      <w:lvlJc w:val="left"/>
+      <w:pPr>
+        <w:tabs>
+          <w:tab w:val="num" w:pos="6480"/>
+        </w:tabs>
+        <w:ind w:left="6480" w:hanging="360"/>
+      </w:pPr>
+    </w:lvl>
+  </w:abstractNum>
+  <w:abstractNum w:abstractNumId="35" w15:restartNumberingAfterBreak="0">
     <w:nsid w:val="69E95101"/>
     <w:multiLevelType w:val="multilevel"/>
     <w:tmpl w:val="D66C9996"/>
@@ -7741,7 +8380,7 @@
       </w:rPr>
     </w:lvl>
   </w:abstractNum>
-  <w:abstractNum w:abstractNumId="34" w15:restartNumberingAfterBreak="0">
+  <w:abstractNum w:abstractNumId="36" w15:restartNumberingAfterBreak="0">
     <w:nsid w:val="6ACF43AE"/>
     <w:multiLevelType w:val="multilevel"/>
     <w:tmpl w:val="5308AFC6"/>
@@ -7854,7 +8493,7 @@
       </w:pPr>
     </w:lvl>
   </w:abstractNum>
-  <w:abstractNum w:abstractNumId="35" w15:restartNumberingAfterBreak="0">
+  <w:abstractNum w:abstractNumId="37" w15:restartNumberingAfterBreak="0">
     <w:nsid w:val="6D400817"/>
     <w:multiLevelType w:val="multilevel"/>
     <w:tmpl w:val="2F36A4A2"/>
@@ -7967,7 +8606,7 @@
       </w:pPr>
     </w:lvl>
   </w:abstractNum>
-  <w:abstractNum w:abstractNumId="36" w15:restartNumberingAfterBreak="0">
+  <w:abstractNum w:abstractNumId="38" w15:restartNumberingAfterBreak="0">
     <w:nsid w:val="6D715C84"/>
     <w:multiLevelType w:val="multilevel"/>
     <w:tmpl w:val="E98401D4"/>
@@ -8116,7 +8755,7 @@
       </w:rPr>
     </w:lvl>
   </w:abstractNum>
-  <w:abstractNum w:abstractNumId="37" w15:restartNumberingAfterBreak="0">
+  <w:abstractNum w:abstractNumId="39" w15:restartNumberingAfterBreak="0">
     <w:nsid w:val="6EA342BF"/>
     <w:multiLevelType w:val="multilevel"/>
     <w:tmpl w:val="CDB2C8CA"/>
@@ -8265,7 +8904,7 @@
       </w:rPr>
     </w:lvl>
   </w:abstractNum>
-  <w:abstractNum w:abstractNumId="38" w15:restartNumberingAfterBreak="0">
+  <w:abstractNum w:abstractNumId="40" w15:restartNumberingAfterBreak="0">
     <w:nsid w:val="6F904259"/>
     <w:multiLevelType w:val="multilevel"/>
     <w:tmpl w:val="3A564D74"/>
@@ -8414,7 +9053,7 @@
       </w:rPr>
     </w:lvl>
   </w:abstractNum>
-  <w:abstractNum w:abstractNumId="39" w15:restartNumberingAfterBreak="0">
+  <w:abstractNum w:abstractNumId="41" w15:restartNumberingAfterBreak="0">
     <w:nsid w:val="70F65893"/>
     <w:multiLevelType w:val="multilevel"/>
     <w:tmpl w:val="9460B4D4"/>
@@ -8563,7 +9202,7 @@
       </w:rPr>
     </w:lvl>
   </w:abstractNum>
-  <w:abstractNum w:abstractNumId="40" w15:restartNumberingAfterBreak="0">
+  <w:abstractNum w:abstractNumId="42" w15:restartNumberingAfterBreak="0">
     <w:nsid w:val="72D11D0D"/>
     <w:multiLevelType w:val="multilevel"/>
     <w:tmpl w:val="4F4C7110"/>
@@ -8676,7 +9315,7 @@
       </w:pPr>
     </w:lvl>
   </w:abstractNum>
-  <w:abstractNum w:abstractNumId="41" w15:restartNumberingAfterBreak="0">
+  <w:abstractNum w:abstractNumId="43" w15:restartNumberingAfterBreak="0">
     <w:nsid w:val="75AB6170"/>
     <w:multiLevelType w:val="multilevel"/>
     <w:tmpl w:val="90EE79E2"/>
@@ -8825,7 +9464,7 @@
       </w:rPr>
     </w:lvl>
   </w:abstractNum>
-  <w:abstractNum w:abstractNumId="42" w15:restartNumberingAfterBreak="0">
+  <w:abstractNum w:abstractNumId="44" w15:restartNumberingAfterBreak="0">
     <w:nsid w:val="76852D99"/>
     <w:multiLevelType w:val="multilevel"/>
     <w:tmpl w:val="F184004A"/>
@@ -8938,7 +9577,7 @@
       </w:rPr>
     </w:lvl>
   </w:abstractNum>
-  <w:abstractNum w:abstractNumId="43" w15:restartNumberingAfterBreak="0">
+  <w:abstractNum w:abstractNumId="45" w15:restartNumberingAfterBreak="0">
     <w:nsid w:val="795C203B"/>
     <w:multiLevelType w:val="multilevel"/>
     <w:tmpl w:val="5DAAC81E"/>
@@ -9051,7 +9690,7 @@
       </w:rPr>
     </w:lvl>
   </w:abstractNum>
-  <w:abstractNum w:abstractNumId="44" w15:restartNumberingAfterBreak="0">
+  <w:abstractNum w:abstractNumId="46" w15:restartNumberingAfterBreak="0">
     <w:nsid w:val="7C7F6F4A"/>
     <w:multiLevelType w:val="multilevel"/>
     <w:tmpl w:val="90AA72C0"/>
@@ -9165,51 +9804,159 @@
     </w:lvl>
   </w:abstractNum>
   <w:num w:numId="1" w16cid:durableId="1336953107">
+    <w:abstractNumId w:val="17"/>
+  </w:num>
+  <w:num w:numId="2" w16cid:durableId="1877813087">
+    <w:abstractNumId w:val="2"/>
+  </w:num>
+  <w:num w:numId="3" w16cid:durableId="1145708057">
+    <w:abstractNumId w:val="26"/>
+  </w:num>
+  <w:num w:numId="4" w16cid:durableId="1911816219">
+    <w:abstractNumId w:val="46"/>
+  </w:num>
+  <w:num w:numId="5" w16cid:durableId="1154252196">
+    <w:abstractNumId w:val="4"/>
+  </w:num>
+  <w:num w:numId="6" w16cid:durableId="1034234167">
+    <w:abstractNumId w:val="21"/>
+  </w:num>
+  <w:num w:numId="7" w16cid:durableId="362563911">
+    <w:abstractNumId w:val="44"/>
+  </w:num>
+  <w:num w:numId="8" w16cid:durableId="920455290">
+    <w:abstractNumId w:val="45"/>
+  </w:num>
+  <w:num w:numId="9" w16cid:durableId="1964075507">
+    <w:abstractNumId w:val="22"/>
+  </w:num>
+  <w:num w:numId="10" w16cid:durableId="776565123">
+    <w:abstractNumId w:val="25"/>
+  </w:num>
+  <w:num w:numId="11" w16cid:durableId="870218932">
+    <w:abstractNumId w:val="23"/>
+  </w:num>
+  <w:num w:numId="12" w16cid:durableId="1585912783">
+    <w:abstractNumId w:val="32"/>
+  </w:num>
+  <w:num w:numId="13" w16cid:durableId="1983150612">
+    <w:abstractNumId w:val="3"/>
+  </w:num>
+  <w:num w:numId="14" w16cid:durableId="280576917">
+    <w:abstractNumId w:val="9"/>
+  </w:num>
+  <w:num w:numId="15" w16cid:durableId="1025639235">
+    <w:abstractNumId w:val="35"/>
+  </w:num>
+  <w:num w:numId="16" w16cid:durableId="386415125">
+    <w:abstractNumId w:val="28"/>
+    <w:lvlOverride w:ilvl="0">
+      <w:lvl w:ilvl="0">
+        <w:numFmt w:val="decimal"/>
+        <w:lvlText w:val="%1."/>
+        <w:lvlJc w:val="left"/>
+      </w:lvl>
+    </w:lvlOverride>
+  </w:num>
+  <w:num w:numId="17" w16cid:durableId="730079747">
+    <w:abstractNumId w:val="6"/>
+  </w:num>
+  <w:num w:numId="18" w16cid:durableId="1948149023">
+    <w:abstractNumId w:val="42"/>
+    <w:lvlOverride w:ilvl="0">
+      <w:lvl w:ilvl="0">
+        <w:numFmt w:val="decimal"/>
+        <w:lvlText w:val="%1."/>
+        <w:lvlJc w:val="left"/>
+      </w:lvl>
+    </w:lvlOverride>
+  </w:num>
+  <w:num w:numId="19" w16cid:durableId="188029047">
+    <w:abstractNumId w:val="1"/>
+  </w:num>
+  <w:num w:numId="20" w16cid:durableId="891119040">
+    <w:abstractNumId w:val="38"/>
+  </w:num>
+  <w:num w:numId="21" w16cid:durableId="1265503614">
+    <w:abstractNumId w:val="11"/>
+  </w:num>
+  <w:num w:numId="22" w16cid:durableId="1538005731">
+    <w:abstractNumId w:val="24"/>
+  </w:num>
+  <w:num w:numId="23" w16cid:durableId="1736857696">
+    <w:abstractNumId w:val="15"/>
+    <w:lvlOverride w:ilvl="0">
+      <w:lvl w:ilvl="0">
+        <w:numFmt w:val="decimal"/>
+        <w:lvlText w:val="%1."/>
+        <w:lvlJc w:val="left"/>
+      </w:lvl>
+    </w:lvlOverride>
+  </w:num>
+  <w:num w:numId="24" w16cid:durableId="1585382650">
+    <w:abstractNumId w:val="41"/>
+  </w:num>
+  <w:num w:numId="25" w16cid:durableId="1018584685">
+    <w:abstractNumId w:val="5"/>
+  </w:num>
+  <w:num w:numId="26" w16cid:durableId="824055243">
     <w:abstractNumId w:val="16"/>
   </w:num>
-  <w:num w:numId="2" w16cid:durableId="1877813087">
-    <w:abstractNumId w:val="1"/>
+  <w:num w:numId="27" w16cid:durableId="1831091092">
+    <w:abstractNumId w:val="18"/>
   </w:num>
-  <w:num w:numId="3" w16cid:durableId="1145708057">
-    <w:abstractNumId w:val="25"/>
+  <w:num w:numId="28" w16cid:durableId="326520564">
+    <w:abstractNumId w:val="30"/>
+    <w:lvlOverride w:ilvl="0">
+      <w:lvl w:ilvl="0">
+        <w:numFmt w:val="decimal"/>
+        <w:lvlText w:val="%1."/>
+        <w:lvlJc w:val="left"/>
+      </w:lvl>
+    </w:lvlOverride>
   </w:num>
-  <w:num w:numId="4" w16cid:durableId="1911816219">
-    <w:abstractNumId w:val="44"/>
+  <w:num w:numId="29" w16cid:durableId="724641380">
+    <w:abstractNumId w:val="10"/>
   </w:num>
-  <w:num w:numId="5" w16cid:durableId="1154252196">
-    <w:abstractNumId w:val="3"/>
-  </w:num>
-  <w:num w:numId="6" w16cid:durableId="1034234167">
-    <w:abstractNumId w:val="20"/>
-  </w:num>
-  <w:num w:numId="7" w16cid:durableId="362563911">
-    <w:abstractNumId w:val="42"/>
-  </w:num>
-  <w:num w:numId="8" w16cid:durableId="920455290">
+  <w:num w:numId="30" w16cid:durableId="457573457">
     <w:abstractNumId w:val="43"/>
   </w:num>
-  <w:num w:numId="9" w16cid:durableId="1964075507">
-    <w:abstractNumId w:val="21"/>
+  <w:num w:numId="31" w16cid:durableId="568223726">
+    <w:abstractNumId w:val="20"/>
+    <w:lvlOverride w:ilvl="0">
+      <w:lvl w:ilvl="0">
+        <w:numFmt w:val="decimal"/>
+        <w:lvlText w:val="%1."/>
+        <w:lvlJc w:val="left"/>
+      </w:lvl>
+    </w:lvlOverride>
   </w:num>
-  <w:num w:numId="10" w16cid:durableId="776565123">
-    <w:abstractNumId w:val="24"/>
+  <w:num w:numId="32" w16cid:durableId="1063912393">
+    <w:abstractNumId w:val="39"/>
   </w:num>
-  <w:num w:numId="11" w16cid:durableId="870218932">
-    <w:abstractNumId w:val="22"/>
+  <w:num w:numId="33" w16cid:durableId="953832199">
+    <w:abstractNumId w:val="12"/>
   </w:num>
-  <w:num w:numId="12" w16cid:durableId="1585912783">
-    <w:abstractNumId w:val="31"/>
+  <w:num w:numId="34" w16cid:durableId="944077428">
+    <w:abstractNumId w:val="37"/>
   </w:num>
-  <w:num w:numId="13" w16cid:durableId="1983150612">
-    <w:abstractNumId w:val="2"/>
+  <w:num w:numId="35" w16cid:durableId="1712611103">
+    <w:abstractNumId w:val="7"/>
   </w:num>
-  <w:num w:numId="14" w16cid:durableId="280576917">
-    <w:abstractNumId w:val="8"/>
+  <w:num w:numId="36" w16cid:durableId="549655906">
+    <w:abstractNumId w:val="36"/>
+    <w:lvlOverride w:ilvl="0">
+      <w:lvl w:ilvl="0">
+        <w:numFmt w:val="decimal"/>
+        <w:lvlText w:val="%1."/>
+        <w:lvlJc w:val="left"/>
+      </w:lvl>
+    </w:lvlOverride>
   </w:num>
-  <w:num w:numId="15" w16cid:durableId="1025639235">
-    <w:abstractNumId w:val="33"/>
+  <w:num w:numId="37" w16cid:durableId="1727683115">
+    <w:abstractNumId w:val="14"/>
   </w:num>
-  <w:num w:numId="16" w16cid:durableId="386415125">
+  <w:num w:numId="38" w16cid:durableId="1250314843">
     <w:abstractNumId w:val="27"/>
     <w:lvlOverride w:ilvl="0">
       <w:lvl w:ilvl="0">
@@ -9219,119 +9966,11 @@
       </w:lvl>
     </w:lvlOverride>
   </w:num>
-  <w:num w:numId="17" w16cid:durableId="730079747">
-    <w:abstractNumId w:val="5"/>
-  </w:num>
-  <w:num w:numId="18" w16cid:durableId="1948149023">
-    <w:abstractNumId w:val="40"/>
-    <w:lvlOverride w:ilvl="0">
-      <w:lvl w:ilvl="0">
-        <w:numFmt w:val="decimal"/>
-        <w:lvlText w:val="%1."/>
-        <w:lvlJc w:val="left"/>
-      </w:lvl>
-    </w:lvlOverride>
-  </w:num>
-  <w:num w:numId="19" w16cid:durableId="188029047">
-    <w:abstractNumId w:val="0"/>
-  </w:num>
-  <w:num w:numId="20" w16cid:durableId="891119040">
-    <w:abstractNumId w:val="36"/>
-  </w:num>
-  <w:num w:numId="21" w16cid:durableId="1265503614">
-    <w:abstractNumId w:val="10"/>
-  </w:num>
-  <w:num w:numId="22" w16cid:durableId="1538005731">
-    <w:abstractNumId w:val="23"/>
-  </w:num>
-  <w:num w:numId="23" w16cid:durableId="1736857696">
-    <w:abstractNumId w:val="14"/>
-    <w:lvlOverride w:ilvl="0">
-      <w:lvl w:ilvl="0">
-        <w:numFmt w:val="decimal"/>
-        <w:lvlText w:val="%1."/>
-        <w:lvlJc w:val="left"/>
-      </w:lvl>
-    </w:lvlOverride>
-  </w:num>
-  <w:num w:numId="24" w16cid:durableId="1585382650">
-    <w:abstractNumId w:val="39"/>
-  </w:num>
-  <w:num w:numId="25" w16cid:durableId="1018584685">
-    <w:abstractNumId w:val="4"/>
-  </w:num>
-  <w:num w:numId="26" w16cid:durableId="824055243">
-    <w:abstractNumId w:val="15"/>
-  </w:num>
-  <w:num w:numId="27" w16cid:durableId="1831091092">
-    <w:abstractNumId w:val="17"/>
-  </w:num>
-  <w:num w:numId="28" w16cid:durableId="326520564">
-    <w:abstractNumId w:val="29"/>
-    <w:lvlOverride w:ilvl="0">
-      <w:lvl w:ilvl="0">
-        <w:numFmt w:val="decimal"/>
-        <w:lvlText w:val="%1."/>
-        <w:lvlJc w:val="left"/>
-      </w:lvl>
-    </w:lvlOverride>
-  </w:num>
-  <w:num w:numId="29" w16cid:durableId="724641380">
-    <w:abstractNumId w:val="9"/>
-  </w:num>
-  <w:num w:numId="30" w16cid:durableId="457573457">
-    <w:abstractNumId w:val="41"/>
-  </w:num>
-  <w:num w:numId="31" w16cid:durableId="568223726">
-    <w:abstractNumId w:val="19"/>
-    <w:lvlOverride w:ilvl="0">
-      <w:lvl w:ilvl="0">
-        <w:numFmt w:val="decimal"/>
-        <w:lvlText w:val="%1."/>
-        <w:lvlJc w:val="left"/>
-      </w:lvl>
-    </w:lvlOverride>
-  </w:num>
-  <w:num w:numId="32" w16cid:durableId="1063912393">
-    <w:abstractNumId w:val="37"/>
-  </w:num>
-  <w:num w:numId="33" w16cid:durableId="953832199">
-    <w:abstractNumId w:val="11"/>
-  </w:num>
-  <w:num w:numId="34" w16cid:durableId="944077428">
-    <w:abstractNumId w:val="35"/>
-  </w:num>
-  <w:num w:numId="35" w16cid:durableId="1712611103">
-    <w:abstractNumId w:val="6"/>
-  </w:num>
-  <w:num w:numId="36" w16cid:durableId="549655906">
-    <w:abstractNumId w:val="34"/>
-    <w:lvlOverride w:ilvl="0">
-      <w:lvl w:ilvl="0">
-        <w:numFmt w:val="decimal"/>
-        <w:lvlText w:val="%1."/>
-        <w:lvlJc w:val="left"/>
-      </w:lvl>
-    </w:lvlOverride>
-  </w:num>
-  <w:num w:numId="37" w16cid:durableId="1727683115">
-    <w:abstractNumId w:val="13"/>
-  </w:num>
-  <w:num w:numId="38" w16cid:durableId="1250314843">
-    <w:abstractNumId w:val="26"/>
-    <w:lvlOverride w:ilvl="0">
-      <w:lvl w:ilvl="0">
-        <w:numFmt w:val="decimal"/>
-        <w:lvlText w:val="%1."/>
-        <w:lvlJc w:val="left"/>
-      </w:lvl>
-    </w:lvlOverride>
-  </w:num>
   <w:num w:numId="39" w16cid:durableId="358776107">
-    <w:abstractNumId w:val="7"/>
+    <w:abstractNumId w:val="8"/>
   </w:num>
   <w:num w:numId="40" w16cid:durableId="773938143">
-    <w:abstractNumId w:val="12"/>
+    <w:abstractNumId w:val="13"/>
     <w:lvlOverride w:ilvl="0">
       <w:lvl w:ilvl="0">
         <w:numFmt w:val="decimal"/>
@@ -9341,19 +9980,25 @@
     </w:lvlOverride>
   </w:num>
   <w:num w:numId="41" w16cid:durableId="462693220">
-    <w:abstractNumId w:val="32"/>
+    <w:abstractNumId w:val="33"/>
   </w:num>
   <w:num w:numId="42" w16cid:durableId="1884520078">
-    <w:abstractNumId w:val="38"/>
+    <w:abstractNumId w:val="40"/>
   </w:num>
   <w:num w:numId="43" w16cid:durableId="825441743">
-    <w:abstractNumId w:val="18"/>
+    <w:abstractNumId w:val="19"/>
   </w:num>
   <w:num w:numId="44" w16cid:durableId="1692683708">
-    <w:abstractNumId w:val="28"/>
+    <w:abstractNumId w:val="29"/>
   </w:num>
   <w:num w:numId="45" w16cid:durableId="940454712">
-    <w:abstractNumId w:val="30"/>
+    <w:abstractNumId w:val="31"/>
+  </w:num>
+  <w:num w:numId="46" w16cid:durableId="758991338">
+    <w:abstractNumId w:val="0"/>
+  </w:num>
+  <w:num w:numId="47" w16cid:durableId="24450345">
+    <w:abstractNumId w:val="34"/>
   </w:num>
 </w:numbering>
 </file>

</xml_diff>

<commit_message>
Add explanation to contradiction of s1
</commit_message>
<xml_diff>
--- a/Latency Analysis/Service 1 - Deep Analysis.docx
+++ b/Latency Analysis/Service 1 - Deep Analysis.docx
@@ -3723,6 +3723,533 @@
       </w:pPr>
     </w:p>
     <w:p/>
+    <w:p>
+      <w:pPr>
+        <w:rPr>
+          <w:lang w:val="en-US"/>
+        </w:rPr>
+      </w:pPr>
+      <w:r>
+        <w:rPr>
+          <w:lang w:val="en-US"/>
+        </w:rPr>
+        <w:t>—----------------------------------------------------------------------------------------------------------------------------</w:t>
+      </w:r>
+    </w:p>
+    <w:p>
+      <w:pPr>
+        <w:pStyle w:val="Title"/>
+        <w:jc w:val="center"/>
+        <w:rPr>
+          <w:lang w:val="en-US"/>
+        </w:rPr>
+      </w:pPr>
+      <w:r>
+        <w:rPr>
+          <w:lang w:val="en-US"/>
+        </w:rPr>
+        <w:t>Common Questions Answer</w:t>
+      </w:r>
+    </w:p>
+    <w:p>
+      <w:pPr>
+        <w:pStyle w:val="Heading1"/>
+        <w:rPr>
+          <w:b/>
+          <w:bCs/>
+          <w:lang w:val="en-US"/>
+        </w:rPr>
+      </w:pPr>
+      <w:r>
+        <w:rPr>
+          <w:lang w:val="en-US"/>
+        </w:rPr>
+        <w:t xml:space="preserve">When we decrease only CPU or memory, the latency was higher. </w:t>
+      </w:r>
+      <w:proofErr w:type="gramStart"/>
+      <w:r>
+        <w:rPr>
+          <w:lang w:val="en-US"/>
+        </w:rPr>
+        <w:t>So</w:t>
+      </w:r>
+      <w:proofErr w:type="gramEnd"/>
+      <w:r>
+        <w:rPr>
+          <w:lang w:val="en-US"/>
+        </w:rPr>
+        <w:t xml:space="preserve"> I expected latency to be higher than above when you decreased both at once. but here latency is less than that. Why?</w:t>
+      </w:r>
+    </w:p>
+    <w:p>
+      <w:pPr>
+        <w:rPr>
+          <w:lang w:val="en-US"/>
+        </w:rPr>
+      </w:pPr>
+      <w:r>
+        <w:rPr>
+          <w:lang w:val="en-US"/>
+        </w:rPr>
+        <w:t xml:space="preserve">At first, this seems counterintuitive, because combined reductions should theoretically make the environment more constrained and thus </w:t>
+      </w:r>
+      <w:r>
+        <w:rPr>
+          <w:i/>
+          <w:iCs/>
+          <w:lang w:val="en-US"/>
+        </w:rPr>
+        <w:t>worsen</w:t>
+      </w:r>
+      <w:r>
+        <w:rPr>
+          <w:lang w:val="en-US"/>
+        </w:rPr>
+        <w:t xml:space="preserve"> performance.</w:t>
+      </w:r>
+    </w:p>
+    <w:p>
+      <w:pPr>
+        <w:rPr>
+          <w:lang w:val="en-US"/>
+        </w:rPr>
+      </w:pPr>
+    </w:p>
+    <w:p>
+      <w:pPr>
+        <w:numPr>
+          <w:ilvl w:val="0"/>
+          <w:numId w:val="49"/>
+        </w:numPr>
+        <w:rPr>
+          <w:b/>
+          <w:bCs/>
+          <w:lang w:val="en-US"/>
+        </w:rPr>
+      </w:pPr>
+      <w:r>
+        <w:rPr>
+          <w:b/>
+          <w:bCs/>
+          <w:lang w:val="en-US"/>
+        </w:rPr>
+        <w:t>Improved JVM Behavior Under Tighter Memory</w:t>
+      </w:r>
+    </w:p>
+    <w:p>
+      <w:pPr>
+        <w:numPr>
+          <w:ilvl w:val="1"/>
+          <w:numId w:val="49"/>
+        </w:numPr>
+        <w:rPr>
+          <w:lang w:val="en-US"/>
+        </w:rPr>
+      </w:pPr>
+      <w:r>
+        <w:rPr>
+          <w:lang w:val="en-US"/>
+        </w:rPr>
+        <w:t>When memory is reduced along with CPU, the JVM becomes more aggressive in garbage collection (GC) and memory management.</w:t>
+      </w:r>
+    </w:p>
+    <w:p>
+      <w:pPr>
+        <w:numPr>
+          <w:ilvl w:val="1"/>
+          <w:numId w:val="49"/>
+        </w:numPr>
+        <w:rPr>
+          <w:lang w:val="en-US"/>
+        </w:rPr>
+      </w:pPr>
+      <w:r>
+        <w:rPr>
+          <w:lang w:val="en-US"/>
+        </w:rPr>
+        <w:t>This can lead to more frequent but shorter GC pauses, reducing long tail latencies caused by sudden full GCs.</w:t>
+      </w:r>
+    </w:p>
+    <w:p>
+      <w:pPr>
+        <w:numPr>
+          <w:ilvl w:val="1"/>
+          <w:numId w:val="49"/>
+        </w:numPr>
+        <w:rPr>
+          <w:lang w:val="en-US"/>
+        </w:rPr>
+      </w:pPr>
+      <w:r>
+        <w:rPr>
+          <w:lang w:val="en-US"/>
+        </w:rPr>
+        <w:t>In CPU-only reduction, the JVM allocate freely, then hit GC spikes under CPU pressure, leading to higher latency.</w:t>
+      </w:r>
+    </w:p>
+    <w:p>
+      <w:pPr>
+        <w:numPr>
+          <w:ilvl w:val="1"/>
+          <w:numId w:val="49"/>
+        </w:numPr>
+        <w:rPr>
+          <w:lang w:val="en-US"/>
+        </w:rPr>
+      </w:pPr>
+      <w:r>
+        <w:rPr>
+          <w:lang w:val="en-US"/>
+        </w:rPr>
+        <w:t xml:space="preserve">Combined pressure </w:t>
+      </w:r>
+      <w:proofErr w:type="gramStart"/>
+      <w:r>
+        <w:rPr>
+          <w:lang w:val="en-US"/>
+        </w:rPr>
+        <w:t>force</w:t>
+      </w:r>
+      <w:proofErr w:type="gramEnd"/>
+      <w:r>
+        <w:rPr>
+          <w:lang w:val="en-US"/>
+        </w:rPr>
+        <w:t xml:space="preserve"> the JVM to optimize memory churn more effectively.</w:t>
+      </w:r>
+    </w:p>
+    <w:p>
+      <w:pPr>
+        <w:numPr>
+          <w:ilvl w:val="0"/>
+          <w:numId w:val="49"/>
+        </w:numPr>
+        <w:rPr>
+          <w:b/>
+          <w:bCs/>
+          <w:lang w:val="en-US"/>
+        </w:rPr>
+      </w:pPr>
+      <w:r>
+        <w:rPr>
+          <w:b/>
+          <w:bCs/>
+          <w:lang w:val="en-US"/>
+        </w:rPr>
+        <w:t>CPU Throttling Benefits from Less Memory Overhead</w:t>
+      </w:r>
+    </w:p>
+    <w:p>
+      <w:pPr>
+        <w:numPr>
+          <w:ilvl w:val="1"/>
+          <w:numId w:val="49"/>
+        </w:numPr>
+        <w:rPr>
+          <w:lang w:val="en-US"/>
+        </w:rPr>
+      </w:pPr>
+      <w:r>
+        <w:rPr>
+          <w:lang w:val="en-US"/>
+        </w:rPr>
+        <w:t xml:space="preserve">In CPU-only reductions, the service still </w:t>
+      </w:r>
+      <w:proofErr w:type="gramStart"/>
+      <w:r>
+        <w:rPr>
+          <w:lang w:val="en-US"/>
+        </w:rPr>
+        <w:t>have</w:t>
+      </w:r>
+      <w:proofErr w:type="gramEnd"/>
+      <w:r>
+        <w:rPr>
+          <w:lang w:val="en-US"/>
+        </w:rPr>
+        <w:t xml:space="preserve"> a large memory space, which means more objects and bigger GC workloads.</w:t>
+      </w:r>
+    </w:p>
+    <w:p>
+      <w:pPr>
+        <w:numPr>
+          <w:ilvl w:val="1"/>
+          <w:numId w:val="49"/>
+        </w:numPr>
+        <w:rPr>
+          <w:lang w:val="en-US"/>
+        </w:rPr>
+      </w:pPr>
+      <w:r>
+        <w:rPr>
+          <w:lang w:val="en-US"/>
+        </w:rPr>
+        <w:t>When both are reduced, the reduced memory footprint means smaller GC jobs, which can complete faster even with reduced CPU.</w:t>
+      </w:r>
+    </w:p>
+    <w:p>
+      <w:pPr>
+        <w:numPr>
+          <w:ilvl w:val="1"/>
+          <w:numId w:val="49"/>
+        </w:numPr>
+        <w:rPr>
+          <w:lang w:val="en-US"/>
+        </w:rPr>
+      </w:pPr>
+      <w:r>
+        <w:rPr>
+          <w:lang w:val="en-US"/>
+        </w:rPr>
+        <w:t>CPU and memory reduction together actually balance the JVM's execution environment more efficiently.</w:t>
+      </w:r>
+    </w:p>
+    <w:p>
+      <w:pPr>
+        <w:numPr>
+          <w:ilvl w:val="0"/>
+          <w:numId w:val="49"/>
+        </w:numPr>
+        <w:rPr>
+          <w:b/>
+          <w:bCs/>
+          <w:lang w:val="en-US"/>
+        </w:rPr>
+      </w:pPr>
+      <w:r>
+        <w:rPr>
+          <w:b/>
+          <w:bCs/>
+          <w:lang w:val="en-US"/>
+        </w:rPr>
+        <w:t>Reduced Thread Contention or I/O Buffering</w:t>
+      </w:r>
+    </w:p>
+    <w:p>
+      <w:pPr>
+        <w:numPr>
+          <w:ilvl w:val="1"/>
+          <w:numId w:val="49"/>
+        </w:numPr>
+        <w:rPr>
+          <w:lang w:val="en-US"/>
+        </w:rPr>
+      </w:pPr>
+      <w:r>
+        <w:rPr>
+          <w:lang w:val="en-US"/>
+        </w:rPr>
+        <w:t>Less CPU often causes thread backpressure. If memory remains high, threads queue large buffers, adding GC pressure.</w:t>
+      </w:r>
+    </w:p>
+    <w:p>
+      <w:pPr>
+        <w:numPr>
+          <w:ilvl w:val="1"/>
+          <w:numId w:val="49"/>
+        </w:numPr>
+        <w:rPr>
+          <w:lang w:val="en-US"/>
+        </w:rPr>
+      </w:pPr>
+      <w:r>
+        <w:rPr>
+          <w:lang w:val="en-US"/>
+        </w:rPr>
+        <w:t>Combined limits force smaller buffers, fewer objects per thread, and lower contention, resulting in less variation in latency.</w:t>
+      </w:r>
+    </w:p>
+    <w:p>
+      <w:pPr>
+        <w:numPr>
+          <w:ilvl w:val="0"/>
+          <w:numId w:val="49"/>
+        </w:numPr>
+        <w:rPr>
+          <w:b/>
+          <w:bCs/>
+          <w:lang w:val="en-US"/>
+        </w:rPr>
+      </w:pPr>
+      <w:r>
+        <w:rPr>
+          <w:b/>
+          <w:bCs/>
+          <w:lang w:val="en-US"/>
+        </w:rPr>
+        <w:t>Scheduling Behavior on the Node</w:t>
+      </w:r>
+    </w:p>
+    <w:p>
+      <w:pPr>
+        <w:numPr>
+          <w:ilvl w:val="1"/>
+          <w:numId w:val="49"/>
+        </w:numPr>
+        <w:rPr>
+          <w:lang w:val="en-US"/>
+        </w:rPr>
+      </w:pPr>
+      <w:r>
+        <w:rPr>
+          <w:lang w:val="en-US"/>
+        </w:rPr>
+        <w:t>Kubernetes schedule the pod differently when both CPU and memory requests are reduced:</w:t>
+      </w:r>
+    </w:p>
+    <w:p>
+      <w:pPr>
+        <w:numPr>
+          <w:ilvl w:val="2"/>
+          <w:numId w:val="49"/>
+        </w:numPr>
+        <w:rPr>
+          <w:lang w:val="en-US"/>
+        </w:rPr>
+      </w:pPr>
+      <w:r>
+        <w:rPr>
+          <w:lang w:val="en-US"/>
+        </w:rPr>
+        <w:t>Lower resource footprint -&gt; placed on less noisy nodes.</w:t>
+      </w:r>
+    </w:p>
+    <w:p>
+      <w:pPr>
+        <w:numPr>
+          <w:ilvl w:val="2"/>
+          <w:numId w:val="49"/>
+        </w:numPr>
+        <w:rPr>
+          <w:lang w:val="en-US"/>
+        </w:rPr>
+      </w:pPr>
+      <w:r>
+        <w:rPr>
+          <w:lang w:val="en-US"/>
+        </w:rPr>
+        <w:t>Pods now avoid sharing with heavier workloads -&gt; less contention, fewer context switches.</w:t>
+      </w:r>
+    </w:p>
+    <w:p>
+      <w:pPr>
+        <w:numPr>
+          <w:ilvl w:val="1"/>
+          <w:numId w:val="49"/>
+        </w:numPr>
+        <w:rPr>
+          <w:lang w:val="en-US"/>
+        </w:rPr>
+      </w:pPr>
+      <w:r>
+        <w:rPr>
+          <w:lang w:val="en-US"/>
+        </w:rPr>
+        <w:t>This can make latency better despite resource cuts.</w:t>
+      </w:r>
+    </w:p>
+    <w:p>
+      <w:pPr>
+        <w:numPr>
+          <w:ilvl w:val="0"/>
+          <w:numId w:val="49"/>
+        </w:numPr>
+        <w:rPr>
+          <w:b/>
+          <w:bCs/>
+          <w:lang w:val="en-US"/>
+        </w:rPr>
+      </w:pPr>
+      <w:r>
+        <w:rPr>
+          <w:b/>
+          <w:bCs/>
+          <w:lang w:val="en-US"/>
+        </w:rPr>
+        <w:t>Load Balancer or Service Mesh Side Effects</w:t>
+      </w:r>
+    </w:p>
+    <w:p>
+      <w:pPr>
+        <w:numPr>
+          <w:ilvl w:val="1"/>
+          <w:numId w:val="49"/>
+        </w:numPr>
+        <w:rPr>
+          <w:lang w:val="en-US"/>
+        </w:rPr>
+      </w:pPr>
+      <w:r>
+        <w:rPr>
+          <w:lang w:val="en-US"/>
+        </w:rPr>
+        <w:t>When resource reductions affect pod startup times or readiness probes differently, traffic routing shift.</w:t>
+      </w:r>
+    </w:p>
+    <w:p>
+      <w:pPr>
+        <w:numPr>
+          <w:ilvl w:val="1"/>
+          <w:numId w:val="49"/>
+        </w:numPr>
+        <w:rPr>
+          <w:lang w:val="en-US"/>
+        </w:rPr>
+      </w:pPr>
+      <w:r>
+        <w:rPr>
+          <w:lang w:val="en-US"/>
+        </w:rPr>
+        <w:t>Combined reductions lead to fewer pod restarts (if memory is not triggering OOM kills), leading to smoother traffic handling than the intermittent churn of CPU-only drops.</w:t>
+      </w:r>
+    </w:p>
+    <w:p>
+      <w:pPr>
+        <w:rPr>
+          <w:lang w:val="en-US"/>
+        </w:rPr>
+      </w:pPr>
+      <w:r>
+        <w:rPr>
+          <w:lang w:val="en-US"/>
+        </w:rPr>
+        <w:br/>
+      </w:r>
+    </w:p>
+    <w:p>
+      <w:pPr>
+        <w:numPr>
+          <w:ilvl w:val="0"/>
+          <w:numId w:val="50"/>
+        </w:numPr>
+        <w:rPr>
+          <w:lang w:val="en-US"/>
+        </w:rPr>
+      </w:pPr>
+      <w:r>
+        <w:rPr>
+          <w:lang w:val="en-US"/>
+        </w:rPr>
+        <w:t>Reducing both resources together doesn't always compound performance issues - it can actually force the runtime to adapt more efficiently.</w:t>
+      </w:r>
+    </w:p>
+    <w:p>
+      <w:pPr>
+        <w:numPr>
+          <w:ilvl w:val="0"/>
+          <w:numId w:val="50"/>
+        </w:numPr>
+        <w:rPr>
+          <w:lang w:val="en-US"/>
+        </w:rPr>
+      </w:pPr>
+      <w:r>
+        <w:rPr>
+          <w:lang w:val="en-US"/>
+        </w:rPr>
+        <w:t>JVM-based services under constant load respond non-linearly to resource constraints, sometimes performing better when GC and CPU execution are both tightly controlled.</w:t>
+      </w:r>
+    </w:p>
     <w:p/>
     <w:sectPr>
       <w:pgSz w:w="12240" w:h="15840"/>
@@ -5756,6 +6283,155 @@
     </w:lvl>
   </w:abstractNum>
   <w:abstractNum w:abstractNumId="15" w15:restartNumberingAfterBreak="0">
+    <w:nsid w:val="31EE393B"/>
+    <w:multiLevelType w:val="multilevel"/>
+    <w:tmpl w:val="A42A58EC"/>
+    <w:lvl w:ilvl="0">
+      <w:start w:val="1"/>
+      <w:numFmt w:val="bullet"/>
+      <w:lvlText w:val=""/>
+      <w:lvlJc w:val="left"/>
+      <w:pPr>
+        <w:tabs>
+          <w:tab w:val="num" w:pos="720"/>
+        </w:tabs>
+        <w:ind w:left="720" w:hanging="360"/>
+      </w:pPr>
+      <w:rPr>
+        <w:rFonts w:ascii="Symbol" w:hAnsi="Symbol" w:hint="default"/>
+        <w:sz w:val="20"/>
+      </w:rPr>
+    </w:lvl>
+    <w:lvl w:ilvl="1">
+      <w:start w:val="1"/>
+      <w:numFmt w:val="bullet"/>
+      <w:lvlText w:val="o"/>
+      <w:lvlJc w:val="left"/>
+      <w:pPr>
+        <w:tabs>
+          <w:tab w:val="num" w:pos="1440"/>
+        </w:tabs>
+        <w:ind w:left="1440" w:hanging="360"/>
+      </w:pPr>
+      <w:rPr>
+        <w:rFonts w:ascii="Courier New" w:hAnsi="Courier New" w:hint="default"/>
+        <w:sz w:val="20"/>
+      </w:rPr>
+    </w:lvl>
+    <w:lvl w:ilvl="2">
+      <w:start w:val="1"/>
+      <w:numFmt w:val="bullet"/>
+      <w:lvlText w:val=""/>
+      <w:lvlJc w:val="left"/>
+      <w:pPr>
+        <w:tabs>
+          <w:tab w:val="num" w:pos="2160"/>
+        </w:tabs>
+        <w:ind w:left="2160" w:hanging="360"/>
+      </w:pPr>
+      <w:rPr>
+        <w:rFonts w:ascii="Wingdings" w:hAnsi="Wingdings" w:hint="default"/>
+        <w:sz w:val="20"/>
+      </w:rPr>
+    </w:lvl>
+    <w:lvl w:ilvl="3" w:tentative="1">
+      <w:start w:val="1"/>
+      <w:numFmt w:val="bullet"/>
+      <w:lvlText w:val=""/>
+      <w:lvlJc w:val="left"/>
+      <w:pPr>
+        <w:tabs>
+          <w:tab w:val="num" w:pos="2880"/>
+        </w:tabs>
+        <w:ind w:left="2880" w:hanging="360"/>
+      </w:pPr>
+      <w:rPr>
+        <w:rFonts w:ascii="Wingdings" w:hAnsi="Wingdings" w:hint="default"/>
+        <w:sz w:val="20"/>
+      </w:rPr>
+    </w:lvl>
+    <w:lvl w:ilvl="4" w:tentative="1">
+      <w:start w:val="1"/>
+      <w:numFmt w:val="bullet"/>
+      <w:lvlText w:val=""/>
+      <w:lvlJc w:val="left"/>
+      <w:pPr>
+        <w:tabs>
+          <w:tab w:val="num" w:pos="3600"/>
+        </w:tabs>
+        <w:ind w:left="3600" w:hanging="360"/>
+      </w:pPr>
+      <w:rPr>
+        <w:rFonts w:ascii="Wingdings" w:hAnsi="Wingdings" w:hint="default"/>
+        <w:sz w:val="20"/>
+      </w:rPr>
+    </w:lvl>
+    <w:lvl w:ilvl="5" w:tentative="1">
+      <w:start w:val="1"/>
+      <w:numFmt w:val="bullet"/>
+      <w:lvlText w:val=""/>
+      <w:lvlJc w:val="left"/>
+      <w:pPr>
+        <w:tabs>
+          <w:tab w:val="num" w:pos="4320"/>
+        </w:tabs>
+        <w:ind w:left="4320" w:hanging="360"/>
+      </w:pPr>
+      <w:rPr>
+        <w:rFonts w:ascii="Wingdings" w:hAnsi="Wingdings" w:hint="default"/>
+        <w:sz w:val="20"/>
+      </w:rPr>
+    </w:lvl>
+    <w:lvl w:ilvl="6" w:tentative="1">
+      <w:start w:val="1"/>
+      <w:numFmt w:val="bullet"/>
+      <w:lvlText w:val=""/>
+      <w:lvlJc w:val="left"/>
+      <w:pPr>
+        <w:tabs>
+          <w:tab w:val="num" w:pos="5040"/>
+        </w:tabs>
+        <w:ind w:left="5040" w:hanging="360"/>
+      </w:pPr>
+      <w:rPr>
+        <w:rFonts w:ascii="Wingdings" w:hAnsi="Wingdings" w:hint="default"/>
+        <w:sz w:val="20"/>
+      </w:rPr>
+    </w:lvl>
+    <w:lvl w:ilvl="7" w:tentative="1">
+      <w:start w:val="1"/>
+      <w:numFmt w:val="bullet"/>
+      <w:lvlText w:val=""/>
+      <w:lvlJc w:val="left"/>
+      <w:pPr>
+        <w:tabs>
+          <w:tab w:val="num" w:pos="5760"/>
+        </w:tabs>
+        <w:ind w:left="5760" w:hanging="360"/>
+      </w:pPr>
+      <w:rPr>
+        <w:rFonts w:ascii="Wingdings" w:hAnsi="Wingdings" w:hint="default"/>
+        <w:sz w:val="20"/>
+      </w:rPr>
+    </w:lvl>
+    <w:lvl w:ilvl="8" w:tentative="1">
+      <w:start w:val="1"/>
+      <w:numFmt w:val="bullet"/>
+      <w:lvlText w:val=""/>
+      <w:lvlJc w:val="left"/>
+      <w:pPr>
+        <w:tabs>
+          <w:tab w:val="num" w:pos="6480"/>
+        </w:tabs>
+        <w:ind w:left="6480" w:hanging="360"/>
+      </w:pPr>
+      <w:rPr>
+        <w:rFonts w:ascii="Wingdings" w:hAnsi="Wingdings" w:hint="default"/>
+        <w:sz w:val="20"/>
+      </w:rPr>
+    </w:lvl>
+  </w:abstractNum>
+  <w:abstractNum w:abstractNumId="16" w15:restartNumberingAfterBreak="0">
     <w:nsid w:val="36F5059D"/>
     <w:multiLevelType w:val="multilevel"/>
     <w:tmpl w:val="312E23D4"/>
@@ -5868,7 +6544,7 @@
       </w:pPr>
     </w:lvl>
   </w:abstractNum>
-  <w:abstractNum w:abstractNumId="16" w15:restartNumberingAfterBreak="0">
+  <w:abstractNum w:abstractNumId="17" w15:restartNumberingAfterBreak="0">
     <w:nsid w:val="386C4507"/>
     <w:multiLevelType w:val="multilevel"/>
     <w:tmpl w:val="D69E1A9E"/>
@@ -5981,7 +6657,7 @@
       </w:pPr>
     </w:lvl>
   </w:abstractNum>
-  <w:abstractNum w:abstractNumId="17" w15:restartNumberingAfterBreak="0">
+  <w:abstractNum w:abstractNumId="18" w15:restartNumberingAfterBreak="0">
     <w:nsid w:val="3C70556D"/>
     <w:multiLevelType w:val="multilevel"/>
     <w:tmpl w:val="1B5CF594"/>
@@ -6094,7 +6770,7 @@
       </w:rPr>
     </w:lvl>
   </w:abstractNum>
-  <w:abstractNum w:abstractNumId="18" w15:restartNumberingAfterBreak="0">
+  <w:abstractNum w:abstractNumId="19" w15:restartNumberingAfterBreak="0">
     <w:nsid w:val="40134781"/>
     <w:multiLevelType w:val="multilevel"/>
     <w:tmpl w:val="BC9412CE"/>
@@ -6243,7 +6919,7 @@
       </w:rPr>
     </w:lvl>
   </w:abstractNum>
-  <w:abstractNum w:abstractNumId="19" w15:restartNumberingAfterBreak="0">
+  <w:abstractNum w:abstractNumId="20" w15:restartNumberingAfterBreak="0">
     <w:nsid w:val="411B77AD"/>
     <w:multiLevelType w:val="multilevel"/>
     <w:tmpl w:val="18420148"/>
@@ -6392,7 +7068,7 @@
       </w:rPr>
     </w:lvl>
   </w:abstractNum>
-  <w:abstractNum w:abstractNumId="20" w15:restartNumberingAfterBreak="0">
+  <w:abstractNum w:abstractNumId="21" w15:restartNumberingAfterBreak="0">
     <w:nsid w:val="41620EC4"/>
     <w:multiLevelType w:val="multilevel"/>
     <w:tmpl w:val="69C4EFE8"/>
@@ -6505,7 +7181,7 @@
       </w:pPr>
     </w:lvl>
   </w:abstractNum>
-  <w:abstractNum w:abstractNumId="21" w15:restartNumberingAfterBreak="0">
+  <w:abstractNum w:abstractNumId="22" w15:restartNumberingAfterBreak="0">
     <w:nsid w:val="422F4839"/>
     <w:multiLevelType w:val="multilevel"/>
     <w:tmpl w:val="DBD2C956"/>
@@ -6618,7 +7294,7 @@
       </w:rPr>
     </w:lvl>
   </w:abstractNum>
-  <w:abstractNum w:abstractNumId="22" w15:restartNumberingAfterBreak="0">
+  <w:abstractNum w:abstractNumId="23" w15:restartNumberingAfterBreak="0">
     <w:nsid w:val="46E619D7"/>
     <w:multiLevelType w:val="multilevel"/>
     <w:tmpl w:val="0A526ED8"/>
@@ -6731,7 +7407,7 @@
       </w:rPr>
     </w:lvl>
   </w:abstractNum>
-  <w:abstractNum w:abstractNumId="23" w15:restartNumberingAfterBreak="0">
+  <w:abstractNum w:abstractNumId="24" w15:restartNumberingAfterBreak="0">
     <w:nsid w:val="48FC232F"/>
     <w:multiLevelType w:val="multilevel"/>
     <w:tmpl w:val="0310B426"/>
@@ -6844,7 +7520,7 @@
       </w:rPr>
     </w:lvl>
   </w:abstractNum>
-  <w:abstractNum w:abstractNumId="24" w15:restartNumberingAfterBreak="0">
+  <w:abstractNum w:abstractNumId="25" w15:restartNumberingAfterBreak="0">
     <w:nsid w:val="4F6927EE"/>
     <w:multiLevelType w:val="multilevel"/>
     <w:tmpl w:val="1B002458"/>
@@ -6993,7 +7669,7 @@
       </w:rPr>
     </w:lvl>
   </w:abstractNum>
-  <w:abstractNum w:abstractNumId="25" w15:restartNumberingAfterBreak="0">
+  <w:abstractNum w:abstractNumId="26" w15:restartNumberingAfterBreak="0">
     <w:nsid w:val="550325B0"/>
     <w:multiLevelType w:val="multilevel"/>
     <w:tmpl w:val="FE048F08"/>
@@ -7106,7 +7782,7 @@
       </w:rPr>
     </w:lvl>
   </w:abstractNum>
-  <w:abstractNum w:abstractNumId="26" w15:restartNumberingAfterBreak="0">
+  <w:abstractNum w:abstractNumId="27" w15:restartNumberingAfterBreak="0">
     <w:nsid w:val="589E7C15"/>
     <w:multiLevelType w:val="multilevel"/>
     <w:tmpl w:val="0354E82E"/>
@@ -7219,7 +7895,120 @@
       </w:rPr>
     </w:lvl>
   </w:abstractNum>
-  <w:abstractNum w:abstractNumId="27" w15:restartNumberingAfterBreak="0">
+  <w:abstractNum w:abstractNumId="28" w15:restartNumberingAfterBreak="0">
+    <w:nsid w:val="5A9663B3"/>
+    <w:multiLevelType w:val="multilevel"/>
+    <w:tmpl w:val="412EF7F2"/>
+    <w:lvl w:ilvl="0">
+      <w:start w:val="1"/>
+      <w:numFmt w:val="decimal"/>
+      <w:lvlText w:val="%1."/>
+      <w:lvlJc w:val="left"/>
+      <w:pPr>
+        <w:tabs>
+          <w:tab w:val="num" w:pos="720"/>
+        </w:tabs>
+        <w:ind w:left="720" w:hanging="360"/>
+      </w:pPr>
+    </w:lvl>
+    <w:lvl w:ilvl="1" w:tentative="1">
+      <w:start w:val="1"/>
+      <w:numFmt w:val="decimal"/>
+      <w:lvlText w:val="%2."/>
+      <w:lvlJc w:val="left"/>
+      <w:pPr>
+        <w:tabs>
+          <w:tab w:val="num" w:pos="1440"/>
+        </w:tabs>
+        <w:ind w:left="1440" w:hanging="360"/>
+      </w:pPr>
+    </w:lvl>
+    <w:lvl w:ilvl="2" w:tentative="1">
+      <w:start w:val="1"/>
+      <w:numFmt w:val="decimal"/>
+      <w:lvlText w:val="%3."/>
+      <w:lvlJc w:val="left"/>
+      <w:pPr>
+        <w:tabs>
+          <w:tab w:val="num" w:pos="2160"/>
+        </w:tabs>
+        <w:ind w:left="2160" w:hanging="360"/>
+      </w:pPr>
+    </w:lvl>
+    <w:lvl w:ilvl="3" w:tentative="1">
+      <w:start w:val="1"/>
+      <w:numFmt w:val="decimal"/>
+      <w:lvlText w:val="%4."/>
+      <w:lvlJc w:val="left"/>
+      <w:pPr>
+        <w:tabs>
+          <w:tab w:val="num" w:pos="2880"/>
+        </w:tabs>
+        <w:ind w:left="2880" w:hanging="360"/>
+      </w:pPr>
+    </w:lvl>
+    <w:lvl w:ilvl="4" w:tentative="1">
+      <w:start w:val="1"/>
+      <w:numFmt w:val="decimal"/>
+      <w:lvlText w:val="%5."/>
+      <w:lvlJc w:val="left"/>
+      <w:pPr>
+        <w:tabs>
+          <w:tab w:val="num" w:pos="3600"/>
+        </w:tabs>
+        <w:ind w:left="3600" w:hanging="360"/>
+      </w:pPr>
+    </w:lvl>
+    <w:lvl w:ilvl="5" w:tentative="1">
+      <w:start w:val="1"/>
+      <w:numFmt w:val="decimal"/>
+      <w:lvlText w:val="%6."/>
+      <w:lvlJc w:val="left"/>
+      <w:pPr>
+        <w:tabs>
+          <w:tab w:val="num" w:pos="4320"/>
+        </w:tabs>
+        <w:ind w:left="4320" w:hanging="360"/>
+      </w:pPr>
+    </w:lvl>
+    <w:lvl w:ilvl="6" w:tentative="1">
+      <w:start w:val="1"/>
+      <w:numFmt w:val="decimal"/>
+      <w:lvlText w:val="%7."/>
+      <w:lvlJc w:val="left"/>
+      <w:pPr>
+        <w:tabs>
+          <w:tab w:val="num" w:pos="5040"/>
+        </w:tabs>
+        <w:ind w:left="5040" w:hanging="360"/>
+      </w:pPr>
+    </w:lvl>
+    <w:lvl w:ilvl="7" w:tentative="1">
+      <w:start w:val="1"/>
+      <w:numFmt w:val="decimal"/>
+      <w:lvlText w:val="%8."/>
+      <w:lvlJc w:val="left"/>
+      <w:pPr>
+        <w:tabs>
+          <w:tab w:val="num" w:pos="5760"/>
+        </w:tabs>
+        <w:ind w:left="5760" w:hanging="360"/>
+      </w:pPr>
+    </w:lvl>
+    <w:lvl w:ilvl="8" w:tentative="1">
+      <w:start w:val="1"/>
+      <w:numFmt w:val="decimal"/>
+      <w:lvlText w:val="%9."/>
+      <w:lvlJc w:val="left"/>
+      <w:pPr>
+        <w:tabs>
+          <w:tab w:val="num" w:pos="6480"/>
+        </w:tabs>
+        <w:ind w:left="6480" w:hanging="360"/>
+      </w:pPr>
+    </w:lvl>
+  </w:abstractNum>
+  <w:abstractNum w:abstractNumId="29" w15:restartNumberingAfterBreak="0">
     <w:nsid w:val="5FD37ABB"/>
     <w:multiLevelType w:val="multilevel"/>
     <w:tmpl w:val="401A8256"/>
@@ -7332,7 +8121,7 @@
       </w:pPr>
     </w:lvl>
   </w:abstractNum>
-  <w:abstractNum w:abstractNumId="28" w15:restartNumberingAfterBreak="0">
+  <w:abstractNum w:abstractNumId="30" w15:restartNumberingAfterBreak="0">
     <w:nsid w:val="60FC6A53"/>
     <w:multiLevelType w:val="multilevel"/>
     <w:tmpl w:val="68C27246"/>
@@ -7445,7 +8234,7 @@
       </w:pPr>
     </w:lvl>
   </w:abstractNum>
-  <w:abstractNum w:abstractNumId="29" w15:restartNumberingAfterBreak="0">
+  <w:abstractNum w:abstractNumId="31" w15:restartNumberingAfterBreak="0">
     <w:nsid w:val="63D3511B"/>
     <w:multiLevelType w:val="multilevel"/>
     <w:tmpl w:val="63F05DFA"/>
@@ -7594,7 +8383,7 @@
       </w:rPr>
     </w:lvl>
   </w:abstractNum>
-  <w:abstractNum w:abstractNumId="30" w15:restartNumberingAfterBreak="0">
+  <w:abstractNum w:abstractNumId="32" w15:restartNumberingAfterBreak="0">
     <w:nsid w:val="64056658"/>
     <w:multiLevelType w:val="multilevel"/>
     <w:tmpl w:val="123ABD00"/>
@@ -7707,7 +8496,7 @@
       </w:pPr>
     </w:lvl>
   </w:abstractNum>
-  <w:abstractNum w:abstractNumId="31" w15:restartNumberingAfterBreak="0">
+  <w:abstractNum w:abstractNumId="33" w15:restartNumberingAfterBreak="0">
     <w:nsid w:val="64A2701B"/>
     <w:multiLevelType w:val="multilevel"/>
     <w:tmpl w:val="1EC6F728"/>
@@ -7856,7 +8645,7 @@
       </w:rPr>
     </w:lvl>
   </w:abstractNum>
-  <w:abstractNum w:abstractNumId="32" w15:restartNumberingAfterBreak="0">
+  <w:abstractNum w:abstractNumId="34" w15:restartNumberingAfterBreak="0">
     <w:nsid w:val="65A81C58"/>
     <w:multiLevelType w:val="multilevel"/>
     <w:tmpl w:val="4394FE48"/>
@@ -7969,7 +8758,7 @@
       </w:pPr>
     </w:lvl>
   </w:abstractNum>
-  <w:abstractNum w:abstractNumId="33" w15:restartNumberingAfterBreak="0">
+  <w:abstractNum w:abstractNumId="35" w15:restartNumberingAfterBreak="0">
     <w:nsid w:val="664F2297"/>
     <w:multiLevelType w:val="multilevel"/>
     <w:tmpl w:val="82C8D28E"/>
@@ -8118,7 +8907,7 @@
       </w:rPr>
     </w:lvl>
   </w:abstractNum>
-  <w:abstractNum w:abstractNumId="34" w15:restartNumberingAfterBreak="0">
+  <w:abstractNum w:abstractNumId="36" w15:restartNumberingAfterBreak="0">
     <w:nsid w:val="66E228C9"/>
     <w:multiLevelType w:val="multilevel"/>
     <w:tmpl w:val="A95CADDA"/>
@@ -8231,7 +9020,7 @@
       </w:pPr>
     </w:lvl>
   </w:abstractNum>
-  <w:abstractNum w:abstractNumId="35" w15:restartNumberingAfterBreak="0">
+  <w:abstractNum w:abstractNumId="37" w15:restartNumberingAfterBreak="0">
     <w:nsid w:val="69E95101"/>
     <w:multiLevelType w:val="multilevel"/>
     <w:tmpl w:val="D66C9996"/>
@@ -8380,7 +9169,7 @@
       </w:rPr>
     </w:lvl>
   </w:abstractNum>
-  <w:abstractNum w:abstractNumId="36" w15:restartNumberingAfterBreak="0">
+  <w:abstractNum w:abstractNumId="38" w15:restartNumberingAfterBreak="0">
     <w:nsid w:val="6ACF43AE"/>
     <w:multiLevelType w:val="multilevel"/>
     <w:tmpl w:val="5308AFC6"/>
@@ -8493,7 +9282,7 @@
       </w:pPr>
     </w:lvl>
   </w:abstractNum>
-  <w:abstractNum w:abstractNumId="37" w15:restartNumberingAfterBreak="0">
+  <w:abstractNum w:abstractNumId="39" w15:restartNumberingAfterBreak="0">
     <w:nsid w:val="6D400817"/>
     <w:multiLevelType w:val="multilevel"/>
     <w:tmpl w:val="2F36A4A2"/>
@@ -8606,7 +9395,7 @@
       </w:pPr>
     </w:lvl>
   </w:abstractNum>
-  <w:abstractNum w:abstractNumId="38" w15:restartNumberingAfterBreak="0">
+  <w:abstractNum w:abstractNumId="40" w15:restartNumberingAfterBreak="0">
     <w:nsid w:val="6D715C84"/>
     <w:multiLevelType w:val="multilevel"/>
     <w:tmpl w:val="E98401D4"/>
@@ -8755,7 +9544,7 @@
       </w:rPr>
     </w:lvl>
   </w:abstractNum>
-  <w:abstractNum w:abstractNumId="39" w15:restartNumberingAfterBreak="0">
+  <w:abstractNum w:abstractNumId="41" w15:restartNumberingAfterBreak="0">
     <w:nsid w:val="6EA342BF"/>
     <w:multiLevelType w:val="multilevel"/>
     <w:tmpl w:val="CDB2C8CA"/>
@@ -8904,7 +9693,7 @@
       </w:rPr>
     </w:lvl>
   </w:abstractNum>
-  <w:abstractNum w:abstractNumId="40" w15:restartNumberingAfterBreak="0">
+  <w:abstractNum w:abstractNumId="42" w15:restartNumberingAfterBreak="0">
     <w:nsid w:val="6F904259"/>
     <w:multiLevelType w:val="multilevel"/>
     <w:tmpl w:val="3A564D74"/>
@@ -9053,7 +9842,7 @@
       </w:rPr>
     </w:lvl>
   </w:abstractNum>
-  <w:abstractNum w:abstractNumId="41" w15:restartNumberingAfterBreak="0">
+  <w:abstractNum w:abstractNumId="43" w15:restartNumberingAfterBreak="0">
     <w:nsid w:val="70F65893"/>
     <w:multiLevelType w:val="multilevel"/>
     <w:tmpl w:val="9460B4D4"/>
@@ -9202,7 +9991,7 @@
       </w:rPr>
     </w:lvl>
   </w:abstractNum>
-  <w:abstractNum w:abstractNumId="42" w15:restartNumberingAfterBreak="0">
+  <w:abstractNum w:abstractNumId="44" w15:restartNumberingAfterBreak="0">
     <w:nsid w:val="72D11D0D"/>
     <w:multiLevelType w:val="multilevel"/>
     <w:tmpl w:val="4F4C7110"/>
@@ -9315,7 +10104,7 @@
       </w:pPr>
     </w:lvl>
   </w:abstractNum>
-  <w:abstractNum w:abstractNumId="43" w15:restartNumberingAfterBreak="0">
+  <w:abstractNum w:abstractNumId="45" w15:restartNumberingAfterBreak="0">
     <w:nsid w:val="75AB6170"/>
     <w:multiLevelType w:val="multilevel"/>
     <w:tmpl w:val="90EE79E2"/>
@@ -9464,7 +10253,7 @@
       </w:rPr>
     </w:lvl>
   </w:abstractNum>
-  <w:abstractNum w:abstractNumId="44" w15:restartNumberingAfterBreak="0">
+  <w:abstractNum w:abstractNumId="46" w15:restartNumberingAfterBreak="0">
     <w:nsid w:val="76852D99"/>
     <w:multiLevelType w:val="multilevel"/>
     <w:tmpl w:val="F184004A"/>
@@ -9577,7 +10366,7 @@
       </w:rPr>
     </w:lvl>
   </w:abstractNum>
-  <w:abstractNum w:abstractNumId="45" w15:restartNumberingAfterBreak="0">
+  <w:abstractNum w:abstractNumId="47" w15:restartNumberingAfterBreak="0">
     <w:nsid w:val="795C203B"/>
     <w:multiLevelType w:val="multilevel"/>
     <w:tmpl w:val="5DAAC81E"/>
@@ -9690,7 +10479,7 @@
       </w:rPr>
     </w:lvl>
   </w:abstractNum>
-  <w:abstractNum w:abstractNumId="46" w15:restartNumberingAfterBreak="0">
+  <w:abstractNum w:abstractNumId="48" w15:restartNumberingAfterBreak="0">
     <w:nsid w:val="7C7F6F4A"/>
     <w:multiLevelType w:val="multilevel"/>
     <w:tmpl w:val="90AA72C0"/>
@@ -9803,41 +10592,154 @@
       </w:rPr>
     </w:lvl>
   </w:abstractNum>
+  <w:abstractNum w:abstractNumId="49" w15:restartNumberingAfterBreak="0">
+    <w:nsid w:val="7F6474E9"/>
+    <w:multiLevelType w:val="multilevel"/>
+    <w:tmpl w:val="D0A6FB50"/>
+    <w:lvl w:ilvl="0">
+      <w:start w:val="1"/>
+      <w:numFmt w:val="decimal"/>
+      <w:lvlText w:val="%1."/>
+      <w:lvlJc w:val="left"/>
+      <w:pPr>
+        <w:tabs>
+          <w:tab w:val="num" w:pos="720"/>
+        </w:tabs>
+        <w:ind w:left="720" w:hanging="360"/>
+      </w:pPr>
+    </w:lvl>
+    <w:lvl w:ilvl="1" w:tentative="1">
+      <w:start w:val="1"/>
+      <w:numFmt w:val="decimal"/>
+      <w:lvlText w:val="%2."/>
+      <w:lvlJc w:val="left"/>
+      <w:pPr>
+        <w:tabs>
+          <w:tab w:val="num" w:pos="1440"/>
+        </w:tabs>
+        <w:ind w:left="1440" w:hanging="360"/>
+      </w:pPr>
+    </w:lvl>
+    <w:lvl w:ilvl="2" w:tentative="1">
+      <w:start w:val="1"/>
+      <w:numFmt w:val="decimal"/>
+      <w:lvlText w:val="%3."/>
+      <w:lvlJc w:val="left"/>
+      <w:pPr>
+        <w:tabs>
+          <w:tab w:val="num" w:pos="2160"/>
+        </w:tabs>
+        <w:ind w:left="2160" w:hanging="360"/>
+      </w:pPr>
+    </w:lvl>
+    <w:lvl w:ilvl="3" w:tentative="1">
+      <w:start w:val="1"/>
+      <w:numFmt w:val="decimal"/>
+      <w:lvlText w:val="%4."/>
+      <w:lvlJc w:val="left"/>
+      <w:pPr>
+        <w:tabs>
+          <w:tab w:val="num" w:pos="2880"/>
+        </w:tabs>
+        <w:ind w:left="2880" w:hanging="360"/>
+      </w:pPr>
+    </w:lvl>
+    <w:lvl w:ilvl="4" w:tentative="1">
+      <w:start w:val="1"/>
+      <w:numFmt w:val="decimal"/>
+      <w:lvlText w:val="%5."/>
+      <w:lvlJc w:val="left"/>
+      <w:pPr>
+        <w:tabs>
+          <w:tab w:val="num" w:pos="3600"/>
+        </w:tabs>
+        <w:ind w:left="3600" w:hanging="360"/>
+      </w:pPr>
+    </w:lvl>
+    <w:lvl w:ilvl="5" w:tentative="1">
+      <w:start w:val="1"/>
+      <w:numFmt w:val="decimal"/>
+      <w:lvlText w:val="%6."/>
+      <w:lvlJc w:val="left"/>
+      <w:pPr>
+        <w:tabs>
+          <w:tab w:val="num" w:pos="4320"/>
+        </w:tabs>
+        <w:ind w:left="4320" w:hanging="360"/>
+      </w:pPr>
+    </w:lvl>
+    <w:lvl w:ilvl="6" w:tentative="1">
+      <w:start w:val="1"/>
+      <w:numFmt w:val="decimal"/>
+      <w:lvlText w:val="%7."/>
+      <w:lvlJc w:val="left"/>
+      <w:pPr>
+        <w:tabs>
+          <w:tab w:val="num" w:pos="5040"/>
+        </w:tabs>
+        <w:ind w:left="5040" w:hanging="360"/>
+      </w:pPr>
+    </w:lvl>
+    <w:lvl w:ilvl="7" w:tentative="1">
+      <w:start w:val="1"/>
+      <w:numFmt w:val="decimal"/>
+      <w:lvlText w:val="%8."/>
+      <w:lvlJc w:val="left"/>
+      <w:pPr>
+        <w:tabs>
+          <w:tab w:val="num" w:pos="5760"/>
+        </w:tabs>
+        <w:ind w:left="5760" w:hanging="360"/>
+      </w:pPr>
+    </w:lvl>
+    <w:lvl w:ilvl="8" w:tentative="1">
+      <w:start w:val="1"/>
+      <w:numFmt w:val="decimal"/>
+      <w:lvlText w:val="%9."/>
+      <w:lvlJc w:val="left"/>
+      <w:pPr>
+        <w:tabs>
+          <w:tab w:val="num" w:pos="6480"/>
+        </w:tabs>
+        <w:ind w:left="6480" w:hanging="360"/>
+      </w:pPr>
+    </w:lvl>
+  </w:abstractNum>
   <w:num w:numId="1" w16cid:durableId="1336953107">
-    <w:abstractNumId w:val="17"/>
+    <w:abstractNumId w:val="18"/>
   </w:num>
   <w:num w:numId="2" w16cid:durableId="1877813087">
     <w:abstractNumId w:val="2"/>
   </w:num>
   <w:num w:numId="3" w16cid:durableId="1145708057">
-    <w:abstractNumId w:val="26"/>
+    <w:abstractNumId w:val="27"/>
   </w:num>
   <w:num w:numId="4" w16cid:durableId="1911816219">
-    <w:abstractNumId w:val="46"/>
+    <w:abstractNumId w:val="48"/>
   </w:num>
   <w:num w:numId="5" w16cid:durableId="1154252196">
     <w:abstractNumId w:val="4"/>
   </w:num>
   <w:num w:numId="6" w16cid:durableId="1034234167">
-    <w:abstractNumId w:val="21"/>
+    <w:abstractNumId w:val="22"/>
   </w:num>
   <w:num w:numId="7" w16cid:durableId="362563911">
-    <w:abstractNumId w:val="44"/>
+    <w:abstractNumId w:val="46"/>
   </w:num>
   <w:num w:numId="8" w16cid:durableId="920455290">
-    <w:abstractNumId w:val="45"/>
+    <w:abstractNumId w:val="47"/>
   </w:num>
   <w:num w:numId="9" w16cid:durableId="1964075507">
-    <w:abstractNumId w:val="22"/>
+    <w:abstractNumId w:val="23"/>
   </w:num>
   <w:num w:numId="10" w16cid:durableId="776565123">
-    <w:abstractNumId w:val="25"/>
+    <w:abstractNumId w:val="26"/>
   </w:num>
   <w:num w:numId="11" w16cid:durableId="870218932">
-    <w:abstractNumId w:val="23"/>
+    <w:abstractNumId w:val="24"/>
   </w:num>
   <w:num w:numId="12" w16cid:durableId="1585912783">
-    <w:abstractNumId w:val="32"/>
+    <w:abstractNumId w:val="34"/>
   </w:num>
   <w:num w:numId="13" w16cid:durableId="1983150612">
     <w:abstractNumId w:val="3"/>
@@ -9846,10 +10748,10 @@
     <w:abstractNumId w:val="9"/>
   </w:num>
   <w:num w:numId="15" w16cid:durableId="1025639235">
-    <w:abstractNumId w:val="35"/>
+    <w:abstractNumId w:val="37"/>
   </w:num>
   <w:num w:numId="16" w16cid:durableId="386415125">
-    <w:abstractNumId w:val="28"/>
+    <w:abstractNumId w:val="30"/>
     <w:lvlOverride w:ilvl="0">
       <w:lvl w:ilvl="0">
         <w:numFmt w:val="decimal"/>
@@ -9862,7 +10764,7 @@
     <w:abstractNumId w:val="6"/>
   </w:num>
   <w:num w:numId="18" w16cid:durableId="1948149023">
-    <w:abstractNumId w:val="42"/>
+    <w:abstractNumId w:val="44"/>
     <w:lvlOverride w:ilvl="0">
       <w:lvl w:ilvl="0">
         <w:numFmt w:val="decimal"/>
@@ -9875,16 +10777,16 @@
     <w:abstractNumId w:val="1"/>
   </w:num>
   <w:num w:numId="20" w16cid:durableId="891119040">
-    <w:abstractNumId w:val="38"/>
+    <w:abstractNumId w:val="40"/>
   </w:num>
   <w:num w:numId="21" w16cid:durableId="1265503614">
     <w:abstractNumId w:val="11"/>
   </w:num>
   <w:num w:numId="22" w16cid:durableId="1538005731">
-    <w:abstractNumId w:val="24"/>
+    <w:abstractNumId w:val="25"/>
   </w:num>
   <w:num w:numId="23" w16cid:durableId="1736857696">
-    <w:abstractNumId w:val="15"/>
+    <w:abstractNumId w:val="16"/>
     <w:lvlOverride w:ilvl="0">
       <w:lvl w:ilvl="0">
         <w:numFmt w:val="decimal"/>
@@ -9894,19 +10796,19 @@
     </w:lvlOverride>
   </w:num>
   <w:num w:numId="24" w16cid:durableId="1585382650">
-    <w:abstractNumId w:val="41"/>
+    <w:abstractNumId w:val="43"/>
   </w:num>
   <w:num w:numId="25" w16cid:durableId="1018584685">
     <w:abstractNumId w:val="5"/>
   </w:num>
   <w:num w:numId="26" w16cid:durableId="824055243">
-    <w:abstractNumId w:val="16"/>
+    <w:abstractNumId w:val="17"/>
   </w:num>
   <w:num w:numId="27" w16cid:durableId="1831091092">
-    <w:abstractNumId w:val="18"/>
+    <w:abstractNumId w:val="19"/>
   </w:num>
   <w:num w:numId="28" w16cid:durableId="326520564">
-    <w:abstractNumId w:val="30"/>
+    <w:abstractNumId w:val="32"/>
     <w:lvlOverride w:ilvl="0">
       <w:lvl w:ilvl="0">
         <w:numFmt w:val="decimal"/>
@@ -9919,10 +10821,10 @@
     <w:abstractNumId w:val="10"/>
   </w:num>
   <w:num w:numId="30" w16cid:durableId="457573457">
-    <w:abstractNumId w:val="43"/>
+    <w:abstractNumId w:val="45"/>
   </w:num>
   <w:num w:numId="31" w16cid:durableId="568223726">
-    <w:abstractNumId w:val="20"/>
+    <w:abstractNumId w:val="21"/>
     <w:lvlOverride w:ilvl="0">
       <w:lvl w:ilvl="0">
         <w:numFmt w:val="decimal"/>
@@ -9932,19 +10834,19 @@
     </w:lvlOverride>
   </w:num>
   <w:num w:numId="32" w16cid:durableId="1063912393">
-    <w:abstractNumId w:val="39"/>
+    <w:abstractNumId w:val="41"/>
   </w:num>
   <w:num w:numId="33" w16cid:durableId="953832199">
     <w:abstractNumId w:val="12"/>
   </w:num>
   <w:num w:numId="34" w16cid:durableId="944077428">
-    <w:abstractNumId w:val="37"/>
+    <w:abstractNumId w:val="39"/>
   </w:num>
   <w:num w:numId="35" w16cid:durableId="1712611103">
     <w:abstractNumId w:val="7"/>
   </w:num>
   <w:num w:numId="36" w16cid:durableId="549655906">
-    <w:abstractNumId w:val="36"/>
+    <w:abstractNumId w:val="38"/>
     <w:lvlOverride w:ilvl="0">
       <w:lvl w:ilvl="0">
         <w:numFmt w:val="decimal"/>
@@ -9957,7 +10859,7 @@
     <w:abstractNumId w:val="14"/>
   </w:num>
   <w:num w:numId="38" w16cid:durableId="1250314843">
-    <w:abstractNumId w:val="27"/>
+    <w:abstractNumId w:val="29"/>
     <w:lvlOverride w:ilvl="0">
       <w:lvl w:ilvl="0">
         <w:numFmt w:val="decimal"/>
@@ -9980,25 +10882,34 @@
     </w:lvlOverride>
   </w:num>
   <w:num w:numId="41" w16cid:durableId="462693220">
-    <w:abstractNumId w:val="33"/>
+    <w:abstractNumId w:val="35"/>
   </w:num>
   <w:num w:numId="42" w16cid:durableId="1884520078">
-    <w:abstractNumId w:val="40"/>
+    <w:abstractNumId w:val="42"/>
   </w:num>
   <w:num w:numId="43" w16cid:durableId="825441743">
-    <w:abstractNumId w:val="19"/>
+    <w:abstractNumId w:val="20"/>
   </w:num>
   <w:num w:numId="44" w16cid:durableId="1692683708">
-    <w:abstractNumId w:val="29"/>
+    <w:abstractNumId w:val="31"/>
   </w:num>
   <w:num w:numId="45" w16cid:durableId="940454712">
-    <w:abstractNumId w:val="31"/>
+    <w:abstractNumId w:val="33"/>
   </w:num>
   <w:num w:numId="46" w16cid:durableId="758991338">
     <w:abstractNumId w:val="0"/>
   </w:num>
   <w:num w:numId="47" w16cid:durableId="24450345">
-    <w:abstractNumId w:val="34"/>
+    <w:abstractNumId w:val="36"/>
+  </w:num>
+  <w:num w:numId="48" w16cid:durableId="1673024408">
+    <w:abstractNumId w:val="49"/>
+  </w:num>
+  <w:num w:numId="49" w16cid:durableId="1809473210">
+    <w:abstractNumId w:val="15"/>
+  </w:num>
+  <w:num w:numId="50" w16cid:durableId="1494636523">
+    <w:abstractNumId w:val="28"/>
   </w:num>
 </w:numbering>
 </file>

</xml_diff>

<commit_message>
Add the agenda of service 1 plots
</commit_message>
<xml_diff>
--- a/Latency Analysis/Service 1 - Deep Analysis.docx
+++ b/Latency Analysis/Service 1 - Deep Analysis.docx
@@ -15,13 +15,153 @@
     </w:p>
     <w:p>
       <w:pPr>
+        <w:rPr>
+          <w:lang w:val="en-US"/>
+        </w:rPr>
+      </w:pPr>
+      <w:r>
+        <w:rPr>
+          <w:b/>
+          <w:bCs/>
+          <w:lang w:val="en-US"/>
+        </w:rPr>
+        <w:t>For CPU vs Latency Plots</w:t>
+      </w:r>
+    </w:p>
+    <w:p>
+      <w:pPr>
+        <w:rPr>
+          <w:lang w:val="en-US"/>
+        </w:rPr>
+      </w:pPr>
+      <w:r>
+        <w:rPr>
+          <w:lang w:val="en-US"/>
+        </w:rPr>
+        <w:t>Yellow Line - CPU Limit</w:t>
+      </w:r>
+    </w:p>
+    <w:p>
+      <w:pPr>
+        <w:rPr>
+          <w:lang w:val="en-US"/>
+        </w:rPr>
+      </w:pPr>
+      <w:r>
+        <w:rPr>
+          <w:lang w:val="en-US"/>
+        </w:rPr>
+        <w:t>Blue Line - CPU Usage</w:t>
+      </w:r>
+    </w:p>
+    <w:p>
+      <w:pPr>
+        <w:rPr>
+          <w:lang w:val="en-US"/>
+        </w:rPr>
+      </w:pPr>
+      <w:r>
+        <w:rPr>
+          <w:lang w:val="en-US"/>
+        </w:rPr>
+        <w:t>Red Line - Latency</w:t>
+      </w:r>
+    </w:p>
+    <w:p>
+      <w:pPr>
+        <w:rPr>
+          <w:lang w:val="en-US"/>
+        </w:rPr>
+      </w:pPr>
+      <w:r>
+        <w:rPr>
+          <w:lang w:val="en-US"/>
+        </w:rPr>
+        <w:t>Green Line - CPU Request</w:t>
+      </w:r>
+    </w:p>
+    <w:p>
+      <w:pPr>
+        <w:rPr>
+          <w:lang w:val="en-US"/>
+        </w:rPr>
+      </w:pPr>
+    </w:p>
+    <w:p>
+      <w:pPr>
+        <w:rPr>
+          <w:lang w:val="en-US"/>
+        </w:rPr>
+      </w:pPr>
+      <w:r>
+        <w:rPr>
+          <w:b/>
+          <w:bCs/>
+          <w:lang w:val="en-US"/>
+        </w:rPr>
+        <w:t>For Memory vs Latency Plots</w:t>
+      </w:r>
+    </w:p>
+    <w:p>
+      <w:pPr>
+        <w:rPr>
+          <w:lang w:val="en-US"/>
+        </w:rPr>
+      </w:pPr>
+      <w:r>
+        <w:rPr>
+          <w:lang w:val="en-US"/>
+        </w:rPr>
+        <w:t>Yellow line - Memory Request</w:t>
+      </w:r>
+    </w:p>
+    <w:p>
+      <w:pPr>
+        <w:rPr>
+          <w:lang w:val="en-US"/>
+        </w:rPr>
+      </w:pPr>
+      <w:r>
+        <w:rPr>
+          <w:lang w:val="en-US"/>
+        </w:rPr>
+        <w:t>Blue line - Memory usage</w:t>
+      </w:r>
+    </w:p>
+    <w:p>
+      <w:pPr>
+        <w:rPr>
+          <w:lang w:val="en-US"/>
+        </w:rPr>
+      </w:pPr>
+      <w:r>
+        <w:rPr>
+          <w:lang w:val="en-US"/>
+        </w:rPr>
+        <w:t>Red line - Latency</w:t>
+      </w:r>
+    </w:p>
+    <w:p>
+      <w:pPr>
+        <w:rPr>
+          <w:lang w:val="en-US"/>
+        </w:rPr>
+      </w:pPr>
+      <w:r>
+        <w:rPr>
+          <w:lang w:val="en-US"/>
+        </w:rPr>
+        <w:t>Green line - Memory limit</w:t>
+      </w:r>
+    </w:p>
+    <w:p/>
+    <w:p>
+      <w:pPr>
         <w:pStyle w:val="Heading3"/>
         <w:rPr>
           <w:color w:val="0000FF"/>
         </w:rPr>
       </w:pPr>
-      <w:bookmarkStart w:id="1" w:name="_e6n6t7sw5a4s" w:colFirst="0" w:colLast="0"/>
-      <w:bookmarkEnd w:id="1"/>
       <w:r>
         <w:rPr>
           <w:color w:val="0000FF"/>
@@ -76,6 +216,7 @@
         <w:rPr>
           <w:noProof/>
         </w:rPr>
+        <w:lastRenderedPageBreak/>
         <w:drawing>
           <wp:inline distT="114300" distB="114300" distL="114300" distR="114300" wp14:anchorId="3CF056AB" wp14:editId="6B39A37B">
             <wp:extent cx="5943600" cy="2895600"/>
@@ -123,70 +264,27 @@
         <w:rPr>
           <w:lang w:val="en-US"/>
         </w:rPr>
-        <w:t xml:space="preserve">This green line is the CPU request (that is the minimum CPU that is given to the service at any time). We kept it always at 0.1 cores. As shown in the yellow line, we started CPU </w:t>
-      </w:r>
-      <w:proofErr w:type="gramStart"/>
-      <w:r>
-        <w:rPr>
-          <w:lang w:val="en-US"/>
-        </w:rPr>
-        <w:t>limit(</w:t>
-      </w:r>
-      <w:proofErr w:type="gramEnd"/>
-      <w:r>
-        <w:rPr>
-          <w:lang w:val="en-US"/>
-        </w:rPr>
-        <w:t>that is the maximum CPU that the application can use) at 0.3 cores &amp; gradually decrease it up to 0.22 cores</w:t>
-      </w:r>
-    </w:p>
-    <w:p>
-      <w:pPr>
-        <w:rPr>
-          <w:lang w:val="en-US"/>
-        </w:rPr>
-      </w:pPr>
-    </w:p>
-    <w:p>
-      <w:pPr>
-        <w:rPr>
-          <w:lang w:val="en-US"/>
-        </w:rPr>
-      </w:pPr>
-      <w:r>
-        <w:rPr>
-          <w:lang w:val="en-US"/>
-        </w:rPr>
-        <w:lastRenderedPageBreak/>
-        <w:t xml:space="preserve">Blue line </w:t>
-      </w:r>
-      <w:proofErr w:type="gramStart"/>
-      <w:r>
-        <w:rPr>
-          <w:lang w:val="en-US"/>
-        </w:rPr>
-        <w:t>show</w:t>
-      </w:r>
-      <w:proofErr w:type="gramEnd"/>
-      <w:r>
-        <w:rPr>
-          <w:lang w:val="en-US"/>
-        </w:rPr>
-        <w:t xml:space="preserve"> the CPU usage. It shows dips &amp; recoveries in response to limit changes &amp; it </w:t>
-      </w:r>
-      <w:proofErr w:type="gramStart"/>
-      <w:r>
-        <w:rPr>
-          <w:lang w:val="en-US"/>
-        </w:rPr>
-        <w:t>tend</w:t>
-      </w:r>
-      <w:proofErr w:type="gramEnd"/>
-      <w:r>
-        <w:rPr>
-          <w:lang w:val="en-US"/>
-        </w:rPr>
-        <w:t xml:space="preserve"> to approach or stay below the CPU limit. When CPU limit drops, usage slightly follows, indicating throttling. </w:t>
+        <w:t>This green line is the CPU request (that is the minimum CPU that is given to the service at any time). We kept it always at 0.1 cores. As shown in the yellow line, we started CPU limit(that is the maximum CPU that the application can use) at 0.3 cores &amp; gradually decrease it up to 0.22 cores</w:t>
+      </w:r>
+    </w:p>
+    <w:p>
+      <w:pPr>
+        <w:rPr>
+          <w:lang w:val="en-US"/>
+        </w:rPr>
+      </w:pPr>
+    </w:p>
+    <w:p>
+      <w:pPr>
+        <w:rPr>
+          <w:lang w:val="en-US"/>
+        </w:rPr>
+      </w:pPr>
+      <w:r>
+        <w:rPr>
+          <w:lang w:val="en-US"/>
+        </w:rPr>
+        <w:t>Blue line show the CPU usage. It shows dips &amp; recoveries in response to limit changes &amp; it tend to approach or stay below the CPU limit. When CPU limit drops, usage slightly follows, indicating throttling. </w:t>
       </w:r>
     </w:p>
     <w:p>
@@ -246,55 +344,27 @@
         <w:rPr>
           <w:lang w:val="en-US"/>
         </w:rPr>
-        <w:t xml:space="preserve">The red line shows the Latency variation. It </w:t>
-      </w:r>
-      <w:proofErr w:type="gramStart"/>
-      <w:r>
-        <w:rPr>
-          <w:lang w:val="en-US"/>
-        </w:rPr>
-        <w:t>show</w:t>
-      </w:r>
-      <w:proofErr w:type="gramEnd"/>
-      <w:r>
-        <w:rPr>
-          <w:lang w:val="en-US"/>
-        </w:rPr>
-        <w:t xml:space="preserve"> a significant increment after certain drops in CPU limit. </w:t>
-      </w:r>
-    </w:p>
-    <w:p>
-      <w:pPr>
-        <w:rPr>
-          <w:lang w:val="en-US"/>
-        </w:rPr>
-      </w:pPr>
-    </w:p>
-    <w:p>
-      <w:pPr>
-        <w:rPr>
-          <w:lang w:val="en-US"/>
-        </w:rPr>
-      </w:pPr>
-      <w:r>
-        <w:rPr>
-          <w:lang w:val="en-US"/>
-        </w:rPr>
-        <w:t xml:space="preserve">According to my research on this, I found that, this can be </w:t>
-      </w:r>
-      <w:proofErr w:type="gramStart"/>
-      <w:r>
-        <w:rPr>
-          <w:lang w:val="en-US"/>
-        </w:rPr>
-        <w:t>happen</w:t>
-      </w:r>
-      <w:proofErr w:type="gramEnd"/>
-      <w:r>
-        <w:rPr>
-          <w:lang w:val="en-US"/>
-        </w:rPr>
-        <w:t xml:space="preserve"> due to various reasons. Those are:</w:t>
+        <w:t>The red line shows the Latency variation. It show a significant increment after certain drops in CPU limit. </w:t>
+      </w:r>
+    </w:p>
+    <w:p>
+      <w:pPr>
+        <w:rPr>
+          <w:lang w:val="en-US"/>
+        </w:rPr>
+      </w:pPr>
+    </w:p>
+    <w:p>
+      <w:pPr>
+        <w:rPr>
+          <w:lang w:val="en-US"/>
+        </w:rPr>
+      </w:pPr>
+      <w:r>
+        <w:rPr>
+          <w:lang w:val="en-US"/>
+        </w:rPr>
+        <w:t>According to my research on this, I found that, this can be happen due to various reasons. Those are:</w:t>
       </w:r>
     </w:p>
     <w:p>
@@ -470,8 +540,8 @@
       <w:pPr>
         <w:pStyle w:val="Heading4"/>
       </w:pPr>
-      <w:bookmarkStart w:id="2" w:name="_hw6zbiv1ymu1" w:colFirst="0" w:colLast="0"/>
-      <w:bookmarkEnd w:id="2"/>
+      <w:bookmarkStart w:id="1" w:name="_hw6zbiv1ymu1" w:colFirst="0" w:colLast="0"/>
+      <w:bookmarkEnd w:id="1"/>
       <w:r>
         <w:t>Latency Spikes Throughout the graph</w:t>
       </w:r>
@@ -883,8 +953,8 @@
         </w:numPr>
         <w:spacing w:before="0" w:after="0"/>
       </w:pPr>
-      <w:bookmarkStart w:id="3" w:name="_8d05evkv2gjz" w:colFirst="0" w:colLast="0"/>
-      <w:bookmarkEnd w:id="3"/>
+      <w:bookmarkStart w:id="2" w:name="_8d05evkv2gjz" w:colFirst="0" w:colLast="0"/>
+      <w:bookmarkEnd w:id="2"/>
       <w:r>
         <w:t>Dynamic Load or External Triggers</w:t>
       </w:r>
@@ -1016,8 +1086,8 @@
       <w:pPr>
         <w:pStyle w:val="Heading4"/>
       </w:pPr>
-      <w:bookmarkStart w:id="4" w:name="_96mn6k6s15xy" w:colFirst="0" w:colLast="0"/>
-      <w:bookmarkEnd w:id="4"/>
+      <w:bookmarkStart w:id="3" w:name="_96mn6k6s15xy" w:colFirst="0" w:colLast="0"/>
+      <w:bookmarkEnd w:id="3"/>
       <w:r>
         <w:t>Latency Drop at 05-11 20</w:t>
       </w:r>
@@ -1115,8 +1185,8 @@
       <w:pPr>
         <w:pStyle w:val="Heading4"/>
       </w:pPr>
-      <w:bookmarkStart w:id="5" w:name="_5h28a46cpra7" w:colFirst="0" w:colLast="0"/>
-      <w:bookmarkEnd w:id="5"/>
+      <w:bookmarkStart w:id="4" w:name="_5h28a46cpra7" w:colFirst="0" w:colLast="0"/>
+      <w:bookmarkEnd w:id="4"/>
       <w:r>
         <w:t>Latency Drop at 05-12 04</w:t>
       </w:r>
@@ -1225,21 +1295,7 @@
         <w:rPr>
           <w:lang w:val="en-US"/>
         </w:rPr>
-        <w:t xml:space="preserve">Why Latency is increasing after </w:t>
-      </w:r>
-      <w:proofErr w:type="gramStart"/>
-      <w:r>
-        <w:rPr>
-          <w:lang w:val="en-US"/>
-        </w:rPr>
-        <w:t>a the</w:t>
-      </w:r>
-      <w:proofErr w:type="gramEnd"/>
-      <w:r>
-        <w:rPr>
-          <w:lang w:val="en-US"/>
-        </w:rPr>
-        <w:t xml:space="preserve"> above drop</w:t>
+        <w:t>Why Latency is increasing after a the above drop</w:t>
       </w:r>
     </w:p>
     <w:p>
@@ -1771,21 +1827,7 @@
         <w:rPr>
           <w:lang w:val="en-US"/>
         </w:rPr>
-        <w:t xml:space="preserve">This suggests that even small bursts in CPU demand (when near the limit) can </w:t>
-      </w:r>
-      <w:proofErr w:type="gramStart"/>
-      <w:r>
-        <w:rPr>
-          <w:lang w:val="en-US"/>
-        </w:rPr>
-        <w:t>a</w:t>
-      </w:r>
-      <w:proofErr w:type="gramEnd"/>
-      <w:r>
-        <w:rPr>
-          <w:lang w:val="en-US"/>
-        </w:rPr>
-        <w:t xml:space="preserve"> affect response time</w:t>
+        <w:t>This suggests that even small bursts in CPU demand (when near the limit) can a affect response time</w:t>
       </w:r>
     </w:p>
     <w:p/>
@@ -2011,7 +2053,6 @@
           <w:szCs w:val="22"/>
         </w:rPr>
       </w:pPr>
-      <w:proofErr w:type="gramStart"/>
       <w:r>
         <w:rPr>
           <w:rFonts w:ascii="Arial" w:hAnsi="Arial" w:cs="Arial"/>
@@ -2019,17 +2060,7 @@
           <w:sz w:val="22"/>
           <w:szCs w:val="22"/>
         </w:rPr>
-        <w:t>So</w:t>
-      </w:r>
-      <w:proofErr w:type="gramEnd"/>
-      <w:r>
-        <w:rPr>
-          <w:rFonts w:ascii="Arial" w:hAnsi="Arial" w:cs="Arial"/>
-          <w:color w:val="000000"/>
-          <w:sz w:val="22"/>
-          <w:szCs w:val="22"/>
-        </w:rPr>
-        <w:t xml:space="preserve"> latency increases despite plenty of CPU, again pointing to memory pressure as the source.</w:t>
+        <w:t>So latency increases despite plenty of CPU, again pointing to memory pressure as the source.</w:t>
       </w:r>
     </w:p>
     <w:p>
@@ -2579,21 +2610,7 @@
         <w:rPr>
           <w:lang w:val="en-US"/>
         </w:rPr>
-        <w:t xml:space="preserve">The increasing trend in latency suggests that even safe-looking reductions in memory limit trigger garbage collection more frequently &amp; reduce </w:t>
-      </w:r>
-      <w:proofErr w:type="gramStart"/>
-      <w:r>
-        <w:rPr>
-          <w:lang w:val="en-US"/>
-        </w:rPr>
-        <w:t>caching(</w:t>
-      </w:r>
-      <w:proofErr w:type="gramEnd"/>
-      <w:r>
-        <w:rPr>
-          <w:lang w:val="en-US"/>
-        </w:rPr>
-        <w:t>indirectly increasing latency</w:t>
+        <w:t>The increasing trend in latency suggests that even safe-looking reductions in memory limit trigger garbage collection more frequently &amp; reduce caching(indirectly increasing latency</w:t>
       </w:r>
     </w:p>
     <w:p>
@@ -2715,16 +2732,8 @@
         <w:rPr>
           <w:lang w:val="en-US"/>
         </w:rPr>
-        <w:t>As CPU limits are gradually reduced, CPU usage tracks closely with limits (indicating saturation</w:t>
-      </w:r>
-      <w:proofErr w:type="gramStart"/>
-      <w:r>
-        <w:rPr>
-          <w:lang w:val="en-US"/>
-        </w:rPr>
-        <w:t>)..</w:t>
-      </w:r>
-      <w:proofErr w:type="gramEnd"/>
+        <w:t>As CPU limits are gradually reduced, CPU usage tracks closely with limits (indicating saturation)..</w:t>
+      </w:r>
     </w:p>
     <w:p>
       <w:pPr>
@@ -3764,21 +3773,7 @@
         <w:rPr>
           <w:lang w:val="en-US"/>
         </w:rPr>
-        <w:t xml:space="preserve">When we decrease only CPU or memory, the latency was higher. </w:t>
-      </w:r>
-      <w:proofErr w:type="gramStart"/>
-      <w:r>
-        <w:rPr>
-          <w:lang w:val="en-US"/>
-        </w:rPr>
-        <w:t>So</w:t>
-      </w:r>
-      <w:proofErr w:type="gramEnd"/>
-      <w:r>
-        <w:rPr>
-          <w:lang w:val="en-US"/>
-        </w:rPr>
-        <w:t xml:space="preserve"> I expected latency to be higher than above when you decreased both at once. but here latency is less than that. Why?</w:t>
+        <w:t>When we decrease only CPU or memory, the latency was higher. So I expected latency to be higher than above when you decreased both at once. but here latency is less than that. Why?</w:t>
       </w:r>
     </w:p>
     <w:p>
@@ -3901,21 +3896,7 @@
         <w:rPr>
           <w:lang w:val="en-US"/>
         </w:rPr>
-        <w:t xml:space="preserve">Combined pressure </w:t>
-      </w:r>
-      <w:proofErr w:type="gramStart"/>
-      <w:r>
-        <w:rPr>
-          <w:lang w:val="en-US"/>
-        </w:rPr>
-        <w:t>force</w:t>
-      </w:r>
-      <w:proofErr w:type="gramEnd"/>
-      <w:r>
-        <w:rPr>
-          <w:lang w:val="en-US"/>
-        </w:rPr>
-        <w:t xml:space="preserve"> the JVM to optimize memory churn more effectively.</w:t>
+        <w:t>Combined pressure force the JVM to optimize memory churn more effectively.</w:t>
       </w:r>
     </w:p>
     <w:p>
@@ -3953,21 +3934,7 @@
         <w:rPr>
           <w:lang w:val="en-US"/>
         </w:rPr>
-        <w:t xml:space="preserve">In CPU-only reductions, the service still </w:t>
-      </w:r>
-      <w:proofErr w:type="gramStart"/>
-      <w:r>
-        <w:rPr>
-          <w:lang w:val="en-US"/>
-        </w:rPr>
-        <w:t>have</w:t>
-      </w:r>
-      <w:proofErr w:type="gramEnd"/>
-      <w:r>
-        <w:rPr>
-          <w:lang w:val="en-US"/>
-        </w:rPr>
-        <w:t xml:space="preserve"> a large memory space, which means more objects and bigger GC workloads.</w:t>
+        <w:t>In CPU-only reductions, the service still have a large memory space, which means more objects and bigger GC workloads.</w:t>
       </w:r>
     </w:p>
     <w:p>

</xml_diff>